<commit_message>
Syllabus - new office hours
</commit_message>
<xml_diff>
--- a/CS296N_Syllabus.docx
+++ b/CS296N_Syllabus.docx
@@ -602,19 +602,64 @@
             <w:hideMark/>
           </w:tcPr>
           <w:p>
-            <w:r>
-              <w:rPr>
-                <w:sz w:val="22"/>
-                <w:szCs w:val="22"/>
-              </w:rPr>
-              <w:t xml:space="preserve">M </w:t>
-            </w:r>
-            <w:r>
-              <w:rPr>
-                <w:sz w:val="22"/>
-                <w:szCs w:val="22"/>
-              </w:rPr>
-              <w:t>– Th, 2:30 – 3:30</w:t>
+            <w:pPr>
+              <w:autoSpaceDE/>
+              <w:autoSpaceDN/>
+              <w:rPr>
+                <w:rFonts w:eastAsia="Times New Roman"/>
+                <w:sz w:val="22"/>
+                <w:szCs w:val="22"/>
+              </w:rPr>
+            </w:pPr>
+            <w:r>
+              <w:rPr>
+                <w:rFonts w:eastAsia="Times New Roman"/>
+                <w:sz w:val="22"/>
+                <w:szCs w:val="22"/>
+              </w:rPr>
+              <w:t>M, W:</w:t>
+            </w:r>
+            <w:bookmarkStart w:id="0" w:name="_GoBack"/>
+            <w:bookmarkEnd w:id="0"/>
+            <w:r>
+              <w:rPr>
+                <w:rFonts w:eastAsia="Times New Roman"/>
+                <w:sz w:val="22"/>
+                <w:szCs w:val="22"/>
+              </w:rPr>
+              <w:t xml:space="preserve"> 2:00 - 3:00</w:t>
+            </w:r>
+            <w:r>
+              <w:rPr>
+                <w:rFonts w:eastAsia="Times New Roman"/>
+                <w:sz w:val="22"/>
+                <w:szCs w:val="22"/>
+              </w:rPr>
+              <w:t xml:space="preserve"> and </w:t>
+            </w:r>
+            <w:r>
+              <w:rPr>
+                <w:rFonts w:eastAsia="Times New Roman"/>
+                <w:sz w:val="22"/>
+                <w:szCs w:val="22"/>
+              </w:rPr>
+              <w:t>Tu</w:t>
+            </w:r>
+            <w:r>
+              <w:rPr>
+                <w:rFonts w:eastAsia="Times New Roman"/>
+                <w:sz w:val="22"/>
+                <w:szCs w:val="22"/>
+              </w:rPr>
+              <w:t xml:space="preserve">, Th: </w:t>
+            </w:r>
+            <w:r>
+              <w:rPr>
+                <w:rFonts w:eastAsia="Times New Roman"/>
+                <w:sz w:val="22"/>
+                <w:szCs w:val="22"/>
+              </w:rPr>
+              <w:t>12:00 - 1:00</w:t>
             </w:r>
           </w:p>
         </w:tc>
@@ -2738,8 +2783,6 @@
             </w:r>
           </w:p>
         </w:tc>
-        <w:bookmarkStart w:id="0" w:name="_GoBack"/>
-        <w:bookmarkEnd w:id="0"/>
       </w:tr>
       <w:tr>
         <w:tc>
@@ -4816,14 +4859,7 @@
                 <w:sz w:val="22"/>
                 <w:szCs w:val="22"/>
               </w:rPr>
-              <w:t xml:space="preserve">Read </w:t>
-            </w:r>
-            <w:r>
-              <w:rPr>
-                <w:sz w:val="22"/>
-                <w:szCs w:val="22"/>
-              </w:rPr>
-              <w:t>Ch. 7 – Unit Testing MVC Applications</w:t>
+              <w:t>Read Ch. 7 – Unit Testing MVC Applications</w:t>
             </w:r>
             <w:r>
               <w:rPr>
@@ -5330,23 +5366,7 @@
                 <w:sz w:val="22"/>
                 <w:szCs w:val="22"/>
               </w:rPr>
-              <w:t xml:space="preserve"> – </w:t>
-            </w:r>
-            <w:proofErr w:type="spellStart"/>
-            <w:r>
-              <w:rPr>
-                <w:sz w:val="22"/>
-                <w:szCs w:val="22"/>
-              </w:rPr>
-              <w:t>SportsStore</w:t>
-            </w:r>
-            <w:proofErr w:type="spellEnd"/>
-            <w:r>
-              <w:rPr>
-                <w:sz w:val="22"/>
-                <w:szCs w:val="22"/>
-              </w:rPr>
-              <w:t xml:space="preserve"> (pgs. 191 – 216)</w:t>
+              <w:t xml:space="preserve"> – SportsStore (pgs. 191 – 216)</w:t>
             </w:r>
           </w:p>
           <w:p>
@@ -5793,28 +5813,7 @@
                 <w:sz w:val="22"/>
                 <w:szCs w:val="22"/>
               </w:rPr>
-              <w:t xml:space="preserve">ead Freeman Ch. </w:t>
-            </w:r>
-            <w:r>
-              <w:rPr>
-                <w:sz w:val="22"/>
-                <w:szCs w:val="22"/>
-              </w:rPr>
-              <w:t>8 (pgs.</w:t>
-            </w:r>
-            <w:r>
-              <w:rPr>
-                <w:sz w:val="22"/>
-                <w:szCs w:val="22"/>
-              </w:rPr>
-              <w:t xml:space="preserve"> 216 – 234</w:t>
-            </w:r>
-            <w:r>
-              <w:rPr>
-                <w:sz w:val="22"/>
-                <w:szCs w:val="22"/>
-              </w:rPr>
-              <w:t>)</w:t>
+              <w:t>ead Freeman Ch. 8 (pgs. 216 – 234)</w:t>
             </w:r>
           </w:p>
           <w:p>
@@ -5865,18 +5864,8 @@
                 <w:sz w:val="22"/>
                 <w:szCs w:val="22"/>
               </w:rPr>
-              <w:t xml:space="preserve"> </w:t>
-            </w:r>
-            <w:proofErr w:type="spellStart"/>
-            <w:r>
-              <w:rPr>
-                <w:color w:val="000000"/>
-                <w:sz w:val="22"/>
-                <w:szCs w:val="22"/>
-              </w:rPr>
-              <w:t>SportsStore</w:t>
-            </w:r>
-            <w:proofErr w:type="spellEnd"/>
+              <w:t xml:space="preserve"> SportsStore</w:t>
+            </w:r>
             <w:r>
               <w:rPr>
                 <w:color w:val="000000"/>
@@ -6271,25 +6260,7 @@
                 <w:sz w:val="22"/>
                 <w:szCs w:val="22"/>
               </w:rPr>
-              <w:t xml:space="preserve">Read Freeman Ch. 9 – </w:t>
-            </w:r>
-            <w:proofErr w:type="spellStart"/>
-            <w:r>
-              <w:rPr>
-                <w:bCs/>
-                <w:sz w:val="22"/>
-                <w:szCs w:val="22"/>
-              </w:rPr>
-              <w:t>SportsStore</w:t>
-            </w:r>
-            <w:proofErr w:type="spellEnd"/>
-            <w:r>
-              <w:rPr>
-                <w:bCs/>
-                <w:sz w:val="22"/>
-                <w:szCs w:val="22"/>
-              </w:rPr>
-              <w:t xml:space="preserve">: </w:t>
+              <w:t xml:space="preserve">Read Freeman Ch. 9 – SportsStore: </w:t>
             </w:r>
             <w:r>
               <w:rPr>
@@ -6722,25 +6693,7 @@
                 <w:sz w:val="22"/>
                 <w:szCs w:val="22"/>
               </w:rPr>
-              <w:t xml:space="preserve">ead Freeman Ch. 10 – </w:t>
-            </w:r>
-            <w:proofErr w:type="spellStart"/>
-            <w:r>
-              <w:rPr>
-                <w:bCs/>
-                <w:sz w:val="22"/>
-                <w:szCs w:val="22"/>
-              </w:rPr>
-              <w:t>SportsStore</w:t>
-            </w:r>
-            <w:proofErr w:type="spellEnd"/>
-            <w:r>
-              <w:rPr>
-                <w:bCs/>
-                <w:sz w:val="22"/>
-                <w:szCs w:val="22"/>
-              </w:rPr>
-              <w:t xml:space="preserve">: </w:t>
+              <w:t xml:space="preserve">ead Freeman Ch. 10 – SportsStore: </w:t>
             </w:r>
             <w:r>
               <w:rPr>
@@ -7124,23 +7077,7 @@
                 <w:sz w:val="22"/>
                 <w:szCs w:val="22"/>
               </w:rPr>
-              <w:t xml:space="preserve">Read Ch. 11 – </w:t>
-            </w:r>
-            <w:proofErr w:type="spellStart"/>
-            <w:r>
-              <w:rPr>
-                <w:sz w:val="22"/>
-                <w:szCs w:val="22"/>
-              </w:rPr>
-              <w:t>SportsStore</w:t>
-            </w:r>
-            <w:proofErr w:type="spellEnd"/>
-            <w:r>
-              <w:rPr>
-                <w:sz w:val="22"/>
-                <w:szCs w:val="22"/>
-              </w:rPr>
-              <w:t xml:space="preserve">: </w:t>
+              <w:t xml:space="preserve">Read Ch. 11 – SportsStore: </w:t>
             </w:r>
             <w:r>
               <w:rPr>
@@ -7204,25 +7141,7 @@
                 <w:sz w:val="22"/>
                 <w:szCs w:val="22"/>
               </w:rPr>
-              <w:t xml:space="preserve">Add an administrative </w:t>
-            </w:r>
-            <w:proofErr w:type="gramStart"/>
-            <w:r>
-              <w:rPr>
-                <w:color w:val="000000"/>
-                <w:sz w:val="22"/>
-                <w:szCs w:val="22"/>
-              </w:rPr>
-              <w:t>pages</w:t>
-            </w:r>
-            <w:proofErr w:type="gramEnd"/>
-            <w:r>
-              <w:rPr>
-                <w:color w:val="000000"/>
-                <w:sz w:val="22"/>
-                <w:szCs w:val="22"/>
-              </w:rPr>
-              <w:t xml:space="preserve"> to your web app</w:t>
+              <w:t>Add an administrative pages to your web app</w:t>
             </w:r>
           </w:p>
         </w:tc>
@@ -7944,15 +7863,7 @@
                 <w:sz w:val="22"/>
                 <w:szCs w:val="22"/>
               </w:rPr>
-              <w:t>R</w:t>
-            </w:r>
-            <w:r>
-              <w:rPr>
-                <w:bCs/>
-                <w:sz w:val="22"/>
-                <w:szCs w:val="22"/>
-              </w:rPr>
-              <w:t>ead Freeman Ch. 2</w:t>
+              <w:t>Read Freeman Ch. 2</w:t>
             </w:r>
             <w:r>
               <w:rPr>

</xml_diff>

<commit_message>
Syllabus - updated due dates
</commit_message>
<xml_diff>
--- a/CS296N_Syllabus.docx
+++ b/CS296N_Syllabus.docx
@@ -619,8 +619,6 @@
               </w:rPr>
               <w:t>M, W:</w:t>
             </w:r>
-            <w:bookmarkStart w:id="0" w:name="_GoBack"/>
-            <w:bookmarkEnd w:id="0"/>
             <w:r>
               <w:rPr>
                 <w:rFonts w:eastAsia="Times New Roman"/>
@@ -3985,7 +3983,15 @@
                 <w:sz w:val="22"/>
                 <w:szCs w:val="22"/>
               </w:rPr>
-              <w:t>Sun</w:t>
+              <w:t>S</w:t>
+            </w:r>
+            <w:r>
+              <w:rPr>
+                <w:color w:val="000000"/>
+                <w:sz w:val="22"/>
+                <w:szCs w:val="22"/>
+              </w:rPr>
+              <w:t>at</w:t>
             </w:r>
           </w:p>
         </w:tc>
@@ -4507,7 +4513,15 @@
                 <w:sz w:val="22"/>
                 <w:szCs w:val="22"/>
               </w:rPr>
-              <w:t>Sun</w:t>
+              <w:t>S</w:t>
+            </w:r>
+            <w:r>
+              <w:rPr>
+                <w:color w:val="000000"/>
+                <w:sz w:val="22"/>
+                <w:szCs w:val="22"/>
+              </w:rPr>
+              <w:t>at</w:t>
             </w:r>
           </w:p>
         </w:tc>
@@ -5040,7 +5054,15 @@
                 <w:sz w:val="22"/>
                 <w:szCs w:val="22"/>
               </w:rPr>
-              <w:t>Sun</w:t>
+              <w:t>S</w:t>
+            </w:r>
+            <w:r>
+              <w:rPr>
+                <w:color w:val="000000"/>
+                <w:sz w:val="22"/>
+                <w:szCs w:val="22"/>
+              </w:rPr>
+              <w:t>at</w:t>
             </w:r>
           </w:p>
         </w:tc>
@@ -5972,7 +5994,15 @@
                 <w:sz w:val="22"/>
                 <w:szCs w:val="22"/>
               </w:rPr>
-              <w:t>Sun</w:t>
+              <w:t>S</w:t>
+            </w:r>
+            <w:r>
+              <w:rPr>
+                <w:color w:val="000000"/>
+                <w:sz w:val="22"/>
+                <w:szCs w:val="22"/>
+              </w:rPr>
+              <w:t>at</w:t>
             </w:r>
           </w:p>
         </w:tc>
@@ -6390,7 +6420,7 @@
                 <w:sz w:val="22"/>
                 <w:szCs w:val="22"/>
               </w:rPr>
-              <w:t>Sun</w:t>
+              <w:t>Sat</w:t>
             </w:r>
           </w:p>
         </w:tc>
@@ -6834,7 +6864,15 @@
                 <w:sz w:val="22"/>
                 <w:szCs w:val="22"/>
               </w:rPr>
-              <w:t>Sun</w:t>
+              <w:t>S</w:t>
+            </w:r>
+            <w:r>
+              <w:rPr>
+                <w:color w:val="000000"/>
+                <w:sz w:val="22"/>
+                <w:szCs w:val="22"/>
+              </w:rPr>
+              <w:t>at</w:t>
             </w:r>
           </w:p>
         </w:tc>
@@ -7222,7 +7260,15 @@
                 <w:sz w:val="22"/>
                 <w:szCs w:val="22"/>
               </w:rPr>
-              <w:t>Sun</w:t>
+              <w:t>S</w:t>
+            </w:r>
+            <w:r>
+              <w:rPr>
+                <w:color w:val="000000"/>
+                <w:sz w:val="22"/>
+                <w:szCs w:val="22"/>
+              </w:rPr>
+              <w:t>at</w:t>
             </w:r>
           </w:p>
         </w:tc>
@@ -7608,8 +7654,18 @@
                 <w:sz w:val="22"/>
                 <w:szCs w:val="22"/>
               </w:rPr>
-              <w:t>Sun</w:t>
-            </w:r>
+              <w:t>S</w:t>
+            </w:r>
+            <w:r>
+              <w:rPr>
+                <w:color w:val="000000"/>
+                <w:sz w:val="22"/>
+                <w:szCs w:val="22"/>
+              </w:rPr>
+              <w:t>at</w:t>
+            </w:r>
+            <w:bookmarkStart w:id="0" w:name="_GoBack"/>
+            <w:bookmarkEnd w:id="0"/>
           </w:p>
         </w:tc>
       </w:tr>

</xml_diff>

<commit_message>
Moved Azure exercise to next week
We’re doing the intro to ASP.NET Core MVC exercise instead
</commit_message>
<xml_diff>
--- a/CS296N_Syllabus.docx
+++ b/CS296N_Syllabus.docx
@@ -3508,8 +3508,8 @@
       </w:tblPr>
       <w:tblGrid>
         <w:gridCol w:w="796"/>
-        <w:gridCol w:w="6030"/>
-        <w:gridCol w:w="6120"/>
+        <w:gridCol w:w="6210"/>
+        <w:gridCol w:w="5940"/>
         <w:gridCol w:w="1406"/>
       </w:tblGrid>
       <w:tr>
@@ -3555,7 +3555,7 @@
         </w:tc>
         <w:tc>
           <w:tcPr>
-            <w:tcW w:w="6030" w:type="dxa"/>
+            <w:tcW w:w="6210" w:type="dxa"/>
             <w:tcBorders>
               <w:top w:val="single" w:sz="8" w:space="0" w:color="auto"/>
               <w:left w:val="nil"/>
@@ -3591,7 +3591,7 @@
         </w:tc>
         <w:tc>
           <w:tcPr>
-            <w:tcW w:w="6120" w:type="dxa"/>
+            <w:tcW w:w="5940" w:type="dxa"/>
             <w:tcBorders>
               <w:top w:val="single" w:sz="8" w:space="0" w:color="auto"/>
               <w:left w:val="nil"/>
@@ -3734,7 +3734,7 @@
         </w:tc>
         <w:tc>
           <w:tcPr>
-            <w:tcW w:w="6030" w:type="dxa"/>
+            <w:tcW w:w="6210" w:type="dxa"/>
             <w:vMerge w:val="restart"/>
             <w:tcBorders>
               <w:top w:val="single" w:sz="8" w:space="0" w:color="auto"/>
@@ -3770,18 +3770,12 @@
             </w:r>
           </w:p>
           <w:p>
-            <w:r>
-              <w:t>Publishing to Azure</w:t>
-            </w:r>
-            <w:r>
-              <w:t xml:space="preserve">: </w:t>
-            </w:r>
             <w:hyperlink r:id="rId13" w:history="1">
               <w:r>
                 <w:rPr>
                   <w:rStyle w:val="Hyperlink"/>
                 </w:rPr>
-                <w:t>https://docs.microsoft.com/en-us/aspnet/core/tutorials/publish-to-azure-webapp-using-vs</w:t>
+                <w:t>https://docs.microsoft.com/en-us/aspnet/core/tutorials/first-mvc-app/index</w:t>
               </w:r>
             </w:hyperlink>
             <w:r>
@@ -3791,7 +3785,7 @@
         </w:tc>
         <w:tc>
           <w:tcPr>
-            <w:tcW w:w="6120" w:type="dxa"/>
+            <w:tcW w:w="5940" w:type="dxa"/>
             <w:vMerge w:val="restart"/>
             <w:tcBorders>
               <w:top w:val="nil"/>
@@ -3880,6 +3874,8 @@
               </w:rPr>
               <w:t>– The MVC Pattern</w:t>
             </w:r>
+            <w:bookmarkStart w:id="0" w:name="_GoBack"/>
+            <w:bookmarkEnd w:id="0"/>
           </w:p>
         </w:tc>
         <w:tc>
@@ -3901,27 +3897,6 @@
             <w:vAlign w:val="center"/>
             <w:hideMark/>
           </w:tcPr>
-          <w:p>
-            <w:pPr>
-              <w:autoSpaceDE/>
-            </w:pPr>
-          </w:p>
-          <w:p>
-            <w:pPr>
-              <w:autoSpaceDE/>
-              <w:rPr>
-                <w:color w:val="000000"/>
-                <w:sz w:val="22"/>
-                <w:szCs w:val="22"/>
-              </w:rPr>
-            </w:pPr>
-          </w:p>
-          <w:p>
-            <w:pPr>
-              <w:autoSpaceDE/>
-              <w:jc w:val="center"/>
-            </w:pPr>
-          </w:p>
           <w:p/>
         </w:tc>
       </w:tr>
@@ -3965,7 +3940,7 @@
         </w:tc>
         <w:tc>
           <w:tcPr>
-            <w:tcW w:w="6030" w:type="dxa"/>
+            <w:tcW w:w="6210" w:type="dxa"/>
             <w:vMerge/>
             <w:tcBorders>
               <w:top w:val="single" w:sz="2" w:space="0" w:color="auto"/>
@@ -3990,7 +3965,7 @@
         </w:tc>
         <w:tc>
           <w:tcPr>
-            <w:tcW w:w="6120" w:type="dxa"/>
+            <w:tcW w:w="5940" w:type="dxa"/>
             <w:vMerge/>
             <w:tcBorders>
               <w:left w:val="single" w:sz="8" w:space="0" w:color="auto"/>
@@ -4094,7 +4069,7 @@
         </w:tc>
         <w:tc>
           <w:tcPr>
-            <w:tcW w:w="6030" w:type="dxa"/>
+            <w:tcW w:w="6210" w:type="dxa"/>
             <w:vMerge w:val="restart"/>
             <w:tcBorders>
               <w:top w:val="single" w:sz="8" w:space="0" w:color="auto"/>
@@ -4187,10 +4162,27 @@
               <w:t xml:space="preserve"> </w:t>
             </w:r>
           </w:p>
-        </w:tc>
-        <w:tc>
-          <w:tcPr>
-            <w:tcW w:w="6120" w:type="dxa"/>
+          <w:p>
+            <w:pPr>
+              <w:pStyle w:val="ListParagraph"/>
+              <w:numPr>
+                <w:ilvl w:val="0"/>
+                <w:numId w:val="4"/>
+              </w:numPr>
+            </w:pPr>
+            <w:hyperlink r:id="rId16" w:history="1">
+              <w:r>
+                <w:rPr>
+                  <w:rStyle w:val="Hyperlink"/>
+                </w:rPr>
+                <w:t>https://docs.microsoft.com/en-us/aspnet/core/tutorials/publish-to-azure-webapp-using-vs</w:t>
+              </w:r>
+            </w:hyperlink>
+          </w:p>
+        </w:tc>
+        <w:tc>
+          <w:tcPr>
+            <w:tcW w:w="5940" w:type="dxa"/>
             <w:vMerge w:val="restart"/>
             <w:tcBorders>
               <w:top w:val="single" w:sz="8" w:space="0" w:color="auto"/>
@@ -4567,7 +4559,7 @@
         </w:tc>
         <w:tc>
           <w:tcPr>
-            <w:tcW w:w="6030" w:type="dxa"/>
+            <w:tcW w:w="6210" w:type="dxa"/>
             <w:vMerge/>
             <w:tcBorders>
               <w:left w:val="nil"/>
@@ -4591,7 +4583,7 @@
         </w:tc>
         <w:tc>
           <w:tcPr>
-            <w:tcW w:w="6120" w:type="dxa"/>
+            <w:tcW w:w="5940" w:type="dxa"/>
             <w:vMerge/>
             <w:tcBorders>
               <w:bottom w:val="single" w:sz="8" w:space="0" w:color="auto"/>
@@ -4691,7 +4683,7 @@
         </w:tc>
         <w:tc>
           <w:tcPr>
-            <w:tcW w:w="6030" w:type="dxa"/>
+            <w:tcW w:w="6210" w:type="dxa"/>
             <w:vMerge w:val="restart"/>
             <w:tcBorders>
               <w:top w:val="single" w:sz="8" w:space="0" w:color="auto"/>
@@ -4740,7 +4732,7 @@
                 <w:numId w:val="6"/>
               </w:numPr>
             </w:pPr>
-            <w:hyperlink r:id="rId16" w:history="1">
+            <w:hyperlink r:id="rId17" w:history="1">
               <w:r>
                 <w:rPr>
                   <w:rStyle w:val="Hyperlink"/>
@@ -4757,7 +4749,7 @@
                 <w:numId w:val="6"/>
               </w:numPr>
             </w:pPr>
-            <w:hyperlink r:id="rId17" w:history="1">
+            <w:hyperlink r:id="rId18" w:history="1">
               <w:r>
                 <w:rPr>
                   <w:rStyle w:val="Hyperlink"/>
@@ -4777,7 +4769,7 @@
                 <w:numId w:val="6"/>
               </w:numPr>
             </w:pPr>
-            <w:hyperlink r:id="rId18" w:history="1">
+            <w:hyperlink r:id="rId19" w:history="1">
               <w:r>
                 <w:rPr>
                   <w:rStyle w:val="Hyperlink"/>
@@ -4789,7 +4781,7 @@
         </w:tc>
         <w:tc>
           <w:tcPr>
-            <w:tcW w:w="6120" w:type="dxa"/>
+            <w:tcW w:w="5940" w:type="dxa"/>
             <w:vMerge w:val="restart"/>
             <w:tcBorders>
               <w:top w:val="single" w:sz="8" w:space="0" w:color="auto"/>
@@ -4827,28 +4819,7 @@
                 <w:sz w:val="22"/>
                 <w:szCs w:val="22"/>
               </w:rPr>
-              <w:t>Lab 2</w:t>
-            </w:r>
-            <w:r>
-              <w:rPr>
-                <w:sz w:val="22"/>
-                <w:szCs w:val="22"/>
-              </w:rPr>
-              <w:t xml:space="preserve"> beta</w:t>
-            </w:r>
-            <w:r>
-              <w:rPr>
-                <w:sz w:val="22"/>
-                <w:szCs w:val="22"/>
-              </w:rPr>
-              <w:t>: Skeletal version of your web app with Razor</w:t>
-            </w:r>
-            <w:r>
-              <w:rPr>
-                <w:sz w:val="22"/>
-                <w:szCs w:val="22"/>
-              </w:rPr>
-              <w:t xml:space="preserve"> </w:t>
+              <w:t xml:space="preserve">Lab 2 beta: Skeletal version of your web app with Razor </w:t>
             </w:r>
           </w:p>
           <w:p>
@@ -5184,7 +5155,7 @@
         </w:tc>
         <w:tc>
           <w:tcPr>
-            <w:tcW w:w="6030" w:type="dxa"/>
+            <w:tcW w:w="6210" w:type="dxa"/>
             <w:vMerge/>
             <w:tcBorders>
               <w:left w:val="nil"/>
@@ -5208,7 +5179,7 @@
         </w:tc>
         <w:tc>
           <w:tcPr>
-            <w:tcW w:w="6120" w:type="dxa"/>
+            <w:tcW w:w="5940" w:type="dxa"/>
             <w:vMerge/>
             <w:tcBorders>
               <w:bottom w:val="single" w:sz="8" w:space="0" w:color="auto"/>
@@ -5312,7 +5283,7 @@
         </w:tc>
         <w:tc>
           <w:tcPr>
-            <w:tcW w:w="6030" w:type="dxa"/>
+            <w:tcW w:w="6210" w:type="dxa"/>
             <w:vMerge w:val="restart"/>
             <w:tcBorders>
               <w:top w:val="single" w:sz="8" w:space="0" w:color="auto"/>
@@ -5382,7 +5353,7 @@
                 <w:numId w:val="5"/>
               </w:numPr>
             </w:pPr>
-            <w:hyperlink r:id="rId19" w:history="1">
+            <w:hyperlink r:id="rId20" w:history="1">
               <w:r>
                 <w:rPr>
                   <w:rStyle w:val="Hyperlink"/>
@@ -5399,7 +5370,7 @@
                 <w:numId w:val="5"/>
               </w:numPr>
             </w:pPr>
-            <w:hyperlink r:id="rId20" w:history="1">
+            <w:hyperlink r:id="rId21" w:history="1">
               <w:r>
                 <w:rPr>
                   <w:rStyle w:val="Hyperlink"/>
@@ -5411,7 +5382,7 @@
         </w:tc>
         <w:tc>
           <w:tcPr>
-            <w:tcW w:w="6120" w:type="dxa"/>
+            <w:tcW w:w="5940" w:type="dxa"/>
             <w:vMerge w:val="restart"/>
             <w:tcBorders>
               <w:top w:val="single" w:sz="8" w:space="0" w:color="auto"/>
@@ -5543,7 +5514,23 @@
                 <w:sz w:val="22"/>
                 <w:szCs w:val="22"/>
               </w:rPr>
-              <w:t xml:space="preserve"> – SportsStore (pgs. 191 – 216)</w:t>
+              <w:t xml:space="preserve"> – </w:t>
+            </w:r>
+            <w:proofErr w:type="spellStart"/>
+            <w:r>
+              <w:rPr>
+                <w:sz w:val="22"/>
+                <w:szCs w:val="22"/>
+              </w:rPr>
+              <w:t>SportsStore</w:t>
+            </w:r>
+            <w:proofErr w:type="spellEnd"/>
+            <w:r>
+              <w:rPr>
+                <w:sz w:val="22"/>
+                <w:szCs w:val="22"/>
+              </w:rPr>
+              <w:t xml:space="preserve"> (pgs. 191 – 216)</w:t>
             </w:r>
           </w:p>
           <w:p>
@@ -5764,7 +5751,7 @@
         </w:tc>
         <w:tc>
           <w:tcPr>
-            <w:tcW w:w="6030" w:type="dxa"/>
+            <w:tcW w:w="6210" w:type="dxa"/>
             <w:vMerge/>
             <w:tcBorders>
               <w:left w:val="nil"/>
@@ -5788,7 +5775,7 @@
         </w:tc>
         <w:tc>
           <w:tcPr>
-            <w:tcW w:w="6120" w:type="dxa"/>
+            <w:tcW w:w="5940" w:type="dxa"/>
             <w:vMerge/>
             <w:tcBorders>
               <w:bottom w:val="nil"/>
@@ -5887,7 +5874,7 @@
         </w:tc>
         <w:tc>
           <w:tcPr>
-            <w:tcW w:w="6030" w:type="dxa"/>
+            <w:tcW w:w="6210" w:type="dxa"/>
             <w:vMerge w:val="restart"/>
             <w:tcBorders>
               <w:top w:val="single" w:sz="8" w:space="0" w:color="auto"/>
@@ -5928,7 +5915,7 @@
             </w:r>
           </w:p>
           <w:p>
-            <w:hyperlink r:id="rId21" w:history="1">
+            <w:hyperlink r:id="rId22" w:history="1">
               <w:r>
                 <w:rPr>
                   <w:rStyle w:val="Hyperlink"/>
@@ -5943,7 +5930,7 @@
         </w:tc>
         <w:tc>
           <w:tcPr>
-            <w:tcW w:w="6120" w:type="dxa"/>
+            <w:tcW w:w="5940" w:type="dxa"/>
             <w:vMerge w:val="restart"/>
             <w:tcBorders>
               <w:top w:val="single" w:sz="8" w:space="0" w:color="auto"/>
@@ -6110,8 +6097,18 @@
                 <w:sz w:val="22"/>
                 <w:szCs w:val="22"/>
               </w:rPr>
-              <w:t xml:space="preserve"> SportsStore</w:t>
-            </w:r>
+              <w:t xml:space="preserve"> </w:t>
+            </w:r>
+            <w:proofErr w:type="spellStart"/>
+            <w:r>
+              <w:rPr>
+                <w:color w:val="000000"/>
+                <w:sz w:val="22"/>
+                <w:szCs w:val="22"/>
+              </w:rPr>
+              <w:t>SportsStore</w:t>
+            </w:r>
+            <w:proofErr w:type="spellEnd"/>
             <w:r>
               <w:rPr>
                 <w:color w:val="000000"/>
@@ -6280,7 +6277,7 @@
         </w:tc>
         <w:tc>
           <w:tcPr>
-            <w:tcW w:w="6030" w:type="dxa"/>
+            <w:tcW w:w="6210" w:type="dxa"/>
             <w:vMerge/>
             <w:tcBorders>
               <w:left w:val="nil"/>
@@ -6300,7 +6297,7 @@
         </w:tc>
         <w:tc>
           <w:tcPr>
-            <w:tcW w:w="6120" w:type="dxa"/>
+            <w:tcW w:w="5940" w:type="dxa"/>
             <w:vMerge/>
             <w:tcBorders>
               <w:bottom w:val="single" w:sz="8" w:space="0" w:color="auto"/>
@@ -6509,17 +6506,7 @@
                 <w:sz w:val="22"/>
                 <w:szCs w:val="22"/>
               </w:rPr>
-              <w:t xml:space="preserve">No lab assignment </w:t>
-            </w:r>
-            <w:bookmarkStart w:id="0" w:name="_GoBack"/>
-            <w:bookmarkEnd w:id="0"/>
-            <w:r>
-              <w:rPr>
-                <w:bCs/>
-                <w:sz w:val="22"/>
-                <w:szCs w:val="22"/>
-              </w:rPr>
-              <w:t>due this week</w:t>
+              <w:t>No lab assignment due this week</w:t>
             </w:r>
           </w:p>
           <w:p>
@@ -6564,7 +6551,25 @@
                 <w:sz w:val="22"/>
                 <w:szCs w:val="22"/>
               </w:rPr>
-              <w:t xml:space="preserve">Read Freeman Ch. 9 – SportsStore: </w:t>
+              <w:t xml:space="preserve">Read Freeman Ch. 9 – </w:t>
+            </w:r>
+            <w:proofErr w:type="spellStart"/>
+            <w:r>
+              <w:rPr>
+                <w:bCs/>
+                <w:sz w:val="22"/>
+                <w:szCs w:val="22"/>
+              </w:rPr>
+              <w:t>SportsStore</w:t>
+            </w:r>
+            <w:proofErr w:type="spellEnd"/>
+            <w:r>
+              <w:rPr>
+                <w:bCs/>
+                <w:sz w:val="22"/>
+                <w:szCs w:val="22"/>
+              </w:rPr>
+              <w:t xml:space="preserve">: </w:t>
             </w:r>
             <w:r>
               <w:rPr>
@@ -6903,23 +6908,7 @@
                 <w:sz w:val="22"/>
                 <w:szCs w:val="22"/>
               </w:rPr>
-              <w:t>Lab 5</w:t>
-            </w:r>
-            <w:r>
-              <w:rPr>
-                <w:color w:val="000000"/>
-                <w:sz w:val="22"/>
-                <w:szCs w:val="22"/>
-              </w:rPr>
-              <w:t xml:space="preserve"> beta</w:t>
-            </w:r>
-            <w:r>
-              <w:rPr>
-                <w:color w:val="000000"/>
-                <w:sz w:val="22"/>
-                <w:szCs w:val="22"/>
-              </w:rPr>
-              <w:t>: Add navigation to your web app</w:t>
+              <w:t>Lab 5 beta: Add navigation to your web app</w:t>
             </w:r>
             <w:r>
               <w:rPr>
@@ -6971,7 +6960,25 @@
                 <w:sz w:val="22"/>
                 <w:szCs w:val="22"/>
               </w:rPr>
-              <w:t xml:space="preserve">ead Freeman Ch. 10 – SportsStore: </w:t>
+              <w:t xml:space="preserve">ead Freeman Ch. 10 – </w:t>
+            </w:r>
+            <w:proofErr w:type="spellStart"/>
+            <w:r>
+              <w:rPr>
+                <w:bCs/>
+                <w:sz w:val="22"/>
+                <w:szCs w:val="22"/>
+              </w:rPr>
+              <w:t>SportsStore</w:t>
+            </w:r>
+            <w:proofErr w:type="spellEnd"/>
+            <w:r>
+              <w:rPr>
+                <w:bCs/>
+                <w:sz w:val="22"/>
+                <w:szCs w:val="22"/>
+              </w:rPr>
+              <w:t xml:space="preserve">: </w:t>
             </w:r>
             <w:r>
               <w:rPr>
@@ -7351,15 +7358,7 @@
                 <w:sz w:val="22"/>
                 <w:szCs w:val="22"/>
               </w:rPr>
-              <w:t>Lab 6 b</w:t>
-            </w:r>
-            <w:r>
-              <w:rPr>
-                <w:color w:val="000000"/>
-                <w:sz w:val="22"/>
-                <w:szCs w:val="22"/>
-              </w:rPr>
-              <w:t xml:space="preserve">eta: </w:t>
+              <w:t xml:space="preserve">Lab 6 beta: </w:t>
             </w:r>
             <w:r>
               <w:rPr>
@@ -7425,7 +7424,23 @@
                 <w:sz w:val="22"/>
                 <w:szCs w:val="22"/>
               </w:rPr>
-              <w:t xml:space="preserve">Read Ch. 11 – SportsStore: </w:t>
+              <w:t xml:space="preserve">Read Ch. 11 – </w:t>
+            </w:r>
+            <w:proofErr w:type="spellStart"/>
+            <w:r>
+              <w:rPr>
+                <w:sz w:val="22"/>
+                <w:szCs w:val="22"/>
+              </w:rPr>
+              <w:t>SportsStore</w:t>
+            </w:r>
+            <w:proofErr w:type="spellEnd"/>
+            <w:r>
+              <w:rPr>
+                <w:sz w:val="22"/>
+                <w:szCs w:val="22"/>
+              </w:rPr>
+              <w:t xml:space="preserve">: </w:t>
             </w:r>
             <w:r>
               <w:rPr>
@@ -7825,39 +7840,7 @@
                 <w:sz w:val="22"/>
                 <w:szCs w:val="22"/>
               </w:rPr>
-              <w:t>Lab 7</w:t>
-            </w:r>
-            <w:r>
-              <w:rPr>
-                <w:color w:val="000000"/>
-                <w:sz w:val="22"/>
-                <w:szCs w:val="22"/>
-              </w:rPr>
-              <w:t xml:space="preserve"> beta</w:t>
-            </w:r>
-            <w:r>
-              <w:rPr>
-                <w:color w:val="000000"/>
-                <w:sz w:val="22"/>
-                <w:szCs w:val="22"/>
-              </w:rPr>
-              <w:t xml:space="preserve">: </w:t>
-            </w:r>
-            <w:r>
-              <w:rPr>
-                <w:color w:val="000000"/>
-                <w:sz w:val="22"/>
-                <w:szCs w:val="22"/>
-              </w:rPr>
-              <w:t>Add an administrative page</w:t>
-            </w:r>
-            <w:r>
-              <w:rPr>
-                <w:color w:val="000000"/>
-                <w:sz w:val="22"/>
-                <w:szCs w:val="22"/>
-              </w:rPr>
-              <w:t xml:space="preserve"> to your web app</w:t>
+              <w:t>Lab 7 beta: Add an administrative page to your web app</w:t>
             </w:r>
             <w:r>
               <w:rPr>

</xml_diff>

<commit_message>
Removed a redundant link
</commit_message>
<xml_diff>
--- a/CS296N_Syllabus.docx
+++ b/CS296N_Syllabus.docx
@@ -3874,8 +3874,6 @@
               </w:rPr>
               <w:t>– The MVC Pattern</w:t>
             </w:r>
-            <w:bookmarkStart w:id="0" w:name="_GoBack"/>
-            <w:bookmarkEnd w:id="0"/>
           </w:p>
         </w:tc>
         <w:tc>
@@ -4142,6 +4140,7 @@
               <w:t xml:space="preserve"> </w:t>
             </w:r>
           </w:p>
+          <w:bookmarkStart w:id="0" w:name="_GoBack"/>
           <w:p>
             <w:pPr>
               <w:pStyle w:val="ListParagraph"/>
@@ -4150,34 +4149,28 @@
                 <w:numId w:val="4"/>
               </w:numPr>
             </w:pPr>
-            <w:hyperlink r:id="rId15" w:history="1">
-              <w:r>
-                <w:rPr>
-                  <w:rStyle w:val="Hyperlink"/>
-                </w:rPr>
-                <w:t>https://docs.microsoft.com/en-us/aspnet/core/tutorials/first-mvc-app/adding-controller</w:t>
-              </w:r>
-            </w:hyperlink>
-            <w:r>
-              <w:t xml:space="preserve"> </w:t>
-            </w:r>
-          </w:p>
-          <w:p>
-            <w:pPr>
-              <w:pStyle w:val="ListParagraph"/>
-              <w:numPr>
-                <w:ilvl w:val="0"/>
-                <w:numId w:val="4"/>
-              </w:numPr>
-            </w:pPr>
-            <w:hyperlink r:id="rId16" w:history="1">
-              <w:r>
-                <w:rPr>
-                  <w:rStyle w:val="Hyperlink"/>
-                </w:rPr>
-                <w:t>https://docs.microsoft.com/en-us/aspnet/core/tutorials/publish-to-azure-webapp-using-vs</w:t>
-              </w:r>
-            </w:hyperlink>
+            <w:r>
+              <w:fldChar w:fldCharType="begin"/>
+            </w:r>
+            <w:r>
+              <w:instrText xml:space="preserve"> HYPERLINK "https://docs.microsoft.com/en-us/aspnet/core/tutorials/publish-to-azure-webapp-using-vs" </w:instrText>
+            </w:r>
+            <w:r>
+              <w:fldChar w:fldCharType="separate"/>
+            </w:r>
+            <w:r>
+              <w:rPr>
+                <w:rStyle w:val="Hyperlink"/>
+              </w:rPr>
+              <w:t>https://docs.microsoft.com/en-us/aspnet/core/tutorials/publish-to-azure-webapp-using-vs</w:t>
+            </w:r>
+            <w:r>
+              <w:rPr>
+                <w:rStyle w:val="Hyperlink"/>
+              </w:rPr>
+              <w:fldChar w:fldCharType="end"/>
+            </w:r>
+            <w:bookmarkEnd w:id="0"/>
           </w:p>
         </w:tc>
         <w:tc>
@@ -4732,7 +4725,7 @@
                 <w:numId w:val="6"/>
               </w:numPr>
             </w:pPr>
-            <w:hyperlink r:id="rId17" w:history="1">
+            <w:hyperlink r:id="rId15" w:history="1">
               <w:r>
                 <w:rPr>
                   <w:rStyle w:val="Hyperlink"/>
@@ -4749,7 +4742,7 @@
                 <w:numId w:val="6"/>
               </w:numPr>
             </w:pPr>
-            <w:hyperlink r:id="rId18" w:history="1">
+            <w:hyperlink r:id="rId16" w:history="1">
               <w:r>
                 <w:rPr>
                   <w:rStyle w:val="Hyperlink"/>
@@ -4769,7 +4762,7 @@
                 <w:numId w:val="6"/>
               </w:numPr>
             </w:pPr>
-            <w:hyperlink r:id="rId19" w:history="1">
+            <w:hyperlink r:id="rId17" w:history="1">
               <w:r>
                 <w:rPr>
                   <w:rStyle w:val="Hyperlink"/>
@@ -5353,7 +5346,7 @@
                 <w:numId w:val="5"/>
               </w:numPr>
             </w:pPr>
-            <w:hyperlink r:id="rId20" w:history="1">
+            <w:hyperlink r:id="rId18" w:history="1">
               <w:r>
                 <w:rPr>
                   <w:rStyle w:val="Hyperlink"/>
@@ -5370,7 +5363,7 @@
                 <w:numId w:val="5"/>
               </w:numPr>
             </w:pPr>
-            <w:hyperlink r:id="rId21" w:history="1">
+            <w:hyperlink r:id="rId19" w:history="1">
               <w:r>
                 <w:rPr>
                   <w:rStyle w:val="Hyperlink"/>
@@ -5915,7 +5908,7 @@
             </w:r>
           </w:p>
           <w:p>
-            <w:hyperlink r:id="rId22" w:history="1">
+            <w:hyperlink r:id="rId20" w:history="1">
               <w:r>
                 <w:rPr>
                   <w:rStyle w:val="Hyperlink"/>

</xml_diff>

<commit_message>
Updated lecture plans, syllabus points
</commit_message>
<xml_diff>
--- a/CS296N_Syllabus.docx
+++ b/CS296N_Syllabus.docx
@@ -2085,7 +2085,7 @@
               <w:jc w:val="center"/>
             </w:pPr>
             <w:r>
-              <w:t>10</w:t>
+              <w:t>8</w:t>
             </w:r>
             <w:r>
               <w:t xml:space="preserve"> Tutorial exercises</w:t>
@@ -2135,7 +2135,7 @@
               <w:jc w:val="center"/>
             </w:pPr>
             <w:r>
-              <w:t>100</w:t>
+              <w:t>80</w:t>
             </w:r>
           </w:p>
         </w:tc>
@@ -2162,7 +2162,7 @@
               <w:jc w:val="center"/>
             </w:pPr>
             <w:r>
-              <w:t>10</w:t>
+              <w:t>8</w:t>
             </w:r>
             <w:r>
               <w:t>%</w:t>
@@ -2447,11 +2447,13 @@
               <w:jc w:val="center"/>
             </w:pPr>
             <w:r>
-              <w:t>17</w:t>
-            </w:r>
-            <w:r>
-              <w:t>0</w:t>
-            </w:r>
+              <w:t>1</w:t>
+            </w:r>
+            <w:r>
+              <w:t>90</w:t>
+            </w:r>
+            <w:bookmarkStart w:id="0" w:name="_GoBack"/>
+            <w:bookmarkEnd w:id="0"/>
           </w:p>
         </w:tc>
         <w:tc>
@@ -2477,7 +2479,7 @@
               <w:jc w:val="center"/>
             </w:pPr>
             <w:r>
-              <w:t>17</w:t>
+              <w:t>19</w:t>
             </w:r>
             <w:r>
               <w:t>%</w:t>
@@ -4140,7 +4142,6 @@
               <w:t xml:space="preserve"> </w:t>
             </w:r>
           </w:p>
-          <w:bookmarkStart w:id="0" w:name="_GoBack"/>
           <w:p>
             <w:pPr>
               <w:pStyle w:val="ListParagraph"/>
@@ -4149,28 +4150,14 @@
                 <w:numId w:val="4"/>
               </w:numPr>
             </w:pPr>
-            <w:r>
-              <w:fldChar w:fldCharType="begin"/>
-            </w:r>
-            <w:r>
-              <w:instrText xml:space="preserve"> HYPERLINK "https://docs.microsoft.com/en-us/aspnet/core/tutorials/publish-to-azure-webapp-using-vs" </w:instrText>
-            </w:r>
-            <w:r>
-              <w:fldChar w:fldCharType="separate"/>
-            </w:r>
-            <w:r>
-              <w:rPr>
-                <w:rStyle w:val="Hyperlink"/>
-              </w:rPr>
-              <w:t>https://docs.microsoft.com/en-us/aspnet/core/tutorials/publish-to-azure-webapp-using-vs</w:t>
-            </w:r>
-            <w:r>
-              <w:rPr>
-                <w:rStyle w:val="Hyperlink"/>
-              </w:rPr>
-              <w:fldChar w:fldCharType="end"/>
-            </w:r>
-            <w:bookmarkEnd w:id="0"/>
+            <w:hyperlink r:id="rId15" w:history="1">
+              <w:r>
+                <w:rPr>
+                  <w:rStyle w:val="Hyperlink"/>
+                </w:rPr>
+                <w:t>https://docs.microsoft.com/en-us/aspnet/core/tutorials/publish-to-azure-webapp-using-vs</w:t>
+              </w:r>
+            </w:hyperlink>
           </w:p>
         </w:tc>
         <w:tc>
@@ -4725,7 +4712,7 @@
                 <w:numId w:val="6"/>
               </w:numPr>
             </w:pPr>
-            <w:hyperlink r:id="rId15" w:history="1">
+            <w:hyperlink r:id="rId16" w:history="1">
               <w:r>
                 <w:rPr>
                   <w:rStyle w:val="Hyperlink"/>
@@ -4742,7 +4729,7 @@
                 <w:numId w:val="6"/>
               </w:numPr>
             </w:pPr>
-            <w:hyperlink r:id="rId16" w:history="1">
+            <w:hyperlink r:id="rId17" w:history="1">
               <w:r>
                 <w:rPr>
                   <w:rStyle w:val="Hyperlink"/>
@@ -4762,7 +4749,7 @@
                 <w:numId w:val="6"/>
               </w:numPr>
             </w:pPr>
-            <w:hyperlink r:id="rId17" w:history="1">
+            <w:hyperlink r:id="rId18" w:history="1">
               <w:r>
                 <w:rPr>
                   <w:rStyle w:val="Hyperlink"/>
@@ -5346,7 +5333,7 @@
                 <w:numId w:val="5"/>
               </w:numPr>
             </w:pPr>
-            <w:hyperlink r:id="rId18" w:history="1">
+            <w:hyperlink r:id="rId19" w:history="1">
               <w:r>
                 <w:rPr>
                   <w:rStyle w:val="Hyperlink"/>
@@ -5363,7 +5350,7 @@
                 <w:numId w:val="5"/>
               </w:numPr>
             </w:pPr>
-            <w:hyperlink r:id="rId19" w:history="1">
+            <w:hyperlink r:id="rId20" w:history="1">
               <w:r>
                 <w:rPr>
                   <w:rStyle w:val="Hyperlink"/>
@@ -5507,23 +5494,7 @@
                 <w:sz w:val="22"/>
                 <w:szCs w:val="22"/>
               </w:rPr>
-              <w:t xml:space="preserve"> – </w:t>
-            </w:r>
-            <w:proofErr w:type="spellStart"/>
-            <w:r>
-              <w:rPr>
-                <w:sz w:val="22"/>
-                <w:szCs w:val="22"/>
-              </w:rPr>
-              <w:t>SportsStore</w:t>
-            </w:r>
-            <w:proofErr w:type="spellEnd"/>
-            <w:r>
-              <w:rPr>
-                <w:sz w:val="22"/>
-                <w:szCs w:val="22"/>
-              </w:rPr>
-              <w:t xml:space="preserve"> (pgs. 191 – 216)</w:t>
+              <w:t xml:space="preserve"> – SportsStore (pgs. 191 – 216)</w:t>
             </w:r>
           </w:p>
           <w:p>
@@ -5908,7 +5879,7 @@
             </w:r>
           </w:p>
           <w:p>
-            <w:hyperlink r:id="rId20" w:history="1">
+            <w:hyperlink r:id="rId21" w:history="1">
               <w:r>
                 <w:rPr>
                   <w:rStyle w:val="Hyperlink"/>
@@ -6090,18 +6061,8 @@
                 <w:sz w:val="22"/>
                 <w:szCs w:val="22"/>
               </w:rPr>
-              <w:t xml:space="preserve"> </w:t>
-            </w:r>
-            <w:proofErr w:type="spellStart"/>
-            <w:r>
-              <w:rPr>
-                <w:color w:val="000000"/>
-                <w:sz w:val="22"/>
-                <w:szCs w:val="22"/>
-              </w:rPr>
-              <w:t>SportsStore</w:t>
-            </w:r>
-            <w:proofErr w:type="spellEnd"/>
+              <w:t xml:space="preserve"> SportsStore</w:t>
+            </w:r>
             <w:r>
               <w:rPr>
                 <w:color w:val="000000"/>
@@ -6544,25 +6505,7 @@
                 <w:sz w:val="22"/>
                 <w:szCs w:val="22"/>
               </w:rPr>
-              <w:t xml:space="preserve">Read Freeman Ch. 9 – </w:t>
-            </w:r>
-            <w:proofErr w:type="spellStart"/>
-            <w:r>
-              <w:rPr>
-                <w:bCs/>
-                <w:sz w:val="22"/>
-                <w:szCs w:val="22"/>
-              </w:rPr>
-              <w:t>SportsStore</w:t>
-            </w:r>
-            <w:proofErr w:type="spellEnd"/>
-            <w:r>
-              <w:rPr>
-                <w:bCs/>
-                <w:sz w:val="22"/>
-                <w:szCs w:val="22"/>
-              </w:rPr>
-              <w:t xml:space="preserve">: </w:t>
+              <w:t xml:space="preserve">Read Freeman Ch. 9 – SportsStore: </w:t>
             </w:r>
             <w:r>
               <w:rPr>
@@ -6953,25 +6896,7 @@
                 <w:sz w:val="22"/>
                 <w:szCs w:val="22"/>
               </w:rPr>
-              <w:t xml:space="preserve">ead Freeman Ch. 10 – </w:t>
-            </w:r>
-            <w:proofErr w:type="spellStart"/>
-            <w:r>
-              <w:rPr>
-                <w:bCs/>
-                <w:sz w:val="22"/>
-                <w:szCs w:val="22"/>
-              </w:rPr>
-              <w:t>SportsStore</w:t>
-            </w:r>
-            <w:proofErr w:type="spellEnd"/>
-            <w:r>
-              <w:rPr>
-                <w:bCs/>
-                <w:sz w:val="22"/>
-                <w:szCs w:val="22"/>
-              </w:rPr>
-              <w:t xml:space="preserve">: </w:t>
+              <w:t xml:space="preserve">ead Freeman Ch. 10 – SportsStore: </w:t>
             </w:r>
             <w:r>
               <w:rPr>
@@ -7417,23 +7342,7 @@
                 <w:sz w:val="22"/>
                 <w:szCs w:val="22"/>
               </w:rPr>
-              <w:t xml:space="preserve">Read Ch. 11 – </w:t>
-            </w:r>
-            <w:proofErr w:type="spellStart"/>
-            <w:r>
-              <w:rPr>
-                <w:sz w:val="22"/>
-                <w:szCs w:val="22"/>
-              </w:rPr>
-              <w:t>SportsStore</w:t>
-            </w:r>
-            <w:proofErr w:type="spellEnd"/>
-            <w:r>
-              <w:rPr>
-                <w:sz w:val="22"/>
-                <w:szCs w:val="22"/>
-              </w:rPr>
-              <w:t xml:space="preserve">: </w:t>
+              <w:t xml:space="preserve">Read Ch. 11 – SportsStore: </w:t>
             </w:r>
             <w:r>
               <w:rPr>

</xml_diff>

<commit_message>
Revised the schedule and point distribution
</commit_message>
<xml_diff>
--- a/CS296N_Syllabus.docx
+++ b/CS296N_Syllabus.docx
@@ -537,7 +537,23 @@
                 <w:sz w:val="22"/>
                 <w:szCs w:val="22"/>
               </w:rPr>
-              <w:t xml:space="preserve">T, Th, 10:00 </w:t>
+              <w:t xml:space="preserve">T, </w:t>
+            </w:r>
+            <w:proofErr w:type="spellStart"/>
+            <w:r>
+              <w:rPr>
+                <w:sz w:val="22"/>
+                <w:szCs w:val="22"/>
+              </w:rPr>
+              <w:t>Th</w:t>
+            </w:r>
+            <w:proofErr w:type="spellEnd"/>
+            <w:r>
+              <w:rPr>
+                <w:sz w:val="22"/>
+                <w:szCs w:val="22"/>
+              </w:rPr>
+              <w:t xml:space="preserve">, 10:00 </w:t>
             </w:r>
             <w:r>
               <w:rPr>
@@ -635,6 +651,7 @@
               </w:rPr>
               <w:t xml:space="preserve"> and </w:t>
             </w:r>
+            <w:proofErr w:type="spellStart"/>
             <w:r>
               <w:rPr>
                 <w:rFonts w:eastAsia="Times New Roman"/>
@@ -643,13 +660,32 @@
               </w:rPr>
               <w:t>Tu</w:t>
             </w:r>
+            <w:proofErr w:type="spellEnd"/>
             <w:r>
               <w:rPr>
                 <w:rFonts w:eastAsia="Times New Roman"/>
                 <w:sz w:val="22"/>
                 <w:szCs w:val="22"/>
               </w:rPr>
-              <w:t xml:space="preserve">, Th: </w:t>
+              <w:t xml:space="preserve">, </w:t>
+            </w:r>
+            <w:proofErr w:type="spellStart"/>
+            <w:r>
+              <w:rPr>
+                <w:rFonts w:eastAsia="Times New Roman"/>
+                <w:sz w:val="22"/>
+                <w:szCs w:val="22"/>
+              </w:rPr>
+              <w:t>Th</w:t>
+            </w:r>
+            <w:proofErr w:type="spellEnd"/>
+            <w:r>
+              <w:rPr>
+                <w:rFonts w:eastAsia="Times New Roman"/>
+                <w:sz w:val="22"/>
+                <w:szCs w:val="22"/>
+              </w:rPr>
+              <w:t xml:space="preserve">: </w:t>
             </w:r>
             <w:r>
               <w:rPr>
@@ -2221,7 +2257,10 @@
               <w:jc w:val="center"/>
             </w:pPr>
             <w:r>
-              <w:t>150</w:t>
+              <w:t>10</w:t>
+            </w:r>
+            <w:r>
+              <w:t>0</w:t>
             </w:r>
           </w:p>
         </w:tc>
@@ -2241,7 +2280,10 @@
               <w:jc w:val="center"/>
             </w:pPr>
             <w:r>
-              <w:t>150</w:t>
+              <w:t>10</w:t>
+            </w:r>
+            <w:r>
+              <w:t>0</w:t>
             </w:r>
           </w:p>
         </w:tc>
@@ -2268,7 +2310,10 @@
               <w:jc w:val="center"/>
             </w:pPr>
             <w:r>
-              <w:t>15%</w:t>
+              <w:t>10</w:t>
+            </w:r>
+            <w:r>
+              <w:t>%</w:t>
             </w:r>
           </w:p>
         </w:tc>
@@ -2322,7 +2367,7 @@
               <w:jc w:val="center"/>
             </w:pPr>
             <w:r>
-              <w:t>100</w:t>
+              <w:t>240</w:t>
             </w:r>
           </w:p>
         </w:tc>
@@ -2342,7 +2387,7 @@
               <w:jc w:val="center"/>
             </w:pPr>
             <w:r>
-              <w:t>100</w:t>
+              <w:t>240</w:t>
             </w:r>
           </w:p>
         </w:tc>
@@ -2368,7 +2413,10 @@
               <w:jc w:val="center"/>
             </w:pPr>
             <w:r>
-              <w:t>10%</w:t>
+              <w:t>24</w:t>
+            </w:r>
+            <w:r>
+              <w:t>%</w:t>
             </w:r>
           </w:p>
         </w:tc>
@@ -2424,7 +2472,7 @@
               <w:jc w:val="center"/>
             </w:pPr>
             <w:r>
-              <w:t>17</w:t>
+              <w:t>10</w:t>
             </w:r>
             <w:r>
               <w:t>0</w:t>
@@ -2450,10 +2498,11 @@
               <w:t>1</w:t>
             </w:r>
             <w:r>
-              <w:t>90</w:t>
-            </w:r>
-            <w:bookmarkStart w:id="0" w:name="_GoBack"/>
-            <w:bookmarkEnd w:id="0"/>
+              <w:t>0</w:t>
+            </w:r>
+            <w:r>
+              <w:t>0</w:t>
+            </w:r>
           </w:p>
         </w:tc>
         <w:tc>
@@ -2479,13 +2528,15 @@
               <w:jc w:val="center"/>
             </w:pPr>
             <w:r>
-              <w:t>19</w:t>
+              <w:t>10</w:t>
             </w:r>
             <w:r>
               <w:t>%</w:t>
             </w:r>
           </w:p>
         </w:tc>
+        <w:bookmarkStart w:id="0" w:name="_GoBack"/>
+        <w:bookmarkEnd w:id="0"/>
       </w:tr>
     </w:tbl>
     <w:p/>
@@ -3510,9 +3561,9 @@
       </w:tblPr>
       <w:tblGrid>
         <w:gridCol w:w="796"/>
-        <w:gridCol w:w="6210"/>
-        <w:gridCol w:w="5940"/>
-        <w:gridCol w:w="1406"/>
+        <w:gridCol w:w="6120"/>
+        <w:gridCol w:w="6120"/>
+        <w:gridCol w:w="1316"/>
       </w:tblGrid>
       <w:tr>
         <w:trPr>
@@ -3557,7 +3608,7 @@
         </w:tc>
         <w:tc>
           <w:tcPr>
-            <w:tcW w:w="6210" w:type="dxa"/>
+            <w:tcW w:w="6120" w:type="dxa"/>
             <w:tcBorders>
               <w:top w:val="single" w:sz="8" w:space="0" w:color="auto"/>
               <w:left w:val="nil"/>
@@ -3593,7 +3644,7 @@
         </w:tc>
         <w:tc>
           <w:tcPr>
-            <w:tcW w:w="5940" w:type="dxa"/>
+            <w:tcW w:w="6120" w:type="dxa"/>
             <w:tcBorders>
               <w:top w:val="single" w:sz="8" w:space="0" w:color="auto"/>
               <w:left w:val="nil"/>
@@ -3630,7 +3681,7 @@
         </w:tc>
         <w:tc>
           <w:tcPr>
-            <w:tcW w:w="1406" w:type="dxa"/>
+            <w:tcW w:w="1316" w:type="dxa"/>
             <w:tcBorders>
               <w:top w:val="single" w:sz="8" w:space="0" w:color="auto"/>
               <w:left w:val="single" w:sz="8" w:space="0" w:color="auto"/>
@@ -3736,7 +3787,7 @@
         </w:tc>
         <w:tc>
           <w:tcPr>
-            <w:tcW w:w="6210" w:type="dxa"/>
+            <w:tcW w:w="6120" w:type="dxa"/>
             <w:vMerge w:val="restart"/>
             <w:tcBorders>
               <w:top w:val="single" w:sz="8" w:space="0" w:color="auto"/>
@@ -3787,7 +3838,7 @@
         </w:tc>
         <w:tc>
           <w:tcPr>
-            <w:tcW w:w="5940" w:type="dxa"/>
+            <w:tcW w:w="6120" w:type="dxa"/>
             <w:vMerge w:val="restart"/>
             <w:tcBorders>
               <w:top w:val="nil"/>
@@ -3880,7 +3931,7 @@
         </w:tc>
         <w:tc>
           <w:tcPr>
-            <w:tcW w:w="1406" w:type="dxa"/>
+            <w:tcW w:w="1316" w:type="dxa"/>
             <w:vMerge w:val="restart"/>
             <w:tcBorders>
               <w:top w:val="nil"/>
@@ -3940,7 +3991,7 @@
         </w:tc>
         <w:tc>
           <w:tcPr>
-            <w:tcW w:w="6210" w:type="dxa"/>
+            <w:tcW w:w="6120" w:type="dxa"/>
             <w:vMerge/>
             <w:tcBorders>
               <w:top w:val="single" w:sz="2" w:space="0" w:color="auto"/>
@@ -3965,7 +4016,7 @@
         </w:tc>
         <w:tc>
           <w:tcPr>
-            <w:tcW w:w="5940" w:type="dxa"/>
+            <w:tcW w:w="6120" w:type="dxa"/>
             <w:vMerge/>
             <w:tcBorders>
               <w:left w:val="single" w:sz="8" w:space="0" w:color="auto"/>
@@ -3988,7 +4039,7 @@
         </w:tc>
         <w:tc>
           <w:tcPr>
-            <w:tcW w:w="1406" w:type="dxa"/>
+            <w:tcW w:w="1316" w:type="dxa"/>
             <w:vMerge/>
             <w:tcBorders>
               <w:left w:val="single" w:sz="8" w:space="0" w:color="auto"/>
@@ -4069,7 +4120,7 @@
         </w:tc>
         <w:tc>
           <w:tcPr>
-            <w:tcW w:w="6210" w:type="dxa"/>
+            <w:tcW w:w="6120" w:type="dxa"/>
             <w:vMerge w:val="restart"/>
             <w:tcBorders>
               <w:top w:val="single" w:sz="8" w:space="0" w:color="auto"/>
@@ -4162,7 +4213,7 @@
         </w:tc>
         <w:tc>
           <w:tcPr>
-            <w:tcW w:w="5940" w:type="dxa"/>
+            <w:tcW w:w="6120" w:type="dxa"/>
             <w:vMerge w:val="restart"/>
             <w:tcBorders>
               <w:top w:val="single" w:sz="8" w:space="0" w:color="auto"/>
@@ -4393,7 +4444,7 @@
         </w:tc>
         <w:tc>
           <w:tcPr>
-            <w:tcW w:w="1406" w:type="dxa"/>
+            <w:tcW w:w="1316" w:type="dxa"/>
             <w:vMerge w:val="restart"/>
             <w:tcBorders>
               <w:top w:val="single" w:sz="8" w:space="0" w:color="auto"/>
@@ -4539,7 +4590,7 @@
         </w:tc>
         <w:tc>
           <w:tcPr>
-            <w:tcW w:w="6210" w:type="dxa"/>
+            <w:tcW w:w="6120" w:type="dxa"/>
             <w:vMerge/>
             <w:tcBorders>
               <w:left w:val="nil"/>
@@ -4563,7 +4614,7 @@
         </w:tc>
         <w:tc>
           <w:tcPr>
-            <w:tcW w:w="5940" w:type="dxa"/>
+            <w:tcW w:w="6120" w:type="dxa"/>
             <w:vMerge/>
             <w:tcBorders>
               <w:bottom w:val="single" w:sz="8" w:space="0" w:color="auto"/>
@@ -4582,7 +4633,7 @@
         </w:tc>
         <w:tc>
           <w:tcPr>
-            <w:tcW w:w="1406" w:type="dxa"/>
+            <w:tcW w:w="1316" w:type="dxa"/>
             <w:vMerge/>
             <w:tcBorders>
               <w:left w:val="single" w:sz="8" w:space="0" w:color="auto"/>
@@ -4663,7 +4714,7 @@
         </w:tc>
         <w:tc>
           <w:tcPr>
-            <w:tcW w:w="6210" w:type="dxa"/>
+            <w:tcW w:w="6120" w:type="dxa"/>
             <w:vMerge w:val="restart"/>
             <w:tcBorders>
               <w:top w:val="single" w:sz="8" w:space="0" w:color="auto"/>
@@ -4701,7 +4752,7 @@
               <w:rPr>
                 <w:b/>
               </w:rPr>
-              <w:t>Dependency Injection</w:t>
+              <w:t>Publish to Azure</w:t>
             </w:r>
           </w:p>
           <w:p>
@@ -4721,47 +4772,10 @@
               </w:r>
             </w:hyperlink>
           </w:p>
-          <w:p>
-            <w:pPr>
-              <w:pStyle w:val="ListParagraph"/>
-              <w:numPr>
-                <w:ilvl w:val="0"/>
-                <w:numId w:val="6"/>
-              </w:numPr>
-            </w:pPr>
-            <w:hyperlink r:id="rId17" w:history="1">
-              <w:r>
-                <w:rPr>
-                  <w:rStyle w:val="Hyperlink"/>
-                </w:rPr>
-                <w:t>https://docs.microsoft.com/en-us/aspnet/core/mvc/controllers/dependency-injection</w:t>
-              </w:r>
-            </w:hyperlink>
-            <w:r>
-              <w:t xml:space="preserve"> </w:t>
-            </w:r>
-          </w:p>
-          <w:p>
-            <w:pPr>
-              <w:pStyle w:val="ListParagraph"/>
-              <w:numPr>
-                <w:ilvl w:val="0"/>
-                <w:numId w:val="6"/>
-              </w:numPr>
-            </w:pPr>
-            <w:hyperlink r:id="rId18" w:history="1">
-              <w:r>
-                <w:rPr>
-                  <w:rStyle w:val="Hyperlink"/>
-                </w:rPr>
-                <w:t>https://docs.microsoft.com/en-us/aspnet/core/mvc/controllers/testing</w:t>
-              </w:r>
-            </w:hyperlink>
-          </w:p>
-        </w:tc>
-        <w:tc>
-          <w:tcPr>
-            <w:tcW w:w="5940" w:type="dxa"/>
+        </w:tc>
+        <w:tc>
+          <w:tcPr>
+            <w:tcW w:w="6120" w:type="dxa"/>
             <w:vMerge w:val="restart"/>
             <w:tcBorders>
               <w:top w:val="single" w:sz="8" w:space="0" w:color="auto"/>
@@ -4942,7 +4956,21 @@
                 <w:sz w:val="22"/>
                 <w:szCs w:val="22"/>
               </w:rPr>
-              <w:t xml:space="preserve">: Do the Ch. </w:t>
+              <w:t>: Do</w:t>
+            </w:r>
+            <w:r>
+              <w:rPr>
+                <w:sz w:val="22"/>
+                <w:szCs w:val="22"/>
+              </w:rPr>
+              <w:t>wnload and run</w:t>
+            </w:r>
+            <w:r>
+              <w:rPr>
+                <w:sz w:val="22"/>
+                <w:szCs w:val="22"/>
+              </w:rPr>
+              <w:t xml:space="preserve"> the Ch. </w:t>
             </w:r>
             <w:r>
               <w:rPr>
@@ -4995,7 +5023,7 @@
         </w:tc>
         <w:tc>
           <w:tcPr>
-            <w:tcW w:w="1406" w:type="dxa"/>
+            <w:tcW w:w="1316" w:type="dxa"/>
             <w:vMerge w:val="restart"/>
             <w:tcBorders>
               <w:top w:val="single" w:sz="8" w:space="0" w:color="auto"/>
@@ -5135,7 +5163,7 @@
         </w:tc>
         <w:tc>
           <w:tcPr>
-            <w:tcW w:w="6210" w:type="dxa"/>
+            <w:tcW w:w="6120" w:type="dxa"/>
             <w:vMerge/>
             <w:tcBorders>
               <w:left w:val="nil"/>
@@ -5159,7 +5187,7 @@
         </w:tc>
         <w:tc>
           <w:tcPr>
-            <w:tcW w:w="5940" w:type="dxa"/>
+            <w:tcW w:w="6120" w:type="dxa"/>
             <w:vMerge/>
             <w:tcBorders>
               <w:bottom w:val="single" w:sz="8" w:space="0" w:color="auto"/>
@@ -5182,7 +5210,7 @@
         </w:tc>
         <w:tc>
           <w:tcPr>
-            <w:tcW w:w="1406" w:type="dxa"/>
+            <w:tcW w:w="1316" w:type="dxa"/>
             <w:vMerge/>
             <w:tcBorders>
               <w:left w:val="single" w:sz="8" w:space="0" w:color="auto"/>
@@ -5263,7 +5291,7 @@
         </w:tc>
         <w:tc>
           <w:tcPr>
-            <w:tcW w:w="6210" w:type="dxa"/>
+            <w:tcW w:w="6120" w:type="dxa"/>
             <w:vMerge w:val="restart"/>
             <w:tcBorders>
               <w:top w:val="single" w:sz="8" w:space="0" w:color="auto"/>
@@ -5280,49 +5308,17 @@
             <w:hideMark/>
           </w:tcPr>
           <w:p>
-            <w:pPr>
+            <w:r>
               <w:rPr>
                 <w:b/>
-                <w:color w:val="000000"/>
-                <w:sz w:val="22"/>
-                <w:szCs w:val="22"/>
-              </w:rPr>
-            </w:pPr>
+              </w:rPr>
+              <w:t>Dependency Injection</w:t>
+            </w:r>
             <w:r>
               <w:rPr>
                 <w:b/>
-                <w:color w:val="000000"/>
-                <w:sz w:val="22"/>
-                <w:szCs w:val="22"/>
-              </w:rPr>
-              <w:t>Models</w:t>
-            </w:r>
-            <w:r>
-              <w:rPr>
-                <w:b/>
-                <w:color w:val="000000"/>
-                <w:sz w:val="22"/>
-                <w:szCs w:val="22"/>
-              </w:rPr>
-              <w:t xml:space="preserve">, </w:t>
-            </w:r>
-            <w:r>
-              <w:rPr>
-                <w:b/>
-                <w:color w:val="000000"/>
-                <w:sz w:val="22"/>
-                <w:szCs w:val="22"/>
-              </w:rPr>
-              <w:t>Entity Framework</w:t>
-            </w:r>
-            <w:r>
-              <w:rPr>
-                <w:b/>
-                <w:color w:val="000000"/>
-                <w:sz w:val="22"/>
-                <w:szCs w:val="22"/>
-              </w:rPr>
-              <w:t xml:space="preserve"> and Scaffolding</w:t>
+              </w:rPr>
+              <w:t>, Models</w:t>
             </w:r>
           </w:p>
           <w:p>
@@ -5330,39 +5326,42 @@
               <w:pStyle w:val="ListParagraph"/>
               <w:numPr>
                 <w:ilvl w:val="0"/>
-                <w:numId w:val="5"/>
+                <w:numId w:val="6"/>
               </w:numPr>
             </w:pPr>
-            <w:hyperlink r:id="rId19" w:history="1">
+            <w:hyperlink r:id="rId17" w:history="1">
               <w:r>
                 <w:rPr>
                   <w:rStyle w:val="Hyperlink"/>
                 </w:rPr>
-                <w:t>https://docs.microsoft.com/en-us/aspnet/core/tutorials/first-mvc-app/adding-model</w:t>
+                <w:t>https://docs.microsoft.com/en-us/aspnet/core/mvc/controllers/dependency-injection</w:t>
               </w:r>
             </w:hyperlink>
+            <w:r>
+              <w:t xml:space="preserve"> </w:t>
+            </w:r>
           </w:p>
           <w:p>
             <w:pPr>
               <w:pStyle w:val="ListParagraph"/>
               <w:numPr>
                 <w:ilvl w:val="0"/>
-                <w:numId w:val="5"/>
+                <w:numId w:val="6"/>
               </w:numPr>
             </w:pPr>
-            <w:hyperlink r:id="rId20" w:history="1">
+            <w:hyperlink r:id="rId18" w:history="1">
               <w:r>
                 <w:rPr>
                   <w:rStyle w:val="Hyperlink"/>
                 </w:rPr>
-                <w:t>https://docs.microsoft.com/en-us/aspnet/core/tutorials/first-mvc-app/working-with-sql</w:t>
+                <w:t>https://docs.microsoft.com/en-us/aspnet/core/mvc/controllers/testing</w:t>
               </w:r>
             </w:hyperlink>
           </w:p>
         </w:tc>
         <w:tc>
           <w:tcPr>
-            <w:tcW w:w="5940" w:type="dxa"/>
+            <w:tcW w:w="6120" w:type="dxa"/>
             <w:vMerge w:val="restart"/>
             <w:tcBorders>
               <w:top w:val="single" w:sz="8" w:space="0" w:color="auto"/>
@@ -5494,7 +5493,30 @@
                 <w:sz w:val="22"/>
                 <w:szCs w:val="22"/>
               </w:rPr>
-              <w:t xml:space="preserve"> – SportsStore (pgs. 191 – 216)</w:t>
+              <w:t xml:space="preserve"> – </w:t>
+            </w:r>
+            <w:proofErr w:type="spellStart"/>
+            <w:r>
+              <w:rPr>
+                <w:sz w:val="22"/>
+                <w:szCs w:val="22"/>
+              </w:rPr>
+              <w:t>SportsStore</w:t>
+            </w:r>
+            <w:proofErr w:type="spellEnd"/>
+            <w:r>
+              <w:rPr>
+                <w:sz w:val="22"/>
+                <w:szCs w:val="22"/>
+              </w:rPr>
+              <w:t xml:space="preserve"> (pgs. 191 – 207</w:t>
+            </w:r>
+            <w:r>
+              <w:rPr>
+                <w:sz w:val="22"/>
+                <w:szCs w:val="22"/>
+              </w:rPr>
+              <w:t>)</w:t>
             </w:r>
           </w:p>
           <w:p>
@@ -5531,7 +5553,23 @@
                 <w:sz w:val="22"/>
                 <w:szCs w:val="22"/>
               </w:rPr>
-              <w:t>stop before “Pagination”.</w:t>
+              <w:t>stop before “</w:t>
+            </w:r>
+            <w:r>
+              <w:rPr>
+                <w:bCs/>
+                <w:sz w:val="22"/>
+                <w:szCs w:val="22"/>
+              </w:rPr>
+              <w:t>Preparing a Database</w:t>
+            </w:r>
+            <w:r>
+              <w:rPr>
+                <w:bCs/>
+                <w:sz w:val="22"/>
+                <w:szCs w:val="22"/>
+              </w:rPr>
+              <w:t>”.</w:t>
             </w:r>
           </w:p>
           <w:p>
@@ -5570,7 +5608,7 @@
         </w:tc>
         <w:tc>
           <w:tcPr>
-            <w:tcW w:w="1406" w:type="dxa"/>
+            <w:tcW w:w="1316" w:type="dxa"/>
             <w:vMerge w:val="restart"/>
             <w:tcBorders>
               <w:top w:val="single" w:sz="8" w:space="0" w:color="auto"/>
@@ -5715,7 +5753,7 @@
         </w:tc>
         <w:tc>
           <w:tcPr>
-            <w:tcW w:w="6210" w:type="dxa"/>
+            <w:tcW w:w="6120" w:type="dxa"/>
             <w:vMerge/>
             <w:tcBorders>
               <w:left w:val="nil"/>
@@ -5739,7 +5777,7 @@
         </w:tc>
         <w:tc>
           <w:tcPr>
-            <w:tcW w:w="5940" w:type="dxa"/>
+            <w:tcW w:w="6120" w:type="dxa"/>
             <w:vMerge/>
             <w:tcBorders>
               <w:bottom w:val="nil"/>
@@ -5757,7 +5795,7 @@
         </w:tc>
         <w:tc>
           <w:tcPr>
-            <w:tcW w:w="1406" w:type="dxa"/>
+            <w:tcW w:w="1316" w:type="dxa"/>
             <w:vMerge/>
             <w:tcBorders>
               <w:left w:val="single" w:sz="8" w:space="0" w:color="auto"/>
@@ -5838,7 +5876,7 @@
         </w:tc>
         <w:tc>
           <w:tcPr>
-            <w:tcW w:w="6210" w:type="dxa"/>
+            <w:tcW w:w="6120" w:type="dxa"/>
             <w:vMerge w:val="restart"/>
             <w:tcBorders>
               <w:top w:val="single" w:sz="8" w:space="0" w:color="auto"/>
@@ -5859,6 +5897,8 @@
               <w:rPr>
                 <w:b/>
                 <w:color w:val="000000"/>
+                <w:sz w:val="22"/>
+                <w:szCs w:val="22"/>
               </w:rPr>
             </w:pPr>
             <w:r>
@@ -5868,33 +5908,56 @@
                 <w:sz w:val="22"/>
                 <w:szCs w:val="22"/>
               </w:rPr>
-              <w:t> </w:t>
+              <w:t>Entity Framework</w:t>
             </w:r>
             <w:r>
               <w:rPr>
                 <w:b/>
                 <w:color w:val="000000"/>
-              </w:rPr>
-              <w:t>Customizing Scaffolding</w:t>
-            </w:r>
-          </w:p>
-          <w:p>
-            <w:hyperlink r:id="rId21" w:history="1">
+                <w:sz w:val="22"/>
+                <w:szCs w:val="22"/>
+              </w:rPr>
+              <w:t xml:space="preserve"> and Scaffolding</w:t>
+            </w:r>
+          </w:p>
+          <w:p>
+            <w:pPr>
+              <w:pStyle w:val="ListParagraph"/>
+              <w:numPr>
+                <w:ilvl w:val="0"/>
+                <w:numId w:val="5"/>
+              </w:numPr>
+            </w:pPr>
+            <w:hyperlink r:id="rId19" w:history="1">
               <w:r>
                 <w:rPr>
                   <w:rStyle w:val="Hyperlink"/>
                 </w:rPr>
-                <w:t>https://docs.microsoft.com/en-us/aspnet/core/tutorials/first-mvc-app/controller-methods-views</w:t>
+                <w:t>https://docs.microsoft.com/en-us/aspnet/core/tutorials/first-mvc-app/adding-model</w:t>
               </w:r>
             </w:hyperlink>
-            <w:r>
-              <w:t xml:space="preserve"> </w:t>
-            </w:r>
-          </w:p>
-        </w:tc>
-        <w:tc>
-          <w:tcPr>
-            <w:tcW w:w="5940" w:type="dxa"/>
+          </w:p>
+          <w:p>
+            <w:pPr>
+              <w:pStyle w:val="ListParagraph"/>
+              <w:numPr>
+                <w:ilvl w:val="0"/>
+                <w:numId w:val="5"/>
+              </w:numPr>
+            </w:pPr>
+            <w:hyperlink r:id="rId20" w:history="1">
+              <w:r>
+                <w:rPr>
+                  <w:rStyle w:val="Hyperlink"/>
+                </w:rPr>
+                <w:t>https://docs.microsoft.com/en-us/aspnet/core/tutorials/first-mvc-app/working-with-sql</w:t>
+              </w:r>
+            </w:hyperlink>
+          </w:p>
+        </w:tc>
+        <w:tc>
+          <w:tcPr>
+            <w:tcW w:w="6120" w:type="dxa"/>
             <w:vMerge w:val="restart"/>
             <w:tcBorders>
               <w:top w:val="single" w:sz="8" w:space="0" w:color="auto"/>
@@ -6010,7 +6073,14 @@
                 <w:sz w:val="22"/>
                 <w:szCs w:val="22"/>
               </w:rPr>
-              <w:t>ead Freeman Ch. 8 (pgs. 216 – 234)</w:t>
+              <w:t>ead Freeman Ch. 8 (pgs. 207</w:t>
+            </w:r>
+            <w:r>
+              <w:rPr>
+                <w:sz w:val="22"/>
+                <w:szCs w:val="22"/>
+              </w:rPr>
+              <w:t xml:space="preserve"> – 234)</w:t>
             </w:r>
           </w:p>
           <w:p>
@@ -6061,8 +6131,18 @@
                 <w:sz w:val="22"/>
                 <w:szCs w:val="22"/>
               </w:rPr>
-              <w:t xml:space="preserve"> SportsStore</w:t>
-            </w:r>
+              <w:t xml:space="preserve"> </w:t>
+            </w:r>
+            <w:proofErr w:type="spellStart"/>
+            <w:r>
+              <w:rPr>
+                <w:color w:val="000000"/>
+                <w:sz w:val="22"/>
+                <w:szCs w:val="22"/>
+              </w:rPr>
+              <w:t>SportsStore</w:t>
+            </w:r>
+            <w:proofErr w:type="spellEnd"/>
             <w:r>
               <w:rPr>
                 <w:color w:val="000000"/>
@@ -6088,7 +6168,7 @@
         </w:tc>
         <w:tc>
           <w:tcPr>
-            <w:tcW w:w="1406" w:type="dxa"/>
+            <w:tcW w:w="1316" w:type="dxa"/>
             <w:vMerge w:val="restart"/>
             <w:tcBorders>
               <w:top w:val="single" w:sz="8" w:space="0" w:color="auto"/>
@@ -6231,7 +6311,7 @@
         </w:tc>
         <w:tc>
           <w:tcPr>
-            <w:tcW w:w="6210" w:type="dxa"/>
+            <w:tcW w:w="6120" w:type="dxa"/>
             <w:vMerge/>
             <w:tcBorders>
               <w:left w:val="nil"/>
@@ -6251,7 +6331,7 @@
         </w:tc>
         <w:tc>
           <w:tcPr>
-            <w:tcW w:w="5940" w:type="dxa"/>
+            <w:tcW w:w="6120" w:type="dxa"/>
             <w:vMerge/>
             <w:tcBorders>
               <w:bottom w:val="single" w:sz="8" w:space="0" w:color="auto"/>
@@ -6273,7 +6353,7 @@
         </w:tc>
         <w:tc>
           <w:tcPr>
-            <w:tcW w:w="1406" w:type="dxa"/>
+            <w:tcW w:w="1316" w:type="dxa"/>
             <w:vMerge/>
             <w:tcBorders>
               <w:top w:val="single" w:sz="2" w:space="0" w:color="auto"/>
@@ -6505,7 +6585,25 @@
                 <w:sz w:val="22"/>
                 <w:szCs w:val="22"/>
               </w:rPr>
-              <w:t xml:space="preserve">Read Freeman Ch. 9 – SportsStore: </w:t>
+              <w:t xml:space="preserve">Read Freeman Ch. 9 – </w:t>
+            </w:r>
+            <w:proofErr w:type="spellStart"/>
+            <w:r>
+              <w:rPr>
+                <w:bCs/>
+                <w:sz w:val="22"/>
+                <w:szCs w:val="22"/>
+              </w:rPr>
+              <w:t>SportsStore</w:t>
+            </w:r>
+            <w:proofErr w:type="spellEnd"/>
+            <w:r>
+              <w:rPr>
+                <w:bCs/>
+                <w:sz w:val="22"/>
+                <w:szCs w:val="22"/>
+              </w:rPr>
+              <w:t xml:space="preserve">: </w:t>
             </w:r>
             <w:r>
               <w:rPr>
@@ -6896,7 +6994,25 @@
                 <w:sz w:val="22"/>
                 <w:szCs w:val="22"/>
               </w:rPr>
-              <w:t xml:space="preserve">ead Freeman Ch. 10 – SportsStore: </w:t>
+              <w:t xml:space="preserve">ead Freeman Ch. 10 – </w:t>
+            </w:r>
+            <w:proofErr w:type="spellStart"/>
+            <w:r>
+              <w:rPr>
+                <w:bCs/>
+                <w:sz w:val="22"/>
+                <w:szCs w:val="22"/>
+              </w:rPr>
+              <w:t>SportsStore</w:t>
+            </w:r>
+            <w:proofErr w:type="spellEnd"/>
+            <w:r>
+              <w:rPr>
+                <w:bCs/>
+                <w:sz w:val="22"/>
+                <w:szCs w:val="22"/>
+              </w:rPr>
+              <w:t xml:space="preserve">: </w:t>
             </w:r>
             <w:r>
               <w:rPr>
@@ -7342,7 +7458,23 @@
                 <w:sz w:val="22"/>
                 <w:szCs w:val="22"/>
               </w:rPr>
-              <w:t xml:space="preserve">Read Ch. 11 – SportsStore: </w:t>
+              <w:t xml:space="preserve">Read Ch. 11 – </w:t>
+            </w:r>
+            <w:proofErr w:type="spellStart"/>
+            <w:r>
+              <w:rPr>
+                <w:sz w:val="22"/>
+                <w:szCs w:val="22"/>
+              </w:rPr>
+              <w:t>SportsStore</w:t>
+            </w:r>
+            <w:proofErr w:type="spellEnd"/>
+            <w:r>
+              <w:rPr>
+                <w:sz w:val="22"/>
+                <w:szCs w:val="22"/>
+              </w:rPr>
+              <w:t xml:space="preserve">: </w:t>
             </w:r>
             <w:r>
               <w:rPr>
@@ -8149,21 +8281,6 @@
             <w:r>
               <w:rPr>
                 <w:b/>
-                <w:color w:val="000000"/>
-              </w:rPr>
-              <w:t>API Controllers</w:t>
-            </w:r>
-          </w:p>
-          <w:p>
-            <w:pPr>
-              <w:autoSpaceDE/>
-              <w:rPr>
-                <w:b/>
-              </w:rPr>
-            </w:pPr>
-            <w:r>
-              <w:rPr>
-                <w:b/>
               </w:rPr>
               <w:t>Final Review</w:t>
             </w:r>
@@ -8230,40 +8347,6 @@
                 <w:szCs w:val="22"/>
               </w:rPr>
               <w:t>Lab 8 code review</w:t>
-            </w:r>
-          </w:p>
-          <w:p>
-            <w:pPr>
-              <w:autoSpaceDE/>
-              <w:rPr>
-                <w:bCs/>
-                <w:sz w:val="22"/>
-                <w:szCs w:val="22"/>
-              </w:rPr>
-            </w:pPr>
-            <w:r>
-              <w:rPr>
-                <w:bCs/>
-                <w:sz w:val="22"/>
-                <w:szCs w:val="22"/>
-              </w:rPr>
-              <w:t>Read Freeman Ch. 2</w:t>
-            </w:r>
-            <w:r>
-              <w:rPr>
-                <w:bCs/>
-                <w:sz w:val="22"/>
-                <w:szCs w:val="22"/>
-              </w:rPr>
-              <w:t xml:space="preserve">0 – </w:t>
-            </w:r>
-            <w:r>
-              <w:rPr>
-                <w:bCs/>
-                <w:sz w:val="22"/>
-                <w:szCs w:val="22"/>
-              </w:rPr>
-              <w:t>API Controllers</w:t>
             </w:r>
           </w:p>
           <w:p>
@@ -9482,7 +9565,7 @@
   <w:abstractNum w:abstractNumId="0">
     <w:nsid w:val="03F864CC"/>
     <w:multiLevelType w:val="hybridMultilevel"/>
-    <w:tmpl w:val="7562926A"/>
+    <w:tmpl w:val="6B62F070"/>
     <w:lvl w:ilvl="0" w:tplc="04090001">
       <w:start w:val="1"/>
       <w:numFmt w:val="bullet"/>
@@ -9744,7 +9827,7 @@
   <w:abstractNum w:abstractNumId="2">
     <w:nsid w:val="241C0A1E"/>
     <w:multiLevelType w:val="hybridMultilevel"/>
-    <w:tmpl w:val="855C7FB4"/>
+    <w:tmpl w:val="40C052D0"/>
     <w:lvl w:ilvl="0" w:tplc="04090001">
       <w:start w:val="1"/>
       <w:numFmt w:val="bullet"/>

</xml_diff>

<commit_message>
Removed 25% late penalty
</commit_message>
<xml_diff>
--- a/CS296N_Syllabus.docx
+++ b/CS296N_Syllabus.docx
@@ -537,23 +537,7 @@
                 <w:sz w:val="22"/>
                 <w:szCs w:val="22"/>
               </w:rPr>
-              <w:t xml:space="preserve">T, </w:t>
-            </w:r>
-            <w:proofErr w:type="spellStart"/>
-            <w:r>
-              <w:rPr>
-                <w:sz w:val="22"/>
-                <w:szCs w:val="22"/>
-              </w:rPr>
-              <w:t>Th</w:t>
-            </w:r>
-            <w:proofErr w:type="spellEnd"/>
-            <w:r>
-              <w:rPr>
-                <w:sz w:val="22"/>
-                <w:szCs w:val="22"/>
-              </w:rPr>
-              <w:t xml:space="preserve">, 10:00 </w:t>
+              <w:t xml:space="preserve">T, Th, 10:00 </w:t>
             </w:r>
             <w:r>
               <w:rPr>
@@ -651,7 +635,6 @@
               </w:rPr>
               <w:t xml:space="preserve"> and </w:t>
             </w:r>
-            <w:proofErr w:type="spellStart"/>
             <w:r>
               <w:rPr>
                 <w:rFonts w:eastAsia="Times New Roman"/>
@@ -660,32 +643,13 @@
               </w:rPr>
               <w:t>Tu</w:t>
             </w:r>
-            <w:proofErr w:type="spellEnd"/>
             <w:r>
               <w:rPr>
                 <w:rFonts w:eastAsia="Times New Roman"/>
                 <w:sz w:val="22"/>
                 <w:szCs w:val="22"/>
               </w:rPr>
-              <w:t xml:space="preserve">, </w:t>
-            </w:r>
-            <w:proofErr w:type="spellStart"/>
-            <w:r>
-              <w:rPr>
-                <w:rFonts w:eastAsia="Times New Roman"/>
-                <w:sz w:val="22"/>
-                <w:szCs w:val="22"/>
-              </w:rPr>
-              <w:t>Th</w:t>
-            </w:r>
-            <w:proofErr w:type="spellEnd"/>
-            <w:r>
-              <w:rPr>
-                <w:rFonts w:eastAsia="Times New Roman"/>
-                <w:sz w:val="22"/>
-                <w:szCs w:val="22"/>
-              </w:rPr>
-              <w:t xml:space="preserve">: </w:t>
+              <w:t xml:space="preserve">, Th: </w:t>
             </w:r>
             <w:r>
               <w:rPr>
@@ -2535,8 +2499,6 @@
             </w:r>
           </w:p>
         </w:tc>
-        <w:bookmarkStart w:id="0" w:name="_GoBack"/>
-        <w:bookmarkEnd w:id="0"/>
       </w:tr>
     </w:tbl>
     <w:p/>
@@ -3362,38 +3324,8 @@
         </w:rPr>
         <w:t>reduced by 10%.</w:t>
       </w:r>
-      <w:r>
-        <w:rPr>
-          <w:rFonts w:eastAsia="Times New Roman"/>
-          <w:u w:val="single"/>
-        </w:rPr>
-        <w:br/>
-      </w:r>
-      <w:r>
-        <w:rPr>
-          <w:rFonts w:eastAsia="Times New Roman"/>
-        </w:rPr>
-        <w:t>Labs s</w:t>
-      </w:r>
-      <w:r>
-        <w:rPr>
-          <w:rFonts w:eastAsia="Times New Roman"/>
-        </w:rPr>
-        <w:t>ubmitted after the in-class code review</w:t>
-      </w:r>
-      <w:r>
-        <w:rPr>
-          <w:rFonts w:eastAsia="Times New Roman"/>
-        </w:rPr>
-        <w:t xml:space="preserve"> will be</w:t>
-      </w:r>
-      <w:r>
-        <w:rPr>
-          <w:rFonts w:eastAsia="Times New Roman"/>
-          <w:u w:val="single"/>
-        </w:rPr>
-        <w:t xml:space="preserve"> reduced by 25%</w:t>
-      </w:r>
+      <w:bookmarkStart w:id="0" w:name="_GoBack"/>
+      <w:bookmarkEnd w:id="0"/>
     </w:p>
     <w:p>
       <w:pPr>
@@ -5493,23 +5425,7 @@
                 <w:sz w:val="22"/>
                 <w:szCs w:val="22"/>
               </w:rPr>
-              <w:t xml:space="preserve"> – </w:t>
-            </w:r>
-            <w:proofErr w:type="spellStart"/>
-            <w:r>
-              <w:rPr>
-                <w:sz w:val="22"/>
-                <w:szCs w:val="22"/>
-              </w:rPr>
-              <w:t>SportsStore</w:t>
-            </w:r>
-            <w:proofErr w:type="spellEnd"/>
-            <w:r>
-              <w:rPr>
-                <w:sz w:val="22"/>
-                <w:szCs w:val="22"/>
-              </w:rPr>
-              <w:t xml:space="preserve"> (pgs. 191 – 207</w:t>
+              <w:t xml:space="preserve"> – SportsStore (pgs. 191 – 207</w:t>
             </w:r>
             <w:r>
               <w:rPr>
@@ -6131,18 +6047,8 @@
                 <w:sz w:val="22"/>
                 <w:szCs w:val="22"/>
               </w:rPr>
-              <w:t xml:space="preserve"> </w:t>
-            </w:r>
-            <w:proofErr w:type="spellStart"/>
-            <w:r>
-              <w:rPr>
-                <w:color w:val="000000"/>
-                <w:sz w:val="22"/>
-                <w:szCs w:val="22"/>
-              </w:rPr>
-              <w:t>SportsStore</w:t>
-            </w:r>
-            <w:proofErr w:type="spellEnd"/>
+              <w:t xml:space="preserve"> SportsStore</w:t>
+            </w:r>
             <w:r>
               <w:rPr>
                 <w:color w:val="000000"/>
@@ -6585,25 +6491,7 @@
                 <w:sz w:val="22"/>
                 <w:szCs w:val="22"/>
               </w:rPr>
-              <w:t xml:space="preserve">Read Freeman Ch. 9 – </w:t>
-            </w:r>
-            <w:proofErr w:type="spellStart"/>
-            <w:r>
-              <w:rPr>
-                <w:bCs/>
-                <w:sz w:val="22"/>
-                <w:szCs w:val="22"/>
-              </w:rPr>
-              <w:t>SportsStore</w:t>
-            </w:r>
-            <w:proofErr w:type="spellEnd"/>
-            <w:r>
-              <w:rPr>
-                <w:bCs/>
-                <w:sz w:val="22"/>
-                <w:szCs w:val="22"/>
-              </w:rPr>
-              <w:t xml:space="preserve">: </w:t>
+              <w:t xml:space="preserve">Read Freeman Ch. 9 – SportsStore: </w:t>
             </w:r>
             <w:r>
               <w:rPr>
@@ -6994,25 +6882,7 @@
                 <w:sz w:val="22"/>
                 <w:szCs w:val="22"/>
               </w:rPr>
-              <w:t xml:space="preserve">ead Freeman Ch. 10 – </w:t>
-            </w:r>
-            <w:proofErr w:type="spellStart"/>
-            <w:r>
-              <w:rPr>
-                <w:bCs/>
-                <w:sz w:val="22"/>
-                <w:szCs w:val="22"/>
-              </w:rPr>
-              <w:t>SportsStore</w:t>
-            </w:r>
-            <w:proofErr w:type="spellEnd"/>
-            <w:r>
-              <w:rPr>
-                <w:bCs/>
-                <w:sz w:val="22"/>
-                <w:szCs w:val="22"/>
-              </w:rPr>
-              <w:t xml:space="preserve">: </w:t>
+              <w:t xml:space="preserve">ead Freeman Ch. 10 – SportsStore: </w:t>
             </w:r>
             <w:r>
               <w:rPr>
@@ -7458,23 +7328,7 @@
                 <w:sz w:val="22"/>
                 <w:szCs w:val="22"/>
               </w:rPr>
-              <w:t xml:space="preserve">Read Ch. 11 – </w:t>
-            </w:r>
-            <w:proofErr w:type="spellStart"/>
-            <w:r>
-              <w:rPr>
-                <w:sz w:val="22"/>
-                <w:szCs w:val="22"/>
-              </w:rPr>
-              <w:t>SportsStore</w:t>
-            </w:r>
-            <w:proofErr w:type="spellEnd"/>
-            <w:r>
-              <w:rPr>
-                <w:sz w:val="22"/>
-                <w:szCs w:val="22"/>
-              </w:rPr>
-              <w:t xml:space="preserve">: </w:t>
+              <w:t xml:space="preserve">Read Ch. 11 – SportsStore: </w:t>
             </w:r>
             <w:r>
               <w:rPr>

</xml_diff>

<commit_message>
More schedule and content adjustments
</commit_message>
<xml_diff>
--- a/CS296N_Syllabus.docx
+++ b/CS296N_Syllabus.docx
@@ -537,7 +537,23 @@
                 <w:sz w:val="22"/>
                 <w:szCs w:val="22"/>
               </w:rPr>
-              <w:t xml:space="preserve">T, Th, 10:00 </w:t>
+              <w:t xml:space="preserve">T, </w:t>
+            </w:r>
+            <w:proofErr w:type="spellStart"/>
+            <w:r>
+              <w:rPr>
+                <w:sz w:val="22"/>
+                <w:szCs w:val="22"/>
+              </w:rPr>
+              <w:t>Th</w:t>
+            </w:r>
+            <w:proofErr w:type="spellEnd"/>
+            <w:r>
+              <w:rPr>
+                <w:sz w:val="22"/>
+                <w:szCs w:val="22"/>
+              </w:rPr>
+              <w:t xml:space="preserve">, 10:00 </w:t>
             </w:r>
             <w:r>
               <w:rPr>
@@ -635,6 +651,7 @@
               </w:rPr>
               <w:t xml:space="preserve"> and </w:t>
             </w:r>
+            <w:proofErr w:type="spellStart"/>
             <w:r>
               <w:rPr>
                 <w:rFonts w:eastAsia="Times New Roman"/>
@@ -643,13 +660,32 @@
               </w:rPr>
               <w:t>Tu</w:t>
             </w:r>
+            <w:proofErr w:type="spellEnd"/>
             <w:r>
               <w:rPr>
                 <w:rFonts w:eastAsia="Times New Roman"/>
                 <w:sz w:val="22"/>
                 <w:szCs w:val="22"/>
               </w:rPr>
-              <w:t xml:space="preserve">, Th: </w:t>
+              <w:t xml:space="preserve">, </w:t>
+            </w:r>
+            <w:proofErr w:type="spellStart"/>
+            <w:r>
+              <w:rPr>
+                <w:rFonts w:eastAsia="Times New Roman"/>
+                <w:sz w:val="22"/>
+                <w:szCs w:val="22"/>
+              </w:rPr>
+              <w:t>Th</w:t>
+            </w:r>
+            <w:proofErr w:type="spellEnd"/>
+            <w:r>
+              <w:rPr>
+                <w:rFonts w:eastAsia="Times New Roman"/>
+                <w:sz w:val="22"/>
+                <w:szCs w:val="22"/>
+              </w:rPr>
+              <w:t xml:space="preserve">: </w:t>
             </w:r>
             <w:r>
               <w:rPr>
@@ -692,7 +728,31 @@
         <w:ind w:right="720"/>
       </w:pPr>
       <w:r>
-        <w:t xml:space="preserve">This course continues coverage of server-side programming in C# using the ASP.NET framework.  You will learn the concepts underlying the MVC (Model View Controller) design pattern and learn to use the Microsoft ASP.NET MVC framework with SQL Server.  Programming assignments will consist of guided tutorial exercises as well as labs in which you will design and program a complete web site on your own. In the last part of the term we will start a large-scale team project that will be continued in the Capstone Project course next term. </w:t>
+        <w:t xml:space="preserve">This course continues coverage of server-side programming in C# using the ASP.NET framework.  You will learn the concepts underlying the MVC (Model View Controller) design pattern and learn to use the Microsoft ASP.NET </w:t>
+      </w:r>
+      <w:r>
+        <w:t xml:space="preserve">Core </w:t>
+      </w:r>
+      <w:r>
+        <w:t xml:space="preserve">MVC framework with </w:t>
+      </w:r>
+      <w:r>
+        <w:t xml:space="preserve">Entity Framework and </w:t>
+      </w:r>
+      <w:r>
+        <w:t>SQL Server.  Programming assignments will consist of guided tutorial exercises as well as labs in whic</w:t>
+      </w:r>
+      <w:r>
+        <w:t>h you will design and program a</w:t>
+      </w:r>
+      <w:r>
+        <w:t xml:space="preserve"> web </w:t>
+      </w:r>
+      <w:r>
+        <w:t>app</w:t>
+      </w:r>
+      <w:r>
+        <w:t xml:space="preserve"> on your own. </w:t>
       </w:r>
     </w:p>
     <w:p>
@@ -714,7 +774,19 @@
         <w:ind w:right="720"/>
       </w:pPr>
       <w:r>
-        <w:t>To be able to design and program a web site that uses the ASP.NET MVC framework for a moderately complex web site.</w:t>
+        <w:t xml:space="preserve">To be able to design and program a web site that uses the ASP.NET </w:t>
+      </w:r>
+      <w:r>
+        <w:t xml:space="preserve">Core </w:t>
+      </w:r>
+      <w:r>
+        <w:t xml:space="preserve">MVC framework for a moderately complex web </w:t>
+      </w:r>
+      <w:r>
+        <w:t>application</w:t>
+      </w:r>
+      <w:r>
+        <w:t>.</w:t>
       </w:r>
     </w:p>
     <w:p>
@@ -838,7 +910,13 @@
           </w:tcPr>
           <w:p>
             <w:r>
-              <w:t>ASP.NET MVC</w:t>
+              <w:t xml:space="preserve">ASP.NET </w:t>
+            </w:r>
+            <w:r>
+              <w:t xml:space="preserve">Core </w:t>
+            </w:r>
+            <w:r>
+              <w:t>MVC</w:t>
             </w:r>
           </w:p>
         </w:tc>
@@ -957,7 +1035,7 @@
           </w:tcPr>
           <w:p>
             <w:r>
-              <w:t>Git</w:t>
+              <w:t>xUnit</w:t>
             </w:r>
           </w:p>
         </w:tc>
@@ -1304,7 +1382,13 @@
           </w:tcPr>
           <w:p>
             <w:r>
-              <w:t>Use Visual Studio to develop and publish ASP.NET MVC web sites.</w:t>
+              <w:t xml:space="preserve">Use Visual Studio to develop and publish ASP.NET </w:t>
+            </w:r>
+            <w:r>
+              <w:t xml:space="preserve">Core </w:t>
+            </w:r>
+            <w:r>
+              <w:t>MVC web sites.</w:t>
             </w:r>
           </w:p>
         </w:tc>
@@ -1329,7 +1413,13 @@
           </w:tcPr>
           <w:p>
             <w:r>
-              <w:t xml:space="preserve">Effectively use software development tools like the MS unit test framework </w:t>
+              <w:t>Effectively use software</w:t>
+            </w:r>
+            <w:r>
+              <w:t xml:space="preserve"> development tools like the xU</w:t>
+            </w:r>
+            <w:r>
+              <w:t xml:space="preserve">nit test framework </w:t>
             </w:r>
           </w:p>
         </w:tc>
@@ -3324,8 +3414,6 @@
         </w:rPr>
         <w:t>reduced by 10%.</w:t>
       </w:r>
-      <w:bookmarkStart w:id="0" w:name="_GoBack"/>
-      <w:bookmarkEnd w:id="0"/>
     </w:p>
     <w:p>
       <w:pPr>
@@ -4124,23 +4212,8 @@
             <w:r>
               <w:t xml:space="preserve"> </w:t>
             </w:r>
-          </w:p>
-          <w:p>
-            <w:pPr>
-              <w:pStyle w:val="ListParagraph"/>
-              <w:numPr>
-                <w:ilvl w:val="0"/>
-                <w:numId w:val="4"/>
-              </w:numPr>
-            </w:pPr>
-            <w:hyperlink r:id="rId15" w:history="1">
-              <w:r>
-                <w:rPr>
-                  <w:rStyle w:val="Hyperlink"/>
-                </w:rPr>
-                <w:t>https://docs.microsoft.com/en-us/aspnet/core/tutorials/publish-to-azure-webapp-using-vs</w:t>
-              </w:r>
-            </w:hyperlink>
+            <w:bookmarkStart w:id="0" w:name="_GoBack"/>
+            <w:bookmarkEnd w:id="0"/>
           </w:p>
         </w:tc>
         <w:tc>
@@ -4694,13 +4767,35 @@
                 <w:ilvl w:val="0"/>
                 <w:numId w:val="6"/>
               </w:numPr>
+              <w:rPr>
+                <w:rStyle w:val="Hyperlink"/>
+                <w:color w:val="auto"/>
+                <w:u w:val="none"/>
+              </w:rPr>
+            </w:pPr>
+            <w:hyperlink r:id="rId15" w:history="1">
+              <w:r>
+                <w:rPr>
+                  <w:rStyle w:val="Hyperlink"/>
+                </w:rPr>
+                <w:t>https://docs.microsoft.com/en-us/dotnet/articles/core/testing/using-mstest-on-windows</w:t>
+              </w:r>
+            </w:hyperlink>
+          </w:p>
+          <w:p>
+            <w:pPr>
+              <w:pStyle w:val="ListParagraph"/>
+              <w:numPr>
+                <w:ilvl w:val="0"/>
+                <w:numId w:val="6"/>
+              </w:numPr>
             </w:pPr>
             <w:hyperlink r:id="rId16" w:history="1">
               <w:r>
                 <w:rPr>
                   <w:rStyle w:val="Hyperlink"/>
                 </w:rPr>
-                <w:t>https://docs.microsoft.com/en-us/dotnet/articles/core/testing/using-mstest-on-windows</w:t>
+                <w:t>https://docs.microsoft.com/en-us/aspnet/core/tutorials/publish-to-azure-webapp-using-vs</w:t>
               </w:r>
             </w:hyperlink>
           </w:p>
@@ -4842,7 +4937,21 @@
                 <w:sz w:val="22"/>
                 <w:szCs w:val="22"/>
               </w:rPr>
-              <w:t>Read Ch. 7 – Unit Testing MVC Applications</w:t>
+              <w:t xml:space="preserve">Read Ch. 7 </w:t>
+            </w:r>
+            <w:r>
+              <w:rPr>
+                <w:sz w:val="22"/>
+                <w:szCs w:val="22"/>
+              </w:rPr>
+              <w:t>through page 71</w:t>
+            </w:r>
+            <w:r>
+              <w:rPr>
+                <w:sz w:val="22"/>
+                <w:szCs w:val="22"/>
+              </w:rPr>
+              <w:t>– Unit Testing MVC Applications</w:t>
             </w:r>
             <w:r>
               <w:rPr>
@@ -4856,7 +4965,14 @@
                 <w:sz w:val="22"/>
                 <w:szCs w:val="22"/>
               </w:rPr>
-              <w:t>(31 pages)</w:t>
+              <w:t>(12</w:t>
+            </w:r>
+            <w:r>
+              <w:rPr>
+                <w:sz w:val="22"/>
+                <w:szCs w:val="22"/>
+              </w:rPr>
+              <w:t xml:space="preserve"> pages)</w:t>
             </w:r>
           </w:p>
           <w:p>
@@ -5386,6 +5502,33 @@
                 <w:szCs w:val="22"/>
               </w:rPr>
               <w:t>Lab 3 code review</w:t>
+            </w:r>
+          </w:p>
+          <w:p>
+            <w:pPr>
+              <w:widowControl w:val="0"/>
+              <w:tabs>
+                <w:tab w:val="left" w:pos="360"/>
+                <w:tab w:val="left" w:pos="2160"/>
+                <w:tab w:val="right" w:pos="4320"/>
+                <w:tab w:val="left" w:pos="4500"/>
+                <w:tab w:val="right" w:pos="9360"/>
+              </w:tabs>
+              <w:adjustRightInd w:val="0"/>
+              <w:contextualSpacing/>
+              <w:rPr>
+                <w:bCs/>
+                <w:sz w:val="22"/>
+                <w:szCs w:val="22"/>
+              </w:rPr>
+            </w:pPr>
+            <w:r>
+              <w:rPr>
+                <w:bCs/>
+                <w:sz w:val="22"/>
+                <w:szCs w:val="22"/>
+              </w:rPr>
+              <w:t>Read Freeman Ch. 7 starting at page 71</w:t>
             </w:r>
           </w:p>
           <w:p>

</xml_diff>

<commit_message>
Fixed a typo in the syllabus
</commit_message>
<xml_diff>
--- a/CS296N_Syllabus.docx
+++ b/CS296N_Syllabus.docx
@@ -1,6 +1,6 @@
 
 <file path=word/document.xml><?xml version="1.0" encoding="utf-8"?>
-<w:document xmlns:wpc="http://schemas.microsoft.com/office/word/2010/wordprocessingCanvas" xmlns:mo="http://schemas.microsoft.com/office/mac/office/2008/main" xmlns:mc="http://schemas.openxmlformats.org/markup-compatibility/2006" xmlns:mv="urn:schemas-microsoft-com:mac:vml" xmlns:o="urn:schemas-microsoft-com:office:office" xmlns:r="http://schemas.openxmlformats.org/officeDocument/2006/relationships" xmlns:m="http://schemas.openxmlformats.org/officeDocument/2006/math" xmlns:v="urn:schemas-microsoft-com:vml" xmlns:wp14="http://schemas.microsoft.com/office/word/2010/wordprocessingDrawing" xmlns:wp="http://schemas.openxmlformats.org/drawingml/2006/wordprocessingDrawing" xmlns:w10="urn:schemas-microsoft-com:office:word" xmlns:w="http://schemas.openxmlformats.org/wordprocessingml/2006/main" xmlns:w14="http://schemas.microsoft.com/office/word/2010/wordml" xmlns:w15="http://schemas.microsoft.com/office/word/2012/wordml" xmlns:wpg="http://schemas.microsoft.com/office/word/2010/wordprocessingGroup" xmlns:wpi="http://schemas.microsoft.com/office/word/2010/wordprocessingInk" xmlns:wne="http://schemas.microsoft.com/office/word/2006/wordml" xmlns:wps="http://schemas.microsoft.com/office/word/2010/wordprocessingShape" mc:Ignorable="w14 w15 wp14">
+<w:document xmlns:wpc="http://schemas.microsoft.com/office/word/2010/wordprocessingCanvas" xmlns:mo="http://schemas.microsoft.com/office/mac/office/2008/main" xmlns:mc="http://schemas.openxmlformats.org/markup-compatibility/2006" xmlns:mv="urn:schemas-microsoft-com:mac:vml" xmlns:o="urn:schemas-microsoft-com:office:office" xmlns:r="http://schemas.openxmlformats.org/officeDocument/2006/relationships" xmlns:m="http://schemas.openxmlformats.org/officeDocument/2006/math" xmlns:v="urn:schemas-microsoft-com:vml" xmlns:wp14="http://schemas.microsoft.com/office/word/2010/wordprocessingDrawing" xmlns:wp="http://schemas.openxmlformats.org/drawingml/2006/wordprocessingDrawing" xmlns:w10="urn:schemas-microsoft-com:office:word" xmlns:w="http://schemas.openxmlformats.org/wordprocessingml/2006/main" xmlns:w14="http://schemas.microsoft.com/office/word/2010/wordml" xmlns:wpg="http://schemas.microsoft.com/office/word/2010/wordprocessingGroup" xmlns:wpi="http://schemas.microsoft.com/office/word/2010/wordprocessingInk" xmlns:wne="http://schemas.microsoft.com/office/word/2006/wordml" xmlns:wps="http://schemas.microsoft.com/office/word/2010/wordprocessingShape" mc:Ignorable="w14 wp14">
   <w:body>
     <w:tbl>
       <w:tblPr>
@@ -243,7 +243,7 @@
             <w:pPr>
               <w:ind w:left="2160" w:hanging="2160"/>
             </w:pPr>
-            <w:hyperlink r:id="rId7" w:history="1">
+            <w:hyperlink r:id="rId8" w:history="1">
               <w:r>
                 <w:rPr>
                   <w:rStyle w:val="Hyperlink"/>
@@ -1538,7 +1538,7 @@
       <w:r>
         <w:t xml:space="preserve">, 6th Edition, by Adam Freeman, Apress, 2016 ISBN-13: 978-1484203989 is the textbook for the course. The source code for the sample programs in the text is available for download on the publisher's web site: </w:t>
       </w:r>
-      <w:hyperlink r:id="rId8" w:history="1">
+      <w:hyperlink r:id="rId9" w:history="1">
         <w:r>
           <w:rPr>
             <w:rStyle w:val="Hyperlink"/>
@@ -1605,7 +1605,7 @@
       <w:r>
         <w:t xml:space="preserve">MSDNAA), </w:t>
       </w:r>
-      <w:hyperlink r:id="rId9" w:history="1">
+      <w:hyperlink r:id="rId10" w:history="1">
         <w:r>
           <w:rPr>
             <w:rStyle w:val="Hyperlink"/>
@@ -1638,7 +1638,7 @@
       <w:r>
         <w:t xml:space="preserve">Community edition which is a free download from Microsoft at </w:t>
       </w:r>
-      <w:hyperlink r:id="rId10" w:history="1">
+      <w:hyperlink r:id="rId11" w:history="1">
         <w:r>
           <w:rPr>
             <w:rStyle w:val="Hyperlink"/>
@@ -1677,7 +1677,7 @@
       <w:pPr>
         <w:ind w:left="360" w:right="720"/>
       </w:pPr>
-      <w:hyperlink r:id="rId11" w:history="1">
+      <w:hyperlink r:id="rId12" w:history="1">
         <w:r>
           <w:rPr>
             <w:rStyle w:val="Hyperlink"/>
@@ -1725,7 +1725,7 @@
       <w:r>
         <w:t xml:space="preserve"> as described here: </w:t>
       </w:r>
-      <w:hyperlink r:id="rId12" w:history="1">
+      <w:hyperlink r:id="rId13" w:history="1">
         <w:r>
           <w:rPr>
             <w:rStyle w:val="Hyperlink"/>
@@ -3843,7 +3843,7 @@
             </w:r>
           </w:p>
           <w:p>
-            <w:hyperlink r:id="rId13" w:history="1">
+            <w:hyperlink r:id="rId14" w:history="1">
               <w:r>
                 <w:rPr>
                   <w:rStyle w:val="Hyperlink"/>
@@ -4201,7 +4201,7 @@
                 <w:numId w:val="4"/>
               </w:numPr>
             </w:pPr>
-            <w:hyperlink r:id="rId14" w:history="1">
+            <w:hyperlink r:id="rId15" w:history="1">
               <w:r>
                 <w:rPr>
                   <w:rStyle w:val="Hyperlink"/>
@@ -4212,8 +4212,6 @@
             <w:r>
               <w:t xml:space="preserve"> </w:t>
             </w:r>
-            <w:bookmarkStart w:id="0" w:name="_GoBack"/>
-            <w:bookmarkEnd w:id="0"/>
           </w:p>
         </w:tc>
         <w:tc>
@@ -4773,7 +4771,7 @@
                 <w:u w:val="none"/>
               </w:rPr>
             </w:pPr>
-            <w:hyperlink r:id="rId15" w:history="1">
+            <w:hyperlink r:id="rId16" w:history="1">
               <w:r>
                 <w:rPr>
                   <w:rStyle w:val="Hyperlink"/>
@@ -4790,7 +4788,7 @@
                 <w:numId w:val="6"/>
               </w:numPr>
             </w:pPr>
-            <w:hyperlink r:id="rId16" w:history="1">
+            <w:hyperlink r:id="rId17" w:history="1">
               <w:r>
                 <w:rPr>
                   <w:rStyle w:val="Hyperlink"/>
@@ -4944,7 +4942,23 @@
                 <w:sz w:val="22"/>
                 <w:szCs w:val="22"/>
               </w:rPr>
-              <w:t>through page 71</w:t>
+              <w:t xml:space="preserve">through page </w:t>
+            </w:r>
+            <w:r>
+              <w:rPr>
+                <w:sz w:val="22"/>
+                <w:szCs w:val="22"/>
+              </w:rPr>
+              <w:t>1</w:t>
+            </w:r>
+            <w:bookmarkStart w:id="0" w:name="_GoBack"/>
+            <w:bookmarkEnd w:id="0"/>
+            <w:r>
+              <w:rPr>
+                <w:sz w:val="22"/>
+                <w:szCs w:val="22"/>
+              </w:rPr>
+              <w:t>71</w:t>
             </w:r>
             <w:r>
               <w:rPr>
@@ -5377,7 +5391,7 @@
                 <w:numId w:val="6"/>
               </w:numPr>
             </w:pPr>
-            <w:hyperlink r:id="rId17" w:history="1">
+            <w:hyperlink r:id="rId18" w:history="1">
               <w:r>
                 <w:rPr>
                   <w:rStyle w:val="Hyperlink"/>
@@ -5397,7 +5411,7 @@
                 <w:numId w:val="6"/>
               </w:numPr>
             </w:pPr>
-            <w:hyperlink r:id="rId18" w:history="1">
+            <w:hyperlink r:id="rId19" w:history="1">
               <w:r>
                 <w:rPr>
                   <w:rStyle w:val="Hyperlink"/>
@@ -5528,7 +5542,23 @@
                 <w:sz w:val="22"/>
                 <w:szCs w:val="22"/>
               </w:rPr>
-              <w:t>Read Freeman Ch. 7 starting at page 71</w:t>
+              <w:t xml:space="preserve">Read Freeman Ch. 7 starting at page </w:t>
+            </w:r>
+            <w:r>
+              <w:rPr>
+                <w:bCs/>
+                <w:sz w:val="22"/>
+                <w:szCs w:val="22"/>
+              </w:rPr>
+              <w:t>1</w:t>
+            </w:r>
+            <w:r>
+              <w:rPr>
+                <w:bCs/>
+                <w:sz w:val="22"/>
+                <w:szCs w:val="22"/>
+              </w:rPr>
+              <w:t>71</w:t>
             </w:r>
           </w:p>
           <w:p>
@@ -5987,7 +6017,7 @@
                 <w:numId w:val="5"/>
               </w:numPr>
             </w:pPr>
-            <w:hyperlink r:id="rId19" w:history="1">
+            <w:hyperlink r:id="rId20" w:history="1">
               <w:r>
                 <w:rPr>
                   <w:rStyle w:val="Hyperlink"/>
@@ -6004,7 +6034,7 @@
                 <w:numId w:val="5"/>
               </w:numPr>
             </w:pPr>
-            <w:hyperlink r:id="rId20" w:history="1">
+            <w:hyperlink r:id="rId21" w:history="1">
               <w:r>
                 <w:rPr>
                   <w:rStyle w:val="Hyperlink"/>
@@ -9520,7 +9550,7 @@
 </file>
 
 <file path=word/endnotes.xml><?xml version="1.0" encoding="utf-8"?>
-<w:endnotes xmlns:wpc="http://schemas.microsoft.com/office/word/2010/wordprocessingCanvas" xmlns:mo="http://schemas.microsoft.com/office/mac/office/2008/main" xmlns:mc="http://schemas.openxmlformats.org/markup-compatibility/2006" xmlns:mv="urn:schemas-microsoft-com:mac:vml" xmlns:o="urn:schemas-microsoft-com:office:office" xmlns:r="http://schemas.openxmlformats.org/officeDocument/2006/relationships" xmlns:m="http://schemas.openxmlformats.org/officeDocument/2006/math" xmlns:v="urn:schemas-microsoft-com:vml" xmlns:wp14="http://schemas.microsoft.com/office/word/2010/wordprocessingDrawing" xmlns:wp="http://schemas.openxmlformats.org/drawingml/2006/wordprocessingDrawing" xmlns:w10="urn:schemas-microsoft-com:office:word" xmlns:w="http://schemas.openxmlformats.org/wordprocessingml/2006/main" xmlns:w14="http://schemas.microsoft.com/office/word/2010/wordml" xmlns:w15="http://schemas.microsoft.com/office/word/2012/wordml" xmlns:wpg="http://schemas.microsoft.com/office/word/2010/wordprocessingGroup" xmlns:wpi="http://schemas.microsoft.com/office/word/2010/wordprocessingInk" xmlns:wne="http://schemas.microsoft.com/office/word/2006/wordml" xmlns:wps="http://schemas.microsoft.com/office/word/2010/wordprocessingShape" mc:Ignorable="w14 w15 wp14">
+<w:endnotes xmlns:wpc="http://schemas.microsoft.com/office/word/2010/wordprocessingCanvas" xmlns:mo="http://schemas.microsoft.com/office/mac/office/2008/main" xmlns:mc="http://schemas.openxmlformats.org/markup-compatibility/2006" xmlns:mv="urn:schemas-microsoft-com:mac:vml" xmlns:o="urn:schemas-microsoft-com:office:office" xmlns:r="http://schemas.openxmlformats.org/officeDocument/2006/relationships" xmlns:m="http://schemas.openxmlformats.org/officeDocument/2006/math" xmlns:v="urn:schemas-microsoft-com:vml" xmlns:wp14="http://schemas.microsoft.com/office/word/2010/wordprocessingDrawing" xmlns:wp="http://schemas.openxmlformats.org/drawingml/2006/wordprocessingDrawing" xmlns:w10="urn:schemas-microsoft-com:office:word" xmlns:w="http://schemas.openxmlformats.org/wordprocessingml/2006/main" xmlns:w14="http://schemas.microsoft.com/office/word/2010/wordml" xmlns:wpg="http://schemas.microsoft.com/office/word/2010/wordprocessingGroup" xmlns:wpi="http://schemas.microsoft.com/office/word/2010/wordprocessingInk" xmlns:wne="http://schemas.microsoft.com/office/word/2006/wordml" xmlns:wps="http://schemas.microsoft.com/office/word/2010/wordprocessingShape" mc:Ignorable="w14 wp14">
   <w:endnote w:type="separator" w:id="-1">
     <w:p>
       <w:r>
@@ -9539,7 +9569,7 @@
 </file>
 
 <file path=word/footnotes.xml><?xml version="1.0" encoding="utf-8"?>
-<w:footnotes xmlns:wpc="http://schemas.microsoft.com/office/word/2010/wordprocessingCanvas" xmlns:mo="http://schemas.microsoft.com/office/mac/office/2008/main" xmlns:mc="http://schemas.openxmlformats.org/markup-compatibility/2006" xmlns:mv="urn:schemas-microsoft-com:mac:vml" xmlns:o="urn:schemas-microsoft-com:office:office" xmlns:r="http://schemas.openxmlformats.org/officeDocument/2006/relationships" xmlns:m="http://schemas.openxmlformats.org/officeDocument/2006/math" xmlns:v="urn:schemas-microsoft-com:vml" xmlns:wp14="http://schemas.microsoft.com/office/word/2010/wordprocessingDrawing" xmlns:wp="http://schemas.openxmlformats.org/drawingml/2006/wordprocessingDrawing" xmlns:w10="urn:schemas-microsoft-com:office:word" xmlns:w="http://schemas.openxmlformats.org/wordprocessingml/2006/main" xmlns:w14="http://schemas.microsoft.com/office/word/2010/wordml" xmlns:w15="http://schemas.microsoft.com/office/word/2012/wordml" xmlns:wpg="http://schemas.microsoft.com/office/word/2010/wordprocessingGroup" xmlns:wpi="http://schemas.microsoft.com/office/word/2010/wordprocessingInk" xmlns:wne="http://schemas.microsoft.com/office/word/2006/wordml" xmlns:wps="http://schemas.microsoft.com/office/word/2010/wordprocessingShape" mc:Ignorable="w14 w15 wp14">
+<w:footnotes xmlns:wpc="http://schemas.microsoft.com/office/word/2010/wordprocessingCanvas" xmlns:mo="http://schemas.microsoft.com/office/mac/office/2008/main" xmlns:mc="http://schemas.openxmlformats.org/markup-compatibility/2006" xmlns:mv="urn:schemas-microsoft-com:mac:vml" xmlns:o="urn:schemas-microsoft-com:office:office" xmlns:r="http://schemas.openxmlformats.org/officeDocument/2006/relationships" xmlns:m="http://schemas.openxmlformats.org/officeDocument/2006/math" xmlns:v="urn:schemas-microsoft-com:vml" xmlns:wp14="http://schemas.microsoft.com/office/word/2010/wordprocessingDrawing" xmlns:wp="http://schemas.openxmlformats.org/drawingml/2006/wordprocessingDrawing" xmlns:w10="urn:schemas-microsoft-com:office:word" xmlns:w="http://schemas.openxmlformats.org/wordprocessingml/2006/main" xmlns:w14="http://schemas.microsoft.com/office/word/2010/wordml" xmlns:wpg="http://schemas.microsoft.com/office/word/2010/wordprocessingGroup" xmlns:wpi="http://schemas.microsoft.com/office/word/2010/wordprocessingInk" xmlns:wne="http://schemas.microsoft.com/office/word/2006/wordml" xmlns:wps="http://schemas.microsoft.com/office/word/2010/wordprocessingShape" mc:Ignorable="w14 wp14">
   <w:footnote w:type="separator" w:id="-1">
     <w:p>
       <w:r>
@@ -9558,7 +9588,7 @@
 </file>
 
 <file path=word/numbering.xml><?xml version="1.0" encoding="utf-8"?>
-<w:numbering xmlns:wpc="http://schemas.microsoft.com/office/word/2010/wordprocessingCanvas" xmlns:mo="http://schemas.microsoft.com/office/mac/office/2008/main" xmlns:mc="http://schemas.openxmlformats.org/markup-compatibility/2006" xmlns:mv="urn:schemas-microsoft-com:mac:vml" xmlns:o="urn:schemas-microsoft-com:office:office" xmlns:r="http://schemas.openxmlformats.org/officeDocument/2006/relationships" xmlns:m="http://schemas.openxmlformats.org/officeDocument/2006/math" xmlns:v="urn:schemas-microsoft-com:vml" xmlns:wp14="http://schemas.microsoft.com/office/word/2010/wordprocessingDrawing" xmlns:wp="http://schemas.openxmlformats.org/drawingml/2006/wordprocessingDrawing" xmlns:w10="urn:schemas-microsoft-com:office:word" xmlns:w="http://schemas.openxmlformats.org/wordprocessingml/2006/main" xmlns:w14="http://schemas.microsoft.com/office/word/2010/wordml" xmlns:w15="http://schemas.microsoft.com/office/word/2012/wordml" xmlns:wpg="http://schemas.microsoft.com/office/word/2010/wordprocessingGroup" xmlns:wpi="http://schemas.microsoft.com/office/word/2010/wordprocessingInk" xmlns:wne="http://schemas.microsoft.com/office/word/2006/wordml" xmlns:wps="http://schemas.microsoft.com/office/word/2010/wordprocessingShape" mc:Ignorable="w14 w15 wp14">
+<w:numbering xmlns:wpc="http://schemas.microsoft.com/office/word/2010/wordprocessingCanvas" xmlns:mo="http://schemas.microsoft.com/office/mac/office/2008/main" xmlns:mc="http://schemas.openxmlformats.org/markup-compatibility/2006" xmlns:mv="urn:schemas-microsoft-com:mac:vml" xmlns:o="urn:schemas-microsoft-com:office:office" xmlns:r="http://schemas.openxmlformats.org/officeDocument/2006/relationships" xmlns:m="http://schemas.openxmlformats.org/officeDocument/2006/math" xmlns:v="urn:schemas-microsoft-com:vml" xmlns:wp14="http://schemas.microsoft.com/office/word/2010/wordprocessingDrawing" xmlns:wp="http://schemas.openxmlformats.org/drawingml/2006/wordprocessingDrawing" xmlns:w10="urn:schemas-microsoft-com:office:word" xmlns:w="http://schemas.openxmlformats.org/wordprocessingml/2006/main" xmlns:w14="http://schemas.microsoft.com/office/word/2010/wordml" xmlns:wpg="http://schemas.microsoft.com/office/word/2010/wordprocessingGroup" xmlns:wpi="http://schemas.microsoft.com/office/word/2010/wordprocessingInk" xmlns:wne="http://schemas.microsoft.com/office/word/2006/wordml" xmlns:wps="http://schemas.microsoft.com/office/word/2010/wordprocessingShape" mc:Ignorable="w14 wp14">
   <w:abstractNum w:abstractNumId="0">
     <w:nsid w:val="03F864CC"/>
     <w:multiLevelType w:val="hybridMultilevel"/>
@@ -10413,7 +10443,7 @@
 </file>
 
 <file path=word/styles.xml><?xml version="1.0" encoding="utf-8"?>
-<w:styles xmlns:mc="http://schemas.openxmlformats.org/markup-compatibility/2006" xmlns:r="http://schemas.openxmlformats.org/officeDocument/2006/relationships" xmlns:w="http://schemas.openxmlformats.org/wordprocessingml/2006/main" xmlns:w14="http://schemas.microsoft.com/office/word/2010/wordml" xmlns:w15="http://schemas.microsoft.com/office/word/2012/wordml" mc:Ignorable="w14 w15">
+<w:styles xmlns:mc="http://schemas.openxmlformats.org/markup-compatibility/2006" xmlns:r="http://schemas.openxmlformats.org/officeDocument/2006/relationships" xmlns:w="http://schemas.openxmlformats.org/wordprocessingml/2006/main" xmlns:w14="http://schemas.microsoft.com/office/word/2010/wordml" mc:Ignorable="w14">
   <w:docDefaults>
     <w:rPrDefault>
       <w:rPr>
@@ -10423,389 +10453,617 @@
     </w:rPrDefault>
     <w:pPrDefault/>
   </w:docDefaults>
-  <w:latentStyles w:defLockedState="0" w:defUIPriority="99" w:defSemiHidden="0" w:defUnhideWhenUsed="0" w:defQFormat="0" w:count="382">
-    <w:lsdException w:name="Normal" w:uiPriority="0" w:qFormat="1"/>
-    <w:lsdException w:name="heading 1" w:uiPriority="9" w:qFormat="1"/>
-    <w:lsdException w:name="heading 2" w:semiHidden="1" w:uiPriority="9" w:unhideWhenUsed="1" w:qFormat="1"/>
-    <w:lsdException w:name="heading 3" w:semiHidden="1" w:uiPriority="9" w:unhideWhenUsed="1" w:qFormat="1"/>
-    <w:lsdException w:name="heading 4" w:semiHidden="1" w:uiPriority="9" w:unhideWhenUsed="1" w:qFormat="1"/>
-    <w:lsdException w:name="heading 5" w:semiHidden="1" w:uiPriority="9" w:unhideWhenUsed="1" w:qFormat="1"/>
-    <w:lsdException w:name="heading 6" w:semiHidden="1" w:uiPriority="9" w:unhideWhenUsed="1" w:qFormat="1"/>
-    <w:lsdException w:name="heading 7" w:semiHidden="1" w:uiPriority="9" w:unhideWhenUsed="1" w:qFormat="1"/>
-    <w:lsdException w:name="heading 8" w:semiHidden="1" w:uiPriority="9" w:unhideWhenUsed="1" w:qFormat="1"/>
-    <w:lsdException w:name="heading 9" w:semiHidden="1" w:uiPriority="9" w:unhideWhenUsed="1" w:qFormat="1"/>
-    <w:lsdException w:name="index 1" w:semiHidden="1" w:unhideWhenUsed="1"/>
-    <w:lsdException w:name="index 2" w:semiHidden="1" w:unhideWhenUsed="1"/>
-    <w:lsdException w:name="index 3" w:semiHidden="1" w:unhideWhenUsed="1"/>
-    <w:lsdException w:name="index 4" w:semiHidden="1" w:unhideWhenUsed="1"/>
-    <w:lsdException w:name="index 5" w:semiHidden="1" w:unhideWhenUsed="1"/>
-    <w:lsdException w:name="index 6" w:semiHidden="1" w:unhideWhenUsed="1"/>
-    <w:lsdException w:name="index 7" w:semiHidden="1" w:unhideWhenUsed="1"/>
-    <w:lsdException w:name="index 8" w:semiHidden="1" w:unhideWhenUsed="1"/>
-    <w:lsdException w:name="index 9" w:semiHidden="1" w:unhideWhenUsed="1"/>
-    <w:lsdException w:name="toc 1" w:semiHidden="1" w:uiPriority="39" w:unhideWhenUsed="1"/>
-    <w:lsdException w:name="toc 2" w:semiHidden="1" w:uiPriority="39" w:unhideWhenUsed="1"/>
-    <w:lsdException w:name="toc 3" w:semiHidden="1" w:uiPriority="39" w:unhideWhenUsed="1"/>
-    <w:lsdException w:name="toc 4" w:semiHidden="1" w:uiPriority="39" w:unhideWhenUsed="1"/>
-    <w:lsdException w:name="toc 5" w:semiHidden="1" w:uiPriority="39" w:unhideWhenUsed="1"/>
-    <w:lsdException w:name="toc 6" w:semiHidden="1" w:uiPriority="39" w:unhideWhenUsed="1"/>
-    <w:lsdException w:name="toc 7" w:semiHidden="1" w:uiPriority="39" w:unhideWhenUsed="1"/>
-    <w:lsdException w:name="toc 8" w:semiHidden="1" w:uiPriority="39" w:unhideWhenUsed="1"/>
-    <w:lsdException w:name="toc 9" w:semiHidden="1" w:uiPriority="39" w:unhideWhenUsed="1"/>
-    <w:lsdException w:name="Normal Indent" w:semiHidden="1" w:unhideWhenUsed="1"/>
-    <w:lsdException w:name="footnote text" w:semiHidden="1" w:unhideWhenUsed="1"/>
-    <w:lsdException w:name="annotation text" w:semiHidden="1" w:unhideWhenUsed="1"/>
-    <w:lsdException w:name="header" w:semiHidden="1" w:unhideWhenUsed="1"/>
-    <w:lsdException w:name="footer" w:semiHidden="1" w:unhideWhenUsed="1"/>
-    <w:lsdException w:name="index heading" w:semiHidden="1" w:unhideWhenUsed="1"/>
-    <w:lsdException w:name="caption" w:semiHidden="1" w:uiPriority="35" w:unhideWhenUsed="1" w:qFormat="1"/>
-    <w:lsdException w:name="table of figures" w:semiHidden="1" w:unhideWhenUsed="1"/>
-    <w:lsdException w:name="envelope address" w:semiHidden="1" w:unhideWhenUsed="1"/>
-    <w:lsdException w:name="envelope return" w:semiHidden="1" w:unhideWhenUsed="1"/>
-    <w:lsdException w:name="footnote reference" w:semiHidden="1" w:unhideWhenUsed="1"/>
-    <w:lsdException w:name="annotation reference" w:semiHidden="1" w:unhideWhenUsed="1"/>
-    <w:lsdException w:name="line number" w:semiHidden="1" w:unhideWhenUsed="1"/>
-    <w:lsdException w:name="page number" w:semiHidden="1" w:unhideWhenUsed="1"/>
-    <w:lsdException w:name="endnote reference" w:semiHidden="1" w:unhideWhenUsed="1"/>
-    <w:lsdException w:name="endnote text" w:semiHidden="1" w:unhideWhenUsed="1"/>
-    <w:lsdException w:name="table of authorities" w:semiHidden="1" w:unhideWhenUsed="1"/>
-    <w:lsdException w:name="macro" w:semiHidden="1" w:unhideWhenUsed="1"/>
-    <w:lsdException w:name="toa heading" w:semiHidden="1" w:unhideWhenUsed="1"/>
-    <w:lsdException w:name="List" w:semiHidden="1" w:unhideWhenUsed="1"/>
-    <w:lsdException w:name="List Bullet" w:semiHidden="1" w:unhideWhenUsed="1"/>
-    <w:lsdException w:name="List Number" w:semiHidden="1" w:unhideWhenUsed="1"/>
-    <w:lsdException w:name="List 2" w:semiHidden="1" w:unhideWhenUsed="1"/>
-    <w:lsdException w:name="List 3" w:semiHidden="1" w:unhideWhenUsed="1"/>
-    <w:lsdException w:name="List 4" w:semiHidden="1" w:unhideWhenUsed="1"/>
-    <w:lsdException w:name="List 5" w:semiHidden="1" w:unhideWhenUsed="1"/>
-    <w:lsdException w:name="List Bullet 2" w:semiHidden="1" w:unhideWhenUsed="1"/>
-    <w:lsdException w:name="List Bullet 3" w:semiHidden="1" w:unhideWhenUsed="1"/>
-    <w:lsdException w:name="List Bullet 4" w:semiHidden="1" w:unhideWhenUsed="1"/>
-    <w:lsdException w:name="List Bullet 5" w:semiHidden="1" w:unhideWhenUsed="1"/>
-    <w:lsdException w:name="List Number 2" w:semiHidden="1" w:unhideWhenUsed="1"/>
-    <w:lsdException w:name="List Number 3" w:semiHidden="1" w:unhideWhenUsed="1"/>
-    <w:lsdException w:name="List Number 4" w:semiHidden="1" w:unhideWhenUsed="1"/>
-    <w:lsdException w:name="List Number 5" w:semiHidden="1" w:unhideWhenUsed="1"/>
-    <w:lsdException w:name="Title" w:uiPriority="10" w:qFormat="1"/>
-    <w:lsdException w:name="Closing" w:semiHidden="1" w:unhideWhenUsed="1"/>
-    <w:lsdException w:name="Signature" w:semiHidden="1" w:unhideWhenUsed="1"/>
-    <w:lsdException w:name="Default Paragraph Font" w:semiHidden="1" w:uiPriority="1" w:unhideWhenUsed="1"/>
-    <w:lsdException w:name="Body Text" w:semiHidden="1" w:unhideWhenUsed="1"/>
-    <w:lsdException w:name="Body Text Indent" w:semiHidden="1" w:unhideWhenUsed="1"/>
-    <w:lsdException w:name="List Continue" w:semiHidden="1" w:unhideWhenUsed="1"/>
-    <w:lsdException w:name="List Continue 2" w:semiHidden="1" w:unhideWhenUsed="1"/>
-    <w:lsdException w:name="List Continue 3" w:semiHidden="1" w:unhideWhenUsed="1"/>
-    <w:lsdException w:name="List Continue 4" w:semiHidden="1" w:unhideWhenUsed="1"/>
-    <w:lsdException w:name="List Continue 5" w:semiHidden="1" w:unhideWhenUsed="1"/>
-    <w:lsdException w:name="Message Header" w:semiHidden="1" w:unhideWhenUsed="1"/>
-    <w:lsdException w:name="Subtitle" w:uiPriority="11" w:qFormat="1"/>
-    <w:lsdException w:name="Salutation" w:semiHidden="1" w:unhideWhenUsed="1"/>
-    <w:lsdException w:name="Date" w:semiHidden="1" w:unhideWhenUsed="1"/>
-    <w:lsdException w:name="Body Text First Indent" w:semiHidden="1" w:unhideWhenUsed="1"/>
-    <w:lsdException w:name="Body Text First Indent 2" w:semiHidden="1" w:unhideWhenUsed="1"/>
-    <w:lsdException w:name="Note Heading" w:semiHidden="1" w:unhideWhenUsed="1"/>
-    <w:lsdException w:name="Body Text 2" w:semiHidden="1" w:unhideWhenUsed="1"/>
-    <w:lsdException w:name="Body Text 3" w:semiHidden="1" w:unhideWhenUsed="1"/>
-    <w:lsdException w:name="Body Text Indent 2" w:semiHidden="1" w:unhideWhenUsed="1"/>
-    <w:lsdException w:name="Body Text Indent 3" w:semiHidden="1" w:unhideWhenUsed="1"/>
-    <w:lsdException w:name="Block Text" w:semiHidden="1" w:unhideWhenUsed="1"/>
-    <w:lsdException w:name="Hyperlink" w:semiHidden="1" w:unhideWhenUsed="1"/>
-    <w:lsdException w:name="FollowedHyperlink" w:semiHidden="1" w:unhideWhenUsed="1"/>
-    <w:lsdException w:name="Strong" w:uiPriority="22" w:qFormat="1"/>
-    <w:lsdException w:name="Emphasis" w:uiPriority="20" w:qFormat="1"/>
-    <w:lsdException w:name="Document Map" w:semiHidden="1" w:unhideWhenUsed="1"/>
-    <w:lsdException w:name="Plain Text" w:semiHidden="1" w:unhideWhenUsed="1"/>
-    <w:lsdException w:name="E-mail Signature" w:semiHidden="1" w:unhideWhenUsed="1"/>
-    <w:lsdException w:name="HTML Top of Form" w:semiHidden="1" w:unhideWhenUsed="1"/>
-    <w:lsdException w:name="HTML Bottom of Form" w:semiHidden="1" w:unhideWhenUsed="1"/>
-    <w:lsdException w:name="Normal (Web)" w:semiHidden="1" w:unhideWhenUsed="1"/>
-    <w:lsdException w:name="HTML Acronym" w:semiHidden="1" w:unhideWhenUsed="1"/>
-    <w:lsdException w:name="HTML Address" w:semiHidden="1" w:unhideWhenUsed="1"/>
-    <w:lsdException w:name="HTML Cite" w:semiHidden="1" w:unhideWhenUsed="1"/>
-    <w:lsdException w:name="HTML Code" w:semiHidden="1" w:unhideWhenUsed="1"/>
-    <w:lsdException w:name="HTML Definition" w:semiHidden="1" w:unhideWhenUsed="1"/>
-    <w:lsdException w:name="HTML Keyboard" w:semiHidden="1" w:unhideWhenUsed="1"/>
-    <w:lsdException w:name="HTML Preformatted" w:semiHidden="1" w:unhideWhenUsed="1"/>
-    <w:lsdException w:name="HTML Sample" w:semiHidden="1" w:unhideWhenUsed="1"/>
-    <w:lsdException w:name="HTML Typewriter" w:semiHidden="1" w:unhideWhenUsed="1"/>
-    <w:lsdException w:name="HTML Variable" w:semiHidden="1" w:unhideWhenUsed="1"/>
-    <w:lsdException w:name="Normal Table" w:semiHidden="1" w:unhideWhenUsed="1"/>
-    <w:lsdException w:name="annotation subject" w:semiHidden="1" w:unhideWhenUsed="1"/>
-    <w:lsdException w:name="No List" w:semiHidden="1" w:unhideWhenUsed="1"/>
-    <w:lsdException w:name="Outline List 1" w:semiHidden="1" w:unhideWhenUsed="1"/>
-    <w:lsdException w:name="Outline List 2" w:semiHidden="1" w:unhideWhenUsed="1"/>
-    <w:lsdException w:name="Outline List 3" w:semiHidden="1" w:unhideWhenUsed="1"/>
-    <w:lsdException w:name="Table Simple 1" w:semiHidden="1" w:unhideWhenUsed="1"/>
-    <w:lsdException w:name="Table Simple 2" w:semiHidden="1" w:unhideWhenUsed="1"/>
-    <w:lsdException w:name="Table Simple 3" w:semiHidden="1" w:unhideWhenUsed="1"/>
-    <w:lsdException w:name="Table Classic 1" w:semiHidden="1" w:unhideWhenUsed="1"/>
-    <w:lsdException w:name="Table Classic 2" w:semiHidden="1" w:unhideWhenUsed="1"/>
-    <w:lsdException w:name="Table Classic 3" w:semiHidden="1" w:unhideWhenUsed="1"/>
-    <w:lsdException w:name="Table Classic 4" w:semiHidden="1" w:unhideWhenUsed="1"/>
-    <w:lsdException w:name="Table Colorful 1" w:semiHidden="1" w:unhideWhenUsed="1"/>
-    <w:lsdException w:name="Table Colorful 2" w:semiHidden="1" w:unhideWhenUsed="1"/>
-    <w:lsdException w:name="Table Colorful 3" w:semiHidden="1" w:unhideWhenUsed="1"/>
-    <w:lsdException w:name="Table Columns 1" w:semiHidden="1" w:unhideWhenUsed="1"/>
-    <w:lsdException w:name="Table Columns 2" w:semiHidden="1" w:unhideWhenUsed="1"/>
-    <w:lsdException w:name="Table Columns 3" w:semiHidden="1" w:unhideWhenUsed="1"/>
-    <w:lsdException w:name="Table Columns 4" w:semiHidden="1" w:unhideWhenUsed="1"/>
-    <w:lsdException w:name="Table Columns 5" w:semiHidden="1" w:unhideWhenUsed="1"/>
-    <w:lsdException w:name="Table Grid 1" w:semiHidden="1" w:unhideWhenUsed="1"/>
-    <w:lsdException w:name="Table Grid 2" w:semiHidden="1" w:unhideWhenUsed="1"/>
-    <w:lsdException w:name="Table Grid 3" w:semiHidden="1" w:unhideWhenUsed="1"/>
-    <w:lsdException w:name="Table Grid 4" w:semiHidden="1" w:unhideWhenUsed="1"/>
-    <w:lsdException w:name="Table Grid 5" w:semiHidden="1" w:unhideWhenUsed="1"/>
-    <w:lsdException w:name="Table Grid 6" w:semiHidden="1" w:unhideWhenUsed="1"/>
-    <w:lsdException w:name="Table Grid 7" w:semiHidden="1" w:unhideWhenUsed="1"/>
-    <w:lsdException w:name="Table Grid 8" w:semiHidden="1" w:unhideWhenUsed="1"/>
-    <w:lsdException w:name="Table List 1" w:semiHidden="1" w:unhideWhenUsed="1"/>
-    <w:lsdException w:name="Table List 2" w:semiHidden="1" w:unhideWhenUsed="1"/>
-    <w:lsdException w:name="Table List 3" w:semiHidden="1" w:unhideWhenUsed="1"/>
-    <w:lsdException w:name="Table List 4" w:semiHidden="1" w:unhideWhenUsed="1"/>
-    <w:lsdException w:name="Table List 5" w:semiHidden="1" w:unhideWhenUsed="1"/>
-    <w:lsdException w:name="Table List 6" w:semiHidden="1" w:unhideWhenUsed="1"/>
-    <w:lsdException w:name="Table List 7" w:semiHidden="1" w:unhideWhenUsed="1"/>
-    <w:lsdException w:name="Table List 8" w:semiHidden="1" w:unhideWhenUsed="1"/>
-    <w:lsdException w:name="Table 3D effects 1" w:semiHidden="1" w:unhideWhenUsed="1"/>
-    <w:lsdException w:name="Table 3D effects 2" w:semiHidden="1" w:unhideWhenUsed="1"/>
-    <w:lsdException w:name="Table 3D effects 3" w:semiHidden="1" w:unhideWhenUsed="1"/>
-    <w:lsdException w:name="Table Contemporary" w:semiHidden="1" w:unhideWhenUsed="1"/>
-    <w:lsdException w:name="Table Elegant" w:semiHidden="1" w:unhideWhenUsed="1"/>
-    <w:lsdException w:name="Table Professional" w:semiHidden="1" w:unhideWhenUsed="1"/>
-    <w:lsdException w:name="Table Subtle 1" w:semiHidden="1" w:unhideWhenUsed="1"/>
-    <w:lsdException w:name="Table Subtle 2" w:semiHidden="1" w:unhideWhenUsed="1"/>
-    <w:lsdException w:name="Table Web 1" w:semiHidden="1" w:unhideWhenUsed="1"/>
-    <w:lsdException w:name="Table Web 2" w:semiHidden="1" w:unhideWhenUsed="1"/>
-    <w:lsdException w:name="Table Web 3" w:semiHidden="1" w:unhideWhenUsed="1"/>
-    <w:lsdException w:name="Balloon Text" w:semiHidden="1" w:unhideWhenUsed="1"/>
-    <w:lsdException w:name="Table Grid" w:uiPriority="39"/>
-    <w:lsdException w:name="Table Theme" w:semiHidden="1" w:unhideWhenUsed="1"/>
-    <w:lsdException w:name="Note Level 1" w:semiHidden="1" w:unhideWhenUsed="1"/>
-    <w:lsdException w:name="Note Level 2" w:semiHidden="1" w:unhideWhenUsed="1"/>
-    <w:lsdException w:name="Note Level 3" w:semiHidden="1" w:unhideWhenUsed="1"/>
-    <w:lsdException w:name="Note Level 4" w:semiHidden="1" w:unhideWhenUsed="1"/>
-    <w:lsdException w:name="Note Level 5" w:semiHidden="1" w:unhideWhenUsed="1"/>
-    <w:lsdException w:name="Note Level 6" w:semiHidden="1" w:unhideWhenUsed="1"/>
-    <w:lsdException w:name="Note Level 7" w:semiHidden="1" w:unhideWhenUsed="1"/>
-    <w:lsdException w:name="Note Level 8" w:semiHidden="1" w:unhideWhenUsed="1"/>
-    <w:lsdException w:name="Note Level 9" w:semiHidden="1" w:unhideWhenUsed="1"/>
-    <w:lsdException w:name="Placeholder Text" w:semiHidden="1"/>
-    <w:lsdException w:name="No Spacing" w:uiPriority="1" w:qFormat="1"/>
-    <w:lsdException w:name="Light Shading" w:uiPriority="60"/>
-    <w:lsdException w:name="Light List" w:uiPriority="61"/>
-    <w:lsdException w:name="Light Grid" w:uiPriority="62"/>
-    <w:lsdException w:name="Medium Shading 1" w:uiPriority="63"/>
-    <w:lsdException w:name="Medium Shading 2" w:uiPriority="64"/>
-    <w:lsdException w:name="Medium List 1" w:uiPriority="65"/>
-    <w:lsdException w:name="Medium List 2" w:uiPriority="66"/>
-    <w:lsdException w:name="Medium Grid 1" w:uiPriority="67"/>
-    <w:lsdException w:name="Medium Grid 2" w:uiPriority="68"/>
-    <w:lsdException w:name="Medium Grid 3" w:uiPriority="69"/>
-    <w:lsdException w:name="Dark List" w:uiPriority="70"/>
-    <w:lsdException w:name="Colorful Shading" w:uiPriority="71"/>
-    <w:lsdException w:name="Colorful List" w:uiPriority="72"/>
-    <w:lsdException w:name="Colorful Grid" w:uiPriority="73"/>
-    <w:lsdException w:name="Light Shading Accent 1" w:uiPriority="60"/>
-    <w:lsdException w:name="Light List Accent 1" w:uiPriority="61"/>
-    <w:lsdException w:name="Light Grid Accent 1" w:uiPriority="62"/>
-    <w:lsdException w:name="Medium Shading 1 Accent 1" w:uiPriority="63"/>
-    <w:lsdException w:name="Medium Shading 2 Accent 1" w:uiPriority="64"/>
-    <w:lsdException w:name="Medium List 1 Accent 1" w:uiPriority="65"/>
-    <w:lsdException w:name="Revision" w:semiHidden="1"/>
-    <w:lsdException w:name="List Paragraph" w:uiPriority="72" w:qFormat="1"/>
-    <w:lsdException w:name="Quote" w:uiPriority="29" w:qFormat="1"/>
-    <w:lsdException w:name="Intense Quote" w:uiPriority="30" w:qFormat="1"/>
-    <w:lsdException w:name="Medium List 2 Accent 1" w:uiPriority="66"/>
-    <w:lsdException w:name="Medium Grid 1 Accent 1" w:uiPriority="67"/>
-    <w:lsdException w:name="Medium Grid 2 Accent 1" w:uiPriority="68"/>
-    <w:lsdException w:name="Medium Grid 3 Accent 1" w:uiPriority="69"/>
-    <w:lsdException w:name="Dark List Accent 1" w:uiPriority="70"/>
-    <w:lsdException w:name="Colorful Shading Accent 1" w:uiPriority="71"/>
-    <w:lsdException w:name="Colorful List Accent 1" w:uiPriority="72"/>
-    <w:lsdException w:name="Colorful Grid Accent 1" w:uiPriority="73"/>
-    <w:lsdException w:name="Light Shading Accent 2" w:uiPriority="60"/>
-    <w:lsdException w:name="Light List Accent 2" w:uiPriority="61"/>
-    <w:lsdException w:name="Light Grid Accent 2" w:uiPriority="62"/>
-    <w:lsdException w:name="Medium Shading 1 Accent 2" w:uiPriority="63"/>
-    <w:lsdException w:name="Medium Shading 2 Accent 2" w:uiPriority="64"/>
-    <w:lsdException w:name="Medium List 1 Accent 2" w:uiPriority="65"/>
-    <w:lsdException w:name="Medium List 2 Accent 2" w:uiPriority="66"/>
-    <w:lsdException w:name="Medium Grid 1 Accent 2" w:uiPriority="67"/>
-    <w:lsdException w:name="Medium Grid 2 Accent 2" w:uiPriority="68"/>
-    <w:lsdException w:name="Medium Grid 3 Accent 2" w:uiPriority="69"/>
-    <w:lsdException w:name="Dark List Accent 2" w:uiPriority="70"/>
-    <w:lsdException w:name="Colorful Shading Accent 2" w:uiPriority="71"/>
-    <w:lsdException w:name="Colorful List Accent 2" w:uiPriority="72"/>
-    <w:lsdException w:name="Colorful Grid Accent 2" w:uiPriority="73"/>
-    <w:lsdException w:name="Light Shading Accent 3" w:uiPriority="60"/>
-    <w:lsdException w:name="Light List Accent 3" w:uiPriority="61"/>
-    <w:lsdException w:name="Light Grid Accent 3" w:uiPriority="62"/>
-    <w:lsdException w:name="Medium Shading 1 Accent 3" w:uiPriority="63"/>
-    <w:lsdException w:name="Medium Shading 2 Accent 3" w:uiPriority="64"/>
-    <w:lsdException w:name="Medium List 1 Accent 3" w:uiPriority="65"/>
-    <w:lsdException w:name="Medium List 2 Accent 3" w:uiPriority="66"/>
-    <w:lsdException w:name="Medium Grid 1 Accent 3" w:uiPriority="67"/>
-    <w:lsdException w:name="Medium Grid 2 Accent 3" w:uiPriority="68"/>
-    <w:lsdException w:name="Medium Grid 3 Accent 3" w:uiPriority="69"/>
-    <w:lsdException w:name="Dark List Accent 3" w:uiPriority="70"/>
-    <w:lsdException w:name="Colorful Shading Accent 3" w:uiPriority="71"/>
-    <w:lsdException w:name="Colorful List Accent 3" w:uiPriority="72"/>
-    <w:lsdException w:name="Colorful Grid Accent 3" w:uiPriority="73"/>
-    <w:lsdException w:name="Light Shading Accent 4" w:uiPriority="60"/>
-    <w:lsdException w:name="Light List Accent 4" w:uiPriority="61"/>
-    <w:lsdException w:name="Light Grid Accent 4" w:uiPriority="62"/>
-    <w:lsdException w:name="Medium Shading 1 Accent 4" w:uiPriority="63"/>
-    <w:lsdException w:name="Medium Shading 2 Accent 4" w:uiPriority="64"/>
-    <w:lsdException w:name="Medium List 1 Accent 4" w:uiPriority="65"/>
-    <w:lsdException w:name="Medium List 2 Accent 4" w:uiPriority="66"/>
-    <w:lsdException w:name="Medium Grid 1 Accent 4" w:uiPriority="67"/>
-    <w:lsdException w:name="Medium Grid 2 Accent 4" w:uiPriority="68"/>
-    <w:lsdException w:name="Medium Grid 3 Accent 4" w:uiPriority="69"/>
-    <w:lsdException w:name="Dark List Accent 4" w:uiPriority="70"/>
-    <w:lsdException w:name="Colorful Shading Accent 4" w:uiPriority="71"/>
-    <w:lsdException w:name="Colorful List Accent 4" w:uiPriority="72"/>
-    <w:lsdException w:name="Colorful Grid Accent 4" w:uiPriority="73"/>
-    <w:lsdException w:name="Light Shading Accent 5" w:uiPriority="60"/>
-    <w:lsdException w:name="Light List Accent 5" w:uiPriority="61"/>
-    <w:lsdException w:name="Light Grid Accent 5" w:uiPriority="62"/>
-    <w:lsdException w:name="Medium Shading 1 Accent 5" w:uiPriority="63"/>
-    <w:lsdException w:name="Medium Shading 2 Accent 5" w:uiPriority="64"/>
-    <w:lsdException w:name="Medium List 1 Accent 5" w:uiPriority="65"/>
-    <w:lsdException w:name="Medium List 2 Accent 5" w:uiPriority="66"/>
-    <w:lsdException w:name="Medium Grid 1 Accent 5" w:uiPriority="67"/>
-    <w:lsdException w:name="Medium Grid 2 Accent 5" w:uiPriority="68"/>
-    <w:lsdException w:name="Medium Grid 3 Accent 5" w:uiPriority="69"/>
-    <w:lsdException w:name="Dark List Accent 5" w:uiPriority="70"/>
-    <w:lsdException w:name="Colorful Shading Accent 5" w:uiPriority="71"/>
-    <w:lsdException w:name="Colorful List Accent 5" w:uiPriority="72"/>
-    <w:lsdException w:name="Colorful Grid Accent 5" w:uiPriority="73"/>
-    <w:lsdException w:name="Light Shading Accent 6" w:uiPriority="60"/>
-    <w:lsdException w:name="Light List Accent 6" w:uiPriority="61"/>
-    <w:lsdException w:name="Light Grid Accent 6" w:uiPriority="62"/>
-    <w:lsdException w:name="Medium Shading 1 Accent 6" w:uiPriority="63"/>
-    <w:lsdException w:name="Medium Shading 2 Accent 6" w:uiPriority="64"/>
-    <w:lsdException w:name="Medium List 1 Accent 6" w:uiPriority="65"/>
-    <w:lsdException w:name="Medium List 2 Accent 6" w:uiPriority="66"/>
-    <w:lsdException w:name="Medium Grid 1 Accent 6" w:uiPriority="67"/>
-    <w:lsdException w:name="Medium Grid 2 Accent 6" w:uiPriority="68"/>
-    <w:lsdException w:name="Medium Grid 3 Accent 6" w:uiPriority="69"/>
-    <w:lsdException w:name="Dark List Accent 6" w:uiPriority="70"/>
-    <w:lsdException w:name="Colorful Shading Accent 6" w:uiPriority="71"/>
-    <w:lsdException w:name="Colorful List Accent 6" w:uiPriority="72"/>
-    <w:lsdException w:name="Colorful Grid Accent 6" w:uiPriority="73"/>
-    <w:lsdException w:name="Subtle Emphasis" w:uiPriority="19" w:qFormat="1"/>
-    <w:lsdException w:name="Intense Emphasis" w:uiPriority="21" w:qFormat="1"/>
-    <w:lsdException w:name="Subtle Reference" w:uiPriority="31" w:qFormat="1"/>
-    <w:lsdException w:name="Intense Reference" w:uiPriority="32" w:qFormat="1"/>
-    <w:lsdException w:name="Book Title" w:uiPriority="33" w:qFormat="1"/>
-    <w:lsdException w:name="Bibliography" w:semiHidden="1" w:uiPriority="37" w:unhideWhenUsed="1"/>
-    <w:lsdException w:name="TOC Heading" w:semiHidden="1" w:uiPriority="39" w:unhideWhenUsed="1" w:qFormat="1"/>
-    <w:lsdException w:name="Plain Table 1" w:uiPriority="41"/>
-    <w:lsdException w:name="Plain Table 2" w:uiPriority="42"/>
-    <w:lsdException w:name="Plain Table 3" w:uiPriority="43"/>
-    <w:lsdException w:name="Plain Table 4" w:uiPriority="44"/>
-    <w:lsdException w:name="Plain Table 5" w:uiPriority="45"/>
-    <w:lsdException w:name="Grid Table Light" w:uiPriority="40"/>
-    <w:lsdException w:name="Grid Table 1 Light" w:uiPriority="46"/>
-    <w:lsdException w:name="Grid Table 2" w:uiPriority="47"/>
-    <w:lsdException w:name="Grid Table 3" w:uiPriority="48"/>
-    <w:lsdException w:name="Grid Table 4" w:uiPriority="49"/>
-    <w:lsdException w:name="Grid Table 5 Dark" w:uiPriority="50"/>
-    <w:lsdException w:name="Grid Table 6 Colorful" w:uiPriority="51"/>
-    <w:lsdException w:name="Grid Table 7 Colorful" w:uiPriority="52"/>
-    <w:lsdException w:name="Grid Table 1 Light Accent 1" w:uiPriority="46"/>
-    <w:lsdException w:name="Grid Table 2 Accent 1" w:uiPriority="47"/>
-    <w:lsdException w:name="Grid Table 3 Accent 1" w:uiPriority="48"/>
-    <w:lsdException w:name="Grid Table 4 Accent 1" w:uiPriority="49"/>
-    <w:lsdException w:name="Grid Table 5 Dark Accent 1" w:uiPriority="50"/>
-    <w:lsdException w:name="Grid Table 6 Colorful Accent 1" w:uiPriority="51"/>
-    <w:lsdException w:name="Grid Table 7 Colorful Accent 1" w:uiPriority="52"/>
-    <w:lsdException w:name="Grid Table 1 Light Accent 2" w:uiPriority="46"/>
-    <w:lsdException w:name="Grid Table 2 Accent 2" w:uiPriority="47"/>
-    <w:lsdException w:name="Grid Table 3 Accent 2" w:uiPriority="48"/>
-    <w:lsdException w:name="Grid Table 4 Accent 2" w:uiPriority="49"/>
-    <w:lsdException w:name="Grid Table 5 Dark Accent 2" w:uiPriority="50"/>
-    <w:lsdException w:name="Grid Table 6 Colorful Accent 2" w:uiPriority="51"/>
-    <w:lsdException w:name="Grid Table 7 Colorful Accent 2" w:uiPriority="52"/>
-    <w:lsdException w:name="Grid Table 1 Light Accent 3" w:uiPriority="46"/>
-    <w:lsdException w:name="Grid Table 2 Accent 3" w:uiPriority="47"/>
-    <w:lsdException w:name="Grid Table 3 Accent 3" w:uiPriority="48"/>
-    <w:lsdException w:name="Grid Table 4 Accent 3" w:uiPriority="49"/>
-    <w:lsdException w:name="Grid Table 5 Dark Accent 3" w:uiPriority="50"/>
-    <w:lsdException w:name="Grid Table 6 Colorful Accent 3" w:uiPriority="51"/>
-    <w:lsdException w:name="Grid Table 7 Colorful Accent 3" w:uiPriority="52"/>
-    <w:lsdException w:name="Grid Table 1 Light Accent 4" w:uiPriority="46"/>
-    <w:lsdException w:name="Grid Table 2 Accent 4" w:uiPriority="47"/>
-    <w:lsdException w:name="Grid Table 3 Accent 4" w:uiPriority="48"/>
-    <w:lsdException w:name="Grid Table 4 Accent 4" w:uiPriority="49"/>
-    <w:lsdException w:name="Grid Table 5 Dark Accent 4" w:uiPriority="50"/>
-    <w:lsdException w:name="Grid Table 6 Colorful Accent 4" w:uiPriority="51"/>
-    <w:lsdException w:name="Grid Table 7 Colorful Accent 4" w:uiPriority="52"/>
-    <w:lsdException w:name="Grid Table 1 Light Accent 5" w:uiPriority="46"/>
-    <w:lsdException w:name="Grid Table 2 Accent 5" w:uiPriority="47"/>
-    <w:lsdException w:name="Grid Table 3 Accent 5" w:uiPriority="48"/>
-    <w:lsdException w:name="Grid Table 4 Accent 5" w:uiPriority="49"/>
-    <w:lsdException w:name="Grid Table 5 Dark Accent 5" w:uiPriority="50"/>
-    <w:lsdException w:name="Grid Table 6 Colorful Accent 5" w:uiPriority="51"/>
-    <w:lsdException w:name="Grid Table 7 Colorful Accent 5" w:uiPriority="52"/>
-    <w:lsdException w:name="Grid Table 1 Light Accent 6" w:uiPriority="46"/>
-    <w:lsdException w:name="Grid Table 2 Accent 6" w:uiPriority="47"/>
-    <w:lsdException w:name="Grid Table 3 Accent 6" w:uiPriority="48"/>
-    <w:lsdException w:name="Grid Table 4 Accent 6" w:uiPriority="49"/>
-    <w:lsdException w:name="Grid Table 5 Dark Accent 6" w:uiPriority="50"/>
-    <w:lsdException w:name="Grid Table 6 Colorful Accent 6" w:uiPriority="51"/>
-    <w:lsdException w:name="Grid Table 7 Colorful Accent 6" w:uiPriority="52"/>
-    <w:lsdException w:name="List Table 1 Light" w:uiPriority="46"/>
-    <w:lsdException w:name="List Table 2" w:uiPriority="47"/>
-    <w:lsdException w:name="List Table 3" w:uiPriority="48"/>
-    <w:lsdException w:name="List Table 4" w:uiPriority="49"/>
-    <w:lsdException w:name="List Table 5 Dark" w:uiPriority="50"/>
-    <w:lsdException w:name="List Table 6 Colorful" w:uiPriority="51"/>
-    <w:lsdException w:name="List Table 7 Colorful" w:uiPriority="52"/>
-    <w:lsdException w:name="List Table 1 Light Accent 1" w:uiPriority="46"/>
-    <w:lsdException w:name="List Table 2 Accent 1" w:uiPriority="47"/>
-    <w:lsdException w:name="List Table 3 Accent 1" w:uiPriority="48"/>
-    <w:lsdException w:name="List Table 4 Accent 1" w:uiPriority="49"/>
-    <w:lsdException w:name="List Table 5 Dark Accent 1" w:uiPriority="50"/>
-    <w:lsdException w:name="List Table 6 Colorful Accent 1" w:uiPriority="51"/>
-    <w:lsdException w:name="List Table 7 Colorful Accent 1" w:uiPriority="52"/>
-    <w:lsdException w:name="List Table 1 Light Accent 2" w:uiPriority="46"/>
-    <w:lsdException w:name="List Table 2 Accent 2" w:uiPriority="47"/>
-    <w:lsdException w:name="List Table 3 Accent 2" w:uiPriority="48"/>
-    <w:lsdException w:name="List Table 4 Accent 2" w:uiPriority="49"/>
-    <w:lsdException w:name="List Table 5 Dark Accent 2" w:uiPriority="50"/>
-    <w:lsdException w:name="List Table 6 Colorful Accent 2" w:uiPriority="51"/>
-    <w:lsdException w:name="List Table 7 Colorful Accent 2" w:uiPriority="52"/>
-    <w:lsdException w:name="List Table 1 Light Accent 3" w:uiPriority="46"/>
-    <w:lsdException w:name="List Table 2 Accent 3" w:uiPriority="47"/>
-    <w:lsdException w:name="List Table 3 Accent 3" w:uiPriority="48"/>
-    <w:lsdException w:name="List Table 4 Accent 3" w:uiPriority="49"/>
-    <w:lsdException w:name="List Table 5 Dark Accent 3" w:uiPriority="50"/>
-    <w:lsdException w:name="List Table 6 Colorful Accent 3" w:uiPriority="51"/>
-    <w:lsdException w:name="List Table 7 Colorful Accent 3" w:uiPriority="52"/>
-    <w:lsdException w:name="List Table 1 Light Accent 4" w:uiPriority="46"/>
-    <w:lsdException w:name="List Table 2 Accent 4" w:uiPriority="47"/>
-    <w:lsdException w:name="List Table 3 Accent 4" w:uiPriority="48"/>
-    <w:lsdException w:name="List Table 4 Accent 4" w:uiPriority="49"/>
-    <w:lsdException w:name="List Table 5 Dark Accent 4" w:uiPriority="50"/>
-    <w:lsdException w:name="List Table 6 Colorful Accent 4" w:uiPriority="51"/>
-    <w:lsdException w:name="List Table 7 Colorful Accent 4" w:uiPriority="52"/>
-    <w:lsdException w:name="List Table 1 Light Accent 5" w:uiPriority="46"/>
-    <w:lsdException w:name="List Table 2 Accent 5" w:uiPriority="47"/>
-    <w:lsdException w:name="List Table 3 Accent 5" w:uiPriority="48"/>
-    <w:lsdException w:name="List Table 4 Accent 5" w:uiPriority="49"/>
-    <w:lsdException w:name="List Table 5 Dark Accent 5" w:uiPriority="50"/>
-    <w:lsdException w:name="List Table 6 Colorful Accent 5" w:uiPriority="51"/>
-    <w:lsdException w:name="List Table 7 Colorful Accent 5" w:uiPriority="52"/>
-    <w:lsdException w:name="List Table 1 Light Accent 6" w:uiPriority="46"/>
-    <w:lsdException w:name="List Table 2 Accent 6" w:uiPriority="47"/>
-    <w:lsdException w:name="List Table 3 Accent 6" w:uiPriority="48"/>
-    <w:lsdException w:name="List Table 4 Accent 6" w:uiPriority="49"/>
-    <w:lsdException w:name="List Table 5 Dark Accent 6" w:uiPriority="50"/>
-    <w:lsdException w:name="List Table 6 Colorful Accent 6" w:uiPriority="51"/>
-    <w:lsdException w:name="List Table 7 Colorful Accent 6" w:uiPriority="52"/>
-    <w:lsdException w:name="Mention" w:semiHidden="1" w:unhideWhenUsed="1"/>
-    <w:lsdException w:name="Smart Hyperlink" w:semiHidden="1" w:unhideWhenUsed="1"/>
+  <w:latentStyles w:defLockedState="0" w:defUIPriority="99" w:defSemiHidden="1" w:defUnhideWhenUsed="1" w:defQFormat="0" w:count="276">
+    <w:lsdException w:name="Normal" w:semiHidden="0" w:uiPriority="0" w:unhideWhenUsed="0" w:qFormat="1"/>
+    <w:lsdException w:name="heading 1" w:semiHidden="0" w:uiPriority="9" w:unhideWhenUsed="0" w:qFormat="1"/>
+    <w:lsdException w:name="heading 2" w:uiPriority="9" w:qFormat="1"/>
+    <w:lsdException w:name="heading 3" w:uiPriority="9" w:qFormat="1"/>
+    <w:lsdException w:name="heading 4" w:uiPriority="9" w:qFormat="1"/>
+    <w:lsdException w:name="heading 5" w:uiPriority="9" w:qFormat="1"/>
+    <w:lsdException w:name="heading 6" w:uiPriority="9" w:qFormat="1"/>
+    <w:lsdException w:name="heading 7" w:uiPriority="9" w:qFormat="1"/>
+    <w:lsdException w:name="heading 8" w:uiPriority="9" w:qFormat="1"/>
+    <w:lsdException w:name="heading 9" w:uiPriority="9" w:qFormat="1"/>
+    <w:lsdException w:name="toc 1" w:uiPriority="39"/>
+    <w:lsdException w:name="toc 2" w:uiPriority="39"/>
+    <w:lsdException w:name="toc 3" w:uiPriority="39"/>
+    <w:lsdException w:name="toc 4" w:uiPriority="39"/>
+    <w:lsdException w:name="toc 5" w:uiPriority="39"/>
+    <w:lsdException w:name="toc 6" w:uiPriority="39"/>
+    <w:lsdException w:name="toc 7" w:uiPriority="39"/>
+    <w:lsdException w:name="toc 8" w:uiPriority="39"/>
+    <w:lsdException w:name="toc 9" w:uiPriority="39"/>
+    <w:lsdException w:name="caption" w:uiPriority="35" w:qFormat="1"/>
+    <w:lsdException w:name="Title" w:semiHidden="0" w:uiPriority="10" w:unhideWhenUsed="0" w:qFormat="1"/>
+    <w:lsdException w:name="Default Paragraph Font" w:uiPriority="1"/>
+    <w:lsdException w:name="Subtitle" w:semiHidden="0" w:uiPriority="11" w:unhideWhenUsed="0" w:qFormat="1"/>
+    <w:lsdException w:name="Strong" w:semiHidden="0" w:uiPriority="22" w:unhideWhenUsed="0" w:qFormat="1"/>
+    <w:lsdException w:name="Emphasis" w:semiHidden="0" w:uiPriority="20" w:unhideWhenUsed="0" w:qFormat="1"/>
+    <w:lsdException w:name="Table Grid" w:semiHidden="0" w:uiPriority="39" w:unhideWhenUsed="0"/>
+    <w:lsdException w:name="Placeholder Text" w:unhideWhenUsed="0"/>
+    <w:lsdException w:name="No Spacing" w:semiHidden="0" w:uiPriority="1" w:unhideWhenUsed="0" w:qFormat="1"/>
+    <w:lsdException w:name="Light Shading" w:semiHidden="0" w:uiPriority="60" w:unhideWhenUsed="0"/>
+    <w:lsdException w:name="Light List" w:semiHidden="0" w:uiPriority="61" w:unhideWhenUsed="0"/>
+    <w:lsdException w:name="Light Grid" w:semiHidden="0" w:uiPriority="62" w:unhideWhenUsed="0"/>
+    <w:lsdException w:name="Medium Shading 1" w:semiHidden="0" w:uiPriority="63" w:unhideWhenUsed="0"/>
+    <w:lsdException w:name="Medium Shading 2" w:semiHidden="0" w:uiPriority="64" w:unhideWhenUsed="0"/>
+    <w:lsdException w:name="Medium List 1" w:semiHidden="0" w:uiPriority="65" w:unhideWhenUsed="0"/>
+    <w:lsdException w:name="Medium List 2" w:semiHidden="0" w:uiPriority="66" w:unhideWhenUsed="0"/>
+    <w:lsdException w:name="Medium Grid 1" w:semiHidden="0" w:uiPriority="67" w:unhideWhenUsed="0"/>
+    <w:lsdException w:name="Medium Grid 2" w:semiHidden="0" w:uiPriority="68" w:unhideWhenUsed="0"/>
+    <w:lsdException w:name="Medium Grid 3" w:semiHidden="0" w:uiPriority="69" w:unhideWhenUsed="0"/>
+    <w:lsdException w:name="Dark List" w:semiHidden="0" w:uiPriority="70" w:unhideWhenUsed="0"/>
+    <w:lsdException w:name="Colorful Shading" w:semiHidden="0" w:uiPriority="71" w:unhideWhenUsed="0"/>
+    <w:lsdException w:name="Colorful List" w:semiHidden="0" w:uiPriority="72" w:unhideWhenUsed="0"/>
+    <w:lsdException w:name="Colorful Grid" w:semiHidden="0" w:uiPriority="73" w:unhideWhenUsed="0"/>
+    <w:lsdException w:name="Light Shading Accent 1" w:semiHidden="0" w:uiPriority="60" w:unhideWhenUsed="0"/>
+    <w:lsdException w:name="Light List Accent 1" w:semiHidden="0" w:uiPriority="61" w:unhideWhenUsed="0"/>
+    <w:lsdException w:name="Light Grid Accent 1" w:semiHidden="0" w:uiPriority="62" w:unhideWhenUsed="0"/>
+    <w:lsdException w:name="Medium Shading 1 Accent 1" w:semiHidden="0" w:uiPriority="63" w:unhideWhenUsed="0"/>
+    <w:lsdException w:name="Medium Shading 2 Accent 1" w:semiHidden="0" w:uiPriority="64" w:unhideWhenUsed="0"/>
+    <w:lsdException w:name="Medium List 1 Accent 1" w:semiHidden="0" w:uiPriority="65" w:unhideWhenUsed="0"/>
+    <w:lsdException w:name="Revision" w:unhideWhenUsed="0"/>
+    <w:lsdException w:name="List Paragraph" w:semiHidden="0" w:uiPriority="72" w:unhideWhenUsed="0" w:qFormat="1"/>
+    <w:lsdException w:name="Quote" w:semiHidden="0" w:uiPriority="29" w:unhideWhenUsed="0" w:qFormat="1"/>
+    <w:lsdException w:name="Intense Quote" w:semiHidden="0" w:uiPriority="30" w:unhideWhenUsed="0" w:qFormat="1"/>
+    <w:lsdException w:name="Medium List 2 Accent 1" w:semiHidden="0" w:uiPriority="66" w:unhideWhenUsed="0"/>
+    <w:lsdException w:name="Medium Grid 1 Accent 1" w:semiHidden="0" w:uiPriority="67" w:unhideWhenUsed="0"/>
+    <w:lsdException w:name="Medium Grid 2 Accent 1" w:semiHidden="0" w:uiPriority="68" w:unhideWhenUsed="0"/>
+    <w:lsdException w:name="Medium Grid 3 Accent 1" w:semiHidden="0" w:uiPriority="69" w:unhideWhenUsed="0"/>
+    <w:lsdException w:name="Dark List Accent 1" w:semiHidden="0" w:uiPriority="70" w:unhideWhenUsed="0"/>
+    <w:lsdException w:name="Colorful Shading Accent 1" w:semiHidden="0" w:uiPriority="71" w:unhideWhenUsed="0"/>
+    <w:lsdException w:name="Colorful List Accent 1" w:semiHidden="0" w:uiPriority="72" w:unhideWhenUsed="0"/>
+    <w:lsdException w:name="Colorful Grid Accent 1" w:semiHidden="0" w:uiPriority="73" w:unhideWhenUsed="0"/>
+    <w:lsdException w:name="Light Shading Accent 2" w:semiHidden="0" w:uiPriority="60" w:unhideWhenUsed="0"/>
+    <w:lsdException w:name="Light List Accent 2" w:semiHidden="0" w:uiPriority="61" w:unhideWhenUsed="0"/>
+    <w:lsdException w:name="Light Grid Accent 2" w:semiHidden="0" w:uiPriority="62" w:unhideWhenUsed="0"/>
+    <w:lsdException w:name="Medium Shading 1 Accent 2" w:semiHidden="0" w:uiPriority="63" w:unhideWhenUsed="0"/>
+    <w:lsdException w:name="Medium Shading 2 Accent 2" w:semiHidden="0" w:uiPriority="64" w:unhideWhenUsed="0"/>
+    <w:lsdException w:name="Medium List 1 Accent 2" w:semiHidden="0" w:uiPriority="65" w:unhideWhenUsed="0"/>
+    <w:lsdException w:name="Medium List 2 Accent 2" w:semiHidden="0" w:uiPriority="66" w:unhideWhenUsed="0"/>
+    <w:lsdException w:name="Medium Grid 1 Accent 2" w:semiHidden="0" w:uiPriority="67" w:unhideWhenUsed="0"/>
+    <w:lsdException w:name="Medium Grid 2 Accent 2" w:semiHidden="0" w:uiPriority="68" w:unhideWhenUsed="0"/>
+    <w:lsdException w:name="Medium Grid 3 Accent 2" w:semiHidden="0" w:uiPriority="69" w:unhideWhenUsed="0"/>
+    <w:lsdException w:name="Dark List Accent 2" w:semiHidden="0" w:uiPriority="70" w:unhideWhenUsed="0"/>
+    <w:lsdException w:name="Colorful Shading Accent 2" w:semiHidden="0" w:uiPriority="71" w:unhideWhenUsed="0"/>
+    <w:lsdException w:name="Colorful List Accent 2" w:semiHidden="0" w:uiPriority="72" w:unhideWhenUsed="0"/>
+    <w:lsdException w:name="Colorful Grid Accent 2" w:semiHidden="0" w:uiPriority="73" w:unhideWhenUsed="0"/>
+    <w:lsdException w:name="Light Shading Accent 3" w:semiHidden="0" w:uiPriority="60" w:unhideWhenUsed="0"/>
+    <w:lsdException w:name="Light List Accent 3" w:semiHidden="0" w:uiPriority="61" w:unhideWhenUsed="0"/>
+    <w:lsdException w:name="Light Grid Accent 3" w:semiHidden="0" w:uiPriority="62" w:unhideWhenUsed="0"/>
+    <w:lsdException w:name="Medium Shading 1 Accent 3" w:semiHidden="0" w:uiPriority="63" w:unhideWhenUsed="0"/>
+    <w:lsdException w:name="Medium Shading 2 Accent 3" w:semiHidden="0" w:uiPriority="64" w:unhideWhenUsed="0"/>
+    <w:lsdException w:name="Medium List 1 Accent 3" w:semiHidden="0" w:uiPriority="65" w:unhideWhenUsed="0"/>
+    <w:lsdException w:name="Medium List 2 Accent 3" w:semiHidden="0" w:uiPriority="66" w:unhideWhenUsed="0"/>
+    <w:lsdException w:name="Medium Grid 1 Accent 3" w:semiHidden="0" w:uiPriority="67" w:unhideWhenUsed="0"/>
+    <w:lsdException w:name="Medium Grid 2 Accent 3" w:semiHidden="0" w:uiPriority="68" w:unhideWhenUsed="0"/>
+    <w:lsdException w:name="Medium Grid 3 Accent 3" w:semiHidden="0" w:uiPriority="69" w:unhideWhenUsed="0"/>
+    <w:lsdException w:name="Dark List Accent 3" w:semiHidden="0" w:uiPriority="70" w:unhideWhenUsed="0"/>
+    <w:lsdException w:name="Colorful Shading Accent 3" w:semiHidden="0" w:uiPriority="71" w:unhideWhenUsed="0"/>
+    <w:lsdException w:name="Colorful List Accent 3" w:semiHidden="0" w:uiPriority="72" w:unhideWhenUsed="0"/>
+    <w:lsdException w:name="Colorful Grid Accent 3" w:semiHidden="0" w:uiPriority="73" w:unhideWhenUsed="0"/>
+    <w:lsdException w:name="Light Shading Accent 4" w:semiHidden="0" w:uiPriority="60" w:unhideWhenUsed="0"/>
+    <w:lsdException w:name="Light List Accent 4" w:semiHidden="0" w:uiPriority="61" w:unhideWhenUsed="0"/>
+    <w:lsdException w:name="Light Grid Accent 4" w:semiHidden="0" w:uiPriority="62" w:unhideWhenUsed="0"/>
+    <w:lsdException w:name="Medium Shading 1 Accent 4" w:semiHidden="0" w:uiPriority="63" w:unhideWhenUsed="0"/>
+    <w:lsdException w:name="Medium Shading 2 Accent 4" w:semiHidden="0" w:uiPriority="64" w:unhideWhenUsed="0"/>
+    <w:lsdException w:name="Medium List 1 Accent 4" w:semiHidden="0" w:uiPriority="65" w:unhideWhenUsed="0"/>
+    <w:lsdException w:name="Medium List 2 Accent 4" w:semiHidden="0" w:uiPriority="66" w:unhideWhenUsed="0"/>
+    <w:lsdException w:name="Medium Grid 1 Accent 4" w:semiHidden="0" w:uiPriority="67" w:unhideWhenUsed="0"/>
+    <w:lsdException w:name="Medium Grid 2 Accent 4" w:semiHidden="0" w:uiPriority="68" w:unhideWhenUsed="0"/>
+    <w:lsdException w:name="Medium Grid 3 Accent 4" w:semiHidden="0" w:uiPriority="69" w:unhideWhenUsed="0"/>
+    <w:lsdException w:name="Dark List Accent 4" w:semiHidden="0" w:uiPriority="70" w:unhideWhenUsed="0"/>
+    <w:lsdException w:name="Colorful Shading Accent 4" w:semiHidden="0" w:uiPriority="71" w:unhideWhenUsed="0"/>
+    <w:lsdException w:name="Colorful List Accent 4" w:semiHidden="0" w:uiPriority="72" w:unhideWhenUsed="0"/>
+    <w:lsdException w:name="Colorful Grid Accent 4" w:semiHidden="0" w:uiPriority="73" w:unhideWhenUsed="0"/>
+    <w:lsdException w:name="Light Shading Accent 5" w:semiHidden="0" w:uiPriority="60" w:unhideWhenUsed="0"/>
+    <w:lsdException w:name="Light List Accent 5" w:semiHidden="0" w:uiPriority="61" w:unhideWhenUsed="0"/>
+    <w:lsdException w:name="Light Grid Accent 5" w:semiHidden="0" w:uiPriority="62" w:unhideWhenUsed="0"/>
+    <w:lsdException w:name="Medium Shading 1 Accent 5" w:semiHidden="0" w:uiPriority="63" w:unhideWhenUsed="0"/>
+    <w:lsdException w:name="Medium Shading 2 Accent 5" w:semiHidden="0" w:uiPriority="64" w:unhideWhenUsed="0"/>
+    <w:lsdException w:name="Medium List 1 Accent 5" w:semiHidden="0" w:uiPriority="65" w:unhideWhenUsed="0"/>
+    <w:lsdException w:name="Medium List 2 Accent 5" w:semiHidden="0" w:uiPriority="66" w:unhideWhenUsed="0"/>
+    <w:lsdException w:name="Medium Grid 1 Accent 5" w:semiHidden="0" w:uiPriority="67" w:unhideWhenUsed="0"/>
+    <w:lsdException w:name="Medium Grid 2 Accent 5" w:semiHidden="0" w:uiPriority="68" w:unhideWhenUsed="0"/>
+    <w:lsdException w:name="Medium Grid 3 Accent 5" w:semiHidden="0" w:uiPriority="69" w:unhideWhenUsed="0"/>
+    <w:lsdException w:name="Dark List Accent 5" w:semiHidden="0" w:uiPriority="70" w:unhideWhenUsed="0"/>
+    <w:lsdException w:name="Colorful Shading Accent 5" w:semiHidden="0" w:uiPriority="71" w:unhideWhenUsed="0"/>
+    <w:lsdException w:name="Colorful List Accent 5" w:semiHidden="0" w:uiPriority="72" w:unhideWhenUsed="0"/>
+    <w:lsdException w:name="Colorful Grid Accent 5" w:semiHidden="0" w:uiPriority="73" w:unhideWhenUsed="0"/>
+    <w:lsdException w:name="Light Shading Accent 6" w:semiHidden="0" w:uiPriority="60" w:unhideWhenUsed="0"/>
+    <w:lsdException w:name="Light List Accent 6" w:semiHidden="0" w:uiPriority="61" w:unhideWhenUsed="0"/>
+    <w:lsdException w:name="Light Grid Accent 6" w:semiHidden="0" w:uiPriority="62" w:unhideWhenUsed="0"/>
+    <w:lsdException w:name="Medium Shading 1 Accent 6" w:semiHidden="0" w:uiPriority="63" w:unhideWhenUsed="0"/>
+    <w:lsdException w:name="Medium Shading 2 Accent 6" w:semiHidden="0" w:uiPriority="64" w:unhideWhenUsed="0"/>
+    <w:lsdException w:name="Medium List 1 Accent 6" w:semiHidden="0" w:uiPriority="65" w:unhideWhenUsed="0"/>
+    <w:lsdException w:name="Medium List 2 Accent 6" w:semiHidden="0" w:uiPriority="66" w:unhideWhenUsed="0"/>
+    <w:lsdException w:name="Medium Grid 1 Accent 6" w:semiHidden="0" w:uiPriority="67" w:unhideWhenUsed="0"/>
+    <w:lsdException w:name="Medium Grid 2 Accent 6" w:semiHidden="0" w:uiPriority="68" w:unhideWhenUsed="0"/>
+    <w:lsdException w:name="Medium Grid 3 Accent 6" w:semiHidden="0" w:uiPriority="69" w:unhideWhenUsed="0"/>
+    <w:lsdException w:name="Dark List Accent 6" w:semiHidden="0" w:uiPriority="70" w:unhideWhenUsed="0"/>
+    <w:lsdException w:name="Colorful Shading Accent 6" w:semiHidden="0" w:uiPriority="71" w:unhideWhenUsed="0"/>
+    <w:lsdException w:name="Colorful List Accent 6" w:semiHidden="0" w:uiPriority="72" w:unhideWhenUsed="0"/>
+    <w:lsdException w:name="Colorful Grid Accent 6" w:semiHidden="0" w:uiPriority="73" w:unhideWhenUsed="0"/>
+    <w:lsdException w:name="Subtle Emphasis" w:semiHidden="0" w:uiPriority="19" w:unhideWhenUsed="0" w:qFormat="1"/>
+    <w:lsdException w:name="Intense Emphasis" w:semiHidden="0" w:uiPriority="21" w:unhideWhenUsed="0" w:qFormat="1"/>
+    <w:lsdException w:name="Subtle Reference" w:semiHidden="0" w:uiPriority="31" w:unhideWhenUsed="0" w:qFormat="1"/>
+    <w:lsdException w:name="Intense Reference" w:semiHidden="0" w:uiPriority="32" w:unhideWhenUsed="0" w:qFormat="1"/>
+    <w:lsdException w:name="Book Title" w:semiHidden="0" w:uiPriority="33" w:unhideWhenUsed="0" w:qFormat="1"/>
+    <w:lsdException w:name="Bibliography" w:uiPriority="37"/>
+    <w:lsdException w:name="TOC Heading" w:uiPriority="39" w:qFormat="1"/>
+  </w:latentStyles>
+  <w:style w:type="paragraph" w:default="1" w:styleId="Normal">
+    <w:name w:val="Normal"/>
+    <w:qFormat/>
+    <w:pPr>
+      <w:autoSpaceDE w:val="0"/>
+      <w:autoSpaceDN w:val="0"/>
+    </w:pPr>
+    <w:rPr>
+      <w:rFonts w:ascii="Times New Roman" w:eastAsiaTheme="minorEastAsia" w:hAnsi="Times New Roman"/>
+      <w:sz w:val="24"/>
+      <w:szCs w:val="24"/>
+    </w:rPr>
+  </w:style>
+  <w:style w:type="paragraph" w:styleId="Heading1">
+    <w:name w:val="heading 1"/>
+    <w:basedOn w:val="Normal"/>
+    <w:link w:val="Heading1Char"/>
+    <w:uiPriority w:val="9"/>
+    <w:qFormat/>
+    <w:pPr>
+      <w:outlineLvl w:val="0"/>
+    </w:pPr>
+    <w:rPr>
+      <w:rFonts w:ascii="Cambria" w:hAnsi="Cambria"/>
+      <w:b/>
+      <w:bCs/>
+      <w:kern w:val="36"/>
+      <w:sz w:val="32"/>
+      <w:szCs w:val="32"/>
+    </w:rPr>
+  </w:style>
+  <w:style w:type="character" w:default="1" w:styleId="DefaultParagraphFont">
+    <w:name w:val="Default Paragraph Font"/>
+    <w:uiPriority w:val="1"/>
+    <w:semiHidden/>
+    <w:unhideWhenUsed/>
+  </w:style>
+  <w:style w:type="table" w:default="1" w:styleId="TableNormal">
+    <w:name w:val="Normal Table"/>
+    <w:uiPriority w:val="99"/>
+    <w:semiHidden/>
+    <w:unhideWhenUsed/>
+    <w:tblPr>
+      <w:tblInd w:w="0" w:type="dxa"/>
+      <w:tblCellMar>
+        <w:top w:w="0" w:type="dxa"/>
+        <w:left w:w="108" w:type="dxa"/>
+        <w:bottom w:w="0" w:type="dxa"/>
+        <w:right w:w="108" w:type="dxa"/>
+      </w:tblCellMar>
+    </w:tblPr>
+  </w:style>
+  <w:style w:type="numbering" w:default="1" w:styleId="NoList">
+    <w:name w:val="No List"/>
+    <w:uiPriority w:val="99"/>
+    <w:semiHidden/>
+    <w:unhideWhenUsed/>
+  </w:style>
+  <w:style w:type="character" w:styleId="Hyperlink">
+    <w:name w:val="Hyperlink"/>
+    <w:basedOn w:val="DefaultParagraphFont"/>
+    <w:uiPriority w:val="99"/>
+    <w:unhideWhenUsed/>
+    <w:rPr>
+      <w:color w:val="0000FF"/>
+      <w:u w:val="single"/>
+    </w:rPr>
+  </w:style>
+  <w:style w:type="character" w:styleId="FollowedHyperlink">
+    <w:name w:val="FollowedHyperlink"/>
+    <w:basedOn w:val="DefaultParagraphFont"/>
+    <w:uiPriority w:val="99"/>
+    <w:semiHidden/>
+    <w:unhideWhenUsed/>
+    <w:rPr>
+      <w:color w:val="954F72"/>
+      <w:u w:val="single"/>
+    </w:rPr>
+  </w:style>
+  <w:style w:type="character" w:customStyle="1" w:styleId="Heading1Char">
+    <w:name w:val="Heading 1 Char"/>
+    <w:basedOn w:val="DefaultParagraphFont"/>
+    <w:link w:val="Heading1"/>
+    <w:uiPriority w:val="9"/>
+    <w:rPr>
+      <w:rFonts w:asciiTheme="majorHAnsi" w:eastAsiaTheme="majorEastAsia" w:hAnsiTheme="majorHAnsi" w:cstheme="majorBidi"/>
+      <w:color w:val="2E74B5" w:themeColor="accent1" w:themeShade="BF"/>
+      <w:sz w:val="32"/>
+      <w:szCs w:val="32"/>
+    </w:rPr>
+  </w:style>
+  <w:style w:type="paragraph" w:styleId="NormalWeb">
+    <w:name w:val="Normal (Web)"/>
+    <w:basedOn w:val="Normal"/>
+    <w:uiPriority w:val="99"/>
+    <w:semiHidden/>
+    <w:unhideWhenUsed/>
+    <w:pPr>
+      <w:autoSpaceDE/>
+      <w:autoSpaceDN/>
+      <w:spacing w:before="100" w:beforeAutospacing="1" w:after="100" w:afterAutospacing="1"/>
+    </w:pPr>
+  </w:style>
+  <w:style w:type="paragraph" w:styleId="CommentText">
+    <w:name w:val="annotation text"/>
+    <w:basedOn w:val="Normal"/>
+    <w:link w:val="CommentTextChar"/>
+    <w:uiPriority w:val="99"/>
+    <w:semiHidden/>
+    <w:unhideWhenUsed/>
+    <w:rPr>
+      <w:sz w:val="20"/>
+      <w:szCs w:val="20"/>
+    </w:rPr>
+  </w:style>
+  <w:style w:type="character" w:customStyle="1" w:styleId="CommentTextChar">
+    <w:name w:val="Comment Text Char"/>
+    <w:basedOn w:val="DefaultParagraphFont"/>
+    <w:link w:val="CommentText"/>
+    <w:uiPriority w:val="99"/>
+    <w:semiHidden/>
+    <w:rPr>
+      <w:rFonts w:ascii="Times New Roman" w:eastAsiaTheme="minorEastAsia" w:hAnsi="Times New Roman"/>
+      <w:sz w:val="24"/>
+      <w:szCs w:val="24"/>
+    </w:rPr>
+  </w:style>
+  <w:style w:type="paragraph" w:styleId="Header">
+    <w:name w:val="header"/>
+    <w:basedOn w:val="Normal"/>
+    <w:link w:val="HeaderChar"/>
+    <w:uiPriority w:val="99"/>
+    <w:unhideWhenUsed/>
+  </w:style>
+  <w:style w:type="character" w:customStyle="1" w:styleId="HeaderChar">
+    <w:name w:val="Header Char"/>
+    <w:basedOn w:val="DefaultParagraphFont"/>
+    <w:link w:val="Header"/>
+    <w:uiPriority w:val="99"/>
+    <w:rPr>
+      <w:rFonts w:ascii="Times New Roman" w:eastAsiaTheme="minorEastAsia" w:hAnsi="Times New Roman"/>
+      <w:sz w:val="24"/>
+      <w:szCs w:val="24"/>
+    </w:rPr>
+  </w:style>
+  <w:style w:type="paragraph" w:styleId="Footer">
+    <w:name w:val="footer"/>
+    <w:basedOn w:val="Normal"/>
+    <w:link w:val="FooterChar"/>
+    <w:uiPriority w:val="99"/>
+    <w:unhideWhenUsed/>
+  </w:style>
+  <w:style w:type="character" w:customStyle="1" w:styleId="FooterChar">
+    <w:name w:val="Footer Char"/>
+    <w:basedOn w:val="DefaultParagraphFont"/>
+    <w:link w:val="Footer"/>
+    <w:uiPriority w:val="99"/>
+    <w:rPr>
+      <w:rFonts w:ascii="Times New Roman" w:eastAsiaTheme="minorEastAsia" w:hAnsi="Times New Roman"/>
+      <w:sz w:val="24"/>
+      <w:szCs w:val="24"/>
+    </w:rPr>
+  </w:style>
+  <w:style w:type="paragraph" w:styleId="CommentSubject">
+    <w:name w:val="annotation subject"/>
+    <w:basedOn w:val="Normal"/>
+    <w:link w:val="CommentSubjectChar"/>
+    <w:uiPriority w:val="99"/>
+    <w:semiHidden/>
+    <w:unhideWhenUsed/>
+    <w:rPr>
+      <w:b/>
+      <w:bCs/>
+      <w:sz w:val="20"/>
+      <w:szCs w:val="20"/>
+    </w:rPr>
+  </w:style>
+  <w:style w:type="character" w:customStyle="1" w:styleId="CommentSubjectChar">
+    <w:name w:val="Comment Subject Char"/>
+    <w:basedOn w:val="CommentTextChar"/>
+    <w:link w:val="CommentSubject"/>
+    <w:uiPriority w:val="99"/>
+    <w:semiHidden/>
+    <w:rPr>
+      <w:rFonts w:ascii="Times New Roman" w:eastAsiaTheme="minorEastAsia" w:hAnsi="Times New Roman"/>
+      <w:b/>
+      <w:bCs/>
+      <w:sz w:val="24"/>
+      <w:szCs w:val="24"/>
+    </w:rPr>
+  </w:style>
+  <w:style w:type="paragraph" w:styleId="BalloonText">
+    <w:name w:val="Balloon Text"/>
+    <w:basedOn w:val="Normal"/>
+    <w:link w:val="BalloonTextChar"/>
+    <w:uiPriority w:val="99"/>
+    <w:semiHidden/>
+    <w:unhideWhenUsed/>
+    <w:rPr>
+      <w:rFonts w:ascii="Tahoma" w:hAnsi="Tahoma" w:cs="Tahoma"/>
+      <w:sz w:val="16"/>
+      <w:szCs w:val="16"/>
+    </w:rPr>
+  </w:style>
+  <w:style w:type="character" w:customStyle="1" w:styleId="BalloonTextChar">
+    <w:name w:val="Balloon Text Char"/>
+    <w:basedOn w:val="DefaultParagraphFont"/>
+    <w:link w:val="BalloonText"/>
+    <w:uiPriority w:val="99"/>
+    <w:semiHidden/>
+    <w:rPr>
+      <w:rFonts w:ascii="Times New Roman" w:eastAsiaTheme="minorEastAsia" w:hAnsi="Times New Roman"/>
+      <w:sz w:val="18"/>
+      <w:szCs w:val="18"/>
+    </w:rPr>
+  </w:style>
+  <w:style w:type="paragraph" w:styleId="ListParagraph">
+    <w:name w:val="List Paragraph"/>
+    <w:basedOn w:val="Normal"/>
+    <w:uiPriority w:val="72"/>
+    <w:qFormat/>
+    <w:pPr>
+      <w:ind w:left="720"/>
+    </w:pPr>
+  </w:style>
+  <w:style w:type="paragraph" w:customStyle="1" w:styleId="body">
+    <w:name w:val="body"/>
+    <w:basedOn w:val="Normal"/>
+    <w:pPr>
+      <w:autoSpaceDE/>
+      <w:autoSpaceDN/>
+    </w:pPr>
+    <w:rPr>
+      <w:color w:val="000000"/>
+    </w:rPr>
+  </w:style>
+  <w:style w:type="paragraph" w:customStyle="1" w:styleId="msochpdefault">
+    <w:name w:val="msochpdefault"/>
+    <w:basedOn w:val="Normal"/>
+    <w:pPr>
+      <w:autoSpaceDE/>
+      <w:autoSpaceDN/>
+      <w:spacing w:before="100" w:beforeAutospacing="1" w:after="100" w:afterAutospacing="1"/>
+    </w:pPr>
+    <w:rPr>
+      <w:rFonts w:ascii="Calibri" w:hAnsi="Calibri"/>
+      <w:sz w:val="20"/>
+      <w:szCs w:val="20"/>
+    </w:rPr>
+  </w:style>
+  <w:style w:type="character" w:customStyle="1" w:styleId="heading1char0">
+    <w:name w:val="heading1char"/>
+    <w:basedOn w:val="DefaultParagraphFont"/>
+    <w:rPr>
+      <w:rFonts w:ascii="Cambria" w:hAnsi="Cambria" w:hint="default"/>
+      <w:b/>
+      <w:bCs/>
+    </w:rPr>
+  </w:style>
+  <w:style w:type="character" w:customStyle="1" w:styleId="commenttextchar0">
+    <w:name w:val="commenttextchar"/>
+    <w:basedOn w:val="DefaultParagraphFont"/>
+    <w:rPr>
+      <w:rFonts w:ascii="Times New Roman" w:hAnsi="Times New Roman" w:cs="Times New Roman" w:hint="default"/>
+    </w:rPr>
+  </w:style>
+  <w:style w:type="character" w:customStyle="1" w:styleId="headerchar0">
+    <w:name w:val="headerchar"/>
+    <w:basedOn w:val="DefaultParagraphFont"/>
+    <w:rPr>
+      <w:rFonts w:ascii="Times New Roman" w:hAnsi="Times New Roman" w:cs="Times New Roman" w:hint="default"/>
+    </w:rPr>
+  </w:style>
+  <w:style w:type="character" w:customStyle="1" w:styleId="footerchar0">
+    <w:name w:val="footerchar"/>
+    <w:basedOn w:val="DefaultParagraphFont"/>
+    <w:rPr>
+      <w:rFonts w:ascii="Times New Roman" w:hAnsi="Times New Roman" w:cs="Times New Roman" w:hint="default"/>
+    </w:rPr>
+  </w:style>
+  <w:style w:type="character" w:customStyle="1" w:styleId="commentsubjectchar0">
+    <w:name w:val="commentsubjectchar"/>
+    <w:basedOn w:val="DefaultParagraphFont"/>
+    <w:rPr>
+      <w:rFonts w:ascii="Times New Roman" w:hAnsi="Times New Roman" w:cs="Times New Roman" w:hint="default"/>
+      <w:b/>
+      <w:bCs/>
+    </w:rPr>
+  </w:style>
+  <w:style w:type="character" w:customStyle="1" w:styleId="balloontextchar0">
+    <w:name w:val="balloontextchar"/>
+    <w:basedOn w:val="DefaultParagraphFont"/>
+    <w:rPr>
+      <w:rFonts w:ascii="Tahoma" w:hAnsi="Tahoma" w:cs="Tahoma" w:hint="default"/>
+    </w:rPr>
+  </w:style>
+  <w:style w:type="paragraph" w:customStyle="1" w:styleId="Body0">
+    <w:name w:val="Body"/>
+    <w:rsid w:val="007F524A"/>
+    <w:pPr>
+      <w:widowControl w:val="0"/>
+      <w:pBdr>
+        <w:top w:val="nil"/>
+        <w:left w:val="nil"/>
+        <w:bottom w:val="nil"/>
+        <w:right w:val="nil"/>
+        <w:between w:val="nil"/>
+        <w:bar w:val="nil"/>
+      </w:pBdr>
+    </w:pPr>
+    <w:rPr>
+      <w:rFonts w:ascii="Times New Roman" w:eastAsia="Arial Unicode MS" w:hAnsi="Arial Unicode MS" w:cs="Arial Unicode MS"/>
+      <w:color w:val="000000"/>
+      <w:sz w:val="24"/>
+      <w:szCs w:val="24"/>
+      <w:u w:color="000000"/>
+      <w:bdr w:val="nil"/>
+      <w:lang w:val="da-DK"/>
+    </w:rPr>
+  </w:style>
+</w:styles>
+</file>
+
+<file path=word/stylesWithEffects.xml><?xml version="1.0" encoding="utf-8"?>
+<w:styles xmlns:wpc="http://schemas.microsoft.com/office/word/2010/wordprocessingCanvas" xmlns:mo="http://schemas.microsoft.com/office/mac/office/2008/main" xmlns:mc="http://schemas.openxmlformats.org/markup-compatibility/2006" xmlns:mv="urn:schemas-microsoft-com:mac:vml" xmlns:o="urn:schemas-microsoft-com:office:office" xmlns:r="http://schemas.openxmlformats.org/officeDocument/2006/relationships" xmlns:m="http://schemas.openxmlformats.org/officeDocument/2006/math" xmlns:v="urn:schemas-microsoft-com:vml" xmlns:wp14="http://schemas.microsoft.com/office/word/2010/wordprocessingDrawing" xmlns:wp="http://schemas.openxmlformats.org/drawingml/2006/wordprocessingDrawing" xmlns:w10="urn:schemas-microsoft-com:office:word" xmlns:w="http://schemas.openxmlformats.org/wordprocessingml/2006/main" xmlns:w14="http://schemas.microsoft.com/office/word/2010/wordml" xmlns:wpg="http://schemas.microsoft.com/office/word/2010/wordprocessingGroup" xmlns:wpi="http://schemas.microsoft.com/office/word/2010/wordprocessingInk" xmlns:wne="http://schemas.microsoft.com/office/word/2006/wordml" xmlns:wps="http://schemas.microsoft.com/office/word/2010/wordprocessingShape" mc:Ignorable="w14 wp14">
+  <w:docDefaults>
+    <w:rPrDefault>
+      <w:rPr>
+        <w:rFonts w:ascii="Calibri" w:eastAsia="Times New Roman" w:hAnsi="Calibri" w:cs="Times New Roman"/>
+        <w:lang w:val="en-US" w:eastAsia="en-US" w:bidi="ar-SA"/>
+      </w:rPr>
+    </w:rPrDefault>
+    <w:pPrDefault/>
+  </w:docDefaults>
+  <w:latentStyles w:defLockedState="0" w:defUIPriority="99" w:defSemiHidden="1" w:defUnhideWhenUsed="1" w:defQFormat="0" w:count="276">
+    <w:lsdException w:name="Normal" w:semiHidden="0" w:uiPriority="0" w:unhideWhenUsed="0" w:qFormat="1"/>
+    <w:lsdException w:name="heading 1" w:semiHidden="0" w:uiPriority="9" w:unhideWhenUsed="0" w:qFormat="1"/>
+    <w:lsdException w:name="heading 2" w:uiPriority="9" w:qFormat="1"/>
+    <w:lsdException w:name="heading 3" w:uiPriority="9" w:qFormat="1"/>
+    <w:lsdException w:name="heading 4" w:uiPriority="9" w:qFormat="1"/>
+    <w:lsdException w:name="heading 5" w:uiPriority="9" w:qFormat="1"/>
+    <w:lsdException w:name="heading 6" w:uiPriority="9" w:qFormat="1"/>
+    <w:lsdException w:name="heading 7" w:uiPriority="9" w:qFormat="1"/>
+    <w:lsdException w:name="heading 8" w:uiPriority="9" w:qFormat="1"/>
+    <w:lsdException w:name="heading 9" w:uiPriority="9" w:qFormat="1"/>
+    <w:lsdException w:name="toc 1" w:uiPriority="39"/>
+    <w:lsdException w:name="toc 2" w:uiPriority="39"/>
+    <w:lsdException w:name="toc 3" w:uiPriority="39"/>
+    <w:lsdException w:name="toc 4" w:uiPriority="39"/>
+    <w:lsdException w:name="toc 5" w:uiPriority="39"/>
+    <w:lsdException w:name="toc 6" w:uiPriority="39"/>
+    <w:lsdException w:name="toc 7" w:uiPriority="39"/>
+    <w:lsdException w:name="toc 8" w:uiPriority="39"/>
+    <w:lsdException w:name="toc 9" w:uiPriority="39"/>
+    <w:lsdException w:name="caption" w:uiPriority="35" w:qFormat="1"/>
+    <w:lsdException w:name="Title" w:semiHidden="0" w:uiPriority="10" w:unhideWhenUsed="0" w:qFormat="1"/>
+    <w:lsdException w:name="Default Paragraph Font" w:uiPriority="1"/>
+    <w:lsdException w:name="Subtitle" w:semiHidden="0" w:uiPriority="11" w:unhideWhenUsed="0" w:qFormat="1"/>
+    <w:lsdException w:name="Strong" w:semiHidden="0" w:uiPriority="22" w:unhideWhenUsed="0" w:qFormat="1"/>
+    <w:lsdException w:name="Emphasis" w:semiHidden="0" w:uiPriority="20" w:unhideWhenUsed="0" w:qFormat="1"/>
+    <w:lsdException w:name="Table Grid" w:semiHidden="0" w:uiPriority="39" w:unhideWhenUsed="0"/>
+    <w:lsdException w:name="Placeholder Text" w:unhideWhenUsed="0"/>
+    <w:lsdException w:name="No Spacing" w:semiHidden="0" w:uiPriority="1" w:unhideWhenUsed="0" w:qFormat="1"/>
+    <w:lsdException w:name="Light Shading" w:semiHidden="0" w:uiPriority="60" w:unhideWhenUsed="0"/>
+    <w:lsdException w:name="Light List" w:semiHidden="0" w:uiPriority="61" w:unhideWhenUsed="0"/>
+    <w:lsdException w:name="Light Grid" w:semiHidden="0" w:uiPriority="62" w:unhideWhenUsed="0"/>
+    <w:lsdException w:name="Medium Shading 1" w:semiHidden="0" w:uiPriority="63" w:unhideWhenUsed="0"/>
+    <w:lsdException w:name="Medium Shading 2" w:semiHidden="0" w:uiPriority="64" w:unhideWhenUsed="0"/>
+    <w:lsdException w:name="Medium List 1" w:semiHidden="0" w:uiPriority="65" w:unhideWhenUsed="0"/>
+    <w:lsdException w:name="Medium List 2" w:semiHidden="0" w:uiPriority="66" w:unhideWhenUsed="0"/>
+    <w:lsdException w:name="Medium Grid 1" w:semiHidden="0" w:uiPriority="67" w:unhideWhenUsed="0"/>
+    <w:lsdException w:name="Medium Grid 2" w:semiHidden="0" w:uiPriority="68" w:unhideWhenUsed="0"/>
+    <w:lsdException w:name="Medium Grid 3" w:semiHidden="0" w:uiPriority="69" w:unhideWhenUsed="0"/>
+    <w:lsdException w:name="Dark List" w:semiHidden="0" w:uiPriority="70" w:unhideWhenUsed="0"/>
+    <w:lsdException w:name="Colorful Shading" w:semiHidden="0" w:uiPriority="71" w:unhideWhenUsed="0"/>
+    <w:lsdException w:name="Colorful List" w:semiHidden="0" w:uiPriority="72" w:unhideWhenUsed="0"/>
+    <w:lsdException w:name="Colorful Grid" w:semiHidden="0" w:uiPriority="73" w:unhideWhenUsed="0"/>
+    <w:lsdException w:name="Light Shading Accent 1" w:semiHidden="0" w:uiPriority="60" w:unhideWhenUsed="0"/>
+    <w:lsdException w:name="Light List Accent 1" w:semiHidden="0" w:uiPriority="61" w:unhideWhenUsed="0"/>
+    <w:lsdException w:name="Light Grid Accent 1" w:semiHidden="0" w:uiPriority="62" w:unhideWhenUsed="0"/>
+    <w:lsdException w:name="Medium Shading 1 Accent 1" w:semiHidden="0" w:uiPriority="63" w:unhideWhenUsed="0"/>
+    <w:lsdException w:name="Medium Shading 2 Accent 1" w:semiHidden="0" w:uiPriority="64" w:unhideWhenUsed="0"/>
+    <w:lsdException w:name="Medium List 1 Accent 1" w:semiHidden="0" w:uiPriority="65" w:unhideWhenUsed="0"/>
+    <w:lsdException w:name="Revision" w:unhideWhenUsed="0"/>
+    <w:lsdException w:name="List Paragraph" w:semiHidden="0" w:uiPriority="72" w:unhideWhenUsed="0" w:qFormat="1"/>
+    <w:lsdException w:name="Quote" w:semiHidden="0" w:uiPriority="29" w:unhideWhenUsed="0" w:qFormat="1"/>
+    <w:lsdException w:name="Intense Quote" w:semiHidden="0" w:uiPriority="30" w:unhideWhenUsed="0" w:qFormat="1"/>
+    <w:lsdException w:name="Medium List 2 Accent 1" w:semiHidden="0" w:uiPriority="66" w:unhideWhenUsed="0"/>
+    <w:lsdException w:name="Medium Grid 1 Accent 1" w:semiHidden="0" w:uiPriority="67" w:unhideWhenUsed="0"/>
+    <w:lsdException w:name="Medium Grid 2 Accent 1" w:semiHidden="0" w:uiPriority="68" w:unhideWhenUsed="0"/>
+    <w:lsdException w:name="Medium Grid 3 Accent 1" w:semiHidden="0" w:uiPriority="69" w:unhideWhenUsed="0"/>
+    <w:lsdException w:name="Dark List Accent 1" w:semiHidden="0" w:uiPriority="70" w:unhideWhenUsed="0"/>
+    <w:lsdException w:name="Colorful Shading Accent 1" w:semiHidden="0" w:uiPriority="71" w:unhideWhenUsed="0"/>
+    <w:lsdException w:name="Colorful List Accent 1" w:semiHidden="0" w:uiPriority="72" w:unhideWhenUsed="0"/>
+    <w:lsdException w:name="Colorful Grid Accent 1" w:semiHidden="0" w:uiPriority="73" w:unhideWhenUsed="0"/>
+    <w:lsdException w:name="Light Shading Accent 2" w:semiHidden="0" w:uiPriority="60" w:unhideWhenUsed="0"/>
+    <w:lsdException w:name="Light List Accent 2" w:semiHidden="0" w:uiPriority="61" w:unhideWhenUsed="0"/>
+    <w:lsdException w:name="Light Grid Accent 2" w:semiHidden="0" w:uiPriority="62" w:unhideWhenUsed="0"/>
+    <w:lsdException w:name="Medium Shading 1 Accent 2" w:semiHidden="0" w:uiPriority="63" w:unhideWhenUsed="0"/>
+    <w:lsdException w:name="Medium Shading 2 Accent 2" w:semiHidden="0" w:uiPriority="64" w:unhideWhenUsed="0"/>
+    <w:lsdException w:name="Medium List 1 Accent 2" w:semiHidden="0" w:uiPriority="65" w:unhideWhenUsed="0"/>
+    <w:lsdException w:name="Medium List 2 Accent 2" w:semiHidden="0" w:uiPriority="66" w:unhideWhenUsed="0"/>
+    <w:lsdException w:name="Medium Grid 1 Accent 2" w:semiHidden="0" w:uiPriority="67" w:unhideWhenUsed="0"/>
+    <w:lsdException w:name="Medium Grid 2 Accent 2" w:semiHidden="0" w:uiPriority="68" w:unhideWhenUsed="0"/>
+    <w:lsdException w:name="Medium Grid 3 Accent 2" w:semiHidden="0" w:uiPriority="69" w:unhideWhenUsed="0"/>
+    <w:lsdException w:name="Dark List Accent 2" w:semiHidden="0" w:uiPriority="70" w:unhideWhenUsed="0"/>
+    <w:lsdException w:name="Colorful Shading Accent 2" w:semiHidden="0" w:uiPriority="71" w:unhideWhenUsed="0"/>
+    <w:lsdException w:name="Colorful List Accent 2" w:semiHidden="0" w:uiPriority="72" w:unhideWhenUsed="0"/>
+    <w:lsdException w:name="Colorful Grid Accent 2" w:semiHidden="0" w:uiPriority="73" w:unhideWhenUsed="0"/>
+    <w:lsdException w:name="Light Shading Accent 3" w:semiHidden="0" w:uiPriority="60" w:unhideWhenUsed="0"/>
+    <w:lsdException w:name="Light List Accent 3" w:semiHidden="0" w:uiPriority="61" w:unhideWhenUsed="0"/>
+    <w:lsdException w:name="Light Grid Accent 3" w:semiHidden="0" w:uiPriority="62" w:unhideWhenUsed="0"/>
+    <w:lsdException w:name="Medium Shading 1 Accent 3" w:semiHidden="0" w:uiPriority="63" w:unhideWhenUsed="0"/>
+    <w:lsdException w:name="Medium Shading 2 Accent 3" w:semiHidden="0" w:uiPriority="64" w:unhideWhenUsed="0"/>
+    <w:lsdException w:name="Medium List 1 Accent 3" w:semiHidden="0" w:uiPriority="65" w:unhideWhenUsed="0"/>
+    <w:lsdException w:name="Medium List 2 Accent 3" w:semiHidden="0" w:uiPriority="66" w:unhideWhenUsed="0"/>
+    <w:lsdException w:name="Medium Grid 1 Accent 3" w:semiHidden="0" w:uiPriority="67" w:unhideWhenUsed="0"/>
+    <w:lsdException w:name="Medium Grid 2 Accent 3" w:semiHidden="0" w:uiPriority="68" w:unhideWhenUsed="0"/>
+    <w:lsdException w:name="Medium Grid 3 Accent 3" w:semiHidden="0" w:uiPriority="69" w:unhideWhenUsed="0"/>
+    <w:lsdException w:name="Dark List Accent 3" w:semiHidden="0" w:uiPriority="70" w:unhideWhenUsed="0"/>
+    <w:lsdException w:name="Colorful Shading Accent 3" w:semiHidden="0" w:uiPriority="71" w:unhideWhenUsed="0"/>
+    <w:lsdException w:name="Colorful List Accent 3" w:semiHidden="0" w:uiPriority="72" w:unhideWhenUsed="0"/>
+    <w:lsdException w:name="Colorful Grid Accent 3" w:semiHidden="0" w:uiPriority="73" w:unhideWhenUsed="0"/>
+    <w:lsdException w:name="Light Shading Accent 4" w:semiHidden="0" w:uiPriority="60" w:unhideWhenUsed="0"/>
+    <w:lsdException w:name="Light List Accent 4" w:semiHidden="0" w:uiPriority="61" w:unhideWhenUsed="0"/>
+    <w:lsdException w:name="Light Grid Accent 4" w:semiHidden="0" w:uiPriority="62" w:unhideWhenUsed="0"/>
+    <w:lsdException w:name="Medium Shading 1 Accent 4" w:semiHidden="0" w:uiPriority="63" w:unhideWhenUsed="0"/>
+    <w:lsdException w:name="Medium Shading 2 Accent 4" w:semiHidden="0" w:uiPriority="64" w:unhideWhenUsed="0"/>
+    <w:lsdException w:name="Medium List 1 Accent 4" w:semiHidden="0" w:uiPriority="65" w:unhideWhenUsed="0"/>
+    <w:lsdException w:name="Medium List 2 Accent 4" w:semiHidden="0" w:uiPriority="66" w:unhideWhenUsed="0"/>
+    <w:lsdException w:name="Medium Grid 1 Accent 4" w:semiHidden="0" w:uiPriority="67" w:unhideWhenUsed="0"/>
+    <w:lsdException w:name="Medium Grid 2 Accent 4" w:semiHidden="0" w:uiPriority="68" w:unhideWhenUsed="0"/>
+    <w:lsdException w:name="Medium Grid 3 Accent 4" w:semiHidden="0" w:uiPriority="69" w:unhideWhenUsed="0"/>
+    <w:lsdException w:name="Dark List Accent 4" w:semiHidden="0" w:uiPriority="70" w:unhideWhenUsed="0"/>
+    <w:lsdException w:name="Colorful Shading Accent 4" w:semiHidden="0" w:uiPriority="71" w:unhideWhenUsed="0"/>
+    <w:lsdException w:name="Colorful List Accent 4" w:semiHidden="0" w:uiPriority="72" w:unhideWhenUsed="0"/>
+    <w:lsdException w:name="Colorful Grid Accent 4" w:semiHidden="0" w:uiPriority="73" w:unhideWhenUsed="0"/>
+    <w:lsdException w:name="Light Shading Accent 5" w:semiHidden="0" w:uiPriority="60" w:unhideWhenUsed="0"/>
+    <w:lsdException w:name="Light List Accent 5" w:semiHidden="0" w:uiPriority="61" w:unhideWhenUsed="0"/>
+    <w:lsdException w:name="Light Grid Accent 5" w:semiHidden="0" w:uiPriority="62" w:unhideWhenUsed="0"/>
+    <w:lsdException w:name="Medium Shading 1 Accent 5" w:semiHidden="0" w:uiPriority="63" w:unhideWhenUsed="0"/>
+    <w:lsdException w:name="Medium Shading 2 Accent 5" w:semiHidden="0" w:uiPriority="64" w:unhideWhenUsed="0"/>
+    <w:lsdException w:name="Medium List 1 Accent 5" w:semiHidden="0" w:uiPriority="65" w:unhideWhenUsed="0"/>
+    <w:lsdException w:name="Medium List 2 Accent 5" w:semiHidden="0" w:uiPriority="66" w:unhideWhenUsed="0"/>
+    <w:lsdException w:name="Medium Grid 1 Accent 5" w:semiHidden="0" w:uiPriority="67" w:unhideWhenUsed="0"/>
+    <w:lsdException w:name="Medium Grid 2 Accent 5" w:semiHidden="0" w:uiPriority="68" w:unhideWhenUsed="0"/>
+    <w:lsdException w:name="Medium Grid 3 Accent 5" w:semiHidden="0" w:uiPriority="69" w:unhideWhenUsed="0"/>
+    <w:lsdException w:name="Dark List Accent 5" w:semiHidden="0" w:uiPriority="70" w:unhideWhenUsed="0"/>
+    <w:lsdException w:name="Colorful Shading Accent 5" w:semiHidden="0" w:uiPriority="71" w:unhideWhenUsed="0"/>
+    <w:lsdException w:name="Colorful List Accent 5" w:semiHidden="0" w:uiPriority="72" w:unhideWhenUsed="0"/>
+    <w:lsdException w:name="Colorful Grid Accent 5" w:semiHidden="0" w:uiPriority="73" w:unhideWhenUsed="0"/>
+    <w:lsdException w:name="Light Shading Accent 6" w:semiHidden="0" w:uiPriority="60" w:unhideWhenUsed="0"/>
+    <w:lsdException w:name="Light List Accent 6" w:semiHidden="0" w:uiPriority="61" w:unhideWhenUsed="0"/>
+    <w:lsdException w:name="Light Grid Accent 6" w:semiHidden="0" w:uiPriority="62" w:unhideWhenUsed="0"/>
+    <w:lsdException w:name="Medium Shading 1 Accent 6" w:semiHidden="0" w:uiPriority="63" w:unhideWhenUsed="0"/>
+    <w:lsdException w:name="Medium Shading 2 Accent 6" w:semiHidden="0" w:uiPriority="64" w:unhideWhenUsed="0"/>
+    <w:lsdException w:name="Medium List 1 Accent 6" w:semiHidden="0" w:uiPriority="65" w:unhideWhenUsed="0"/>
+    <w:lsdException w:name="Medium List 2 Accent 6" w:semiHidden="0" w:uiPriority="66" w:unhideWhenUsed="0"/>
+    <w:lsdException w:name="Medium Grid 1 Accent 6" w:semiHidden="0" w:uiPriority="67" w:unhideWhenUsed="0"/>
+    <w:lsdException w:name="Medium Grid 2 Accent 6" w:semiHidden="0" w:uiPriority="68" w:unhideWhenUsed="0"/>
+    <w:lsdException w:name="Medium Grid 3 Accent 6" w:semiHidden="0" w:uiPriority="69" w:unhideWhenUsed="0"/>
+    <w:lsdException w:name="Dark List Accent 6" w:semiHidden="0" w:uiPriority="70" w:unhideWhenUsed="0"/>
+    <w:lsdException w:name="Colorful Shading Accent 6" w:semiHidden="0" w:uiPriority="71" w:unhideWhenUsed="0"/>
+    <w:lsdException w:name="Colorful List Accent 6" w:semiHidden="0" w:uiPriority="72" w:unhideWhenUsed="0"/>
+    <w:lsdException w:name="Colorful Grid Accent 6" w:semiHidden="0" w:uiPriority="73" w:unhideWhenUsed="0"/>
+    <w:lsdException w:name="Subtle Emphasis" w:semiHidden="0" w:uiPriority="19" w:unhideWhenUsed="0" w:qFormat="1"/>
+    <w:lsdException w:name="Intense Emphasis" w:semiHidden="0" w:uiPriority="21" w:unhideWhenUsed="0" w:qFormat="1"/>
+    <w:lsdException w:name="Subtle Reference" w:semiHidden="0" w:uiPriority="31" w:unhideWhenUsed="0" w:qFormat="1"/>
+    <w:lsdException w:name="Intense Reference" w:semiHidden="0" w:uiPriority="32" w:unhideWhenUsed="0" w:qFormat="1"/>
+    <w:lsdException w:name="Book Title" w:semiHidden="0" w:uiPriority="33" w:unhideWhenUsed="0" w:qFormat="1"/>
+    <w:lsdException w:name="Bibliography" w:uiPriority="37"/>
+    <w:lsdException w:name="TOC Heading" w:uiPriority="39" w:qFormat="1"/>
   </w:latentStyles>
   <w:style w:type="paragraph" w:default="1" w:styleId="Normal">
     <w:name w:val="Normal"/>
@@ -11173,7 +11431,7 @@
     </a:clrScheme>
     <a:fontScheme name="Office">
       <a:majorFont>
-        <a:latin typeface="Calibri Light" panose="020F0302020204030204"/>
+        <a:latin typeface="Calibri Light"/>
         <a:ea typeface=""/>
         <a:cs typeface=""/>
         <a:font script="Jpan" typeface="Yu Gothic Light"/>
@@ -11208,7 +11466,7 @@
         <a:font script="Geor" typeface="Sylfaen"/>
       </a:majorFont>
       <a:minorFont>
-        <a:latin typeface="Calibri" panose="020F0502020204030204"/>
+        <a:latin typeface="Calibri"/>
         <a:ea typeface=""/>
         <a:cs typeface=""/>
         <a:font script="Jpan" typeface="Yu Mincho"/>
@@ -11385,7 +11643,7 @@
   <a:extraClrSchemeLst/>
   <a:extLst>
     <a:ext uri="{05A4C25C-085E-4340-85A3-A5531E510DB2}">
-      <thm15:themeFamily xmlns:thm15="http://schemas.microsoft.com/office/thememl/2012/main" name="Office Theme" id="{62F939B6-93AF-4DB8-9C6B-D6C7DFDC589F}" vid="{4A3C46E8-61CC-4603-A589-7422A47A8E4A}"/>
+      <thm15:themeFamily xmlns:thm15="http://schemas.microsoft.com/office/thememl/2012/main" xmlns="" name="Office Theme" id="{62F939B6-93AF-4DB8-9C6B-D6C7DFDC589F}" vid="{4A3C46E8-61CC-4603-A589-7422A47A8E4A}"/>
     </a:ext>
   </a:extLst>
 </a:theme>

</xml_diff>

<commit_message>
Eliminated the midterm and final
</commit_message>
<xml_diff>
--- a/CS296N_Syllabus.docx
+++ b/CS296N_Syllabus.docx
@@ -1,6 +1,6 @@
 
 <file path=word/document.xml><?xml version="1.0" encoding="utf-8"?>
-<w:document xmlns:wpc="http://schemas.microsoft.com/office/word/2010/wordprocessingCanvas" xmlns:mo="http://schemas.microsoft.com/office/mac/office/2008/main" xmlns:mc="http://schemas.openxmlformats.org/markup-compatibility/2006" xmlns:mv="urn:schemas-microsoft-com:mac:vml" xmlns:o="urn:schemas-microsoft-com:office:office" xmlns:r="http://schemas.openxmlformats.org/officeDocument/2006/relationships" xmlns:m="http://schemas.openxmlformats.org/officeDocument/2006/math" xmlns:v="urn:schemas-microsoft-com:vml" xmlns:wp14="http://schemas.microsoft.com/office/word/2010/wordprocessingDrawing" xmlns:wp="http://schemas.openxmlformats.org/drawingml/2006/wordprocessingDrawing" xmlns:w10="urn:schemas-microsoft-com:office:word" xmlns:w="http://schemas.openxmlformats.org/wordprocessingml/2006/main" xmlns:w14="http://schemas.microsoft.com/office/word/2010/wordml" xmlns:wpg="http://schemas.microsoft.com/office/word/2010/wordprocessingGroup" xmlns:wpi="http://schemas.microsoft.com/office/word/2010/wordprocessingInk" xmlns:wne="http://schemas.microsoft.com/office/word/2006/wordml" xmlns:wps="http://schemas.microsoft.com/office/word/2010/wordprocessingShape" mc:Ignorable="w14 wp14">
+<w:document xmlns:wpc="http://schemas.microsoft.com/office/word/2010/wordprocessingCanvas" xmlns:mo="http://schemas.microsoft.com/office/mac/office/2008/main" xmlns:mc="http://schemas.openxmlformats.org/markup-compatibility/2006" xmlns:mv="urn:schemas-microsoft-com:mac:vml" xmlns:o="urn:schemas-microsoft-com:office:office" xmlns:r="http://schemas.openxmlformats.org/officeDocument/2006/relationships" xmlns:m="http://schemas.openxmlformats.org/officeDocument/2006/math" xmlns:v="urn:schemas-microsoft-com:vml" xmlns:wp14="http://schemas.microsoft.com/office/word/2010/wordprocessingDrawing" xmlns:wp="http://schemas.openxmlformats.org/drawingml/2006/wordprocessingDrawing" xmlns:w10="urn:schemas-microsoft-com:office:word" xmlns:w="http://schemas.openxmlformats.org/wordprocessingml/2006/main" xmlns:w14="http://schemas.microsoft.com/office/word/2010/wordml" xmlns:w15="http://schemas.microsoft.com/office/word/2012/wordml" xmlns:wpg="http://schemas.microsoft.com/office/word/2010/wordprocessingGroup" xmlns:wpi="http://schemas.microsoft.com/office/word/2010/wordprocessingInk" xmlns:wne="http://schemas.microsoft.com/office/word/2006/wordml" xmlns:wps="http://schemas.microsoft.com/office/word/2010/wordprocessingShape" mc:Ignorable="w14 w15 wp14">
   <w:body>
     <w:tbl>
       <w:tblPr>
@@ -243,7 +243,7 @@
             <w:pPr>
               <w:ind w:left="2160" w:hanging="2160"/>
             </w:pPr>
-            <w:hyperlink r:id="rId8" w:history="1">
+            <w:hyperlink r:id="rId7" w:history="1">
               <w:r>
                 <w:rPr>
                   <w:rStyle w:val="Hyperlink"/>
@@ -537,23 +537,7 @@
                 <w:sz w:val="22"/>
                 <w:szCs w:val="22"/>
               </w:rPr>
-              <w:t xml:space="preserve">T, </w:t>
-            </w:r>
-            <w:proofErr w:type="spellStart"/>
-            <w:r>
-              <w:rPr>
-                <w:sz w:val="22"/>
-                <w:szCs w:val="22"/>
-              </w:rPr>
-              <w:t>Th</w:t>
-            </w:r>
-            <w:proofErr w:type="spellEnd"/>
-            <w:r>
-              <w:rPr>
-                <w:sz w:val="22"/>
-                <w:szCs w:val="22"/>
-              </w:rPr>
-              <w:t xml:space="preserve">, 10:00 </w:t>
+              <w:t xml:space="preserve">T, Th, 10:00 </w:t>
             </w:r>
             <w:r>
               <w:rPr>
@@ -651,7 +635,6 @@
               </w:rPr>
               <w:t xml:space="preserve"> and </w:t>
             </w:r>
-            <w:proofErr w:type="spellStart"/>
             <w:r>
               <w:rPr>
                 <w:rFonts w:eastAsia="Times New Roman"/>
@@ -660,32 +643,13 @@
               </w:rPr>
               <w:t>Tu</w:t>
             </w:r>
-            <w:proofErr w:type="spellEnd"/>
             <w:r>
               <w:rPr>
                 <w:rFonts w:eastAsia="Times New Roman"/>
                 <w:sz w:val="22"/>
                 <w:szCs w:val="22"/>
               </w:rPr>
-              <w:t xml:space="preserve">, </w:t>
-            </w:r>
-            <w:proofErr w:type="spellStart"/>
-            <w:r>
-              <w:rPr>
-                <w:rFonts w:eastAsia="Times New Roman"/>
-                <w:sz w:val="22"/>
-                <w:szCs w:val="22"/>
-              </w:rPr>
-              <w:t>Th</w:t>
-            </w:r>
-            <w:proofErr w:type="spellEnd"/>
-            <w:r>
-              <w:rPr>
-                <w:rFonts w:eastAsia="Times New Roman"/>
-                <w:sz w:val="22"/>
-                <w:szCs w:val="22"/>
-              </w:rPr>
-              <w:t xml:space="preserve">: </w:t>
+              <w:t xml:space="preserve">, Th: </w:t>
             </w:r>
             <w:r>
               <w:rPr>
@@ -1538,7 +1502,7 @@
       <w:r>
         <w:t xml:space="preserve">, 6th Edition, by Adam Freeman, Apress, 2016 ISBN-13: 978-1484203989 is the textbook for the course. The source code for the sample programs in the text is available for download on the publisher's web site: </w:t>
       </w:r>
-      <w:hyperlink r:id="rId9" w:history="1">
+      <w:hyperlink r:id="rId8" w:history="1">
         <w:r>
           <w:rPr>
             <w:rStyle w:val="Hyperlink"/>
@@ -1605,7 +1569,7 @@
       <w:r>
         <w:t xml:space="preserve">MSDNAA), </w:t>
       </w:r>
-      <w:hyperlink r:id="rId10" w:history="1">
+      <w:hyperlink r:id="rId9" w:history="1">
         <w:r>
           <w:rPr>
             <w:rStyle w:val="Hyperlink"/>
@@ -1638,7 +1602,7 @@
       <w:r>
         <w:t xml:space="preserve">Community edition which is a free download from Microsoft at </w:t>
       </w:r>
-      <w:hyperlink r:id="rId11" w:history="1">
+      <w:hyperlink r:id="rId10" w:history="1">
         <w:r>
           <w:rPr>
             <w:rStyle w:val="Hyperlink"/>
@@ -1677,7 +1641,7 @@
       <w:pPr>
         <w:ind w:left="360" w:right="720"/>
       </w:pPr>
-      <w:hyperlink r:id="rId12" w:history="1">
+      <w:hyperlink r:id="rId11" w:history="1">
         <w:r>
           <w:rPr>
             <w:rStyle w:val="Hyperlink"/>
@@ -1725,7 +1689,7 @@
       <w:r>
         <w:t xml:space="preserve"> as described here: </w:t>
       </w:r>
-      <w:hyperlink r:id="rId13" w:history="1">
+      <w:hyperlink r:id="rId12" w:history="1">
         <w:r>
           <w:rPr>
             <w:rStyle w:val="Hyperlink"/>
@@ -2276,7 +2240,6 @@
               <w:bottom w:w="0" w:type="dxa"/>
               <w:right w:w="10" w:type="dxa"/>
             </w:tcMar>
-            <w:hideMark/>
           </w:tcPr>
           <w:p>
             <w:pPr>
@@ -2284,7 +2247,7 @@
               <w:jc w:val="center"/>
             </w:pPr>
             <w:r>
-              <w:t>Midterm exam</w:t>
+              <w:t>Term Project</w:t>
             </w:r>
           </w:p>
         </w:tc>
@@ -2303,7 +2266,6 @@
               <w:bottom w:w="0" w:type="dxa"/>
               <w:right w:w="10" w:type="dxa"/>
             </w:tcMar>
-            <w:hideMark/>
           </w:tcPr>
           <w:p>
             <w:pPr>
@@ -2311,10 +2273,7 @@
               <w:jc w:val="center"/>
             </w:pPr>
             <w:r>
-              <w:t>10</w:t>
-            </w:r>
-            <w:r>
-              <w:t>0</w:t>
+              <w:t>440</w:t>
             </w:r>
           </w:p>
         </w:tc>
@@ -2334,10 +2293,7 @@
               <w:jc w:val="center"/>
             </w:pPr>
             <w:r>
-              <w:t>10</w:t>
-            </w:r>
-            <w:r>
-              <w:t>0</w:t>
+              <w:t>440</w:t>
             </w:r>
           </w:p>
         </w:tc>
@@ -2356,7 +2312,6 @@
               <w:bottom w:w="0" w:type="dxa"/>
               <w:right w:w="10" w:type="dxa"/>
             </w:tcMar>
-            <w:hideMark/>
           </w:tcPr>
           <w:p>
             <w:pPr>
@@ -2364,225 +2319,7 @@
               <w:jc w:val="center"/>
             </w:pPr>
             <w:r>
-              <w:t>10</w:t>
-            </w:r>
-            <w:r>
-              <w:t>%</w:t>
-            </w:r>
-          </w:p>
-        </w:tc>
-      </w:tr>
-      <w:tr>
-        <w:tc>
-          <w:tcPr>
-            <w:tcW w:w="2890" w:type="dxa"/>
-            <w:tcBorders>
-              <w:top w:val="nil"/>
-              <w:left w:val="single" w:sz="8" w:space="0" w:color="auto"/>
-              <w:bottom w:val="single" w:sz="8" w:space="0" w:color="auto"/>
-              <w:right w:val="single" w:sz="8" w:space="0" w:color="auto"/>
-            </w:tcBorders>
-            <w:tcMar>
-              <w:top w:w="0" w:type="dxa"/>
-              <w:left w:w="10" w:type="dxa"/>
-              <w:bottom w:w="0" w:type="dxa"/>
-              <w:right w:w="10" w:type="dxa"/>
-            </w:tcMar>
-          </w:tcPr>
-          <w:p>
-            <w:pPr>
-              <w:spacing w:before="100" w:after="100"/>
-              <w:jc w:val="center"/>
-            </w:pPr>
-            <w:r>
-              <w:t>Term Project</w:t>
-            </w:r>
-          </w:p>
-        </w:tc>
-        <w:tc>
-          <w:tcPr>
-            <w:tcW w:w="2153" w:type="dxa"/>
-            <w:tcBorders>
-              <w:top w:val="nil"/>
-              <w:left w:val="nil"/>
-              <w:bottom w:val="single" w:sz="8" w:space="0" w:color="auto"/>
-              <w:right w:val="single" w:sz="8" w:space="0" w:color="auto"/>
-            </w:tcBorders>
-            <w:tcMar>
-              <w:top w:w="0" w:type="dxa"/>
-              <w:left w:w="10" w:type="dxa"/>
-              <w:bottom w:w="0" w:type="dxa"/>
-              <w:right w:w="10" w:type="dxa"/>
-            </w:tcMar>
-          </w:tcPr>
-          <w:p>
-            <w:pPr>
-              <w:spacing w:before="100" w:after="100"/>
-              <w:jc w:val="center"/>
-            </w:pPr>
-            <w:r>
-              <w:t>240</w:t>
-            </w:r>
-          </w:p>
-        </w:tc>
-        <w:tc>
-          <w:tcPr>
-            <w:tcW w:w="1980" w:type="dxa"/>
-            <w:tcBorders>
-              <w:top w:val="single" w:sz="8" w:space="0" w:color="auto"/>
-              <w:left w:val="nil"/>
-              <w:bottom w:val="single" w:sz="8" w:space="0" w:color="auto"/>
-              <w:right w:val="single" w:sz="8" w:space="0" w:color="auto"/>
-            </w:tcBorders>
-          </w:tcPr>
-          <w:p>
-            <w:pPr>
-              <w:spacing w:before="100" w:after="100"/>
-              <w:jc w:val="center"/>
-            </w:pPr>
-            <w:r>
-              <w:t>240</w:t>
-            </w:r>
-          </w:p>
-        </w:tc>
-        <w:tc>
-          <w:tcPr>
-            <w:tcW w:w="2250" w:type="dxa"/>
-            <w:tcBorders>
-              <w:top w:val="nil"/>
-              <w:left w:val="single" w:sz="8" w:space="0" w:color="auto"/>
-              <w:bottom w:val="single" w:sz="8" w:space="0" w:color="auto"/>
-              <w:right w:val="single" w:sz="8" w:space="0" w:color="auto"/>
-            </w:tcBorders>
-            <w:tcMar>
-              <w:top w:w="0" w:type="dxa"/>
-              <w:left w:w="10" w:type="dxa"/>
-              <w:bottom w:w="0" w:type="dxa"/>
-              <w:right w:w="10" w:type="dxa"/>
-            </w:tcMar>
-          </w:tcPr>
-          <w:p>
-            <w:pPr>
-              <w:spacing w:before="100" w:after="100"/>
-              <w:jc w:val="center"/>
-            </w:pPr>
-            <w:r>
-              <w:t>24</w:t>
-            </w:r>
-            <w:r>
-              <w:t>%</w:t>
-            </w:r>
-          </w:p>
-        </w:tc>
-      </w:tr>
-      <w:tr>
-        <w:tc>
-          <w:tcPr>
-            <w:tcW w:w="2890" w:type="dxa"/>
-            <w:tcBorders>
-              <w:top w:val="nil"/>
-              <w:left w:val="single" w:sz="8" w:space="0" w:color="auto"/>
-              <w:bottom w:val="single" w:sz="8" w:space="0" w:color="auto"/>
-              <w:right w:val="single" w:sz="8" w:space="0" w:color="auto"/>
-            </w:tcBorders>
-            <w:tcMar>
-              <w:top w:w="0" w:type="dxa"/>
-              <w:left w:w="10" w:type="dxa"/>
-              <w:bottom w:w="0" w:type="dxa"/>
-              <w:right w:w="10" w:type="dxa"/>
-            </w:tcMar>
-            <w:hideMark/>
-          </w:tcPr>
-          <w:p>
-            <w:pPr>
-              <w:spacing w:before="100" w:after="100"/>
-              <w:jc w:val="center"/>
-            </w:pPr>
-            <w:r>
-              <w:t>Final exam</w:t>
-            </w:r>
-          </w:p>
-        </w:tc>
-        <w:tc>
-          <w:tcPr>
-            <w:tcW w:w="2153" w:type="dxa"/>
-            <w:tcBorders>
-              <w:top w:val="nil"/>
-              <w:left w:val="nil"/>
-              <w:bottom w:val="single" w:sz="8" w:space="0" w:color="auto"/>
-              <w:right w:val="single" w:sz="8" w:space="0" w:color="auto"/>
-            </w:tcBorders>
-            <w:tcMar>
-              <w:top w:w="0" w:type="dxa"/>
-              <w:left w:w="10" w:type="dxa"/>
-              <w:bottom w:w="0" w:type="dxa"/>
-              <w:right w:w="10" w:type="dxa"/>
-            </w:tcMar>
-            <w:hideMark/>
-          </w:tcPr>
-          <w:p>
-            <w:pPr>
-              <w:spacing w:before="100" w:after="100"/>
-              <w:jc w:val="center"/>
-            </w:pPr>
-            <w:r>
-              <w:t>10</w:t>
-            </w:r>
-            <w:r>
-              <w:t>0</w:t>
-            </w:r>
-          </w:p>
-        </w:tc>
-        <w:tc>
-          <w:tcPr>
-            <w:tcW w:w="1980" w:type="dxa"/>
-            <w:tcBorders>
-              <w:top w:val="single" w:sz="8" w:space="0" w:color="auto"/>
-              <w:left w:val="nil"/>
-              <w:bottom w:val="single" w:sz="8" w:space="0" w:color="auto"/>
-              <w:right w:val="single" w:sz="8" w:space="0" w:color="auto"/>
-            </w:tcBorders>
-          </w:tcPr>
-          <w:p>
-            <w:pPr>
-              <w:spacing w:before="100" w:after="100"/>
-              <w:jc w:val="center"/>
-            </w:pPr>
-            <w:r>
-              <w:t>1</w:t>
-            </w:r>
-            <w:r>
-              <w:t>0</w:t>
-            </w:r>
-            <w:r>
-              <w:t>0</w:t>
-            </w:r>
-          </w:p>
-        </w:tc>
-        <w:tc>
-          <w:tcPr>
-            <w:tcW w:w="2250" w:type="dxa"/>
-            <w:tcBorders>
-              <w:top w:val="nil"/>
-              <w:left w:val="single" w:sz="8" w:space="0" w:color="auto"/>
-              <w:bottom w:val="single" w:sz="8" w:space="0" w:color="auto"/>
-              <w:right w:val="single" w:sz="8" w:space="0" w:color="auto"/>
-            </w:tcBorders>
-            <w:tcMar>
-              <w:top w:w="0" w:type="dxa"/>
-              <w:left w:w="10" w:type="dxa"/>
-              <w:bottom w:w="0" w:type="dxa"/>
-              <w:right w:w="10" w:type="dxa"/>
-            </w:tcMar>
-            <w:hideMark/>
-          </w:tcPr>
-          <w:p>
-            <w:pPr>
-              <w:spacing w:before="100" w:after="100"/>
-              <w:jc w:val="center"/>
-            </w:pPr>
-            <w:r>
-              <w:t>10</w:t>
+              <w:t>44</w:t>
             </w:r>
             <w:r>
               <w:t>%</w:t>
@@ -3843,7 +3580,7 @@
             </w:r>
           </w:p>
           <w:p>
-            <w:hyperlink r:id="rId14" w:history="1">
+            <w:hyperlink r:id="rId13" w:history="1">
               <w:r>
                 <w:rPr>
                   <w:rStyle w:val="Hyperlink"/>
@@ -4201,7 +3938,7 @@
                 <w:numId w:val="4"/>
               </w:numPr>
             </w:pPr>
-            <w:hyperlink r:id="rId15" w:history="1">
+            <w:hyperlink r:id="rId14" w:history="1">
               <w:r>
                 <w:rPr>
                   <w:rStyle w:val="Hyperlink"/>
@@ -4771,7 +4508,7 @@
                 <w:u w:val="none"/>
               </w:rPr>
             </w:pPr>
-            <w:hyperlink r:id="rId16" w:history="1">
+            <w:hyperlink r:id="rId15" w:history="1">
               <w:r>
                 <w:rPr>
                   <w:rStyle w:val="Hyperlink"/>
@@ -4788,7 +4525,7 @@
                 <w:numId w:val="6"/>
               </w:numPr>
             </w:pPr>
-            <w:hyperlink r:id="rId17" w:history="1">
+            <w:hyperlink r:id="rId16" w:history="1">
               <w:r>
                 <w:rPr>
                   <w:rStyle w:val="Hyperlink"/>
@@ -4951,8 +4688,6 @@
               </w:rPr>
               <w:t>1</w:t>
             </w:r>
-            <w:bookmarkStart w:id="0" w:name="_GoBack"/>
-            <w:bookmarkEnd w:id="0"/>
             <w:r>
               <w:rPr>
                 <w:sz w:val="22"/>
@@ -5391,7 +5126,7 @@
                 <w:numId w:val="6"/>
               </w:numPr>
             </w:pPr>
-            <w:hyperlink r:id="rId18" w:history="1">
+            <w:hyperlink r:id="rId17" w:history="1">
               <w:r>
                 <w:rPr>
                   <w:rStyle w:val="Hyperlink"/>
@@ -5411,7 +5146,7 @@
                 <w:numId w:val="6"/>
               </w:numPr>
             </w:pPr>
-            <w:hyperlink r:id="rId19" w:history="1">
+            <w:hyperlink r:id="rId18" w:history="1">
               <w:r>
                 <w:rPr>
                   <w:rStyle w:val="Hyperlink"/>
@@ -6017,7 +5752,7 @@
                 <w:numId w:val="5"/>
               </w:numPr>
             </w:pPr>
-            <w:hyperlink r:id="rId20" w:history="1">
+            <w:hyperlink r:id="rId19" w:history="1">
               <w:r>
                 <w:rPr>
                   <w:rStyle w:val="Hyperlink"/>
@@ -6034,7 +5769,7 @@
                 <w:numId w:val="5"/>
               </w:numPr>
             </w:pPr>
-            <w:hyperlink r:id="rId21" w:history="1">
+            <w:hyperlink r:id="rId20" w:history="1">
               <w:r>
                 <w:rPr>
                   <w:rStyle w:val="Hyperlink"/>
@@ -6342,10 +6077,13 @@
                 <w:sz w:val="22"/>
                 <w:szCs w:val="22"/>
               </w:rPr>
-              <w:t>Thu</w:t>
-            </w:r>
-            <w:r>
-              <w:t>, 2/9</w:t>
+              <w:t>Fri</w:t>
+            </w:r>
+            <w:r>
+              <w:t>, 2/</w:t>
+            </w:r>
+            <w:r>
+              <w:t>10</w:t>
             </w:r>
           </w:p>
         </w:tc>
@@ -6543,10 +6281,10 @@
         <w:tc>
           <w:tcPr>
             <w:tcW w:w="5490" w:type="dxa"/>
+            <w:vMerge w:val="restart"/>
             <w:tcBorders>
               <w:top w:val="single" w:sz="8" w:space="0" w:color="auto"/>
               <w:left w:val="nil"/>
-              <w:bottom w:val="single" w:sz="2" w:space="0" w:color="auto"/>
               <w:right w:val="single" w:sz="8" w:space="0" w:color="auto"/>
             </w:tcBorders>
             <w:tcMar>
@@ -6560,19 +6298,24 @@
           </w:tcPr>
           <w:p>
             <w:pPr>
-              <w:autoSpaceDE/>
               <w:rPr>
                 <w:b/>
               </w:rPr>
             </w:pPr>
             <w:r>
               <w:rPr>
+                <w:color w:val="000000"/>
+                <w:sz w:val="22"/>
+                <w:szCs w:val="22"/>
+              </w:rPr>
+              <w:t> </w:t>
+            </w:r>
+            <w:r>
+              <w:rPr>
                 <w:b/>
                 <w:color w:val="000000"/>
-                <w:sz w:val="22"/>
-                <w:szCs w:val="22"/>
-              </w:rPr>
-              <w:t>Midterm exam</w:t>
+              </w:rPr>
+              <w:t>Navigation</w:t>
             </w:r>
           </w:p>
         </w:tc>
@@ -6595,6 +6338,32 @@
             <w:vAlign w:val="center"/>
             <w:hideMark/>
           </w:tcPr>
+          <w:p>
+            <w:pPr>
+              <w:autoSpaceDE/>
+              <w:rPr>
+                <w:bCs/>
+                <w:sz w:val="22"/>
+                <w:szCs w:val="22"/>
+              </w:rPr>
+            </w:pPr>
+            <w:r>
+              <w:rPr>
+                <w:color w:val="000000"/>
+                <w:sz w:val="22"/>
+                <w:szCs w:val="22"/>
+              </w:rPr>
+              <w:t>Lab 5 beta: Add navigation to your web app</w:t>
+            </w:r>
+            <w:r>
+              <w:rPr>
+                <w:bCs/>
+                <w:sz w:val="22"/>
+                <w:szCs w:val="22"/>
+              </w:rPr>
+              <w:t xml:space="preserve"> </w:t>
+            </w:r>
+          </w:p>
           <w:p>
             <w:pPr>
               <w:widowControl w:val="0"/>
@@ -6619,7 +6388,7 @@
                 <w:sz w:val="22"/>
                 <w:szCs w:val="22"/>
               </w:rPr>
-              <w:t>No lab assignment due this week</w:t>
+              <w:t>Lab 5 code review</w:t>
             </w:r>
           </w:p>
           <w:p>
@@ -6635,12 +6404,360 @@
               <w:adjustRightInd w:val="0"/>
               <w:contextualSpacing/>
               <w:rPr>
+                <w:sz w:val="22"/>
+                <w:szCs w:val="22"/>
+              </w:rPr>
+            </w:pPr>
+            <w:r>
+              <w:rPr>
                 <w:bCs/>
                 <w:sz w:val="22"/>
                 <w:szCs w:val="22"/>
               </w:rPr>
-            </w:pPr>
-          </w:p>
+              <w:t xml:space="preserve">Read Freeman Ch. 9 – SportsStore: </w:t>
+            </w:r>
+            <w:r>
+              <w:rPr>
+                <w:bCs/>
+                <w:sz w:val="22"/>
+                <w:szCs w:val="22"/>
+              </w:rPr>
+              <w:t>Navigation (34 pages)</w:t>
+            </w:r>
+          </w:p>
+          <w:p>
+            <w:pPr>
+              <w:autoSpaceDE/>
+              <w:rPr>
+                <w:color w:val="000000"/>
+                <w:sz w:val="22"/>
+                <w:szCs w:val="22"/>
+              </w:rPr>
+            </w:pPr>
+            <w:r>
+              <w:rPr>
+                <w:sz w:val="22"/>
+                <w:szCs w:val="22"/>
+              </w:rPr>
+              <w:t>Exercise 6: Do the Ch. 9 project</w:t>
+            </w:r>
+            <w:r>
+              <w:rPr>
+                <w:color w:val="000000"/>
+                <w:sz w:val="22"/>
+                <w:szCs w:val="22"/>
+              </w:rPr>
+              <w:t xml:space="preserve"> </w:t>
+            </w:r>
+          </w:p>
+          <w:p>
+            <w:pPr>
+              <w:autoSpaceDE/>
+              <w:rPr>
+                <w:sz w:val="22"/>
+                <w:szCs w:val="22"/>
+              </w:rPr>
+            </w:pPr>
+            <w:r>
+              <w:rPr>
+                <w:color w:val="000000"/>
+                <w:sz w:val="22"/>
+                <w:szCs w:val="22"/>
+              </w:rPr>
+              <w:t>Lab 5 Release version and completed code review form. </w:t>
+            </w:r>
+          </w:p>
+        </w:tc>
+        <w:tc>
+          <w:tcPr>
+            <w:tcW w:w="1350" w:type="dxa"/>
+            <w:vMerge w:val="restart"/>
+            <w:tcBorders>
+              <w:top w:val="single" w:sz="8" w:space="0" w:color="auto"/>
+              <w:left w:val="single" w:sz="8" w:space="0" w:color="auto"/>
+              <w:bottom w:val="nil"/>
+              <w:right w:val="single" w:sz="8" w:space="0" w:color="auto"/>
+            </w:tcBorders>
+            <w:noWrap/>
+            <w:tcMar>
+              <w:top w:w="0" w:type="dxa"/>
+              <w:left w:w="108" w:type="dxa"/>
+              <w:bottom w:w="0" w:type="dxa"/>
+              <w:right w:w="108" w:type="dxa"/>
+            </w:tcMar>
+            <w:vAlign w:val="center"/>
+            <w:hideMark/>
+          </w:tcPr>
+          <w:p>
+            <w:pPr>
+              <w:jc w:val="center"/>
+            </w:pPr>
+            <w:r>
+              <w:t>Mon, 2/13</w:t>
+            </w:r>
+          </w:p>
+          <w:p>
+            <w:pPr>
+              <w:jc w:val="center"/>
+            </w:pPr>
+            <w:r>
+              <w:t>Wed, 2/15</w:t>
+            </w:r>
+          </w:p>
+          <w:p>
+            <w:pPr>
+              <w:jc w:val="center"/>
+            </w:pPr>
+          </w:p>
+          <w:p>
+            <w:pPr>
+              <w:jc w:val="center"/>
+            </w:pPr>
+          </w:p>
+          <w:p>
+            <w:pPr>
+              <w:jc w:val="center"/>
+            </w:pPr>
+            <w:r>
+              <w:t>Fri, 2/17</w:t>
+            </w:r>
+          </w:p>
+        </w:tc>
+      </w:tr>
+      <w:tr>
+        <w:trPr>
+          <w:trHeight w:val="665"/>
+        </w:trPr>
+        <w:tc>
+          <w:tcPr>
+            <w:tcW w:w="810" w:type="dxa"/>
+            <w:tcBorders>
+              <w:top w:val="single" w:sz="2" w:space="0" w:color="auto"/>
+              <w:left w:val="single" w:sz="8" w:space="0" w:color="auto"/>
+              <w:bottom w:val="single" w:sz="8" w:space="0" w:color="auto"/>
+              <w:right w:val="single" w:sz="8" w:space="0" w:color="auto"/>
+            </w:tcBorders>
+            <w:noWrap/>
+            <w:tcMar>
+              <w:top w:w="0" w:type="dxa"/>
+              <w:left w:w="108" w:type="dxa"/>
+              <w:bottom w:w="0" w:type="dxa"/>
+              <w:right w:w="108" w:type="dxa"/>
+            </w:tcMar>
+            <w:vAlign w:val="center"/>
+            <w:hideMark/>
+          </w:tcPr>
+          <w:p>
+            <w:pPr>
+              <w:autoSpaceDE/>
+              <w:jc w:val="center"/>
+            </w:pPr>
+            <w:r>
+              <w:rPr>
+                <w:color w:val="000000"/>
+                <w:sz w:val="22"/>
+                <w:szCs w:val="22"/>
+              </w:rPr>
+              <w:t>2/16</w:t>
+            </w:r>
+          </w:p>
+        </w:tc>
+        <w:tc>
+          <w:tcPr>
+            <w:tcW w:w="5490" w:type="dxa"/>
+            <w:vMerge/>
+            <w:tcBorders>
+              <w:left w:val="nil"/>
+              <w:bottom w:val="single" w:sz="8" w:space="0" w:color="auto"/>
+              <w:right w:val="single" w:sz="8" w:space="0" w:color="auto"/>
+            </w:tcBorders>
+            <w:tcMar>
+              <w:top w:w="0" w:type="dxa"/>
+              <w:left w:w="108" w:type="dxa"/>
+              <w:bottom w:w="0" w:type="dxa"/>
+              <w:right w:w="108" w:type="dxa"/>
+            </w:tcMar>
+            <w:vAlign w:val="center"/>
+            <w:hideMark/>
+          </w:tcPr>
+          <w:p>
+            <w:pPr>
+              <w:rPr>
+                <w:b/>
+                <w:color w:val="000000"/>
+              </w:rPr>
+            </w:pPr>
+          </w:p>
+        </w:tc>
+        <w:tc>
+          <w:tcPr>
+            <w:tcW w:w="6750" w:type="dxa"/>
+            <w:vMerge/>
+            <w:tcBorders>
+              <w:bottom w:val="single" w:sz="8" w:space="0" w:color="auto"/>
+            </w:tcBorders>
+            <w:tcMar>
+              <w:top w:w="0" w:type="dxa"/>
+              <w:left w:w="108" w:type="dxa"/>
+              <w:bottom w:w="0" w:type="dxa"/>
+              <w:right w:w="108" w:type="dxa"/>
+            </w:tcMar>
+            <w:vAlign w:val="center"/>
+            <w:hideMark/>
+          </w:tcPr>
+          <w:p/>
+        </w:tc>
+        <w:tc>
+          <w:tcPr>
+            <w:tcW w:w="1350" w:type="dxa"/>
+            <w:vMerge/>
+            <w:tcBorders>
+              <w:left w:val="single" w:sz="8" w:space="0" w:color="auto"/>
+              <w:bottom w:val="single" w:sz="8" w:space="0" w:color="auto"/>
+              <w:right w:val="single" w:sz="8" w:space="0" w:color="auto"/>
+            </w:tcBorders>
+            <w:noWrap/>
+            <w:tcMar>
+              <w:top w:w="0" w:type="dxa"/>
+              <w:left w:w="108" w:type="dxa"/>
+              <w:bottom w:w="0" w:type="dxa"/>
+              <w:right w:w="108" w:type="dxa"/>
+            </w:tcMar>
+            <w:vAlign w:val="bottom"/>
+            <w:hideMark/>
+          </w:tcPr>
+          <w:p>
+            <w:pPr>
+              <w:jc w:val="center"/>
+            </w:pPr>
+          </w:p>
+        </w:tc>
+      </w:tr>
+      <w:tr>
+        <w:trPr>
+          <w:trHeight w:val="636"/>
+        </w:trPr>
+        <w:tc>
+          <w:tcPr>
+            <w:tcW w:w="810" w:type="dxa"/>
+            <w:tcBorders>
+              <w:top w:val="single" w:sz="8" w:space="0" w:color="auto"/>
+              <w:left w:val="single" w:sz="8" w:space="0" w:color="auto"/>
+              <w:bottom w:val="single" w:sz="2" w:space="0" w:color="auto"/>
+              <w:right w:val="single" w:sz="8" w:space="0" w:color="auto"/>
+            </w:tcBorders>
+            <w:noWrap/>
+            <w:tcMar>
+              <w:top w:w="0" w:type="dxa"/>
+              <w:left w:w="108" w:type="dxa"/>
+              <w:bottom w:w="0" w:type="dxa"/>
+              <w:right w:w="108" w:type="dxa"/>
+            </w:tcMar>
+            <w:vAlign w:val="center"/>
+            <w:hideMark/>
+          </w:tcPr>
+          <w:p>
+            <w:pPr>
+              <w:autoSpaceDE/>
+              <w:jc w:val="center"/>
+            </w:pPr>
+            <w:r>
+              <w:rPr>
+                <w:b/>
+                <w:bCs/>
+                <w:color w:val="000000"/>
+                <w:sz w:val="22"/>
+                <w:szCs w:val="22"/>
+              </w:rPr>
+              <w:t>7</w:t>
+            </w:r>
+          </w:p>
+          <w:p>
+            <w:pPr>
+              <w:jc w:val="center"/>
+            </w:pPr>
+            <w:r>
+              <w:rPr>
+                <w:i/>
+                <w:iCs/>
+                <w:color w:val="000000"/>
+                <w:sz w:val="22"/>
+                <w:szCs w:val="22"/>
+              </w:rPr>
+              <w:t>2/21</w:t>
+            </w:r>
+          </w:p>
+        </w:tc>
+        <w:tc>
+          <w:tcPr>
+            <w:tcW w:w="5490" w:type="dxa"/>
+            <w:vMerge w:val="restart"/>
+            <w:tcBorders>
+              <w:top w:val="single" w:sz="8" w:space="0" w:color="auto"/>
+              <w:left w:val="nil"/>
+              <w:right w:val="single" w:sz="8" w:space="0" w:color="auto"/>
+            </w:tcBorders>
+            <w:tcMar>
+              <w:top w:w="0" w:type="dxa"/>
+              <w:left w:w="108" w:type="dxa"/>
+              <w:bottom w:w="0" w:type="dxa"/>
+              <w:right w:w="108" w:type="dxa"/>
+            </w:tcMar>
+            <w:vAlign w:val="center"/>
+            <w:hideMark/>
+          </w:tcPr>
+          <w:p>
+            <w:pPr>
+              <w:autoSpaceDE/>
+              <w:rPr>
+                <w:b/>
+              </w:rPr>
+            </w:pPr>
+          </w:p>
+          <w:p>
+            <w:pPr>
+              <w:rPr>
+                <w:color w:val="000000"/>
+                <w:sz w:val="22"/>
+                <w:szCs w:val="22"/>
+              </w:rPr>
+            </w:pPr>
+            <w:r>
+              <w:rPr>
+                <w:b/>
+                <w:color w:val="000000"/>
+                <w:sz w:val="22"/>
+                <w:szCs w:val="22"/>
+              </w:rPr>
+              <w:t>Forms and Tag Helpers</w:t>
+            </w:r>
+            <w:r>
+              <w:rPr>
+                <w:color w:val="000000"/>
+                <w:sz w:val="22"/>
+                <w:szCs w:val="22"/>
+              </w:rPr>
+              <w:t xml:space="preserve"> </w:t>
+            </w:r>
+          </w:p>
+        </w:tc>
+        <w:tc>
+          <w:tcPr>
+            <w:tcW w:w="6750" w:type="dxa"/>
+            <w:vMerge w:val="restart"/>
+            <w:tcBorders>
+              <w:top w:val="single" w:sz="8" w:space="0" w:color="auto"/>
+              <w:bottom w:val="single" w:sz="8" w:space="0" w:color="auto"/>
+            </w:tcBorders>
+            <w:tcMar>
+              <w:top w:w="0" w:type="dxa"/>
+              <w:left w:w="108" w:type="dxa"/>
+              <w:bottom w:w="0" w:type="dxa"/>
+              <w:right w:w="108" w:type="dxa"/>
+            </w:tcMar>
+            <w:vAlign w:val="center"/>
+            <w:hideMark/>
+          </w:tcPr>
           <w:p>
             <w:pPr>
               <w:widowControl w:val="0"/>
@@ -6660,758 +6777,28 @@
             </w:pPr>
             <w:r>
               <w:rPr>
+                <w:color w:val="000000"/>
+                <w:sz w:val="22"/>
+                <w:szCs w:val="22"/>
+              </w:rPr>
+              <w:t xml:space="preserve">Lab 6 beta: </w:t>
+            </w:r>
+            <w:r>
+              <w:rPr>
                 <w:bCs/>
                 <w:sz w:val="22"/>
                 <w:szCs w:val="22"/>
               </w:rPr>
-              <w:t xml:space="preserve">Read Freeman Ch. 9 – SportsStore: </w:t>
-            </w:r>
-            <w:r>
-              <w:rPr>
-                <w:bCs/>
-                <w:sz w:val="22"/>
-                <w:szCs w:val="22"/>
-              </w:rPr>
-              <w:t>Navigation (34 pages)</w:t>
-            </w:r>
-          </w:p>
-          <w:p>
-            <w:pPr>
-              <w:autoSpaceDE/>
-              <w:rPr>
-                <w:sz w:val="22"/>
-                <w:szCs w:val="22"/>
-              </w:rPr>
-            </w:pPr>
-            <w:r>
-              <w:rPr>
-                <w:sz w:val="22"/>
-                <w:szCs w:val="22"/>
-              </w:rPr>
-              <w:t>Exercise 6: Do the Ch. 9 project</w:t>
-            </w:r>
-          </w:p>
-        </w:tc>
-        <w:tc>
-          <w:tcPr>
-            <w:tcW w:w="1350" w:type="dxa"/>
-            <w:vMerge w:val="restart"/>
-            <w:tcBorders>
-              <w:top w:val="single" w:sz="8" w:space="0" w:color="auto"/>
-              <w:left w:val="single" w:sz="8" w:space="0" w:color="auto"/>
-              <w:bottom w:val="nil"/>
-              <w:right w:val="single" w:sz="8" w:space="0" w:color="auto"/>
-            </w:tcBorders>
-            <w:noWrap/>
-            <w:tcMar>
-              <w:top w:w="0" w:type="dxa"/>
-              <w:left w:w="108" w:type="dxa"/>
-              <w:bottom w:w="0" w:type="dxa"/>
-              <w:right w:w="108" w:type="dxa"/>
-            </w:tcMar>
-            <w:vAlign w:val="center"/>
-            <w:hideMark/>
-          </w:tcPr>
-          <w:p>
-            <w:pPr>
-              <w:jc w:val="center"/>
-            </w:pPr>
-          </w:p>
-        </w:tc>
-      </w:tr>
-      <w:tr>
-        <w:trPr>
-          <w:trHeight w:val="665"/>
-        </w:trPr>
-        <w:tc>
-          <w:tcPr>
-            <w:tcW w:w="810" w:type="dxa"/>
-            <w:tcBorders>
-              <w:top w:val="single" w:sz="2" w:space="0" w:color="auto"/>
-              <w:left w:val="single" w:sz="8" w:space="0" w:color="auto"/>
-              <w:bottom w:val="single" w:sz="8" w:space="0" w:color="auto"/>
-              <w:right w:val="single" w:sz="8" w:space="0" w:color="auto"/>
-            </w:tcBorders>
-            <w:noWrap/>
-            <w:tcMar>
-              <w:top w:w="0" w:type="dxa"/>
-              <w:left w:w="108" w:type="dxa"/>
-              <w:bottom w:w="0" w:type="dxa"/>
-              <w:right w:w="108" w:type="dxa"/>
-            </w:tcMar>
-            <w:vAlign w:val="center"/>
-            <w:hideMark/>
-          </w:tcPr>
-          <w:p>
-            <w:pPr>
-              <w:autoSpaceDE/>
-              <w:jc w:val="center"/>
-            </w:pPr>
-            <w:r>
-              <w:rPr>
-                <w:color w:val="000000"/>
-                <w:sz w:val="22"/>
-                <w:szCs w:val="22"/>
-              </w:rPr>
-              <w:t>2/16</w:t>
-            </w:r>
-          </w:p>
-        </w:tc>
-        <w:tc>
-          <w:tcPr>
-            <w:tcW w:w="5490" w:type="dxa"/>
-            <w:tcBorders>
-              <w:top w:val="single" w:sz="2" w:space="0" w:color="auto"/>
-              <w:left w:val="nil"/>
-              <w:bottom w:val="single" w:sz="8" w:space="0" w:color="auto"/>
-              <w:right w:val="single" w:sz="8" w:space="0" w:color="auto"/>
-            </w:tcBorders>
-            <w:tcMar>
-              <w:top w:w="0" w:type="dxa"/>
-              <w:left w:w="108" w:type="dxa"/>
-              <w:bottom w:w="0" w:type="dxa"/>
-              <w:right w:w="108" w:type="dxa"/>
-            </w:tcMar>
-            <w:vAlign w:val="center"/>
-            <w:hideMark/>
-          </w:tcPr>
-          <w:p>
-            <w:pPr>
-              <w:rPr>
-                <w:b/>
-                <w:color w:val="000000"/>
-              </w:rPr>
-            </w:pPr>
-            <w:r>
-              <w:rPr>
-                <w:color w:val="000000"/>
-                <w:sz w:val="22"/>
-                <w:szCs w:val="22"/>
-              </w:rPr>
-              <w:t> </w:t>
-            </w:r>
-            <w:r>
-              <w:rPr>
-                <w:b/>
-                <w:color w:val="000000"/>
-              </w:rPr>
-              <w:t>Navigation</w:t>
-            </w:r>
-          </w:p>
-        </w:tc>
-        <w:tc>
-          <w:tcPr>
-            <w:tcW w:w="6750" w:type="dxa"/>
-            <w:vMerge/>
-            <w:tcBorders>
-              <w:bottom w:val="single" w:sz="8" w:space="0" w:color="auto"/>
-            </w:tcBorders>
-            <w:tcMar>
-              <w:top w:w="0" w:type="dxa"/>
-              <w:left w:w="108" w:type="dxa"/>
-              <w:bottom w:w="0" w:type="dxa"/>
-              <w:right w:w="108" w:type="dxa"/>
-            </w:tcMar>
-            <w:vAlign w:val="center"/>
-            <w:hideMark/>
-          </w:tcPr>
-          <w:p/>
-        </w:tc>
-        <w:tc>
-          <w:tcPr>
-            <w:tcW w:w="1350" w:type="dxa"/>
-            <w:vMerge/>
-            <w:tcBorders>
-              <w:left w:val="single" w:sz="8" w:space="0" w:color="auto"/>
-              <w:bottom w:val="single" w:sz="8" w:space="0" w:color="auto"/>
-              <w:right w:val="single" w:sz="8" w:space="0" w:color="auto"/>
-            </w:tcBorders>
-            <w:noWrap/>
-            <w:tcMar>
-              <w:top w:w="0" w:type="dxa"/>
-              <w:left w:w="108" w:type="dxa"/>
-              <w:bottom w:w="0" w:type="dxa"/>
-              <w:right w:w="108" w:type="dxa"/>
-            </w:tcMar>
-            <w:vAlign w:val="bottom"/>
-            <w:hideMark/>
-          </w:tcPr>
-          <w:p>
-            <w:pPr>
-              <w:jc w:val="center"/>
-            </w:pPr>
-          </w:p>
-        </w:tc>
-      </w:tr>
-      <w:tr>
-        <w:trPr>
-          <w:trHeight w:val="636"/>
-        </w:trPr>
-        <w:tc>
-          <w:tcPr>
-            <w:tcW w:w="810" w:type="dxa"/>
-            <w:tcBorders>
-              <w:top w:val="single" w:sz="8" w:space="0" w:color="auto"/>
-              <w:left w:val="single" w:sz="8" w:space="0" w:color="auto"/>
-              <w:bottom w:val="single" w:sz="2" w:space="0" w:color="auto"/>
-              <w:right w:val="single" w:sz="8" w:space="0" w:color="auto"/>
-            </w:tcBorders>
-            <w:noWrap/>
-            <w:tcMar>
-              <w:top w:w="0" w:type="dxa"/>
-              <w:left w:w="108" w:type="dxa"/>
-              <w:bottom w:w="0" w:type="dxa"/>
-              <w:right w:w="108" w:type="dxa"/>
-            </w:tcMar>
-            <w:vAlign w:val="center"/>
-            <w:hideMark/>
-          </w:tcPr>
-          <w:p>
-            <w:pPr>
-              <w:autoSpaceDE/>
-              <w:jc w:val="center"/>
-            </w:pPr>
-            <w:r>
-              <w:rPr>
-                <w:b/>
-                <w:bCs/>
-                <w:color w:val="000000"/>
-                <w:sz w:val="22"/>
-                <w:szCs w:val="22"/>
-              </w:rPr>
-              <w:t>7</w:t>
-            </w:r>
-          </w:p>
-          <w:p>
-            <w:pPr>
-              <w:jc w:val="center"/>
-            </w:pPr>
-            <w:r>
-              <w:rPr>
-                <w:i/>
-                <w:iCs/>
-                <w:color w:val="000000"/>
-                <w:sz w:val="22"/>
-                <w:szCs w:val="22"/>
-              </w:rPr>
-              <w:t>2/21</w:t>
-            </w:r>
-          </w:p>
-        </w:tc>
-        <w:tc>
-          <w:tcPr>
-            <w:tcW w:w="5490" w:type="dxa"/>
-            <w:vMerge w:val="restart"/>
-            <w:tcBorders>
-              <w:top w:val="single" w:sz="8" w:space="0" w:color="auto"/>
-              <w:left w:val="nil"/>
-              <w:right w:val="single" w:sz="8" w:space="0" w:color="auto"/>
-            </w:tcBorders>
-            <w:tcMar>
-              <w:top w:w="0" w:type="dxa"/>
-              <w:left w:w="108" w:type="dxa"/>
-              <w:bottom w:w="0" w:type="dxa"/>
-              <w:right w:w="108" w:type="dxa"/>
-            </w:tcMar>
-            <w:vAlign w:val="center"/>
-            <w:hideMark/>
-          </w:tcPr>
-          <w:p>
-            <w:pPr>
-              <w:autoSpaceDE/>
-              <w:rPr>
-                <w:b/>
-                <w:color w:val="000000"/>
-                <w:sz w:val="22"/>
-                <w:szCs w:val="22"/>
-              </w:rPr>
-            </w:pPr>
-            <w:r>
-              <w:rPr>
-                <w:b/>
-                <w:color w:val="000000"/>
-                <w:sz w:val="22"/>
-                <w:szCs w:val="22"/>
-              </w:rPr>
-              <w:t>Midterm discussion</w:t>
-            </w:r>
-          </w:p>
-          <w:p>
-            <w:pPr>
-              <w:autoSpaceDE/>
-              <w:rPr>
-                <w:b/>
-              </w:rPr>
-            </w:pPr>
-          </w:p>
-          <w:p>
-            <w:pPr>
-              <w:rPr>
-                <w:color w:val="000000"/>
-                <w:sz w:val="22"/>
-                <w:szCs w:val="22"/>
-              </w:rPr>
-            </w:pPr>
-            <w:r>
-              <w:rPr>
-                <w:b/>
-                <w:color w:val="000000"/>
-                <w:sz w:val="22"/>
-                <w:szCs w:val="22"/>
-              </w:rPr>
-              <w:t>Forms and Tag Helpers</w:t>
-            </w:r>
-            <w:r>
-              <w:rPr>
-                <w:color w:val="000000"/>
+              <w:t>TBD</w:t>
+            </w:r>
+            <w:r>
+              <w:rPr>
                 <w:sz w:val="22"/>
                 <w:szCs w:val="22"/>
               </w:rPr>
               <w:t xml:space="preserve"> </w:t>
             </w:r>
           </w:p>
-        </w:tc>
-        <w:tc>
-          <w:tcPr>
-            <w:tcW w:w="6750" w:type="dxa"/>
-            <w:vMerge w:val="restart"/>
-            <w:tcBorders>
-              <w:top w:val="single" w:sz="8" w:space="0" w:color="auto"/>
-              <w:bottom w:val="single" w:sz="8" w:space="0" w:color="auto"/>
-            </w:tcBorders>
-            <w:tcMar>
-              <w:top w:w="0" w:type="dxa"/>
-              <w:left w:w="108" w:type="dxa"/>
-              <w:bottom w:w="0" w:type="dxa"/>
-              <w:right w:w="108" w:type="dxa"/>
-            </w:tcMar>
-            <w:vAlign w:val="center"/>
-            <w:hideMark/>
-          </w:tcPr>
-          <w:p>
-            <w:pPr>
-              <w:autoSpaceDE/>
-              <w:rPr>
-                <w:bCs/>
-                <w:sz w:val="22"/>
-                <w:szCs w:val="22"/>
-              </w:rPr>
-            </w:pPr>
-            <w:r>
-              <w:rPr>
-                <w:color w:val="000000"/>
-                <w:sz w:val="22"/>
-                <w:szCs w:val="22"/>
-              </w:rPr>
-              <w:t>Lab 5 beta: Add navigation to your web app</w:t>
-            </w:r>
-            <w:r>
-              <w:rPr>
-                <w:bCs/>
-                <w:sz w:val="22"/>
-                <w:szCs w:val="22"/>
-              </w:rPr>
-              <w:t xml:space="preserve"> </w:t>
-            </w:r>
-          </w:p>
-          <w:p>
-            <w:pPr>
-              <w:autoSpaceDE/>
-              <w:rPr>
-                <w:bCs/>
-                <w:sz w:val="22"/>
-                <w:szCs w:val="22"/>
-              </w:rPr>
-            </w:pPr>
-            <w:r>
-              <w:rPr>
-                <w:bCs/>
-                <w:sz w:val="22"/>
-                <w:szCs w:val="22"/>
-              </w:rPr>
-              <w:t>Lab 5 code review</w:t>
-            </w:r>
-          </w:p>
-          <w:p>
-            <w:pPr>
-              <w:autoSpaceDE/>
-              <w:rPr>
-                <w:bCs/>
-                <w:sz w:val="22"/>
-                <w:szCs w:val="22"/>
-              </w:rPr>
-            </w:pPr>
-            <w:r>
-              <w:rPr>
-                <w:bCs/>
-                <w:sz w:val="22"/>
-                <w:szCs w:val="22"/>
-              </w:rPr>
-              <w:t>R</w:t>
-            </w:r>
-            <w:r>
-              <w:rPr>
-                <w:bCs/>
-                <w:sz w:val="22"/>
-                <w:szCs w:val="22"/>
-              </w:rPr>
-              <w:t xml:space="preserve">ead Freeman Ch. 10 – SportsStore: </w:t>
-            </w:r>
-            <w:r>
-              <w:rPr>
-                <w:bCs/>
-                <w:sz w:val="22"/>
-                <w:szCs w:val="22"/>
-              </w:rPr>
-              <w:t>Completing the Cart</w:t>
-            </w:r>
-            <w:r>
-              <w:rPr>
-                <w:bCs/>
-                <w:sz w:val="22"/>
-                <w:szCs w:val="22"/>
-              </w:rPr>
-              <w:t xml:space="preserve"> </w:t>
-            </w:r>
-            <w:r>
-              <w:rPr>
-                <w:bCs/>
-                <w:sz w:val="22"/>
-                <w:szCs w:val="22"/>
-              </w:rPr>
-              <w:t xml:space="preserve">(22 pages) </w:t>
-            </w:r>
-          </w:p>
-          <w:p>
-            <w:pPr>
-              <w:autoSpaceDE/>
-              <w:rPr>
-                <w:bCs/>
-                <w:sz w:val="22"/>
-                <w:szCs w:val="22"/>
-              </w:rPr>
-            </w:pPr>
-            <w:r>
-              <w:rPr>
-                <w:bCs/>
-                <w:sz w:val="22"/>
-                <w:szCs w:val="22"/>
-              </w:rPr>
-              <w:t>Exercise 7: Do the Ch. 10 project</w:t>
-            </w:r>
-          </w:p>
-          <w:p>
-            <w:pPr>
-              <w:autoSpaceDE/>
-            </w:pPr>
-            <w:r>
-              <w:rPr>
-                <w:color w:val="000000"/>
-                <w:sz w:val="22"/>
-                <w:szCs w:val="22"/>
-              </w:rPr>
-              <w:t>Lab 5 Release version and completed code review form. </w:t>
-            </w:r>
-          </w:p>
-        </w:tc>
-        <w:tc>
-          <w:tcPr>
-            <w:tcW w:w="1350" w:type="dxa"/>
-            <w:vMerge w:val="restart"/>
-            <w:tcBorders>
-              <w:top w:val="nil"/>
-              <w:left w:val="single" w:sz="8" w:space="0" w:color="auto"/>
-              <w:bottom w:val="nil"/>
-              <w:right w:val="single" w:sz="8" w:space="0" w:color="auto"/>
-            </w:tcBorders>
-            <w:noWrap/>
-            <w:tcMar>
-              <w:top w:w="0" w:type="dxa"/>
-              <w:left w:w="108" w:type="dxa"/>
-              <w:bottom w:w="0" w:type="dxa"/>
-              <w:right w:w="108" w:type="dxa"/>
-            </w:tcMar>
-            <w:vAlign w:val="center"/>
-            <w:hideMark/>
-          </w:tcPr>
-          <w:p>
-            <w:pPr>
-              <w:autoSpaceDE/>
-              <w:jc w:val="center"/>
-            </w:pPr>
-            <w:r>
-              <w:rPr>
-                <w:color w:val="000000"/>
-                <w:sz w:val="22"/>
-                <w:szCs w:val="22"/>
-              </w:rPr>
-              <w:t>Mon</w:t>
-            </w:r>
-            <w:r>
-              <w:rPr>
-                <w:color w:val="000000"/>
-                <w:sz w:val="22"/>
-                <w:szCs w:val="22"/>
-              </w:rPr>
-              <w:t>, 2/21</w:t>
-            </w:r>
-          </w:p>
-          <w:p>
-            <w:pPr>
-              <w:autoSpaceDE/>
-              <w:jc w:val="center"/>
-              <w:rPr>
-                <w:color w:val="000000"/>
-                <w:sz w:val="22"/>
-                <w:szCs w:val="22"/>
-              </w:rPr>
-            </w:pPr>
-            <w:r>
-              <w:rPr>
-                <w:color w:val="000000"/>
-                <w:sz w:val="22"/>
-                <w:szCs w:val="22"/>
-              </w:rPr>
-              <w:t>Tue, 2/22</w:t>
-            </w:r>
-          </w:p>
-          <w:p>
-            <w:pPr>
-              <w:autoSpaceDE/>
-              <w:jc w:val="center"/>
-            </w:pPr>
-          </w:p>
-          <w:p>
-            <w:pPr>
-              <w:autoSpaceDE/>
-              <w:jc w:val="center"/>
-            </w:pPr>
-          </w:p>
-          <w:p>
-            <w:pPr>
-              <w:jc w:val="center"/>
-            </w:pPr>
-            <w:r>
-              <w:rPr>
-                <w:color w:val="000000"/>
-                <w:sz w:val="22"/>
-                <w:szCs w:val="22"/>
-              </w:rPr>
-              <w:t>Thu, 2/23</w:t>
-            </w:r>
-          </w:p>
-        </w:tc>
-      </w:tr>
-      <w:tr>
-        <w:trPr>
-          <w:trHeight w:val="755"/>
-        </w:trPr>
-        <w:tc>
-          <w:tcPr>
-            <w:tcW w:w="810" w:type="dxa"/>
-            <w:tcBorders>
-              <w:top w:val="single" w:sz="2" w:space="0" w:color="auto"/>
-              <w:left w:val="single" w:sz="8" w:space="0" w:color="auto"/>
-              <w:bottom w:val="single" w:sz="8" w:space="0" w:color="auto"/>
-              <w:right w:val="single" w:sz="8" w:space="0" w:color="auto"/>
-            </w:tcBorders>
-            <w:noWrap/>
-            <w:tcMar>
-              <w:top w:w="0" w:type="dxa"/>
-              <w:left w:w="108" w:type="dxa"/>
-              <w:bottom w:w="0" w:type="dxa"/>
-              <w:right w:w="108" w:type="dxa"/>
-            </w:tcMar>
-            <w:vAlign w:val="center"/>
-            <w:hideMark/>
-          </w:tcPr>
-          <w:p>
-            <w:pPr>
-              <w:autoSpaceDE/>
-              <w:jc w:val="center"/>
-            </w:pPr>
-            <w:r>
-              <w:rPr>
-                <w:color w:val="000000"/>
-                <w:sz w:val="22"/>
-                <w:szCs w:val="22"/>
-              </w:rPr>
-              <w:t>2/23</w:t>
-            </w:r>
-          </w:p>
-        </w:tc>
-        <w:tc>
-          <w:tcPr>
-            <w:tcW w:w="5490" w:type="dxa"/>
-            <w:vMerge/>
-            <w:tcBorders>
-              <w:left w:val="nil"/>
-              <w:bottom w:val="single" w:sz="8" w:space="0" w:color="auto"/>
-              <w:right w:val="single" w:sz="8" w:space="0" w:color="auto"/>
-            </w:tcBorders>
-            <w:tcMar>
-              <w:top w:w="0" w:type="dxa"/>
-              <w:left w:w="108" w:type="dxa"/>
-              <w:bottom w:w="0" w:type="dxa"/>
-              <w:right w:w="108" w:type="dxa"/>
-            </w:tcMar>
-            <w:vAlign w:val="center"/>
-            <w:hideMark/>
-          </w:tcPr>
-          <w:p/>
-        </w:tc>
-        <w:tc>
-          <w:tcPr>
-            <w:tcW w:w="6750" w:type="dxa"/>
-            <w:vMerge/>
-            <w:tcBorders>
-              <w:bottom w:val="single" w:sz="8" w:space="0" w:color="auto"/>
-            </w:tcBorders>
-            <w:tcMar>
-              <w:top w:w="0" w:type="dxa"/>
-              <w:left w:w="108" w:type="dxa"/>
-              <w:bottom w:w="0" w:type="dxa"/>
-              <w:right w:w="108" w:type="dxa"/>
-            </w:tcMar>
-            <w:vAlign w:val="center"/>
-            <w:hideMark/>
-          </w:tcPr>
-          <w:p>
-            <w:pPr>
-              <w:ind w:firstLine="220"/>
-            </w:pPr>
-          </w:p>
-        </w:tc>
-        <w:tc>
-          <w:tcPr>
-            <w:tcW w:w="1350" w:type="dxa"/>
-            <w:vMerge/>
-            <w:tcBorders>
-              <w:left w:val="single" w:sz="8" w:space="0" w:color="auto"/>
-              <w:right w:val="single" w:sz="8" w:space="0" w:color="auto"/>
-            </w:tcBorders>
-            <w:noWrap/>
-            <w:tcMar>
-              <w:top w:w="0" w:type="dxa"/>
-              <w:left w:w="108" w:type="dxa"/>
-              <w:bottom w:w="0" w:type="dxa"/>
-              <w:right w:w="108" w:type="dxa"/>
-            </w:tcMar>
-            <w:vAlign w:val="bottom"/>
-            <w:hideMark/>
-          </w:tcPr>
-          <w:p>
-            <w:pPr>
-              <w:jc w:val="center"/>
-            </w:pPr>
-          </w:p>
-        </w:tc>
-      </w:tr>
-      <w:tr>
-        <w:trPr>
-          <w:trHeight w:val="655"/>
-        </w:trPr>
-        <w:tc>
-          <w:tcPr>
-            <w:tcW w:w="810" w:type="dxa"/>
-            <w:tcBorders>
-              <w:top w:val="single" w:sz="8" w:space="0" w:color="auto"/>
-              <w:left w:val="single" w:sz="8" w:space="0" w:color="auto"/>
-              <w:bottom w:val="single" w:sz="2" w:space="0" w:color="auto"/>
-              <w:right w:val="single" w:sz="8" w:space="0" w:color="auto"/>
-            </w:tcBorders>
-            <w:noWrap/>
-            <w:tcMar>
-              <w:top w:w="0" w:type="dxa"/>
-              <w:left w:w="108" w:type="dxa"/>
-              <w:bottom w:w="0" w:type="dxa"/>
-              <w:right w:w="108" w:type="dxa"/>
-            </w:tcMar>
-            <w:vAlign w:val="bottom"/>
-            <w:hideMark/>
-          </w:tcPr>
-          <w:p>
-            <w:pPr>
-              <w:autoSpaceDE/>
-              <w:jc w:val="center"/>
-            </w:pPr>
-            <w:r>
-              <w:rPr>
-                <w:b/>
-                <w:bCs/>
-                <w:color w:val="000000"/>
-                <w:sz w:val="22"/>
-                <w:szCs w:val="22"/>
-              </w:rPr>
-              <w:t>8</w:t>
-            </w:r>
-          </w:p>
-          <w:p>
-            <w:pPr>
-              <w:jc w:val="center"/>
-            </w:pPr>
-            <w:r>
-              <w:rPr>
-                <w:i/>
-                <w:iCs/>
-                <w:color w:val="000000"/>
-                <w:sz w:val="22"/>
-                <w:szCs w:val="22"/>
-              </w:rPr>
-              <w:t>2/28</w:t>
-            </w:r>
-          </w:p>
-        </w:tc>
-        <w:tc>
-          <w:tcPr>
-            <w:tcW w:w="5490" w:type="dxa"/>
-            <w:vMerge w:val="restart"/>
-            <w:tcBorders>
-              <w:top w:val="single" w:sz="8" w:space="0" w:color="auto"/>
-              <w:left w:val="nil"/>
-              <w:right w:val="single" w:sz="8" w:space="0" w:color="auto"/>
-            </w:tcBorders>
-            <w:tcMar>
-              <w:top w:w="0" w:type="dxa"/>
-              <w:left w:w="108" w:type="dxa"/>
-              <w:bottom w:w="0" w:type="dxa"/>
-              <w:right w:w="108" w:type="dxa"/>
-            </w:tcMar>
-            <w:vAlign w:val="center"/>
-            <w:hideMark/>
-          </w:tcPr>
-          <w:p>
-            <w:pPr>
-              <w:rPr>
-                <w:b/>
-              </w:rPr>
-            </w:pPr>
-            <w:r>
-              <w:rPr>
-                <w:b/>
-                <w:color w:val="000000"/>
-              </w:rPr>
-              <w:t>Annotation and validation</w:t>
-            </w:r>
-          </w:p>
-        </w:tc>
-        <w:tc>
-          <w:tcPr>
-            <w:tcW w:w="6750" w:type="dxa"/>
-            <w:vMerge w:val="restart"/>
-            <w:tcBorders>
-              <w:top w:val="single" w:sz="8" w:space="0" w:color="auto"/>
-              <w:bottom w:val="nil"/>
-            </w:tcBorders>
-            <w:tcMar>
-              <w:top w:w="0" w:type="dxa"/>
-              <w:left w:w="108" w:type="dxa"/>
-              <w:bottom w:w="0" w:type="dxa"/>
-              <w:right w:w="108" w:type="dxa"/>
-            </w:tcMar>
-            <w:vAlign w:val="center"/>
-            <w:hideMark/>
-          </w:tcPr>
           <w:p>
             <w:pPr>
               <w:widowControl w:val="0"/>
@@ -7431,28 +6818,392 @@
             </w:pPr>
             <w:r>
               <w:rPr>
-                <w:color w:val="000000"/>
-                <w:sz w:val="22"/>
-                <w:szCs w:val="22"/>
-              </w:rPr>
-              <w:t xml:space="preserve">Lab 6 beta: </w:t>
-            </w:r>
-            <w:r>
+                <w:sz w:val="22"/>
+                <w:szCs w:val="22"/>
+              </w:rPr>
+              <w:t>Lab 6 code review</w:t>
+            </w:r>
+          </w:p>
+          <w:p>
+            <w:pPr>
+              <w:autoSpaceDE/>
               <w:rPr>
                 <w:bCs/>
                 <w:sz w:val="22"/>
                 <w:szCs w:val="22"/>
               </w:rPr>
-              <w:t>TBD</w:t>
-            </w:r>
-            <w:r>
-              <w:rPr>
+            </w:pPr>
+            <w:r>
+              <w:rPr>
+                <w:bCs/>
+                <w:sz w:val="22"/>
+                <w:szCs w:val="22"/>
+              </w:rPr>
+              <w:t>R</w:t>
+            </w:r>
+            <w:r>
+              <w:rPr>
+                <w:bCs/>
+                <w:sz w:val="22"/>
+                <w:szCs w:val="22"/>
+              </w:rPr>
+              <w:t xml:space="preserve">ead Freeman Ch. 10 – SportsStore: </w:t>
+            </w:r>
+            <w:r>
+              <w:rPr>
+                <w:bCs/>
+                <w:sz w:val="22"/>
+                <w:szCs w:val="22"/>
+              </w:rPr>
+              <w:t>Completing the Cart</w:t>
+            </w:r>
+            <w:r>
+              <w:rPr>
+                <w:bCs/>
                 <w:sz w:val="22"/>
                 <w:szCs w:val="22"/>
               </w:rPr>
               <w:t xml:space="preserve"> </w:t>
             </w:r>
-          </w:p>
+            <w:r>
+              <w:rPr>
+                <w:bCs/>
+                <w:sz w:val="22"/>
+                <w:szCs w:val="22"/>
+              </w:rPr>
+              <w:t xml:space="preserve">(22 pages) </w:t>
+            </w:r>
+          </w:p>
+          <w:p>
+            <w:pPr>
+              <w:autoSpaceDE/>
+              <w:rPr>
+                <w:bCs/>
+                <w:sz w:val="22"/>
+                <w:szCs w:val="22"/>
+              </w:rPr>
+            </w:pPr>
+            <w:r>
+              <w:rPr>
+                <w:bCs/>
+                <w:sz w:val="22"/>
+                <w:szCs w:val="22"/>
+              </w:rPr>
+              <w:t>Exercise 7: Do the Ch. 10 project</w:t>
+            </w:r>
+          </w:p>
+          <w:p>
+            <w:pPr>
+              <w:autoSpaceDE/>
+            </w:pPr>
+            <w:r>
+              <w:rPr>
+                <w:color w:val="000000"/>
+                <w:sz w:val="22"/>
+                <w:szCs w:val="22"/>
+              </w:rPr>
+              <w:t>Lab 6 Release version and completed code review form.</w:t>
+            </w:r>
+          </w:p>
+        </w:tc>
+        <w:tc>
+          <w:tcPr>
+            <w:tcW w:w="1350" w:type="dxa"/>
+            <w:vMerge w:val="restart"/>
+            <w:tcBorders>
+              <w:top w:val="nil"/>
+              <w:left w:val="single" w:sz="8" w:space="0" w:color="auto"/>
+              <w:bottom w:val="nil"/>
+              <w:right w:val="single" w:sz="8" w:space="0" w:color="auto"/>
+            </w:tcBorders>
+            <w:noWrap/>
+            <w:tcMar>
+              <w:top w:w="0" w:type="dxa"/>
+              <w:left w:w="108" w:type="dxa"/>
+              <w:bottom w:w="0" w:type="dxa"/>
+              <w:right w:w="108" w:type="dxa"/>
+            </w:tcMar>
+            <w:vAlign w:val="center"/>
+            <w:hideMark/>
+          </w:tcPr>
+          <w:p>
+            <w:pPr>
+              <w:autoSpaceDE/>
+              <w:jc w:val="center"/>
+            </w:pPr>
+            <w:r>
+              <w:rPr>
+                <w:color w:val="000000"/>
+                <w:sz w:val="22"/>
+                <w:szCs w:val="22"/>
+              </w:rPr>
+              <w:t>Mon</w:t>
+            </w:r>
+            <w:r>
+              <w:rPr>
+                <w:color w:val="000000"/>
+                <w:sz w:val="22"/>
+                <w:szCs w:val="22"/>
+              </w:rPr>
+              <w:t>, 2/21</w:t>
+            </w:r>
+          </w:p>
+          <w:p>
+            <w:pPr>
+              <w:autoSpaceDE/>
+              <w:jc w:val="center"/>
+              <w:rPr>
+                <w:color w:val="000000"/>
+                <w:sz w:val="22"/>
+                <w:szCs w:val="22"/>
+              </w:rPr>
+            </w:pPr>
+            <w:r>
+              <w:rPr>
+                <w:color w:val="000000"/>
+                <w:sz w:val="22"/>
+                <w:szCs w:val="22"/>
+              </w:rPr>
+              <w:t>Tue, 2/22</w:t>
+            </w:r>
+          </w:p>
+          <w:p>
+            <w:pPr>
+              <w:autoSpaceDE/>
+              <w:jc w:val="center"/>
+            </w:pPr>
+          </w:p>
+          <w:p>
+            <w:pPr>
+              <w:autoSpaceDE/>
+              <w:jc w:val="center"/>
+            </w:pPr>
+          </w:p>
+          <w:p>
+            <w:pPr>
+              <w:jc w:val="center"/>
+            </w:pPr>
+            <w:r>
+              <w:rPr>
+                <w:color w:val="000000"/>
+                <w:sz w:val="22"/>
+                <w:szCs w:val="22"/>
+              </w:rPr>
+              <w:t>Thu, 2/23</w:t>
+            </w:r>
+          </w:p>
+        </w:tc>
+      </w:tr>
+      <w:tr>
+        <w:trPr>
+          <w:trHeight w:val="755"/>
+        </w:trPr>
+        <w:tc>
+          <w:tcPr>
+            <w:tcW w:w="810" w:type="dxa"/>
+            <w:tcBorders>
+              <w:top w:val="single" w:sz="2" w:space="0" w:color="auto"/>
+              <w:left w:val="single" w:sz="8" w:space="0" w:color="auto"/>
+              <w:bottom w:val="single" w:sz="8" w:space="0" w:color="auto"/>
+              <w:right w:val="single" w:sz="8" w:space="0" w:color="auto"/>
+            </w:tcBorders>
+            <w:noWrap/>
+            <w:tcMar>
+              <w:top w:w="0" w:type="dxa"/>
+              <w:left w:w="108" w:type="dxa"/>
+              <w:bottom w:w="0" w:type="dxa"/>
+              <w:right w:w="108" w:type="dxa"/>
+            </w:tcMar>
+            <w:vAlign w:val="center"/>
+            <w:hideMark/>
+          </w:tcPr>
+          <w:p>
+            <w:pPr>
+              <w:autoSpaceDE/>
+              <w:jc w:val="center"/>
+            </w:pPr>
+            <w:r>
+              <w:rPr>
+                <w:color w:val="000000"/>
+                <w:sz w:val="22"/>
+                <w:szCs w:val="22"/>
+              </w:rPr>
+              <w:t>2/23</w:t>
+            </w:r>
+          </w:p>
+        </w:tc>
+        <w:tc>
+          <w:tcPr>
+            <w:tcW w:w="5490" w:type="dxa"/>
+            <w:vMerge/>
+            <w:tcBorders>
+              <w:left w:val="nil"/>
+              <w:bottom w:val="single" w:sz="8" w:space="0" w:color="auto"/>
+              <w:right w:val="single" w:sz="8" w:space="0" w:color="auto"/>
+            </w:tcBorders>
+            <w:tcMar>
+              <w:top w:w="0" w:type="dxa"/>
+              <w:left w:w="108" w:type="dxa"/>
+              <w:bottom w:w="0" w:type="dxa"/>
+              <w:right w:w="108" w:type="dxa"/>
+            </w:tcMar>
+            <w:vAlign w:val="center"/>
+            <w:hideMark/>
+          </w:tcPr>
+          <w:p/>
+        </w:tc>
+        <w:tc>
+          <w:tcPr>
+            <w:tcW w:w="6750" w:type="dxa"/>
+            <w:vMerge/>
+            <w:tcBorders>
+              <w:bottom w:val="single" w:sz="8" w:space="0" w:color="auto"/>
+            </w:tcBorders>
+            <w:tcMar>
+              <w:top w:w="0" w:type="dxa"/>
+              <w:left w:w="108" w:type="dxa"/>
+              <w:bottom w:w="0" w:type="dxa"/>
+              <w:right w:w="108" w:type="dxa"/>
+            </w:tcMar>
+            <w:vAlign w:val="center"/>
+            <w:hideMark/>
+          </w:tcPr>
+          <w:p>
+            <w:pPr>
+              <w:ind w:firstLine="220"/>
+            </w:pPr>
+          </w:p>
+        </w:tc>
+        <w:tc>
+          <w:tcPr>
+            <w:tcW w:w="1350" w:type="dxa"/>
+            <w:vMerge/>
+            <w:tcBorders>
+              <w:left w:val="single" w:sz="8" w:space="0" w:color="auto"/>
+              <w:right w:val="single" w:sz="8" w:space="0" w:color="auto"/>
+            </w:tcBorders>
+            <w:noWrap/>
+            <w:tcMar>
+              <w:top w:w="0" w:type="dxa"/>
+              <w:left w:w="108" w:type="dxa"/>
+              <w:bottom w:w="0" w:type="dxa"/>
+              <w:right w:w="108" w:type="dxa"/>
+            </w:tcMar>
+            <w:vAlign w:val="bottom"/>
+            <w:hideMark/>
+          </w:tcPr>
+          <w:p>
+            <w:pPr>
+              <w:jc w:val="center"/>
+            </w:pPr>
+          </w:p>
+        </w:tc>
+      </w:tr>
+      <w:tr>
+        <w:trPr>
+          <w:trHeight w:val="655"/>
+        </w:trPr>
+        <w:tc>
+          <w:tcPr>
+            <w:tcW w:w="810" w:type="dxa"/>
+            <w:tcBorders>
+              <w:top w:val="single" w:sz="8" w:space="0" w:color="auto"/>
+              <w:left w:val="single" w:sz="8" w:space="0" w:color="auto"/>
+              <w:bottom w:val="single" w:sz="2" w:space="0" w:color="auto"/>
+              <w:right w:val="single" w:sz="8" w:space="0" w:color="auto"/>
+            </w:tcBorders>
+            <w:noWrap/>
+            <w:tcMar>
+              <w:top w:w="0" w:type="dxa"/>
+              <w:left w:w="108" w:type="dxa"/>
+              <w:bottom w:w="0" w:type="dxa"/>
+              <w:right w:w="108" w:type="dxa"/>
+            </w:tcMar>
+            <w:vAlign w:val="bottom"/>
+            <w:hideMark/>
+          </w:tcPr>
+          <w:p>
+            <w:pPr>
+              <w:autoSpaceDE/>
+              <w:jc w:val="center"/>
+            </w:pPr>
+            <w:r>
+              <w:rPr>
+                <w:b/>
+                <w:bCs/>
+                <w:color w:val="000000"/>
+                <w:sz w:val="22"/>
+                <w:szCs w:val="22"/>
+              </w:rPr>
+              <w:t>8</w:t>
+            </w:r>
+          </w:p>
+          <w:p>
+            <w:pPr>
+              <w:jc w:val="center"/>
+            </w:pPr>
+            <w:r>
+              <w:rPr>
+                <w:i/>
+                <w:iCs/>
+                <w:color w:val="000000"/>
+                <w:sz w:val="22"/>
+                <w:szCs w:val="22"/>
+              </w:rPr>
+              <w:t>2/28</w:t>
+            </w:r>
+          </w:p>
+        </w:tc>
+        <w:tc>
+          <w:tcPr>
+            <w:tcW w:w="5490" w:type="dxa"/>
+            <w:vMerge w:val="restart"/>
+            <w:tcBorders>
+              <w:top w:val="single" w:sz="8" w:space="0" w:color="auto"/>
+              <w:left w:val="nil"/>
+              <w:right w:val="single" w:sz="8" w:space="0" w:color="auto"/>
+            </w:tcBorders>
+            <w:tcMar>
+              <w:top w:w="0" w:type="dxa"/>
+              <w:left w:w="108" w:type="dxa"/>
+              <w:bottom w:w="0" w:type="dxa"/>
+              <w:right w:w="108" w:type="dxa"/>
+            </w:tcMar>
+            <w:vAlign w:val="center"/>
+            <w:hideMark/>
+          </w:tcPr>
+          <w:p>
+            <w:pPr>
+              <w:rPr>
+                <w:b/>
+              </w:rPr>
+            </w:pPr>
+            <w:r>
+              <w:rPr>
+                <w:b/>
+                <w:color w:val="000000"/>
+              </w:rPr>
+              <w:t>Annotation and validation</w:t>
+            </w:r>
+          </w:p>
+        </w:tc>
+        <w:tc>
+          <w:tcPr>
+            <w:tcW w:w="6750" w:type="dxa"/>
+            <w:vMerge w:val="restart"/>
+            <w:tcBorders>
+              <w:top w:val="single" w:sz="8" w:space="0" w:color="auto"/>
+              <w:bottom w:val="nil"/>
+            </w:tcBorders>
+            <w:tcMar>
+              <w:top w:w="0" w:type="dxa"/>
+              <w:left w:w="108" w:type="dxa"/>
+              <w:bottom w:w="0" w:type="dxa"/>
+              <w:right w:w="108" w:type="dxa"/>
+            </w:tcMar>
+            <w:vAlign w:val="center"/>
+            <w:hideMark/>
+          </w:tcPr>
           <w:p>
             <w:pPr>
               <w:widowControl w:val="0"/>
@@ -7472,10 +7223,18 @@
             </w:pPr>
             <w:r>
               <w:rPr>
-                <w:sz w:val="22"/>
-                <w:szCs w:val="22"/>
-              </w:rPr>
-              <w:t>Lab 6 code review</w:t>
+                <w:color w:val="000000"/>
+                <w:sz w:val="22"/>
+                <w:szCs w:val="22"/>
+              </w:rPr>
+              <w:t>Lab 7 beta: Add an administrative page to your web app</w:t>
+            </w:r>
+            <w:r>
+              <w:rPr>
+                <w:sz w:val="22"/>
+                <w:szCs w:val="22"/>
+              </w:rPr>
+              <w:t xml:space="preserve"> </w:t>
             </w:r>
           </w:p>
           <w:p>
@@ -7491,393 +7250,18 @@
               <w:adjustRightInd w:val="0"/>
               <w:contextualSpacing/>
               <w:rPr>
-                <w:bCs/>
-                <w:sz w:val="22"/>
-                <w:szCs w:val="22"/>
-              </w:rPr>
-            </w:pPr>
-            <w:r>
-              <w:rPr>
-                <w:sz w:val="22"/>
-                <w:szCs w:val="22"/>
-              </w:rPr>
-              <w:t xml:space="preserve">Read Ch. 11 – SportsStore: </w:t>
-            </w:r>
-            <w:r>
-              <w:rPr>
-                <w:sz w:val="22"/>
-                <w:szCs w:val="22"/>
-              </w:rPr>
-              <w:t>Administration (28 pages)</w:t>
-            </w:r>
-          </w:p>
-          <w:p>
-            <w:pPr>
-              <w:autoSpaceDE/>
-              <w:rPr>
-                <w:color w:val="000000"/>
-                <w:sz w:val="22"/>
-                <w:szCs w:val="22"/>
-              </w:rPr>
-            </w:pPr>
-            <w:r>
-              <w:rPr>
-                <w:color w:val="000000"/>
-                <w:sz w:val="22"/>
-                <w:szCs w:val="22"/>
-              </w:rPr>
-              <w:t>Exercise 8</w:t>
-            </w:r>
-            <w:r>
-              <w:rPr>
-                <w:color w:val="000000"/>
-                <w:sz w:val="22"/>
-                <w:szCs w:val="22"/>
-              </w:rPr>
-              <w:t>: Do the Ch. 10 and 11 projects.</w:t>
-            </w:r>
-          </w:p>
-          <w:p>
-            <w:pPr>
-              <w:autoSpaceDE/>
-            </w:pPr>
-            <w:r>
-              <w:rPr>
-                <w:color w:val="000000"/>
-                <w:sz w:val="22"/>
-                <w:szCs w:val="22"/>
-              </w:rPr>
-              <w:t>Lab 6 Release version and completed code review form.</w:t>
-            </w:r>
-          </w:p>
-        </w:tc>
-        <w:tc>
-          <w:tcPr>
-            <w:tcW w:w="1350" w:type="dxa"/>
-            <w:vMerge w:val="restart"/>
-            <w:tcBorders>
-              <w:top w:val="single" w:sz="8" w:space="0" w:color="auto"/>
-              <w:left w:val="single" w:sz="8" w:space="0" w:color="auto"/>
-              <w:bottom w:val="nil"/>
-              <w:right w:val="single" w:sz="8" w:space="0" w:color="auto"/>
-            </w:tcBorders>
-            <w:noWrap/>
-            <w:tcMar>
-              <w:top w:w="0" w:type="dxa"/>
-              <w:left w:w="108" w:type="dxa"/>
-              <w:bottom w:w="0" w:type="dxa"/>
-              <w:right w:w="108" w:type="dxa"/>
-            </w:tcMar>
-            <w:vAlign w:val="center"/>
-            <w:hideMark/>
-          </w:tcPr>
-          <w:p>
-            <w:pPr>
-              <w:autoSpaceDE/>
-              <w:jc w:val="center"/>
-              <w:rPr>
-                <w:color w:val="000000"/>
-                <w:sz w:val="22"/>
-                <w:szCs w:val="22"/>
-              </w:rPr>
-            </w:pPr>
-            <w:r>
-              <w:rPr>
-                <w:color w:val="000000"/>
-                <w:sz w:val="22"/>
-                <w:szCs w:val="22"/>
-              </w:rPr>
-              <w:t>Mon</w:t>
-            </w:r>
-            <w:r>
-              <w:rPr>
-                <w:color w:val="000000"/>
-                <w:sz w:val="22"/>
-                <w:szCs w:val="22"/>
-              </w:rPr>
-              <w:t>, 2/27</w:t>
-            </w:r>
-          </w:p>
-          <w:p>
-            <w:pPr>
-              <w:autoSpaceDE/>
-              <w:jc w:val="center"/>
-              <w:rPr>
-                <w:color w:val="000000"/>
-                <w:sz w:val="22"/>
-                <w:szCs w:val="22"/>
-              </w:rPr>
-            </w:pPr>
-            <w:r>
-              <w:rPr>
-                <w:color w:val="000000"/>
-                <w:sz w:val="22"/>
-                <w:szCs w:val="22"/>
-              </w:rPr>
-              <w:t>Tue, 2/28</w:t>
-            </w:r>
-          </w:p>
-          <w:p>
-            <w:pPr>
-              <w:autoSpaceDE/>
-              <w:jc w:val="center"/>
-              <w:rPr>
-                <w:color w:val="000000"/>
-                <w:sz w:val="22"/>
-                <w:szCs w:val="22"/>
-              </w:rPr>
-            </w:pPr>
-          </w:p>
-          <w:p>
-            <w:pPr>
-              <w:autoSpaceDE/>
-              <w:jc w:val="center"/>
-            </w:pPr>
-          </w:p>
-          <w:p>
-            <w:pPr>
-              <w:autoSpaceDE/>
-              <w:jc w:val="center"/>
-            </w:pPr>
-            <w:r>
-              <w:rPr>
-                <w:color w:val="000000"/>
-                <w:sz w:val="22"/>
-                <w:szCs w:val="22"/>
-              </w:rPr>
-              <w:t>Thu</w:t>
-            </w:r>
-            <w:r>
-              <w:rPr>
-                <w:color w:val="000000"/>
-                <w:sz w:val="22"/>
-                <w:szCs w:val="22"/>
-              </w:rPr>
-              <w:t>, 3/2</w:t>
-            </w:r>
-          </w:p>
-        </w:tc>
-      </w:tr>
-      <w:tr>
-        <w:trPr>
-          <w:trHeight w:val="735"/>
-        </w:trPr>
-        <w:tc>
-          <w:tcPr>
-            <w:tcW w:w="810" w:type="dxa"/>
-            <w:tcBorders>
-              <w:top w:val="single" w:sz="2" w:space="0" w:color="auto"/>
-              <w:left w:val="single" w:sz="8" w:space="0" w:color="auto"/>
-              <w:bottom w:val="single" w:sz="8" w:space="0" w:color="auto"/>
-              <w:right w:val="single" w:sz="8" w:space="0" w:color="auto"/>
-            </w:tcBorders>
-            <w:noWrap/>
-            <w:tcMar>
-              <w:top w:w="0" w:type="dxa"/>
-              <w:left w:w="108" w:type="dxa"/>
-              <w:bottom w:w="0" w:type="dxa"/>
-              <w:right w:w="108" w:type="dxa"/>
-            </w:tcMar>
-            <w:vAlign w:val="bottom"/>
-            <w:hideMark/>
-          </w:tcPr>
-          <w:p>
-            <w:pPr>
-              <w:autoSpaceDE/>
-              <w:jc w:val="center"/>
-            </w:pPr>
-            <w:r>
-              <w:rPr>
-                <w:i/>
-                <w:iCs/>
-                <w:color w:val="000000"/>
-                <w:sz w:val="22"/>
-                <w:szCs w:val="22"/>
-              </w:rPr>
-              <w:t>3/2</w:t>
-            </w:r>
-          </w:p>
-          <w:p>
-            <w:pPr>
-              <w:jc w:val="center"/>
-            </w:pPr>
-            <w:r>
-              <w:rPr>
-                <w:color w:val="000000"/>
-                <w:sz w:val="22"/>
-                <w:szCs w:val="22"/>
-              </w:rPr>
-              <w:t> </w:t>
-            </w:r>
-          </w:p>
-        </w:tc>
-        <w:tc>
-          <w:tcPr>
-            <w:tcW w:w="5490" w:type="dxa"/>
-            <w:vMerge/>
-            <w:tcBorders>
-              <w:left w:val="nil"/>
-              <w:bottom w:val="single" w:sz="8" w:space="0" w:color="auto"/>
-              <w:right w:val="single" w:sz="8" w:space="0" w:color="auto"/>
-            </w:tcBorders>
-            <w:tcMar>
-              <w:top w:w="0" w:type="dxa"/>
-              <w:left w:w="108" w:type="dxa"/>
-              <w:bottom w:w="0" w:type="dxa"/>
-              <w:right w:w="108" w:type="dxa"/>
-            </w:tcMar>
-            <w:vAlign w:val="center"/>
-            <w:hideMark/>
-          </w:tcPr>
-          <w:p/>
-        </w:tc>
-        <w:tc>
-          <w:tcPr>
-            <w:tcW w:w="6750" w:type="dxa"/>
-            <w:vMerge/>
-            <w:tcBorders>
-              <w:bottom w:val="single" w:sz="8" w:space="0" w:color="auto"/>
-            </w:tcBorders>
-            <w:tcMar>
-              <w:top w:w="0" w:type="dxa"/>
-              <w:left w:w="108" w:type="dxa"/>
-              <w:bottom w:w="0" w:type="dxa"/>
-              <w:right w:w="108" w:type="dxa"/>
-            </w:tcMar>
-            <w:vAlign w:val="center"/>
-            <w:hideMark/>
-          </w:tcPr>
-          <w:p>
-            <w:pPr>
-              <w:ind w:firstLine="220"/>
-            </w:pPr>
-          </w:p>
-        </w:tc>
-        <w:tc>
-          <w:tcPr>
-            <w:tcW w:w="1350" w:type="dxa"/>
-            <w:vMerge/>
-            <w:tcBorders>
-              <w:left w:val="single" w:sz="8" w:space="0" w:color="auto"/>
-              <w:bottom w:val="nil"/>
-              <w:right w:val="single" w:sz="8" w:space="0" w:color="auto"/>
-            </w:tcBorders>
-            <w:noWrap/>
-            <w:tcMar>
-              <w:top w:w="0" w:type="dxa"/>
-              <w:left w:w="108" w:type="dxa"/>
-              <w:bottom w:w="0" w:type="dxa"/>
-              <w:right w:w="108" w:type="dxa"/>
-            </w:tcMar>
-            <w:vAlign w:val="bottom"/>
-            <w:hideMark/>
-          </w:tcPr>
-          <w:p>
-            <w:pPr>
-              <w:jc w:val="center"/>
-            </w:pPr>
-          </w:p>
-        </w:tc>
-      </w:tr>
-      <w:tr>
-        <w:trPr>
-          <w:trHeight w:val="655"/>
-        </w:trPr>
-        <w:tc>
-          <w:tcPr>
-            <w:tcW w:w="810" w:type="dxa"/>
-            <w:tcBorders>
-              <w:top w:val="single" w:sz="8" w:space="0" w:color="auto"/>
-              <w:left w:val="single" w:sz="8" w:space="0" w:color="auto"/>
-              <w:right w:val="single" w:sz="8" w:space="0" w:color="auto"/>
-            </w:tcBorders>
-            <w:noWrap/>
-            <w:tcMar>
-              <w:top w:w="0" w:type="dxa"/>
-              <w:left w:w="108" w:type="dxa"/>
-              <w:bottom w:w="0" w:type="dxa"/>
-              <w:right w:w="108" w:type="dxa"/>
-            </w:tcMar>
-            <w:vAlign w:val="center"/>
-            <w:hideMark/>
-          </w:tcPr>
-          <w:p>
-            <w:pPr>
-              <w:autoSpaceDE/>
-              <w:jc w:val="center"/>
-            </w:pPr>
-            <w:r>
-              <w:rPr>
-                <w:b/>
-                <w:bCs/>
-                <w:color w:val="000000"/>
-                <w:sz w:val="22"/>
-                <w:szCs w:val="22"/>
-              </w:rPr>
-              <w:t>9</w:t>
-            </w:r>
-          </w:p>
-          <w:p>
-            <w:pPr>
-              <w:jc w:val="center"/>
-            </w:pPr>
-            <w:r>
-              <w:rPr>
-                <w:i/>
-                <w:iCs/>
-                <w:color w:val="000000"/>
-                <w:sz w:val="22"/>
-                <w:szCs w:val="22"/>
-              </w:rPr>
-              <w:t>3/7</w:t>
-            </w:r>
-          </w:p>
-        </w:tc>
-        <w:tc>
-          <w:tcPr>
-            <w:tcW w:w="5490" w:type="dxa"/>
-            <w:vMerge w:val="restart"/>
-            <w:tcBorders>
-              <w:top w:val="single" w:sz="8" w:space="0" w:color="auto"/>
-              <w:left w:val="nil"/>
-              <w:right w:val="single" w:sz="8" w:space="0" w:color="auto"/>
-            </w:tcBorders>
-            <w:tcMar>
-              <w:top w:w="0" w:type="dxa"/>
-              <w:left w:w="108" w:type="dxa"/>
-              <w:bottom w:w="0" w:type="dxa"/>
-              <w:right w:w="108" w:type="dxa"/>
-            </w:tcMar>
-            <w:vAlign w:val="center"/>
-            <w:hideMark/>
-          </w:tcPr>
-          <w:p>
-            <w:pPr>
-              <w:rPr>
-                <w:b/>
-              </w:rPr>
-            </w:pPr>
-            <w:r>
-              <w:rPr>
-                <w:b/>
-              </w:rPr>
-              <w:t>Authorization and Authentication</w:t>
-            </w:r>
-          </w:p>
-        </w:tc>
-        <w:tc>
-          <w:tcPr>
-            <w:tcW w:w="6750" w:type="dxa"/>
-            <w:vMerge w:val="restart"/>
-            <w:tcMar>
-              <w:top w:w="0" w:type="dxa"/>
-              <w:left w:w="108" w:type="dxa"/>
-              <w:bottom w:w="0" w:type="dxa"/>
-              <w:right w:w="108" w:type="dxa"/>
-            </w:tcMar>
-            <w:vAlign w:val="center"/>
-            <w:hideMark/>
-          </w:tcPr>
+                <w:sz w:val="22"/>
+                <w:szCs w:val="22"/>
+              </w:rPr>
+            </w:pPr>
+            <w:r>
+              <w:rPr>
+                <w:sz w:val="22"/>
+                <w:szCs w:val="22"/>
+              </w:rPr>
+              <w:t>Lab 7 code review</w:t>
+            </w:r>
+          </w:p>
           <w:p>
             <w:pPr>
               <w:widowControl w:val="0"/>
@@ -7891,20 +7275,413 @@
               <w:adjustRightInd w:val="0"/>
               <w:contextualSpacing/>
               <w:rPr>
-                <w:sz w:val="22"/>
-                <w:szCs w:val="22"/>
-              </w:rPr>
-            </w:pPr>
-            <w:r>
-              <w:rPr>
-                <w:color w:val="000000"/>
-                <w:sz w:val="22"/>
-                <w:szCs w:val="22"/>
-              </w:rPr>
-              <w:t>Lab 7 beta: Add an administrative page to your web app</w:t>
-            </w:r>
-            <w:r>
-              <w:rPr>
+                <w:bCs/>
+                <w:sz w:val="22"/>
+                <w:szCs w:val="22"/>
+              </w:rPr>
+            </w:pPr>
+            <w:r>
+              <w:rPr>
+                <w:sz w:val="22"/>
+                <w:szCs w:val="22"/>
+              </w:rPr>
+              <w:t xml:space="preserve">Read Ch. 11 – SportsStore: </w:t>
+            </w:r>
+            <w:r>
+              <w:rPr>
+                <w:sz w:val="22"/>
+                <w:szCs w:val="22"/>
+              </w:rPr>
+              <w:t>Administration (28 pages)</w:t>
+            </w:r>
+          </w:p>
+          <w:p>
+            <w:pPr>
+              <w:autoSpaceDE/>
+              <w:rPr>
+                <w:color w:val="000000"/>
+                <w:sz w:val="22"/>
+                <w:szCs w:val="22"/>
+              </w:rPr>
+            </w:pPr>
+            <w:r>
+              <w:rPr>
+                <w:color w:val="000000"/>
+                <w:sz w:val="22"/>
+                <w:szCs w:val="22"/>
+              </w:rPr>
+              <w:t>Exercise 8</w:t>
+            </w:r>
+            <w:r>
+              <w:rPr>
+                <w:color w:val="000000"/>
+                <w:sz w:val="22"/>
+                <w:szCs w:val="22"/>
+              </w:rPr>
+              <w:t>: Do the Ch. 10 and 11 projects.</w:t>
+            </w:r>
+          </w:p>
+          <w:p>
+            <w:pPr>
+              <w:autoSpaceDE/>
+            </w:pPr>
+            <w:r>
+              <w:rPr>
+                <w:color w:val="000000"/>
+                <w:sz w:val="22"/>
+                <w:szCs w:val="22"/>
+              </w:rPr>
+              <w:t>Lab 7 Release version and completed code review form.</w:t>
+            </w:r>
+          </w:p>
+        </w:tc>
+        <w:tc>
+          <w:tcPr>
+            <w:tcW w:w="1350" w:type="dxa"/>
+            <w:vMerge w:val="restart"/>
+            <w:tcBorders>
+              <w:top w:val="single" w:sz="8" w:space="0" w:color="auto"/>
+              <w:left w:val="single" w:sz="8" w:space="0" w:color="auto"/>
+              <w:bottom w:val="nil"/>
+              <w:right w:val="single" w:sz="8" w:space="0" w:color="auto"/>
+            </w:tcBorders>
+            <w:noWrap/>
+            <w:tcMar>
+              <w:top w:w="0" w:type="dxa"/>
+              <w:left w:w="108" w:type="dxa"/>
+              <w:bottom w:w="0" w:type="dxa"/>
+              <w:right w:w="108" w:type="dxa"/>
+            </w:tcMar>
+            <w:vAlign w:val="center"/>
+            <w:hideMark/>
+          </w:tcPr>
+          <w:p>
+            <w:pPr>
+              <w:autoSpaceDE/>
+              <w:jc w:val="center"/>
+              <w:rPr>
+                <w:color w:val="000000"/>
+                <w:sz w:val="22"/>
+                <w:szCs w:val="22"/>
+              </w:rPr>
+            </w:pPr>
+            <w:r>
+              <w:rPr>
+                <w:color w:val="000000"/>
+                <w:sz w:val="22"/>
+                <w:szCs w:val="22"/>
+              </w:rPr>
+              <w:t>Mon</w:t>
+            </w:r>
+            <w:r>
+              <w:rPr>
+                <w:color w:val="000000"/>
+                <w:sz w:val="22"/>
+                <w:szCs w:val="22"/>
+              </w:rPr>
+              <w:t>, 2/27</w:t>
+            </w:r>
+          </w:p>
+          <w:p>
+            <w:pPr>
+              <w:autoSpaceDE/>
+              <w:jc w:val="center"/>
+              <w:rPr>
+                <w:color w:val="000000"/>
+                <w:sz w:val="22"/>
+                <w:szCs w:val="22"/>
+              </w:rPr>
+            </w:pPr>
+            <w:r>
+              <w:rPr>
+                <w:color w:val="000000"/>
+                <w:sz w:val="22"/>
+                <w:szCs w:val="22"/>
+              </w:rPr>
+              <w:t>Tue, 2/28</w:t>
+            </w:r>
+          </w:p>
+          <w:p>
+            <w:pPr>
+              <w:autoSpaceDE/>
+              <w:jc w:val="center"/>
+              <w:rPr>
+                <w:color w:val="000000"/>
+                <w:sz w:val="22"/>
+                <w:szCs w:val="22"/>
+              </w:rPr>
+            </w:pPr>
+          </w:p>
+          <w:p>
+            <w:pPr>
+              <w:autoSpaceDE/>
+              <w:jc w:val="center"/>
+            </w:pPr>
+          </w:p>
+          <w:p>
+            <w:pPr>
+              <w:autoSpaceDE/>
+              <w:jc w:val="center"/>
+            </w:pPr>
+            <w:r>
+              <w:rPr>
+                <w:color w:val="000000"/>
+                <w:sz w:val="22"/>
+                <w:szCs w:val="22"/>
+              </w:rPr>
+              <w:t>Thu</w:t>
+            </w:r>
+            <w:r>
+              <w:rPr>
+                <w:color w:val="000000"/>
+                <w:sz w:val="22"/>
+                <w:szCs w:val="22"/>
+              </w:rPr>
+              <w:t>, 3/2</w:t>
+            </w:r>
+          </w:p>
+        </w:tc>
+      </w:tr>
+      <w:tr>
+        <w:trPr>
+          <w:trHeight w:val="735"/>
+        </w:trPr>
+        <w:tc>
+          <w:tcPr>
+            <w:tcW w:w="810" w:type="dxa"/>
+            <w:tcBorders>
+              <w:top w:val="single" w:sz="2" w:space="0" w:color="auto"/>
+              <w:left w:val="single" w:sz="8" w:space="0" w:color="auto"/>
+              <w:bottom w:val="single" w:sz="8" w:space="0" w:color="auto"/>
+              <w:right w:val="single" w:sz="8" w:space="0" w:color="auto"/>
+            </w:tcBorders>
+            <w:noWrap/>
+            <w:tcMar>
+              <w:top w:w="0" w:type="dxa"/>
+              <w:left w:w="108" w:type="dxa"/>
+              <w:bottom w:w="0" w:type="dxa"/>
+              <w:right w:w="108" w:type="dxa"/>
+            </w:tcMar>
+            <w:vAlign w:val="bottom"/>
+            <w:hideMark/>
+          </w:tcPr>
+          <w:p>
+            <w:pPr>
+              <w:autoSpaceDE/>
+              <w:jc w:val="center"/>
+            </w:pPr>
+            <w:r>
+              <w:rPr>
+                <w:i/>
+                <w:iCs/>
+                <w:color w:val="000000"/>
+                <w:sz w:val="22"/>
+                <w:szCs w:val="22"/>
+              </w:rPr>
+              <w:t>3/2</w:t>
+            </w:r>
+          </w:p>
+          <w:p>
+            <w:pPr>
+              <w:jc w:val="center"/>
+            </w:pPr>
+            <w:r>
+              <w:rPr>
+                <w:color w:val="000000"/>
+                <w:sz w:val="22"/>
+                <w:szCs w:val="22"/>
+              </w:rPr>
+              <w:t> </w:t>
+            </w:r>
+          </w:p>
+        </w:tc>
+        <w:tc>
+          <w:tcPr>
+            <w:tcW w:w="5490" w:type="dxa"/>
+            <w:vMerge/>
+            <w:tcBorders>
+              <w:left w:val="nil"/>
+              <w:bottom w:val="single" w:sz="8" w:space="0" w:color="auto"/>
+              <w:right w:val="single" w:sz="8" w:space="0" w:color="auto"/>
+            </w:tcBorders>
+            <w:tcMar>
+              <w:top w:w="0" w:type="dxa"/>
+              <w:left w:w="108" w:type="dxa"/>
+              <w:bottom w:w="0" w:type="dxa"/>
+              <w:right w:w="108" w:type="dxa"/>
+            </w:tcMar>
+            <w:vAlign w:val="center"/>
+            <w:hideMark/>
+          </w:tcPr>
+          <w:p/>
+        </w:tc>
+        <w:tc>
+          <w:tcPr>
+            <w:tcW w:w="6750" w:type="dxa"/>
+            <w:vMerge/>
+            <w:tcBorders>
+              <w:bottom w:val="single" w:sz="8" w:space="0" w:color="auto"/>
+            </w:tcBorders>
+            <w:tcMar>
+              <w:top w:w="0" w:type="dxa"/>
+              <w:left w:w="108" w:type="dxa"/>
+              <w:bottom w:w="0" w:type="dxa"/>
+              <w:right w:w="108" w:type="dxa"/>
+            </w:tcMar>
+            <w:vAlign w:val="center"/>
+            <w:hideMark/>
+          </w:tcPr>
+          <w:p>
+            <w:pPr>
+              <w:ind w:firstLine="220"/>
+            </w:pPr>
+          </w:p>
+        </w:tc>
+        <w:tc>
+          <w:tcPr>
+            <w:tcW w:w="1350" w:type="dxa"/>
+            <w:vMerge/>
+            <w:tcBorders>
+              <w:left w:val="single" w:sz="8" w:space="0" w:color="auto"/>
+              <w:bottom w:val="nil"/>
+              <w:right w:val="single" w:sz="8" w:space="0" w:color="auto"/>
+            </w:tcBorders>
+            <w:noWrap/>
+            <w:tcMar>
+              <w:top w:w="0" w:type="dxa"/>
+              <w:left w:w="108" w:type="dxa"/>
+              <w:bottom w:w="0" w:type="dxa"/>
+              <w:right w:w="108" w:type="dxa"/>
+            </w:tcMar>
+            <w:vAlign w:val="bottom"/>
+            <w:hideMark/>
+          </w:tcPr>
+          <w:p>
+            <w:pPr>
+              <w:jc w:val="center"/>
+            </w:pPr>
+          </w:p>
+        </w:tc>
+      </w:tr>
+      <w:tr>
+        <w:trPr>
+          <w:trHeight w:val="655"/>
+        </w:trPr>
+        <w:tc>
+          <w:tcPr>
+            <w:tcW w:w="810" w:type="dxa"/>
+            <w:tcBorders>
+              <w:top w:val="single" w:sz="8" w:space="0" w:color="auto"/>
+              <w:left w:val="single" w:sz="8" w:space="0" w:color="auto"/>
+              <w:right w:val="single" w:sz="8" w:space="0" w:color="auto"/>
+            </w:tcBorders>
+            <w:noWrap/>
+            <w:tcMar>
+              <w:top w:w="0" w:type="dxa"/>
+              <w:left w:w="108" w:type="dxa"/>
+              <w:bottom w:w="0" w:type="dxa"/>
+              <w:right w:w="108" w:type="dxa"/>
+            </w:tcMar>
+            <w:vAlign w:val="center"/>
+            <w:hideMark/>
+          </w:tcPr>
+          <w:p>
+            <w:pPr>
+              <w:autoSpaceDE/>
+              <w:jc w:val="center"/>
+            </w:pPr>
+            <w:r>
+              <w:rPr>
+                <w:b/>
+                <w:bCs/>
+                <w:color w:val="000000"/>
+                <w:sz w:val="22"/>
+                <w:szCs w:val="22"/>
+              </w:rPr>
+              <w:t>9</w:t>
+            </w:r>
+          </w:p>
+          <w:p>
+            <w:pPr>
+              <w:jc w:val="center"/>
+            </w:pPr>
+            <w:r>
+              <w:rPr>
+                <w:i/>
+                <w:iCs/>
+                <w:color w:val="000000"/>
+                <w:sz w:val="22"/>
+                <w:szCs w:val="22"/>
+              </w:rPr>
+              <w:t>3/7</w:t>
+            </w:r>
+          </w:p>
+        </w:tc>
+        <w:tc>
+          <w:tcPr>
+            <w:tcW w:w="5490" w:type="dxa"/>
+            <w:vMerge w:val="restart"/>
+            <w:tcBorders>
+              <w:top w:val="single" w:sz="8" w:space="0" w:color="auto"/>
+              <w:left w:val="nil"/>
+              <w:right w:val="single" w:sz="8" w:space="0" w:color="auto"/>
+            </w:tcBorders>
+            <w:tcMar>
+              <w:top w:w="0" w:type="dxa"/>
+              <w:left w:w="108" w:type="dxa"/>
+              <w:bottom w:w="0" w:type="dxa"/>
+              <w:right w:w="108" w:type="dxa"/>
+            </w:tcMar>
+            <w:vAlign w:val="center"/>
+            <w:hideMark/>
+          </w:tcPr>
+          <w:p>
+            <w:pPr>
+              <w:rPr>
+                <w:b/>
+              </w:rPr>
+            </w:pPr>
+            <w:r>
+              <w:rPr>
+                <w:b/>
+              </w:rPr>
+              <w:t>Authorization and Authentication</w:t>
+            </w:r>
+          </w:p>
+        </w:tc>
+        <w:tc>
+          <w:tcPr>
+            <w:tcW w:w="6750" w:type="dxa"/>
+            <w:vMerge w:val="restart"/>
+            <w:tcMar>
+              <w:top w:w="0" w:type="dxa"/>
+              <w:left w:w="108" w:type="dxa"/>
+              <w:bottom w:w="0" w:type="dxa"/>
+              <w:right w:w="108" w:type="dxa"/>
+            </w:tcMar>
+            <w:vAlign w:val="center"/>
+            <w:hideMark/>
+          </w:tcPr>
+          <w:p>
+            <w:pPr>
+              <w:autoSpaceDE/>
+              <w:rPr>
+                <w:bCs/>
+                <w:sz w:val="22"/>
+                <w:szCs w:val="22"/>
+              </w:rPr>
+            </w:pPr>
+            <w:r>
+              <w:rPr>
+                <w:color w:val="000000"/>
+                <w:sz w:val="22"/>
+                <w:szCs w:val="22"/>
+              </w:rPr>
+              <w:t>Lab 8 Beta: TBD</w:t>
+            </w:r>
+            <w:r>
+              <w:rPr>
+                <w:bCs/>
                 <w:sz w:val="22"/>
                 <w:szCs w:val="22"/>
               </w:rPr>
@@ -7930,10 +7707,32 @@
             </w:pPr>
             <w:r>
               <w:rPr>
-                <w:sz w:val="22"/>
-                <w:szCs w:val="22"/>
-              </w:rPr>
-              <w:t>Lab 7 code review</w:t>
+                <w:bCs/>
+                <w:sz w:val="22"/>
+                <w:szCs w:val="22"/>
+              </w:rPr>
+              <w:t>Lab 8 code review</w:t>
+            </w:r>
+            <w:r>
+              <w:rPr>
+                <w:sz w:val="22"/>
+                <w:szCs w:val="22"/>
+              </w:rPr>
+              <w:t xml:space="preserve"> </w:t>
+            </w:r>
+            <w:r>
+              <w:rPr>
+                <w:sz w:val="22"/>
+                <w:szCs w:val="22"/>
+              </w:rPr>
+              <w:t xml:space="preserve">Ch. 12 </w:t>
+            </w:r>
+            <w:r>
+              <w:rPr>
+                <w:sz w:val="22"/>
+                <w:szCs w:val="22"/>
+              </w:rPr>
+              <w:t>– Security and Finishing Touches</w:t>
             </w:r>
           </w:p>
           <w:p>
@@ -7958,14 +7757,7 @@
                 <w:sz w:val="22"/>
                 <w:szCs w:val="22"/>
               </w:rPr>
-              <w:t xml:space="preserve">Ch. 12 </w:t>
-            </w:r>
-            <w:r>
-              <w:rPr>
-                <w:sz w:val="22"/>
-                <w:szCs w:val="22"/>
-              </w:rPr>
-              <w:t>– Security and Finishing Touches</w:t>
+              <w:t>Read Ch. 12</w:t>
             </w:r>
           </w:p>
           <w:p>
@@ -8007,7 +7799,7 @@
                 <w:sz w:val="22"/>
                 <w:szCs w:val="22"/>
               </w:rPr>
-              <w:t>Lab 7 Release version and completed code review form.</w:t>
+              <w:t>Lab 8 Release version and completed code review form.</w:t>
             </w:r>
           </w:p>
         </w:tc>
@@ -8341,90 +8133,40 @@
                 <w:szCs w:val="22"/>
               </w:rPr>
             </w:pPr>
-            <w:r>
-              <w:rPr>
-                <w:color w:val="000000"/>
-                <w:sz w:val="22"/>
-                <w:szCs w:val="22"/>
-              </w:rPr>
-              <w:t>Lab 8 Beta: TBD</w:t>
-            </w:r>
-            <w:r>
-              <w:rPr>
-                <w:bCs/>
-                <w:sz w:val="22"/>
-                <w:szCs w:val="22"/>
-              </w:rPr>
-              <w:t xml:space="preserve"> </w:t>
-            </w:r>
           </w:p>
           <w:p>
             <w:pPr>
               <w:autoSpaceDE/>
-              <w:rPr>
-                <w:bCs/>
-                <w:sz w:val="22"/>
-                <w:szCs w:val="22"/>
-              </w:rPr>
-            </w:pPr>
-            <w:r>
-              <w:rPr>
-                <w:bCs/>
-                <w:sz w:val="22"/>
-                <w:szCs w:val="22"/>
-              </w:rPr>
-              <w:t>Lab 8 code review</w:t>
+            </w:pPr>
+            <w:r>
+              <w:rPr>
+                <w:color w:val="000000"/>
+                <w:sz w:val="22"/>
+                <w:szCs w:val="22"/>
+              </w:rPr>
+              <w:t>Read</w:t>
+            </w:r>
+            <w:r>
+              <w:rPr>
+                <w:color w:val="000000"/>
+                <w:sz w:val="22"/>
+                <w:szCs w:val="22"/>
+              </w:rPr>
+              <w:t xml:space="preserve"> Ch. 20</w:t>
+            </w:r>
+            <w:r>
+              <w:rPr>
+                <w:color w:val="000000"/>
+                <w:sz w:val="22"/>
+                <w:szCs w:val="22"/>
+              </w:rPr>
+              <w:t xml:space="preserve"> – API Controllers</w:t>
             </w:r>
           </w:p>
           <w:p>
             <w:pPr>
               <w:autoSpaceDE/>
             </w:pPr>
-            <w:r>
-              <w:rPr>
-                <w:color w:val="000000"/>
-                <w:sz w:val="22"/>
-                <w:szCs w:val="22"/>
-              </w:rPr>
-              <w:t>Exercise</w:t>
-            </w:r>
-            <w:r>
-              <w:rPr>
-                <w:color w:val="000000"/>
-                <w:sz w:val="22"/>
-                <w:szCs w:val="22"/>
-              </w:rPr>
-              <w:t xml:space="preserve"> 10</w:t>
-            </w:r>
-            <w:r>
-              <w:rPr>
-                <w:color w:val="000000"/>
-                <w:sz w:val="22"/>
-                <w:szCs w:val="22"/>
-              </w:rPr>
-              <w:t xml:space="preserve">: </w:t>
-            </w:r>
-            <w:r>
-              <w:rPr>
-                <w:color w:val="000000"/>
-                <w:sz w:val="22"/>
-                <w:szCs w:val="22"/>
-              </w:rPr>
-              <w:t>Do the Ch. 20 project</w:t>
-            </w:r>
-          </w:p>
-          <w:p>
-            <w:pPr>
-              <w:autoSpaceDE/>
-            </w:pPr>
-            <w:r>
-              <w:rPr>
-                <w:color w:val="000000"/>
-                <w:sz w:val="22"/>
-                <w:szCs w:val="22"/>
-              </w:rPr>
-              <w:t>Lab 8 Release version and completed code review form.</w:t>
-            </w:r>
           </w:p>
         </w:tc>
         <w:tc>
@@ -8450,77 +8192,7 @@
           <w:p>
             <w:pPr>
               <w:autoSpaceDE/>
-              <w:jc w:val="center"/>
-              <w:rPr>
-                <w:color w:val="000000"/>
-                <w:sz w:val="22"/>
-                <w:szCs w:val="22"/>
-              </w:rPr>
-            </w:pPr>
-            <w:r>
-              <w:rPr>
-                <w:color w:val="000000"/>
-                <w:sz w:val="22"/>
-                <w:szCs w:val="22"/>
-              </w:rPr>
-              <w:t>Mon</w:t>
-            </w:r>
-            <w:r>
-              <w:rPr>
-                <w:color w:val="000000"/>
-                <w:sz w:val="22"/>
-                <w:szCs w:val="22"/>
-              </w:rPr>
-              <w:t>, 3/13</w:t>
-            </w:r>
-          </w:p>
-          <w:p>
-            <w:pPr>
-              <w:autoSpaceDE/>
-              <w:jc w:val="center"/>
-            </w:pPr>
-            <w:r>
-              <w:rPr>
-                <w:color w:val="000000"/>
-                <w:sz w:val="22"/>
-                <w:szCs w:val="22"/>
-              </w:rPr>
-              <w:t>Tue, 3/14</w:t>
-            </w:r>
-          </w:p>
-          <w:p>
-            <w:pPr>
-              <w:autoSpaceDE/>
-              <w:jc w:val="center"/>
-            </w:pPr>
-          </w:p>
-          <w:p>
-            <w:pPr>
-              <w:autoSpaceDE/>
-              <w:jc w:val="center"/>
-            </w:pPr>
-          </w:p>
-          <w:p>
-            <w:pPr>
-              <w:autoSpaceDE/>
-              <w:jc w:val="center"/>
-            </w:pPr>
-            <w:r>
-              <w:rPr>
-                <w:color w:val="000000"/>
-                <w:sz w:val="22"/>
-                <w:szCs w:val="22"/>
-              </w:rPr>
-              <w:t>Thu</w:t>
-            </w:r>
-            <w:r>
-              <w:rPr>
-                <w:color w:val="000000"/>
-                <w:sz w:val="22"/>
-                <w:szCs w:val="22"/>
-              </w:rPr>
-              <w:t>, 3/16</w:t>
-            </w:r>
+            </w:pPr>
           </w:p>
         </w:tc>
       </w:tr>
@@ -9307,8 +8979,10 @@
           <w:u w:val="single"/>
           <w:lang w:val="en-US"/>
         </w:rPr>
-        <w:t>Thursday</w:t>
-      </w:r>
+        <w:t>Friday</w:t>
+      </w:r>
+      <w:bookmarkStart w:id="0" w:name="_GoBack"/>
+      <w:bookmarkEnd w:id="0"/>
     </w:p>
     <w:p>
       <w:pPr>
@@ -9550,7 +9224,7 @@
 </file>
 
 <file path=word/endnotes.xml><?xml version="1.0" encoding="utf-8"?>
-<w:endnotes xmlns:wpc="http://schemas.microsoft.com/office/word/2010/wordprocessingCanvas" xmlns:mo="http://schemas.microsoft.com/office/mac/office/2008/main" xmlns:mc="http://schemas.openxmlformats.org/markup-compatibility/2006" xmlns:mv="urn:schemas-microsoft-com:mac:vml" xmlns:o="urn:schemas-microsoft-com:office:office" xmlns:r="http://schemas.openxmlformats.org/officeDocument/2006/relationships" xmlns:m="http://schemas.openxmlformats.org/officeDocument/2006/math" xmlns:v="urn:schemas-microsoft-com:vml" xmlns:wp14="http://schemas.microsoft.com/office/word/2010/wordprocessingDrawing" xmlns:wp="http://schemas.openxmlformats.org/drawingml/2006/wordprocessingDrawing" xmlns:w10="urn:schemas-microsoft-com:office:word" xmlns:w="http://schemas.openxmlformats.org/wordprocessingml/2006/main" xmlns:w14="http://schemas.microsoft.com/office/word/2010/wordml" xmlns:wpg="http://schemas.microsoft.com/office/word/2010/wordprocessingGroup" xmlns:wpi="http://schemas.microsoft.com/office/word/2010/wordprocessingInk" xmlns:wne="http://schemas.microsoft.com/office/word/2006/wordml" xmlns:wps="http://schemas.microsoft.com/office/word/2010/wordprocessingShape" mc:Ignorable="w14 wp14">
+<w:endnotes xmlns:wpc="http://schemas.microsoft.com/office/word/2010/wordprocessingCanvas" xmlns:mo="http://schemas.microsoft.com/office/mac/office/2008/main" xmlns:mc="http://schemas.openxmlformats.org/markup-compatibility/2006" xmlns:mv="urn:schemas-microsoft-com:mac:vml" xmlns:o="urn:schemas-microsoft-com:office:office" xmlns:r="http://schemas.openxmlformats.org/officeDocument/2006/relationships" xmlns:m="http://schemas.openxmlformats.org/officeDocument/2006/math" xmlns:v="urn:schemas-microsoft-com:vml" xmlns:wp14="http://schemas.microsoft.com/office/word/2010/wordprocessingDrawing" xmlns:wp="http://schemas.openxmlformats.org/drawingml/2006/wordprocessingDrawing" xmlns:w10="urn:schemas-microsoft-com:office:word" xmlns:w="http://schemas.openxmlformats.org/wordprocessingml/2006/main" xmlns:w14="http://schemas.microsoft.com/office/word/2010/wordml" xmlns:w15="http://schemas.microsoft.com/office/word/2012/wordml" xmlns:wpg="http://schemas.microsoft.com/office/word/2010/wordprocessingGroup" xmlns:wpi="http://schemas.microsoft.com/office/word/2010/wordprocessingInk" xmlns:wne="http://schemas.microsoft.com/office/word/2006/wordml" xmlns:wps="http://schemas.microsoft.com/office/word/2010/wordprocessingShape" mc:Ignorable="w14 w15 wp14">
   <w:endnote w:type="separator" w:id="-1">
     <w:p>
       <w:r>
@@ -9569,7 +9243,7 @@
 </file>
 
 <file path=word/footnotes.xml><?xml version="1.0" encoding="utf-8"?>
-<w:footnotes xmlns:wpc="http://schemas.microsoft.com/office/word/2010/wordprocessingCanvas" xmlns:mo="http://schemas.microsoft.com/office/mac/office/2008/main" xmlns:mc="http://schemas.openxmlformats.org/markup-compatibility/2006" xmlns:mv="urn:schemas-microsoft-com:mac:vml" xmlns:o="urn:schemas-microsoft-com:office:office" xmlns:r="http://schemas.openxmlformats.org/officeDocument/2006/relationships" xmlns:m="http://schemas.openxmlformats.org/officeDocument/2006/math" xmlns:v="urn:schemas-microsoft-com:vml" xmlns:wp14="http://schemas.microsoft.com/office/word/2010/wordprocessingDrawing" xmlns:wp="http://schemas.openxmlformats.org/drawingml/2006/wordprocessingDrawing" xmlns:w10="urn:schemas-microsoft-com:office:word" xmlns:w="http://schemas.openxmlformats.org/wordprocessingml/2006/main" xmlns:w14="http://schemas.microsoft.com/office/word/2010/wordml" xmlns:wpg="http://schemas.microsoft.com/office/word/2010/wordprocessingGroup" xmlns:wpi="http://schemas.microsoft.com/office/word/2010/wordprocessingInk" xmlns:wne="http://schemas.microsoft.com/office/word/2006/wordml" xmlns:wps="http://schemas.microsoft.com/office/word/2010/wordprocessingShape" mc:Ignorable="w14 wp14">
+<w:footnotes xmlns:wpc="http://schemas.microsoft.com/office/word/2010/wordprocessingCanvas" xmlns:mo="http://schemas.microsoft.com/office/mac/office/2008/main" xmlns:mc="http://schemas.openxmlformats.org/markup-compatibility/2006" xmlns:mv="urn:schemas-microsoft-com:mac:vml" xmlns:o="urn:schemas-microsoft-com:office:office" xmlns:r="http://schemas.openxmlformats.org/officeDocument/2006/relationships" xmlns:m="http://schemas.openxmlformats.org/officeDocument/2006/math" xmlns:v="urn:schemas-microsoft-com:vml" xmlns:wp14="http://schemas.microsoft.com/office/word/2010/wordprocessingDrawing" xmlns:wp="http://schemas.openxmlformats.org/drawingml/2006/wordprocessingDrawing" xmlns:w10="urn:schemas-microsoft-com:office:word" xmlns:w="http://schemas.openxmlformats.org/wordprocessingml/2006/main" xmlns:w14="http://schemas.microsoft.com/office/word/2010/wordml" xmlns:w15="http://schemas.microsoft.com/office/word/2012/wordml" xmlns:wpg="http://schemas.microsoft.com/office/word/2010/wordprocessingGroup" xmlns:wpi="http://schemas.microsoft.com/office/word/2010/wordprocessingInk" xmlns:wne="http://schemas.microsoft.com/office/word/2006/wordml" xmlns:wps="http://schemas.microsoft.com/office/word/2010/wordprocessingShape" mc:Ignorable="w14 w15 wp14">
   <w:footnote w:type="separator" w:id="-1">
     <w:p>
       <w:r>
@@ -9588,7 +9262,7 @@
 </file>
 
 <file path=word/numbering.xml><?xml version="1.0" encoding="utf-8"?>
-<w:numbering xmlns:wpc="http://schemas.microsoft.com/office/word/2010/wordprocessingCanvas" xmlns:mo="http://schemas.microsoft.com/office/mac/office/2008/main" xmlns:mc="http://schemas.openxmlformats.org/markup-compatibility/2006" xmlns:mv="urn:schemas-microsoft-com:mac:vml" xmlns:o="urn:schemas-microsoft-com:office:office" xmlns:r="http://schemas.openxmlformats.org/officeDocument/2006/relationships" xmlns:m="http://schemas.openxmlformats.org/officeDocument/2006/math" xmlns:v="urn:schemas-microsoft-com:vml" xmlns:wp14="http://schemas.microsoft.com/office/word/2010/wordprocessingDrawing" xmlns:wp="http://schemas.openxmlformats.org/drawingml/2006/wordprocessingDrawing" xmlns:w10="urn:schemas-microsoft-com:office:word" xmlns:w="http://schemas.openxmlformats.org/wordprocessingml/2006/main" xmlns:w14="http://schemas.microsoft.com/office/word/2010/wordml" xmlns:wpg="http://schemas.microsoft.com/office/word/2010/wordprocessingGroup" xmlns:wpi="http://schemas.microsoft.com/office/word/2010/wordprocessingInk" xmlns:wne="http://schemas.microsoft.com/office/word/2006/wordml" xmlns:wps="http://schemas.microsoft.com/office/word/2010/wordprocessingShape" mc:Ignorable="w14 wp14">
+<w:numbering xmlns:wpc="http://schemas.microsoft.com/office/word/2010/wordprocessingCanvas" xmlns:mo="http://schemas.microsoft.com/office/mac/office/2008/main" xmlns:mc="http://schemas.openxmlformats.org/markup-compatibility/2006" xmlns:mv="urn:schemas-microsoft-com:mac:vml" xmlns:o="urn:schemas-microsoft-com:office:office" xmlns:r="http://schemas.openxmlformats.org/officeDocument/2006/relationships" xmlns:m="http://schemas.openxmlformats.org/officeDocument/2006/math" xmlns:v="urn:schemas-microsoft-com:vml" xmlns:wp14="http://schemas.microsoft.com/office/word/2010/wordprocessingDrawing" xmlns:wp="http://schemas.openxmlformats.org/drawingml/2006/wordprocessingDrawing" xmlns:w10="urn:schemas-microsoft-com:office:word" xmlns:w="http://schemas.openxmlformats.org/wordprocessingml/2006/main" xmlns:w14="http://schemas.microsoft.com/office/word/2010/wordml" xmlns:w15="http://schemas.microsoft.com/office/word/2012/wordml" xmlns:wpg="http://schemas.microsoft.com/office/word/2010/wordprocessingGroup" xmlns:wpi="http://schemas.microsoft.com/office/word/2010/wordprocessingInk" xmlns:wne="http://schemas.microsoft.com/office/word/2006/wordml" xmlns:wps="http://schemas.microsoft.com/office/word/2010/wordprocessingShape" mc:Ignorable="w14 w15 wp14">
   <w:abstractNum w:abstractNumId="0">
     <w:nsid w:val="03F864CC"/>
     <w:multiLevelType w:val="hybridMultilevel"/>
@@ -10443,7 +10117,7 @@
 </file>
 
 <file path=word/styles.xml><?xml version="1.0" encoding="utf-8"?>
-<w:styles xmlns:mc="http://schemas.openxmlformats.org/markup-compatibility/2006" xmlns:r="http://schemas.openxmlformats.org/officeDocument/2006/relationships" xmlns:w="http://schemas.openxmlformats.org/wordprocessingml/2006/main" xmlns:w14="http://schemas.microsoft.com/office/word/2010/wordml" mc:Ignorable="w14">
+<w:styles xmlns:mc="http://schemas.openxmlformats.org/markup-compatibility/2006" xmlns:r="http://schemas.openxmlformats.org/officeDocument/2006/relationships" xmlns:w="http://schemas.openxmlformats.org/wordprocessingml/2006/main" xmlns:w14="http://schemas.microsoft.com/office/word/2010/wordml" xmlns:w15="http://schemas.microsoft.com/office/word/2012/wordml" mc:Ignorable="w14 w15">
   <w:docDefaults>
     <w:rPrDefault>
       <w:rPr>
@@ -10453,617 +10127,389 @@
     </w:rPrDefault>
     <w:pPrDefault/>
   </w:docDefaults>
-  <w:latentStyles w:defLockedState="0" w:defUIPriority="99" w:defSemiHidden="1" w:defUnhideWhenUsed="1" w:defQFormat="0" w:count="276">
-    <w:lsdException w:name="Normal" w:semiHidden="0" w:uiPriority="0" w:unhideWhenUsed="0" w:qFormat="1"/>
-    <w:lsdException w:name="heading 1" w:semiHidden="0" w:uiPriority="9" w:unhideWhenUsed="0" w:qFormat="1"/>
-    <w:lsdException w:name="heading 2" w:uiPriority="9" w:qFormat="1"/>
-    <w:lsdException w:name="heading 3" w:uiPriority="9" w:qFormat="1"/>
-    <w:lsdException w:name="heading 4" w:uiPriority="9" w:qFormat="1"/>
-    <w:lsdException w:name="heading 5" w:uiPriority="9" w:qFormat="1"/>
-    <w:lsdException w:name="heading 6" w:uiPriority="9" w:qFormat="1"/>
-    <w:lsdException w:name="heading 7" w:uiPriority="9" w:qFormat="1"/>
-    <w:lsdException w:name="heading 8" w:uiPriority="9" w:qFormat="1"/>
-    <w:lsdException w:name="heading 9" w:uiPriority="9" w:qFormat="1"/>
-    <w:lsdException w:name="toc 1" w:uiPriority="39"/>
-    <w:lsdException w:name="toc 2" w:uiPriority="39"/>
-    <w:lsdException w:name="toc 3" w:uiPriority="39"/>
-    <w:lsdException w:name="toc 4" w:uiPriority="39"/>
-    <w:lsdException w:name="toc 5" w:uiPriority="39"/>
-    <w:lsdException w:name="toc 6" w:uiPriority="39"/>
-    <w:lsdException w:name="toc 7" w:uiPriority="39"/>
-    <w:lsdException w:name="toc 8" w:uiPriority="39"/>
-    <w:lsdException w:name="toc 9" w:uiPriority="39"/>
-    <w:lsdException w:name="caption" w:uiPriority="35" w:qFormat="1"/>
-    <w:lsdException w:name="Title" w:semiHidden="0" w:uiPriority="10" w:unhideWhenUsed="0" w:qFormat="1"/>
-    <w:lsdException w:name="Default Paragraph Font" w:uiPriority="1"/>
-    <w:lsdException w:name="Subtitle" w:semiHidden="0" w:uiPriority="11" w:unhideWhenUsed="0" w:qFormat="1"/>
-    <w:lsdException w:name="Strong" w:semiHidden="0" w:uiPriority="22" w:unhideWhenUsed="0" w:qFormat="1"/>
-    <w:lsdException w:name="Emphasis" w:semiHidden="0" w:uiPriority="20" w:unhideWhenUsed="0" w:qFormat="1"/>
-    <w:lsdException w:name="Table Grid" w:semiHidden="0" w:uiPriority="39" w:unhideWhenUsed="0"/>
-    <w:lsdException w:name="Placeholder Text" w:unhideWhenUsed="0"/>
-    <w:lsdException w:name="No Spacing" w:semiHidden="0" w:uiPriority="1" w:unhideWhenUsed="0" w:qFormat="1"/>
-    <w:lsdException w:name="Light Shading" w:semiHidden="0" w:uiPriority="60" w:unhideWhenUsed="0"/>
-    <w:lsdException w:name="Light List" w:semiHidden="0" w:uiPriority="61" w:unhideWhenUsed="0"/>
-    <w:lsdException w:name="Light Grid" w:semiHidden="0" w:uiPriority="62" w:unhideWhenUsed="0"/>
-    <w:lsdException w:name="Medium Shading 1" w:semiHidden="0" w:uiPriority="63" w:unhideWhenUsed="0"/>
-    <w:lsdException w:name="Medium Shading 2" w:semiHidden="0" w:uiPriority="64" w:unhideWhenUsed="0"/>
-    <w:lsdException w:name="Medium List 1" w:semiHidden="0" w:uiPriority="65" w:unhideWhenUsed="0"/>
-    <w:lsdException w:name="Medium List 2" w:semiHidden="0" w:uiPriority="66" w:unhideWhenUsed="0"/>
-    <w:lsdException w:name="Medium Grid 1" w:semiHidden="0" w:uiPriority="67" w:unhideWhenUsed="0"/>
-    <w:lsdException w:name="Medium Grid 2" w:semiHidden="0" w:uiPriority="68" w:unhideWhenUsed="0"/>
-    <w:lsdException w:name="Medium Grid 3" w:semiHidden="0" w:uiPriority="69" w:unhideWhenUsed="0"/>
-    <w:lsdException w:name="Dark List" w:semiHidden="0" w:uiPriority="70" w:unhideWhenUsed="0"/>
-    <w:lsdException w:name="Colorful Shading" w:semiHidden="0" w:uiPriority="71" w:unhideWhenUsed="0"/>
-    <w:lsdException w:name="Colorful List" w:semiHidden="0" w:uiPriority="72" w:unhideWhenUsed="0"/>
-    <w:lsdException w:name="Colorful Grid" w:semiHidden="0" w:uiPriority="73" w:unhideWhenUsed="0"/>
-    <w:lsdException w:name="Light Shading Accent 1" w:semiHidden="0" w:uiPriority="60" w:unhideWhenUsed="0"/>
-    <w:lsdException w:name="Light List Accent 1" w:semiHidden="0" w:uiPriority="61" w:unhideWhenUsed="0"/>
-    <w:lsdException w:name="Light Grid Accent 1" w:semiHidden="0" w:uiPriority="62" w:unhideWhenUsed="0"/>
-    <w:lsdException w:name="Medium Shading 1 Accent 1" w:semiHidden="0" w:uiPriority="63" w:unhideWhenUsed="0"/>
-    <w:lsdException w:name="Medium Shading 2 Accent 1" w:semiHidden="0" w:uiPriority="64" w:unhideWhenUsed="0"/>
-    <w:lsdException w:name="Medium List 1 Accent 1" w:semiHidden="0" w:uiPriority="65" w:unhideWhenUsed="0"/>
-    <w:lsdException w:name="Revision" w:unhideWhenUsed="0"/>
-    <w:lsdException w:name="List Paragraph" w:semiHidden="0" w:uiPriority="72" w:unhideWhenUsed="0" w:qFormat="1"/>
-    <w:lsdException w:name="Quote" w:semiHidden="0" w:uiPriority="29" w:unhideWhenUsed="0" w:qFormat="1"/>
-    <w:lsdException w:name="Intense Quote" w:semiHidden="0" w:uiPriority="30" w:unhideWhenUsed="0" w:qFormat="1"/>
-    <w:lsdException w:name="Medium List 2 Accent 1" w:semiHidden="0" w:uiPriority="66" w:unhideWhenUsed="0"/>
-    <w:lsdException w:name="Medium Grid 1 Accent 1" w:semiHidden="0" w:uiPriority="67" w:unhideWhenUsed="0"/>
-    <w:lsdException w:name="Medium Grid 2 Accent 1" w:semiHidden="0" w:uiPriority="68" w:unhideWhenUsed="0"/>
-    <w:lsdException w:name="Medium Grid 3 Accent 1" w:semiHidden="0" w:uiPriority="69" w:unhideWhenUsed="0"/>
-    <w:lsdException w:name="Dark List Accent 1" w:semiHidden="0" w:uiPriority="70" w:unhideWhenUsed="0"/>
-    <w:lsdException w:name="Colorful Shading Accent 1" w:semiHidden="0" w:uiPriority="71" w:unhideWhenUsed="0"/>
-    <w:lsdException w:name="Colorful List Accent 1" w:semiHidden="0" w:uiPriority="72" w:unhideWhenUsed="0"/>
-    <w:lsdException w:name="Colorful Grid Accent 1" w:semiHidden="0" w:uiPriority="73" w:unhideWhenUsed="0"/>
-    <w:lsdException w:name="Light Shading Accent 2" w:semiHidden="0" w:uiPriority="60" w:unhideWhenUsed="0"/>
-    <w:lsdException w:name="Light List Accent 2" w:semiHidden="0" w:uiPriority="61" w:unhideWhenUsed="0"/>
-    <w:lsdException w:name="Light Grid Accent 2" w:semiHidden="0" w:uiPriority="62" w:unhideWhenUsed="0"/>
-    <w:lsdException w:name="Medium Shading 1 Accent 2" w:semiHidden="0" w:uiPriority="63" w:unhideWhenUsed="0"/>
-    <w:lsdException w:name="Medium Shading 2 Accent 2" w:semiHidden="0" w:uiPriority="64" w:unhideWhenUsed="0"/>
-    <w:lsdException w:name="Medium List 1 Accent 2" w:semiHidden="0" w:uiPriority="65" w:unhideWhenUsed="0"/>
-    <w:lsdException w:name="Medium List 2 Accent 2" w:semiHidden="0" w:uiPriority="66" w:unhideWhenUsed="0"/>
-    <w:lsdException w:name="Medium Grid 1 Accent 2" w:semiHidden="0" w:uiPriority="67" w:unhideWhenUsed="0"/>
-    <w:lsdException w:name="Medium Grid 2 Accent 2" w:semiHidden="0" w:uiPriority="68" w:unhideWhenUsed="0"/>
-    <w:lsdException w:name="Medium Grid 3 Accent 2" w:semiHidden="0" w:uiPriority="69" w:unhideWhenUsed="0"/>
-    <w:lsdException w:name="Dark List Accent 2" w:semiHidden="0" w:uiPriority="70" w:unhideWhenUsed="0"/>
-    <w:lsdException w:name="Colorful Shading Accent 2" w:semiHidden="0" w:uiPriority="71" w:unhideWhenUsed="0"/>
-    <w:lsdException w:name="Colorful List Accent 2" w:semiHidden="0" w:uiPriority="72" w:unhideWhenUsed="0"/>
-    <w:lsdException w:name="Colorful Grid Accent 2" w:semiHidden="0" w:uiPriority="73" w:unhideWhenUsed="0"/>
-    <w:lsdException w:name="Light Shading Accent 3" w:semiHidden="0" w:uiPriority="60" w:unhideWhenUsed="0"/>
-    <w:lsdException w:name="Light List Accent 3" w:semiHidden="0" w:uiPriority="61" w:unhideWhenUsed="0"/>
-    <w:lsdException w:name="Light Grid Accent 3" w:semiHidden="0" w:uiPriority="62" w:unhideWhenUsed="0"/>
-    <w:lsdException w:name="Medium Shading 1 Accent 3" w:semiHidden="0" w:uiPriority="63" w:unhideWhenUsed="0"/>
-    <w:lsdException w:name="Medium Shading 2 Accent 3" w:semiHidden="0" w:uiPriority="64" w:unhideWhenUsed="0"/>
-    <w:lsdException w:name="Medium List 1 Accent 3" w:semiHidden="0" w:uiPriority="65" w:unhideWhenUsed="0"/>
-    <w:lsdException w:name="Medium List 2 Accent 3" w:semiHidden="0" w:uiPriority="66" w:unhideWhenUsed="0"/>
-    <w:lsdException w:name="Medium Grid 1 Accent 3" w:semiHidden="0" w:uiPriority="67" w:unhideWhenUsed="0"/>
-    <w:lsdException w:name="Medium Grid 2 Accent 3" w:semiHidden="0" w:uiPriority="68" w:unhideWhenUsed="0"/>
-    <w:lsdException w:name="Medium Grid 3 Accent 3" w:semiHidden="0" w:uiPriority="69" w:unhideWhenUsed="0"/>
-    <w:lsdException w:name="Dark List Accent 3" w:semiHidden="0" w:uiPriority="70" w:unhideWhenUsed="0"/>
-    <w:lsdException w:name="Colorful Shading Accent 3" w:semiHidden="0" w:uiPriority="71" w:unhideWhenUsed="0"/>
-    <w:lsdException w:name="Colorful List Accent 3" w:semiHidden="0" w:uiPriority="72" w:unhideWhenUsed="0"/>
-    <w:lsdException w:name="Colorful Grid Accent 3" w:semiHidden="0" w:uiPriority="73" w:unhideWhenUsed="0"/>
-    <w:lsdException w:name="Light Shading Accent 4" w:semiHidden="0" w:uiPriority="60" w:unhideWhenUsed="0"/>
-    <w:lsdException w:name="Light List Accent 4" w:semiHidden="0" w:uiPriority="61" w:unhideWhenUsed="0"/>
-    <w:lsdException w:name="Light Grid Accent 4" w:semiHidden="0" w:uiPriority="62" w:unhideWhenUsed="0"/>
-    <w:lsdException w:name="Medium Shading 1 Accent 4" w:semiHidden="0" w:uiPriority="63" w:unhideWhenUsed="0"/>
-    <w:lsdException w:name="Medium Shading 2 Accent 4" w:semiHidden="0" w:uiPriority="64" w:unhideWhenUsed="0"/>
-    <w:lsdException w:name="Medium List 1 Accent 4" w:semiHidden="0" w:uiPriority="65" w:unhideWhenUsed="0"/>
-    <w:lsdException w:name="Medium List 2 Accent 4" w:semiHidden="0" w:uiPriority="66" w:unhideWhenUsed="0"/>
-    <w:lsdException w:name="Medium Grid 1 Accent 4" w:semiHidden="0" w:uiPriority="67" w:unhideWhenUsed="0"/>
-    <w:lsdException w:name="Medium Grid 2 Accent 4" w:semiHidden="0" w:uiPriority="68" w:unhideWhenUsed="0"/>
-    <w:lsdException w:name="Medium Grid 3 Accent 4" w:semiHidden="0" w:uiPriority="69" w:unhideWhenUsed="0"/>
-    <w:lsdException w:name="Dark List Accent 4" w:semiHidden="0" w:uiPriority="70" w:unhideWhenUsed="0"/>
-    <w:lsdException w:name="Colorful Shading Accent 4" w:semiHidden="0" w:uiPriority="71" w:unhideWhenUsed="0"/>
-    <w:lsdException w:name="Colorful List Accent 4" w:semiHidden="0" w:uiPriority="72" w:unhideWhenUsed="0"/>
-    <w:lsdException w:name="Colorful Grid Accent 4" w:semiHidden="0" w:uiPriority="73" w:unhideWhenUsed="0"/>
-    <w:lsdException w:name="Light Shading Accent 5" w:semiHidden="0" w:uiPriority="60" w:unhideWhenUsed="0"/>
-    <w:lsdException w:name="Light List Accent 5" w:semiHidden="0" w:uiPriority="61" w:unhideWhenUsed="0"/>
-    <w:lsdException w:name="Light Grid Accent 5" w:semiHidden="0" w:uiPriority="62" w:unhideWhenUsed="0"/>
-    <w:lsdException w:name="Medium Shading 1 Accent 5" w:semiHidden="0" w:uiPriority="63" w:unhideWhenUsed="0"/>
-    <w:lsdException w:name="Medium Shading 2 Accent 5" w:semiHidden="0" w:uiPriority="64" w:unhideWhenUsed="0"/>
-    <w:lsdException w:name="Medium List 1 Accent 5" w:semiHidden="0" w:uiPriority="65" w:unhideWhenUsed="0"/>
-    <w:lsdException w:name="Medium List 2 Accent 5" w:semiHidden="0" w:uiPriority="66" w:unhideWhenUsed="0"/>
-    <w:lsdException w:name="Medium Grid 1 Accent 5" w:semiHidden="0" w:uiPriority="67" w:unhideWhenUsed="0"/>
-    <w:lsdException w:name="Medium Grid 2 Accent 5" w:semiHidden="0" w:uiPriority="68" w:unhideWhenUsed="0"/>
-    <w:lsdException w:name="Medium Grid 3 Accent 5" w:semiHidden="0" w:uiPriority="69" w:unhideWhenUsed="0"/>
-    <w:lsdException w:name="Dark List Accent 5" w:semiHidden="0" w:uiPriority="70" w:unhideWhenUsed="0"/>
-    <w:lsdException w:name="Colorful Shading Accent 5" w:semiHidden="0" w:uiPriority="71" w:unhideWhenUsed="0"/>
-    <w:lsdException w:name="Colorful List Accent 5" w:semiHidden="0" w:uiPriority="72" w:unhideWhenUsed="0"/>
-    <w:lsdException w:name="Colorful Grid Accent 5" w:semiHidden="0" w:uiPriority="73" w:unhideWhenUsed="0"/>
-    <w:lsdException w:name="Light Shading Accent 6" w:semiHidden="0" w:uiPriority="60" w:unhideWhenUsed="0"/>
-    <w:lsdException w:name="Light List Accent 6" w:semiHidden="0" w:uiPriority="61" w:unhideWhenUsed="0"/>
-    <w:lsdException w:name="Light Grid Accent 6" w:semiHidden="0" w:uiPriority="62" w:unhideWhenUsed="0"/>
-    <w:lsdException w:name="Medium Shading 1 Accent 6" w:semiHidden="0" w:uiPriority="63" w:unhideWhenUsed="0"/>
-    <w:lsdException w:name="Medium Shading 2 Accent 6" w:semiHidden="0" w:uiPriority="64" w:unhideWhenUsed="0"/>
-    <w:lsdException w:name="Medium List 1 Accent 6" w:semiHidden="0" w:uiPriority="65" w:unhideWhenUsed="0"/>
-    <w:lsdException w:name="Medium List 2 Accent 6" w:semiHidden="0" w:uiPriority="66" w:unhideWhenUsed="0"/>
-    <w:lsdException w:name="Medium Grid 1 Accent 6" w:semiHidden="0" w:uiPriority="67" w:unhideWhenUsed="0"/>
-    <w:lsdException w:name="Medium Grid 2 Accent 6" w:semiHidden="0" w:uiPriority="68" w:unhideWhenUsed="0"/>
-    <w:lsdException w:name="Medium Grid 3 Accent 6" w:semiHidden="0" w:uiPriority="69" w:unhideWhenUsed="0"/>
-    <w:lsdException w:name="Dark List Accent 6" w:semiHidden="0" w:uiPriority="70" w:unhideWhenUsed="0"/>
-    <w:lsdException w:name="Colorful Shading Accent 6" w:semiHidden="0" w:uiPriority="71" w:unhideWhenUsed="0"/>
-    <w:lsdException w:name="Colorful List Accent 6" w:semiHidden="0" w:uiPriority="72" w:unhideWhenUsed="0"/>
-    <w:lsdException w:name="Colorful Grid Accent 6" w:semiHidden="0" w:uiPriority="73" w:unhideWhenUsed="0"/>
-    <w:lsdException w:name="Subtle Emphasis" w:semiHidden="0" w:uiPriority="19" w:unhideWhenUsed="0" w:qFormat="1"/>
-    <w:lsdException w:name="Intense Emphasis" w:semiHidden="0" w:uiPriority="21" w:unhideWhenUsed="0" w:qFormat="1"/>
-    <w:lsdException w:name="Subtle Reference" w:semiHidden="0" w:uiPriority="31" w:unhideWhenUsed="0" w:qFormat="1"/>
-    <w:lsdException w:name="Intense Reference" w:semiHidden="0" w:uiPriority="32" w:unhideWhenUsed="0" w:qFormat="1"/>
-    <w:lsdException w:name="Book Title" w:semiHidden="0" w:uiPriority="33" w:unhideWhenUsed="0" w:qFormat="1"/>
-    <w:lsdException w:name="Bibliography" w:uiPriority="37"/>
-    <w:lsdException w:name="TOC Heading" w:uiPriority="39" w:qFormat="1"/>
-  </w:latentStyles>
-  <w:style w:type="paragraph" w:default="1" w:styleId="Normal">
-    <w:name w:val="Normal"/>
-    <w:qFormat/>
-    <w:pPr>
-      <w:autoSpaceDE w:val="0"/>
-      <w:autoSpaceDN w:val="0"/>
-    </w:pPr>
-    <w:rPr>
-      <w:rFonts w:ascii="Times New Roman" w:eastAsiaTheme="minorEastAsia" w:hAnsi="Times New Roman"/>
-      <w:sz w:val="24"/>
-      <w:szCs w:val="24"/>
-    </w:rPr>
-  </w:style>
-  <w:style w:type="paragraph" w:styleId="Heading1">
-    <w:name w:val="heading 1"/>
-    <w:basedOn w:val="Normal"/>
-    <w:link w:val="Heading1Char"/>
-    <w:uiPriority w:val="9"/>
-    <w:qFormat/>
-    <w:pPr>
-      <w:outlineLvl w:val="0"/>
-    </w:pPr>
-    <w:rPr>
-      <w:rFonts w:ascii="Cambria" w:hAnsi="Cambria"/>
-      <w:b/>
-      <w:bCs/>
-      <w:kern w:val="36"/>
-      <w:sz w:val="32"/>
-      <w:szCs w:val="32"/>
-    </w:rPr>
-  </w:style>
-  <w:style w:type="character" w:default="1" w:styleId="DefaultParagraphFont">
-    <w:name w:val="Default Paragraph Font"/>
-    <w:uiPriority w:val="1"/>
-    <w:semiHidden/>
-    <w:unhideWhenUsed/>
-  </w:style>
-  <w:style w:type="table" w:default="1" w:styleId="TableNormal">
-    <w:name w:val="Normal Table"/>
-    <w:uiPriority w:val="99"/>
-    <w:semiHidden/>
-    <w:unhideWhenUsed/>
-    <w:tblPr>
-      <w:tblInd w:w="0" w:type="dxa"/>
-      <w:tblCellMar>
-        <w:top w:w="0" w:type="dxa"/>
-        <w:left w:w="108" w:type="dxa"/>
-        <w:bottom w:w="0" w:type="dxa"/>
-        <w:right w:w="108" w:type="dxa"/>
-      </w:tblCellMar>
-    </w:tblPr>
-  </w:style>
-  <w:style w:type="numbering" w:default="1" w:styleId="NoList">
-    <w:name w:val="No List"/>
-    <w:uiPriority w:val="99"/>
-    <w:semiHidden/>
-    <w:unhideWhenUsed/>
-  </w:style>
-  <w:style w:type="character" w:styleId="Hyperlink">
-    <w:name w:val="Hyperlink"/>
-    <w:basedOn w:val="DefaultParagraphFont"/>
-    <w:uiPriority w:val="99"/>
-    <w:unhideWhenUsed/>
-    <w:rPr>
-      <w:color w:val="0000FF"/>
-      <w:u w:val="single"/>
-    </w:rPr>
-  </w:style>
-  <w:style w:type="character" w:styleId="FollowedHyperlink">
-    <w:name w:val="FollowedHyperlink"/>
-    <w:basedOn w:val="DefaultParagraphFont"/>
-    <w:uiPriority w:val="99"/>
-    <w:semiHidden/>
-    <w:unhideWhenUsed/>
-    <w:rPr>
-      <w:color w:val="954F72"/>
-      <w:u w:val="single"/>
-    </w:rPr>
-  </w:style>
-  <w:style w:type="character" w:customStyle="1" w:styleId="Heading1Char">
-    <w:name w:val="Heading 1 Char"/>
-    <w:basedOn w:val="DefaultParagraphFont"/>
-    <w:link w:val="Heading1"/>
-    <w:uiPriority w:val="9"/>
-    <w:rPr>
-      <w:rFonts w:asciiTheme="majorHAnsi" w:eastAsiaTheme="majorEastAsia" w:hAnsiTheme="majorHAnsi" w:cstheme="majorBidi"/>
-      <w:color w:val="2E74B5" w:themeColor="accent1" w:themeShade="BF"/>
-      <w:sz w:val="32"/>
-      <w:szCs w:val="32"/>
-    </w:rPr>
-  </w:style>
-  <w:style w:type="paragraph" w:styleId="NormalWeb">
-    <w:name w:val="Normal (Web)"/>
-    <w:basedOn w:val="Normal"/>
-    <w:uiPriority w:val="99"/>
-    <w:semiHidden/>
-    <w:unhideWhenUsed/>
-    <w:pPr>
-      <w:autoSpaceDE/>
-      <w:autoSpaceDN/>
-      <w:spacing w:before="100" w:beforeAutospacing="1" w:after="100" w:afterAutospacing="1"/>
-    </w:pPr>
-  </w:style>
-  <w:style w:type="paragraph" w:styleId="CommentText">
-    <w:name w:val="annotation text"/>
-    <w:basedOn w:val="Normal"/>
-    <w:link w:val="CommentTextChar"/>
-    <w:uiPriority w:val="99"/>
-    <w:semiHidden/>
-    <w:unhideWhenUsed/>
-    <w:rPr>
-      <w:sz w:val="20"/>
-      <w:szCs w:val="20"/>
-    </w:rPr>
-  </w:style>
-  <w:style w:type="character" w:customStyle="1" w:styleId="CommentTextChar">
-    <w:name w:val="Comment Text Char"/>
-    <w:basedOn w:val="DefaultParagraphFont"/>
-    <w:link w:val="CommentText"/>
-    <w:uiPriority w:val="99"/>
-    <w:semiHidden/>
-    <w:rPr>
-      <w:rFonts w:ascii="Times New Roman" w:eastAsiaTheme="minorEastAsia" w:hAnsi="Times New Roman"/>
-      <w:sz w:val="24"/>
-      <w:szCs w:val="24"/>
-    </w:rPr>
-  </w:style>
-  <w:style w:type="paragraph" w:styleId="Header">
-    <w:name w:val="header"/>
-    <w:basedOn w:val="Normal"/>
-    <w:link w:val="HeaderChar"/>
-    <w:uiPriority w:val="99"/>
-    <w:unhideWhenUsed/>
-  </w:style>
-  <w:style w:type="character" w:customStyle="1" w:styleId="HeaderChar">
-    <w:name w:val="Header Char"/>
-    <w:basedOn w:val="DefaultParagraphFont"/>
-    <w:link w:val="Header"/>
-    <w:uiPriority w:val="99"/>
-    <w:rPr>
-      <w:rFonts w:ascii="Times New Roman" w:eastAsiaTheme="minorEastAsia" w:hAnsi="Times New Roman"/>
-      <w:sz w:val="24"/>
-      <w:szCs w:val="24"/>
-    </w:rPr>
-  </w:style>
-  <w:style w:type="paragraph" w:styleId="Footer">
-    <w:name w:val="footer"/>
-    <w:basedOn w:val="Normal"/>
-    <w:link w:val="FooterChar"/>
-    <w:uiPriority w:val="99"/>
-    <w:unhideWhenUsed/>
-  </w:style>
-  <w:style w:type="character" w:customStyle="1" w:styleId="FooterChar">
-    <w:name w:val="Footer Char"/>
-    <w:basedOn w:val="DefaultParagraphFont"/>
-    <w:link w:val="Footer"/>
-    <w:uiPriority w:val="99"/>
-    <w:rPr>
-      <w:rFonts w:ascii="Times New Roman" w:eastAsiaTheme="minorEastAsia" w:hAnsi="Times New Roman"/>
-      <w:sz w:val="24"/>
-      <w:szCs w:val="24"/>
-    </w:rPr>
-  </w:style>
-  <w:style w:type="paragraph" w:styleId="CommentSubject">
-    <w:name w:val="annotation subject"/>
-    <w:basedOn w:val="Normal"/>
-    <w:link w:val="CommentSubjectChar"/>
-    <w:uiPriority w:val="99"/>
-    <w:semiHidden/>
-    <w:unhideWhenUsed/>
-    <w:rPr>
-      <w:b/>
-      <w:bCs/>
-      <w:sz w:val="20"/>
-      <w:szCs w:val="20"/>
-    </w:rPr>
-  </w:style>
-  <w:style w:type="character" w:customStyle="1" w:styleId="CommentSubjectChar">
-    <w:name w:val="Comment Subject Char"/>
-    <w:basedOn w:val="CommentTextChar"/>
-    <w:link w:val="CommentSubject"/>
-    <w:uiPriority w:val="99"/>
-    <w:semiHidden/>
-    <w:rPr>
-      <w:rFonts w:ascii="Times New Roman" w:eastAsiaTheme="minorEastAsia" w:hAnsi="Times New Roman"/>
-      <w:b/>
-      <w:bCs/>
-      <w:sz w:val="24"/>
-      <w:szCs w:val="24"/>
-    </w:rPr>
-  </w:style>
-  <w:style w:type="paragraph" w:styleId="BalloonText">
-    <w:name w:val="Balloon Text"/>
-    <w:basedOn w:val="Normal"/>
-    <w:link w:val="BalloonTextChar"/>
-    <w:uiPriority w:val="99"/>
-    <w:semiHidden/>
-    <w:unhideWhenUsed/>
-    <w:rPr>
-      <w:rFonts w:ascii="Tahoma" w:hAnsi="Tahoma" w:cs="Tahoma"/>
-      <w:sz w:val="16"/>
-      <w:szCs w:val="16"/>
-    </w:rPr>
-  </w:style>
-  <w:style w:type="character" w:customStyle="1" w:styleId="BalloonTextChar">
-    <w:name w:val="Balloon Text Char"/>
-    <w:basedOn w:val="DefaultParagraphFont"/>
-    <w:link w:val="BalloonText"/>
-    <w:uiPriority w:val="99"/>
-    <w:semiHidden/>
-    <w:rPr>
-      <w:rFonts w:ascii="Times New Roman" w:eastAsiaTheme="minorEastAsia" w:hAnsi="Times New Roman"/>
-      <w:sz w:val="18"/>
-      <w:szCs w:val="18"/>
-    </w:rPr>
-  </w:style>
-  <w:style w:type="paragraph" w:styleId="ListParagraph">
-    <w:name w:val="List Paragraph"/>
-    <w:basedOn w:val="Normal"/>
-    <w:uiPriority w:val="72"/>
-    <w:qFormat/>
-    <w:pPr>
-      <w:ind w:left="720"/>
-    </w:pPr>
-  </w:style>
-  <w:style w:type="paragraph" w:customStyle="1" w:styleId="body">
-    <w:name w:val="body"/>
-    <w:basedOn w:val="Normal"/>
-    <w:pPr>
-      <w:autoSpaceDE/>
-      <w:autoSpaceDN/>
-    </w:pPr>
-    <w:rPr>
-      <w:color w:val="000000"/>
-    </w:rPr>
-  </w:style>
-  <w:style w:type="paragraph" w:customStyle="1" w:styleId="msochpdefault">
-    <w:name w:val="msochpdefault"/>
-    <w:basedOn w:val="Normal"/>
-    <w:pPr>
-      <w:autoSpaceDE/>
-      <w:autoSpaceDN/>
-      <w:spacing w:before="100" w:beforeAutospacing="1" w:after="100" w:afterAutospacing="1"/>
-    </w:pPr>
-    <w:rPr>
-      <w:rFonts w:ascii="Calibri" w:hAnsi="Calibri"/>
-      <w:sz w:val="20"/>
-      <w:szCs w:val="20"/>
-    </w:rPr>
-  </w:style>
-  <w:style w:type="character" w:customStyle="1" w:styleId="heading1char0">
-    <w:name w:val="heading1char"/>
-    <w:basedOn w:val="DefaultParagraphFont"/>
-    <w:rPr>
-      <w:rFonts w:ascii="Cambria" w:hAnsi="Cambria" w:hint="default"/>
-      <w:b/>
-      <w:bCs/>
-    </w:rPr>
-  </w:style>
-  <w:style w:type="character" w:customStyle="1" w:styleId="commenttextchar0">
-    <w:name w:val="commenttextchar"/>
-    <w:basedOn w:val="DefaultParagraphFont"/>
-    <w:rPr>
-      <w:rFonts w:ascii="Times New Roman" w:hAnsi="Times New Roman" w:cs="Times New Roman" w:hint="default"/>
-    </w:rPr>
-  </w:style>
-  <w:style w:type="character" w:customStyle="1" w:styleId="headerchar0">
-    <w:name w:val="headerchar"/>
-    <w:basedOn w:val="DefaultParagraphFont"/>
-    <w:rPr>
-      <w:rFonts w:ascii="Times New Roman" w:hAnsi="Times New Roman" w:cs="Times New Roman" w:hint="default"/>
-    </w:rPr>
-  </w:style>
-  <w:style w:type="character" w:customStyle="1" w:styleId="footerchar0">
-    <w:name w:val="footerchar"/>
-    <w:basedOn w:val="DefaultParagraphFont"/>
-    <w:rPr>
-      <w:rFonts w:ascii="Times New Roman" w:hAnsi="Times New Roman" w:cs="Times New Roman" w:hint="default"/>
-    </w:rPr>
-  </w:style>
-  <w:style w:type="character" w:customStyle="1" w:styleId="commentsubjectchar0">
-    <w:name w:val="commentsubjectchar"/>
-    <w:basedOn w:val="DefaultParagraphFont"/>
-    <w:rPr>
-      <w:rFonts w:ascii="Times New Roman" w:hAnsi="Times New Roman" w:cs="Times New Roman" w:hint="default"/>
-      <w:b/>
-      <w:bCs/>
-    </w:rPr>
-  </w:style>
-  <w:style w:type="character" w:customStyle="1" w:styleId="balloontextchar0">
-    <w:name w:val="balloontextchar"/>
-    <w:basedOn w:val="DefaultParagraphFont"/>
-    <w:rPr>
-      <w:rFonts w:ascii="Tahoma" w:hAnsi="Tahoma" w:cs="Tahoma" w:hint="default"/>
-    </w:rPr>
-  </w:style>
-  <w:style w:type="paragraph" w:customStyle="1" w:styleId="Body0">
-    <w:name w:val="Body"/>
-    <w:rsid w:val="007F524A"/>
-    <w:pPr>
-      <w:widowControl w:val="0"/>
-      <w:pBdr>
-        <w:top w:val="nil"/>
-        <w:left w:val="nil"/>
-        <w:bottom w:val="nil"/>
-        <w:right w:val="nil"/>
-        <w:between w:val="nil"/>
-        <w:bar w:val="nil"/>
-      </w:pBdr>
-    </w:pPr>
-    <w:rPr>
-      <w:rFonts w:ascii="Times New Roman" w:eastAsia="Arial Unicode MS" w:hAnsi="Arial Unicode MS" w:cs="Arial Unicode MS"/>
-      <w:color w:val="000000"/>
-      <w:sz w:val="24"/>
-      <w:szCs w:val="24"/>
-      <w:u w:color="000000"/>
-      <w:bdr w:val="nil"/>
-      <w:lang w:val="da-DK"/>
-    </w:rPr>
-  </w:style>
-</w:styles>
-</file>
-
-<file path=word/stylesWithEffects.xml><?xml version="1.0" encoding="utf-8"?>
-<w:styles xmlns:wpc="http://schemas.microsoft.com/office/word/2010/wordprocessingCanvas" xmlns:mo="http://schemas.microsoft.com/office/mac/office/2008/main" xmlns:mc="http://schemas.openxmlformats.org/markup-compatibility/2006" xmlns:mv="urn:schemas-microsoft-com:mac:vml" xmlns:o="urn:schemas-microsoft-com:office:office" xmlns:r="http://schemas.openxmlformats.org/officeDocument/2006/relationships" xmlns:m="http://schemas.openxmlformats.org/officeDocument/2006/math" xmlns:v="urn:schemas-microsoft-com:vml" xmlns:wp14="http://schemas.microsoft.com/office/word/2010/wordprocessingDrawing" xmlns:wp="http://schemas.openxmlformats.org/drawingml/2006/wordprocessingDrawing" xmlns:w10="urn:schemas-microsoft-com:office:word" xmlns:w="http://schemas.openxmlformats.org/wordprocessingml/2006/main" xmlns:w14="http://schemas.microsoft.com/office/word/2010/wordml" xmlns:wpg="http://schemas.microsoft.com/office/word/2010/wordprocessingGroup" xmlns:wpi="http://schemas.microsoft.com/office/word/2010/wordprocessingInk" xmlns:wne="http://schemas.microsoft.com/office/word/2006/wordml" xmlns:wps="http://schemas.microsoft.com/office/word/2010/wordprocessingShape" mc:Ignorable="w14 wp14">
-  <w:docDefaults>
-    <w:rPrDefault>
-      <w:rPr>
-        <w:rFonts w:ascii="Calibri" w:eastAsia="Times New Roman" w:hAnsi="Calibri" w:cs="Times New Roman"/>
-        <w:lang w:val="en-US" w:eastAsia="en-US" w:bidi="ar-SA"/>
-      </w:rPr>
-    </w:rPrDefault>
-    <w:pPrDefault/>
-  </w:docDefaults>
-  <w:latentStyles w:defLockedState="0" w:defUIPriority="99" w:defSemiHidden="1" w:defUnhideWhenUsed="1" w:defQFormat="0" w:count="276">
-    <w:lsdException w:name="Normal" w:semiHidden="0" w:uiPriority="0" w:unhideWhenUsed="0" w:qFormat="1"/>
-    <w:lsdException w:name="heading 1" w:semiHidden="0" w:uiPriority="9" w:unhideWhenUsed="0" w:qFormat="1"/>
-    <w:lsdException w:name="heading 2" w:uiPriority="9" w:qFormat="1"/>
-    <w:lsdException w:name="heading 3" w:uiPriority="9" w:qFormat="1"/>
-    <w:lsdException w:name="heading 4" w:uiPriority="9" w:qFormat="1"/>
-    <w:lsdException w:name="heading 5" w:uiPriority="9" w:qFormat="1"/>
-    <w:lsdException w:name="heading 6" w:uiPriority="9" w:qFormat="1"/>
-    <w:lsdException w:name="heading 7" w:uiPriority="9" w:qFormat="1"/>
-    <w:lsdException w:name="heading 8" w:uiPriority="9" w:qFormat="1"/>
-    <w:lsdException w:name="heading 9" w:uiPriority="9" w:qFormat="1"/>
-    <w:lsdException w:name="toc 1" w:uiPriority="39"/>
-    <w:lsdException w:name="toc 2" w:uiPriority="39"/>
-    <w:lsdException w:name="toc 3" w:uiPriority="39"/>
-    <w:lsdException w:name="toc 4" w:uiPriority="39"/>
-    <w:lsdException w:name="toc 5" w:uiPriority="39"/>
-    <w:lsdException w:name="toc 6" w:uiPriority="39"/>
-    <w:lsdException w:name="toc 7" w:uiPriority="39"/>
-    <w:lsdException w:name="toc 8" w:uiPriority="39"/>
-    <w:lsdException w:name="toc 9" w:uiPriority="39"/>
-    <w:lsdException w:name="caption" w:uiPriority="35" w:qFormat="1"/>
-    <w:lsdException w:name="Title" w:semiHidden="0" w:uiPriority="10" w:unhideWhenUsed="0" w:qFormat="1"/>
-    <w:lsdException w:name="Default Paragraph Font" w:uiPriority="1"/>
-    <w:lsdException w:name="Subtitle" w:semiHidden="0" w:uiPriority="11" w:unhideWhenUsed="0" w:qFormat="1"/>
-    <w:lsdException w:name="Strong" w:semiHidden="0" w:uiPriority="22" w:unhideWhenUsed="0" w:qFormat="1"/>
-    <w:lsdException w:name="Emphasis" w:semiHidden="0" w:uiPriority="20" w:unhideWhenUsed="0" w:qFormat="1"/>
-    <w:lsdException w:name="Table Grid" w:semiHidden="0" w:uiPriority="39" w:unhideWhenUsed="0"/>
-    <w:lsdException w:name="Placeholder Text" w:unhideWhenUsed="0"/>
-    <w:lsdException w:name="No Spacing" w:semiHidden="0" w:uiPriority="1" w:unhideWhenUsed="0" w:qFormat="1"/>
-    <w:lsdException w:name="Light Shading" w:semiHidden="0" w:uiPriority="60" w:unhideWhenUsed="0"/>
-    <w:lsdException w:name="Light List" w:semiHidden="0" w:uiPriority="61" w:unhideWhenUsed="0"/>
-    <w:lsdException w:name="Light Grid" w:semiHidden="0" w:uiPriority="62" w:unhideWhenUsed="0"/>
-    <w:lsdException w:name="Medium Shading 1" w:semiHidden="0" w:uiPriority="63" w:unhideWhenUsed="0"/>
-    <w:lsdException w:name="Medium Shading 2" w:semiHidden="0" w:uiPriority="64" w:unhideWhenUsed="0"/>
-    <w:lsdException w:name="Medium List 1" w:semiHidden="0" w:uiPriority="65" w:unhideWhenUsed="0"/>
-    <w:lsdException w:name="Medium List 2" w:semiHidden="0" w:uiPriority="66" w:unhideWhenUsed="0"/>
-    <w:lsdException w:name="Medium Grid 1" w:semiHidden="0" w:uiPriority="67" w:unhideWhenUsed="0"/>
-    <w:lsdException w:name="Medium Grid 2" w:semiHidden="0" w:uiPriority="68" w:unhideWhenUsed="0"/>
-    <w:lsdException w:name="Medium Grid 3" w:semiHidden="0" w:uiPriority="69" w:unhideWhenUsed="0"/>
-    <w:lsdException w:name="Dark List" w:semiHidden="0" w:uiPriority="70" w:unhideWhenUsed="0"/>
-    <w:lsdException w:name="Colorful Shading" w:semiHidden="0" w:uiPriority="71" w:unhideWhenUsed="0"/>
-    <w:lsdException w:name="Colorful List" w:semiHidden="0" w:uiPriority="72" w:unhideWhenUsed="0"/>
-    <w:lsdException w:name="Colorful Grid" w:semiHidden="0" w:uiPriority="73" w:unhideWhenUsed="0"/>
-    <w:lsdException w:name="Light Shading Accent 1" w:semiHidden="0" w:uiPriority="60" w:unhideWhenUsed="0"/>
-    <w:lsdException w:name="Light List Accent 1" w:semiHidden="0" w:uiPriority="61" w:unhideWhenUsed="0"/>
-    <w:lsdException w:name="Light Grid Accent 1" w:semiHidden="0" w:uiPriority="62" w:unhideWhenUsed="0"/>
-    <w:lsdException w:name="Medium Shading 1 Accent 1" w:semiHidden="0" w:uiPriority="63" w:unhideWhenUsed="0"/>
-    <w:lsdException w:name="Medium Shading 2 Accent 1" w:semiHidden="0" w:uiPriority="64" w:unhideWhenUsed="0"/>
-    <w:lsdException w:name="Medium List 1 Accent 1" w:semiHidden="0" w:uiPriority="65" w:unhideWhenUsed="0"/>
-    <w:lsdException w:name="Revision" w:unhideWhenUsed="0"/>
-    <w:lsdException w:name="List Paragraph" w:semiHidden="0" w:uiPriority="72" w:unhideWhenUsed="0" w:qFormat="1"/>
-    <w:lsdException w:name="Quote" w:semiHidden="0" w:uiPriority="29" w:unhideWhenUsed="0" w:qFormat="1"/>
-    <w:lsdException w:name="Intense Quote" w:semiHidden="0" w:uiPriority="30" w:unhideWhenUsed="0" w:qFormat="1"/>
-    <w:lsdException w:name="Medium List 2 Accent 1" w:semiHidden="0" w:uiPriority="66" w:unhideWhenUsed="0"/>
-    <w:lsdException w:name="Medium Grid 1 Accent 1" w:semiHidden="0" w:uiPriority="67" w:unhideWhenUsed="0"/>
-    <w:lsdException w:name="Medium Grid 2 Accent 1" w:semiHidden="0" w:uiPriority="68" w:unhideWhenUsed="0"/>
-    <w:lsdException w:name="Medium Grid 3 Accent 1" w:semiHidden="0" w:uiPriority="69" w:unhideWhenUsed="0"/>
-    <w:lsdException w:name="Dark List Accent 1" w:semiHidden="0" w:uiPriority="70" w:unhideWhenUsed="0"/>
-    <w:lsdException w:name="Colorful Shading Accent 1" w:semiHidden="0" w:uiPriority="71" w:unhideWhenUsed="0"/>
-    <w:lsdException w:name="Colorful List Accent 1" w:semiHidden="0" w:uiPriority="72" w:unhideWhenUsed="0"/>
-    <w:lsdException w:name="Colorful Grid Accent 1" w:semiHidden="0" w:uiPriority="73" w:unhideWhenUsed="0"/>
-    <w:lsdException w:name="Light Shading Accent 2" w:semiHidden="0" w:uiPriority="60" w:unhideWhenUsed="0"/>
-    <w:lsdException w:name="Light List Accent 2" w:semiHidden="0" w:uiPriority="61" w:unhideWhenUsed="0"/>
-    <w:lsdException w:name="Light Grid Accent 2" w:semiHidden="0" w:uiPriority="62" w:unhideWhenUsed="0"/>
-    <w:lsdException w:name="Medium Shading 1 Accent 2" w:semiHidden="0" w:uiPriority="63" w:unhideWhenUsed="0"/>
-    <w:lsdException w:name="Medium Shading 2 Accent 2" w:semiHidden="0" w:uiPriority="64" w:unhideWhenUsed="0"/>
-    <w:lsdException w:name="Medium List 1 Accent 2" w:semiHidden="0" w:uiPriority="65" w:unhideWhenUsed="0"/>
-    <w:lsdException w:name="Medium List 2 Accent 2" w:semiHidden="0" w:uiPriority="66" w:unhideWhenUsed="0"/>
-    <w:lsdException w:name="Medium Grid 1 Accent 2" w:semiHidden="0" w:uiPriority="67" w:unhideWhenUsed="0"/>
-    <w:lsdException w:name="Medium Grid 2 Accent 2" w:semiHidden="0" w:uiPriority="68" w:unhideWhenUsed="0"/>
-    <w:lsdException w:name="Medium Grid 3 Accent 2" w:semiHidden="0" w:uiPriority="69" w:unhideWhenUsed="0"/>
-    <w:lsdException w:name="Dark List Accent 2" w:semiHidden="0" w:uiPriority="70" w:unhideWhenUsed="0"/>
-    <w:lsdException w:name="Colorful Shading Accent 2" w:semiHidden="0" w:uiPriority="71" w:unhideWhenUsed="0"/>
-    <w:lsdException w:name="Colorful List Accent 2" w:semiHidden="0" w:uiPriority="72" w:unhideWhenUsed="0"/>
-    <w:lsdException w:name="Colorful Grid Accent 2" w:semiHidden="0" w:uiPriority="73" w:unhideWhenUsed="0"/>
-    <w:lsdException w:name="Light Shading Accent 3" w:semiHidden="0" w:uiPriority="60" w:unhideWhenUsed="0"/>
-    <w:lsdException w:name="Light List Accent 3" w:semiHidden="0" w:uiPriority="61" w:unhideWhenUsed="0"/>
-    <w:lsdException w:name="Light Grid Accent 3" w:semiHidden="0" w:uiPriority="62" w:unhideWhenUsed="0"/>
-    <w:lsdException w:name="Medium Shading 1 Accent 3" w:semiHidden="0" w:uiPriority="63" w:unhideWhenUsed="0"/>
-    <w:lsdException w:name="Medium Shading 2 Accent 3" w:semiHidden="0" w:uiPriority="64" w:unhideWhenUsed="0"/>
-    <w:lsdException w:name="Medium List 1 Accent 3" w:semiHidden="0" w:uiPriority="65" w:unhideWhenUsed="0"/>
-    <w:lsdException w:name="Medium List 2 Accent 3" w:semiHidden="0" w:uiPriority="66" w:unhideWhenUsed="0"/>
-    <w:lsdException w:name="Medium Grid 1 Accent 3" w:semiHidden="0" w:uiPriority="67" w:unhideWhenUsed="0"/>
-    <w:lsdException w:name="Medium Grid 2 Accent 3" w:semiHidden="0" w:uiPriority="68" w:unhideWhenUsed="0"/>
-    <w:lsdException w:name="Medium Grid 3 Accent 3" w:semiHidden="0" w:uiPriority="69" w:unhideWhenUsed="0"/>
-    <w:lsdException w:name="Dark List Accent 3" w:semiHidden="0" w:uiPriority="70" w:unhideWhenUsed="0"/>
-    <w:lsdException w:name="Colorful Shading Accent 3" w:semiHidden="0" w:uiPriority="71" w:unhideWhenUsed="0"/>
-    <w:lsdException w:name="Colorful List Accent 3" w:semiHidden="0" w:uiPriority="72" w:unhideWhenUsed="0"/>
-    <w:lsdException w:name="Colorful Grid Accent 3" w:semiHidden="0" w:uiPriority="73" w:unhideWhenUsed="0"/>
-    <w:lsdException w:name="Light Shading Accent 4" w:semiHidden="0" w:uiPriority="60" w:unhideWhenUsed="0"/>
-    <w:lsdException w:name="Light List Accent 4" w:semiHidden="0" w:uiPriority="61" w:unhideWhenUsed="0"/>
-    <w:lsdException w:name="Light Grid Accent 4" w:semiHidden="0" w:uiPriority="62" w:unhideWhenUsed="0"/>
-    <w:lsdException w:name="Medium Shading 1 Accent 4" w:semiHidden="0" w:uiPriority="63" w:unhideWhenUsed="0"/>
-    <w:lsdException w:name="Medium Shading 2 Accent 4" w:semiHidden="0" w:uiPriority="64" w:unhideWhenUsed="0"/>
-    <w:lsdException w:name="Medium List 1 Accent 4" w:semiHidden="0" w:uiPriority="65" w:unhideWhenUsed="0"/>
-    <w:lsdException w:name="Medium List 2 Accent 4" w:semiHidden="0" w:uiPriority="66" w:unhideWhenUsed="0"/>
-    <w:lsdException w:name="Medium Grid 1 Accent 4" w:semiHidden="0" w:uiPriority="67" w:unhideWhenUsed="0"/>
-    <w:lsdException w:name="Medium Grid 2 Accent 4" w:semiHidden="0" w:uiPriority="68" w:unhideWhenUsed="0"/>
-    <w:lsdException w:name="Medium Grid 3 Accent 4" w:semiHidden="0" w:uiPriority="69" w:unhideWhenUsed="0"/>
-    <w:lsdException w:name="Dark List Accent 4" w:semiHidden="0" w:uiPriority="70" w:unhideWhenUsed="0"/>
-    <w:lsdException w:name="Colorful Shading Accent 4" w:semiHidden="0" w:uiPriority="71" w:unhideWhenUsed="0"/>
-    <w:lsdException w:name="Colorful List Accent 4" w:semiHidden="0" w:uiPriority="72" w:unhideWhenUsed="0"/>
-    <w:lsdException w:name="Colorful Grid Accent 4" w:semiHidden="0" w:uiPriority="73" w:unhideWhenUsed="0"/>
-    <w:lsdException w:name="Light Shading Accent 5" w:semiHidden="0" w:uiPriority="60" w:unhideWhenUsed="0"/>
-    <w:lsdException w:name="Light List Accent 5" w:semiHidden="0" w:uiPriority="61" w:unhideWhenUsed="0"/>
-    <w:lsdException w:name="Light Grid Accent 5" w:semiHidden="0" w:uiPriority="62" w:unhideWhenUsed="0"/>
-    <w:lsdException w:name="Medium Shading 1 Accent 5" w:semiHidden="0" w:uiPriority="63" w:unhideWhenUsed="0"/>
-    <w:lsdException w:name="Medium Shading 2 Accent 5" w:semiHidden="0" w:uiPriority="64" w:unhideWhenUsed="0"/>
-    <w:lsdException w:name="Medium List 1 Accent 5" w:semiHidden="0" w:uiPriority="65" w:unhideWhenUsed="0"/>
-    <w:lsdException w:name="Medium List 2 Accent 5" w:semiHidden="0" w:uiPriority="66" w:unhideWhenUsed="0"/>
-    <w:lsdException w:name="Medium Grid 1 Accent 5" w:semiHidden="0" w:uiPriority="67" w:unhideWhenUsed="0"/>
-    <w:lsdException w:name="Medium Grid 2 Accent 5" w:semiHidden="0" w:uiPriority="68" w:unhideWhenUsed="0"/>
-    <w:lsdException w:name="Medium Grid 3 Accent 5" w:semiHidden="0" w:uiPriority="69" w:unhideWhenUsed="0"/>
-    <w:lsdException w:name="Dark List Accent 5" w:semiHidden="0" w:uiPriority="70" w:unhideWhenUsed="0"/>
-    <w:lsdException w:name="Colorful Shading Accent 5" w:semiHidden="0" w:uiPriority="71" w:unhideWhenUsed="0"/>
-    <w:lsdException w:name="Colorful List Accent 5" w:semiHidden="0" w:uiPriority="72" w:unhideWhenUsed="0"/>
-    <w:lsdException w:name="Colorful Grid Accent 5" w:semiHidden="0" w:uiPriority="73" w:unhideWhenUsed="0"/>
-    <w:lsdException w:name="Light Shading Accent 6" w:semiHidden="0" w:uiPriority="60" w:unhideWhenUsed="0"/>
-    <w:lsdException w:name="Light List Accent 6" w:semiHidden="0" w:uiPriority="61" w:unhideWhenUsed="0"/>
-    <w:lsdException w:name="Light Grid Accent 6" w:semiHidden="0" w:uiPriority="62" w:unhideWhenUsed="0"/>
-    <w:lsdException w:name="Medium Shading 1 Accent 6" w:semiHidden="0" w:uiPriority="63" w:unhideWhenUsed="0"/>
-    <w:lsdException w:name="Medium Shading 2 Accent 6" w:semiHidden="0" w:uiPriority="64" w:unhideWhenUsed="0"/>
-    <w:lsdException w:name="Medium List 1 Accent 6" w:semiHidden="0" w:uiPriority="65" w:unhideWhenUsed="0"/>
-    <w:lsdException w:name="Medium List 2 Accent 6" w:semiHidden="0" w:uiPriority="66" w:unhideWhenUsed="0"/>
-    <w:lsdException w:name="Medium Grid 1 Accent 6" w:semiHidden="0" w:uiPriority="67" w:unhideWhenUsed="0"/>
-    <w:lsdException w:name="Medium Grid 2 Accent 6" w:semiHidden="0" w:uiPriority="68" w:unhideWhenUsed="0"/>
-    <w:lsdException w:name="Medium Grid 3 Accent 6" w:semiHidden="0" w:uiPriority="69" w:unhideWhenUsed="0"/>
-    <w:lsdException w:name="Dark List Accent 6" w:semiHidden="0" w:uiPriority="70" w:unhideWhenUsed="0"/>
-    <w:lsdException w:name="Colorful Shading Accent 6" w:semiHidden="0" w:uiPriority="71" w:unhideWhenUsed="0"/>
-    <w:lsdException w:name="Colorful List Accent 6" w:semiHidden="0" w:uiPriority="72" w:unhideWhenUsed="0"/>
-    <w:lsdException w:name="Colorful Grid Accent 6" w:semiHidden="0" w:uiPriority="73" w:unhideWhenUsed="0"/>
-    <w:lsdException w:name="Subtle Emphasis" w:semiHidden="0" w:uiPriority="19" w:unhideWhenUsed="0" w:qFormat="1"/>
-    <w:lsdException w:name="Intense Emphasis" w:semiHidden="0" w:uiPriority="21" w:unhideWhenUsed="0" w:qFormat="1"/>
-    <w:lsdException w:name="Subtle Reference" w:semiHidden="0" w:uiPriority="31" w:unhideWhenUsed="0" w:qFormat="1"/>
-    <w:lsdException w:name="Intense Reference" w:semiHidden="0" w:uiPriority="32" w:unhideWhenUsed="0" w:qFormat="1"/>
-    <w:lsdException w:name="Book Title" w:semiHidden="0" w:uiPriority="33" w:unhideWhenUsed="0" w:qFormat="1"/>
-    <w:lsdException w:name="Bibliography" w:uiPriority="37"/>
-    <w:lsdException w:name="TOC Heading" w:uiPriority="39" w:qFormat="1"/>
+  <w:latentStyles w:defLockedState="0" w:defUIPriority="99" w:defSemiHidden="0" w:defUnhideWhenUsed="0" w:defQFormat="0" w:count="382">
+    <w:lsdException w:name="Normal" w:uiPriority="0" w:qFormat="1"/>
+    <w:lsdException w:name="heading 1" w:uiPriority="9" w:qFormat="1"/>
+    <w:lsdException w:name="heading 2" w:semiHidden="1" w:uiPriority="9" w:unhideWhenUsed="1" w:qFormat="1"/>
+    <w:lsdException w:name="heading 3" w:semiHidden="1" w:uiPriority="9" w:unhideWhenUsed="1" w:qFormat="1"/>
+    <w:lsdException w:name="heading 4" w:semiHidden="1" w:uiPriority="9" w:unhideWhenUsed="1" w:qFormat="1"/>
+    <w:lsdException w:name="heading 5" w:semiHidden="1" w:uiPriority="9" w:unhideWhenUsed="1" w:qFormat="1"/>
+    <w:lsdException w:name="heading 6" w:semiHidden="1" w:uiPriority="9" w:unhideWhenUsed="1" w:qFormat="1"/>
+    <w:lsdException w:name="heading 7" w:semiHidden="1" w:uiPriority="9" w:unhideWhenUsed="1" w:qFormat="1"/>
+    <w:lsdException w:name="heading 8" w:semiHidden="1" w:uiPriority="9" w:unhideWhenUsed="1" w:qFormat="1"/>
+    <w:lsdException w:name="heading 9" w:semiHidden="1" w:uiPriority="9" w:unhideWhenUsed="1" w:qFormat="1"/>
+    <w:lsdException w:name="index 1" w:semiHidden="1" w:unhideWhenUsed="1"/>
+    <w:lsdException w:name="index 2" w:semiHidden="1" w:unhideWhenUsed="1"/>
+    <w:lsdException w:name="index 3" w:semiHidden="1" w:unhideWhenUsed="1"/>
+    <w:lsdException w:name="index 4" w:semiHidden="1" w:unhideWhenUsed="1"/>
+    <w:lsdException w:name="index 5" w:semiHidden="1" w:unhideWhenUsed="1"/>
+    <w:lsdException w:name="index 6" w:semiHidden="1" w:unhideWhenUsed="1"/>
+    <w:lsdException w:name="index 7" w:semiHidden="1" w:unhideWhenUsed="1"/>
+    <w:lsdException w:name="index 8" w:semiHidden="1" w:unhideWhenUsed="1"/>
+    <w:lsdException w:name="index 9" w:semiHidden="1" w:unhideWhenUsed="1"/>
+    <w:lsdException w:name="toc 1" w:semiHidden="1" w:uiPriority="39" w:unhideWhenUsed="1"/>
+    <w:lsdException w:name="toc 2" w:semiHidden="1" w:uiPriority="39" w:unhideWhenUsed="1"/>
+    <w:lsdException w:name="toc 3" w:semiHidden="1" w:uiPriority="39" w:unhideWhenUsed="1"/>
+    <w:lsdException w:name="toc 4" w:semiHidden="1" w:uiPriority="39" w:unhideWhenUsed="1"/>
+    <w:lsdException w:name="toc 5" w:semiHidden="1" w:uiPriority="39" w:unhideWhenUsed="1"/>
+    <w:lsdException w:name="toc 6" w:semiHidden="1" w:uiPriority="39" w:unhideWhenUsed="1"/>
+    <w:lsdException w:name="toc 7" w:semiHidden="1" w:uiPriority="39" w:unhideWhenUsed="1"/>
+    <w:lsdException w:name="toc 8" w:semiHidden="1" w:uiPriority="39" w:unhideWhenUsed="1"/>
+    <w:lsdException w:name="toc 9" w:semiHidden="1" w:uiPriority="39" w:unhideWhenUsed="1"/>
+    <w:lsdException w:name="Normal Indent" w:semiHidden="1" w:unhideWhenUsed="1"/>
+    <w:lsdException w:name="footnote text" w:semiHidden="1" w:unhideWhenUsed="1"/>
+    <w:lsdException w:name="annotation text" w:semiHidden="1" w:unhideWhenUsed="1"/>
+    <w:lsdException w:name="header" w:semiHidden="1" w:unhideWhenUsed="1"/>
+    <w:lsdException w:name="footer" w:semiHidden="1" w:unhideWhenUsed="1"/>
+    <w:lsdException w:name="index heading" w:semiHidden="1" w:unhideWhenUsed="1"/>
+    <w:lsdException w:name="caption" w:semiHidden="1" w:uiPriority="35" w:unhideWhenUsed="1" w:qFormat="1"/>
+    <w:lsdException w:name="table of figures" w:semiHidden="1" w:unhideWhenUsed="1"/>
+    <w:lsdException w:name="envelope address" w:semiHidden="1" w:unhideWhenUsed="1"/>
+    <w:lsdException w:name="envelope return" w:semiHidden="1" w:unhideWhenUsed="1"/>
+    <w:lsdException w:name="footnote reference" w:semiHidden="1" w:unhideWhenUsed="1"/>
+    <w:lsdException w:name="annotation reference" w:semiHidden="1" w:unhideWhenUsed="1"/>
+    <w:lsdException w:name="line number" w:semiHidden="1" w:unhideWhenUsed="1"/>
+    <w:lsdException w:name="page number" w:semiHidden="1" w:unhideWhenUsed="1"/>
+    <w:lsdException w:name="endnote reference" w:semiHidden="1" w:unhideWhenUsed="1"/>
+    <w:lsdException w:name="endnote text" w:semiHidden="1" w:unhideWhenUsed="1"/>
+    <w:lsdException w:name="table of authorities" w:semiHidden="1" w:unhideWhenUsed="1"/>
+    <w:lsdException w:name="macro" w:semiHidden="1" w:unhideWhenUsed="1"/>
+    <w:lsdException w:name="toa heading" w:semiHidden="1" w:unhideWhenUsed="1"/>
+    <w:lsdException w:name="List" w:semiHidden="1" w:unhideWhenUsed="1"/>
+    <w:lsdException w:name="List Bullet" w:semiHidden="1" w:unhideWhenUsed="1"/>
+    <w:lsdException w:name="List Number" w:semiHidden="1" w:unhideWhenUsed="1"/>
+    <w:lsdException w:name="List 2" w:semiHidden="1" w:unhideWhenUsed="1"/>
+    <w:lsdException w:name="List 3" w:semiHidden="1" w:unhideWhenUsed="1"/>
+    <w:lsdException w:name="List 4" w:semiHidden="1" w:unhideWhenUsed="1"/>
+    <w:lsdException w:name="List 5" w:semiHidden="1" w:unhideWhenUsed="1"/>
+    <w:lsdException w:name="List Bullet 2" w:semiHidden="1" w:unhideWhenUsed="1"/>
+    <w:lsdException w:name="List Bullet 3" w:semiHidden="1" w:unhideWhenUsed="1"/>
+    <w:lsdException w:name="List Bullet 4" w:semiHidden="1" w:unhideWhenUsed="1"/>
+    <w:lsdException w:name="List Bullet 5" w:semiHidden="1" w:unhideWhenUsed="1"/>
+    <w:lsdException w:name="List Number 2" w:semiHidden="1" w:unhideWhenUsed="1"/>
+    <w:lsdException w:name="List Number 3" w:semiHidden="1" w:unhideWhenUsed="1"/>
+    <w:lsdException w:name="List Number 4" w:semiHidden="1" w:unhideWhenUsed="1"/>
+    <w:lsdException w:name="List Number 5" w:semiHidden="1" w:unhideWhenUsed="1"/>
+    <w:lsdException w:name="Title" w:uiPriority="10" w:qFormat="1"/>
+    <w:lsdException w:name="Closing" w:semiHidden="1" w:unhideWhenUsed="1"/>
+    <w:lsdException w:name="Signature" w:semiHidden="1" w:unhideWhenUsed="1"/>
+    <w:lsdException w:name="Default Paragraph Font" w:semiHidden="1" w:uiPriority="1" w:unhideWhenUsed="1"/>
+    <w:lsdException w:name="Body Text" w:semiHidden="1" w:unhideWhenUsed="1"/>
+    <w:lsdException w:name="Body Text Indent" w:semiHidden="1" w:unhideWhenUsed="1"/>
+    <w:lsdException w:name="List Continue" w:semiHidden="1" w:unhideWhenUsed="1"/>
+    <w:lsdException w:name="List Continue 2" w:semiHidden="1" w:unhideWhenUsed="1"/>
+    <w:lsdException w:name="List Continue 3" w:semiHidden="1" w:unhideWhenUsed="1"/>
+    <w:lsdException w:name="List Continue 4" w:semiHidden="1" w:unhideWhenUsed="1"/>
+    <w:lsdException w:name="List Continue 5" w:semiHidden="1" w:unhideWhenUsed="1"/>
+    <w:lsdException w:name="Message Header" w:semiHidden="1" w:unhideWhenUsed="1"/>
+    <w:lsdException w:name="Subtitle" w:uiPriority="11" w:qFormat="1"/>
+    <w:lsdException w:name="Salutation" w:semiHidden="1" w:unhideWhenUsed="1"/>
+    <w:lsdException w:name="Date" w:semiHidden="1" w:unhideWhenUsed="1"/>
+    <w:lsdException w:name="Body Text First Indent" w:semiHidden="1" w:unhideWhenUsed="1"/>
+    <w:lsdException w:name="Body Text First Indent 2" w:semiHidden="1" w:unhideWhenUsed="1"/>
+    <w:lsdException w:name="Note Heading" w:semiHidden="1" w:unhideWhenUsed="1"/>
+    <w:lsdException w:name="Body Text 2" w:semiHidden="1" w:unhideWhenUsed="1"/>
+    <w:lsdException w:name="Body Text 3" w:semiHidden="1" w:unhideWhenUsed="1"/>
+    <w:lsdException w:name="Body Text Indent 2" w:semiHidden="1" w:unhideWhenUsed="1"/>
+    <w:lsdException w:name="Body Text Indent 3" w:semiHidden="1" w:unhideWhenUsed="1"/>
+    <w:lsdException w:name="Block Text" w:semiHidden="1" w:unhideWhenUsed="1"/>
+    <w:lsdException w:name="Hyperlink" w:semiHidden="1" w:unhideWhenUsed="1"/>
+    <w:lsdException w:name="FollowedHyperlink" w:semiHidden="1" w:unhideWhenUsed="1"/>
+    <w:lsdException w:name="Strong" w:uiPriority="22" w:qFormat="1"/>
+    <w:lsdException w:name="Emphasis" w:uiPriority="20" w:qFormat="1"/>
+    <w:lsdException w:name="Document Map" w:semiHidden="1" w:unhideWhenUsed="1"/>
+    <w:lsdException w:name="Plain Text" w:semiHidden="1" w:unhideWhenUsed="1"/>
+    <w:lsdException w:name="E-mail Signature" w:semiHidden="1" w:unhideWhenUsed="1"/>
+    <w:lsdException w:name="HTML Top of Form" w:semiHidden="1" w:unhideWhenUsed="1"/>
+    <w:lsdException w:name="HTML Bottom of Form" w:semiHidden="1" w:unhideWhenUsed="1"/>
+    <w:lsdException w:name="Normal (Web)" w:semiHidden="1" w:unhideWhenUsed="1"/>
+    <w:lsdException w:name="HTML Acronym" w:semiHidden="1" w:unhideWhenUsed="1"/>
+    <w:lsdException w:name="HTML Address" w:semiHidden="1" w:unhideWhenUsed="1"/>
+    <w:lsdException w:name="HTML Cite" w:semiHidden="1" w:unhideWhenUsed="1"/>
+    <w:lsdException w:name="HTML Code" w:semiHidden="1" w:unhideWhenUsed="1"/>
+    <w:lsdException w:name="HTML Definition" w:semiHidden="1" w:unhideWhenUsed="1"/>
+    <w:lsdException w:name="HTML Keyboard" w:semiHidden="1" w:unhideWhenUsed="1"/>
+    <w:lsdException w:name="HTML Preformatted" w:semiHidden="1" w:unhideWhenUsed="1"/>
+    <w:lsdException w:name="HTML Sample" w:semiHidden="1" w:unhideWhenUsed="1"/>
+    <w:lsdException w:name="HTML Typewriter" w:semiHidden="1" w:unhideWhenUsed="1"/>
+    <w:lsdException w:name="HTML Variable" w:semiHidden="1" w:unhideWhenUsed="1"/>
+    <w:lsdException w:name="Normal Table" w:semiHidden="1" w:unhideWhenUsed="1"/>
+    <w:lsdException w:name="annotation subject" w:semiHidden="1" w:unhideWhenUsed="1"/>
+    <w:lsdException w:name="No List" w:semiHidden="1" w:unhideWhenUsed="1"/>
+    <w:lsdException w:name="Outline List 1" w:semiHidden="1" w:unhideWhenUsed="1"/>
+    <w:lsdException w:name="Outline List 2" w:semiHidden="1" w:unhideWhenUsed="1"/>
+    <w:lsdException w:name="Outline List 3" w:semiHidden="1" w:unhideWhenUsed="1"/>
+    <w:lsdException w:name="Table Simple 1" w:semiHidden="1" w:unhideWhenUsed="1"/>
+    <w:lsdException w:name="Table Simple 2" w:semiHidden="1" w:unhideWhenUsed="1"/>
+    <w:lsdException w:name="Table Simple 3" w:semiHidden="1" w:unhideWhenUsed="1"/>
+    <w:lsdException w:name="Table Classic 1" w:semiHidden="1" w:unhideWhenUsed="1"/>
+    <w:lsdException w:name="Table Classic 2" w:semiHidden="1" w:unhideWhenUsed="1"/>
+    <w:lsdException w:name="Table Classic 3" w:semiHidden="1" w:unhideWhenUsed="1"/>
+    <w:lsdException w:name="Table Classic 4" w:semiHidden="1" w:unhideWhenUsed="1"/>
+    <w:lsdException w:name="Table Colorful 1" w:semiHidden="1" w:unhideWhenUsed="1"/>
+    <w:lsdException w:name="Table Colorful 2" w:semiHidden="1" w:unhideWhenUsed="1"/>
+    <w:lsdException w:name="Table Colorful 3" w:semiHidden="1" w:unhideWhenUsed="1"/>
+    <w:lsdException w:name="Table Columns 1" w:semiHidden="1" w:unhideWhenUsed="1"/>
+    <w:lsdException w:name="Table Columns 2" w:semiHidden="1" w:unhideWhenUsed="1"/>
+    <w:lsdException w:name="Table Columns 3" w:semiHidden="1" w:unhideWhenUsed="1"/>
+    <w:lsdException w:name="Table Columns 4" w:semiHidden="1" w:unhideWhenUsed="1"/>
+    <w:lsdException w:name="Table Columns 5" w:semiHidden="1" w:unhideWhenUsed="1"/>
+    <w:lsdException w:name="Table Grid 1" w:semiHidden="1" w:unhideWhenUsed="1"/>
+    <w:lsdException w:name="Table Grid 2" w:semiHidden="1" w:unhideWhenUsed="1"/>
+    <w:lsdException w:name="Table Grid 3" w:semiHidden="1" w:unhideWhenUsed="1"/>
+    <w:lsdException w:name="Table Grid 4" w:semiHidden="1" w:unhideWhenUsed="1"/>
+    <w:lsdException w:name="Table Grid 5" w:semiHidden="1" w:unhideWhenUsed="1"/>
+    <w:lsdException w:name="Table Grid 6" w:semiHidden="1" w:unhideWhenUsed="1"/>
+    <w:lsdException w:name="Table Grid 7" w:semiHidden="1" w:unhideWhenUsed="1"/>
+    <w:lsdException w:name="Table Grid 8" w:semiHidden="1" w:unhideWhenUsed="1"/>
+    <w:lsdException w:name="Table List 1" w:semiHidden="1" w:unhideWhenUsed="1"/>
+    <w:lsdException w:name="Table List 2" w:semiHidden="1" w:unhideWhenUsed="1"/>
+    <w:lsdException w:name="Table List 3" w:semiHidden="1" w:unhideWhenUsed="1"/>
+    <w:lsdException w:name="Table List 4" w:semiHidden="1" w:unhideWhenUsed="1"/>
+    <w:lsdException w:name="Table List 5" w:semiHidden="1" w:unhideWhenUsed="1"/>
+    <w:lsdException w:name="Table List 6" w:semiHidden="1" w:unhideWhenUsed="1"/>
+    <w:lsdException w:name="Table List 7" w:semiHidden="1" w:unhideWhenUsed="1"/>
+    <w:lsdException w:name="Table List 8" w:semiHidden="1" w:unhideWhenUsed="1"/>
+    <w:lsdException w:name="Table 3D effects 1" w:semiHidden="1" w:unhideWhenUsed="1"/>
+    <w:lsdException w:name="Table 3D effects 2" w:semiHidden="1" w:unhideWhenUsed="1"/>
+    <w:lsdException w:name="Table 3D effects 3" w:semiHidden="1" w:unhideWhenUsed="1"/>
+    <w:lsdException w:name="Table Contemporary" w:semiHidden="1" w:unhideWhenUsed="1"/>
+    <w:lsdException w:name="Table Elegant" w:semiHidden="1" w:unhideWhenUsed="1"/>
+    <w:lsdException w:name="Table Professional" w:semiHidden="1" w:unhideWhenUsed="1"/>
+    <w:lsdException w:name="Table Subtle 1" w:semiHidden="1" w:unhideWhenUsed="1"/>
+    <w:lsdException w:name="Table Subtle 2" w:semiHidden="1" w:unhideWhenUsed="1"/>
+    <w:lsdException w:name="Table Web 1" w:semiHidden="1" w:unhideWhenUsed="1"/>
+    <w:lsdException w:name="Table Web 2" w:semiHidden="1" w:unhideWhenUsed="1"/>
+    <w:lsdException w:name="Table Web 3" w:semiHidden="1" w:unhideWhenUsed="1"/>
+    <w:lsdException w:name="Balloon Text" w:semiHidden="1" w:unhideWhenUsed="1"/>
+    <w:lsdException w:name="Table Grid" w:uiPriority="39"/>
+    <w:lsdException w:name="Table Theme" w:semiHidden="1" w:unhideWhenUsed="1"/>
+    <w:lsdException w:name="Note Level 1" w:semiHidden="1" w:unhideWhenUsed="1"/>
+    <w:lsdException w:name="Note Level 2" w:semiHidden="1" w:unhideWhenUsed="1"/>
+    <w:lsdException w:name="Note Level 3" w:semiHidden="1" w:unhideWhenUsed="1"/>
+    <w:lsdException w:name="Note Level 4" w:semiHidden="1" w:unhideWhenUsed="1"/>
+    <w:lsdException w:name="Note Level 5" w:semiHidden="1" w:unhideWhenUsed="1"/>
+    <w:lsdException w:name="Note Level 6" w:semiHidden="1" w:unhideWhenUsed="1"/>
+    <w:lsdException w:name="Note Level 7" w:semiHidden="1" w:unhideWhenUsed="1"/>
+    <w:lsdException w:name="Note Level 8" w:semiHidden="1" w:unhideWhenUsed="1"/>
+    <w:lsdException w:name="Note Level 9" w:semiHidden="1" w:unhideWhenUsed="1"/>
+    <w:lsdException w:name="Placeholder Text" w:semiHidden="1"/>
+    <w:lsdException w:name="No Spacing" w:uiPriority="1" w:qFormat="1"/>
+    <w:lsdException w:name="Light Shading" w:uiPriority="60"/>
+    <w:lsdException w:name="Light List" w:uiPriority="61"/>
+    <w:lsdException w:name="Light Grid" w:uiPriority="62"/>
+    <w:lsdException w:name="Medium Shading 1" w:uiPriority="63"/>
+    <w:lsdException w:name="Medium Shading 2" w:uiPriority="64"/>
+    <w:lsdException w:name="Medium List 1" w:uiPriority="65"/>
+    <w:lsdException w:name="Medium List 2" w:uiPriority="66"/>
+    <w:lsdException w:name="Medium Grid 1" w:uiPriority="67"/>
+    <w:lsdException w:name="Medium Grid 2" w:uiPriority="68"/>
+    <w:lsdException w:name="Medium Grid 3" w:uiPriority="69"/>
+    <w:lsdException w:name="Dark List" w:uiPriority="70"/>
+    <w:lsdException w:name="Colorful Shading" w:uiPriority="71"/>
+    <w:lsdException w:name="Colorful List" w:uiPriority="72"/>
+    <w:lsdException w:name="Colorful Grid" w:uiPriority="73"/>
+    <w:lsdException w:name="Light Shading Accent 1" w:uiPriority="60"/>
+    <w:lsdException w:name="Light List Accent 1" w:uiPriority="61"/>
+    <w:lsdException w:name="Light Grid Accent 1" w:uiPriority="62"/>
+    <w:lsdException w:name="Medium Shading 1 Accent 1" w:uiPriority="63"/>
+    <w:lsdException w:name="Medium Shading 2 Accent 1" w:uiPriority="64"/>
+    <w:lsdException w:name="Medium List 1 Accent 1" w:uiPriority="65"/>
+    <w:lsdException w:name="Revision" w:semiHidden="1"/>
+    <w:lsdException w:name="List Paragraph" w:uiPriority="72" w:qFormat="1"/>
+    <w:lsdException w:name="Quote" w:uiPriority="29" w:qFormat="1"/>
+    <w:lsdException w:name="Intense Quote" w:uiPriority="30" w:qFormat="1"/>
+    <w:lsdException w:name="Medium List 2 Accent 1" w:uiPriority="66"/>
+    <w:lsdException w:name="Medium Grid 1 Accent 1" w:uiPriority="67"/>
+    <w:lsdException w:name="Medium Grid 2 Accent 1" w:uiPriority="68"/>
+    <w:lsdException w:name="Medium Grid 3 Accent 1" w:uiPriority="69"/>
+    <w:lsdException w:name="Dark List Accent 1" w:uiPriority="70"/>
+    <w:lsdException w:name="Colorful Shading Accent 1" w:uiPriority="71"/>
+    <w:lsdException w:name="Colorful List Accent 1" w:uiPriority="72"/>
+    <w:lsdException w:name="Colorful Grid Accent 1" w:uiPriority="73"/>
+    <w:lsdException w:name="Light Shading Accent 2" w:uiPriority="60"/>
+    <w:lsdException w:name="Light List Accent 2" w:uiPriority="61"/>
+    <w:lsdException w:name="Light Grid Accent 2" w:uiPriority="62"/>
+    <w:lsdException w:name="Medium Shading 1 Accent 2" w:uiPriority="63"/>
+    <w:lsdException w:name="Medium Shading 2 Accent 2" w:uiPriority="64"/>
+    <w:lsdException w:name="Medium List 1 Accent 2" w:uiPriority="65"/>
+    <w:lsdException w:name="Medium List 2 Accent 2" w:uiPriority="66"/>
+    <w:lsdException w:name="Medium Grid 1 Accent 2" w:uiPriority="67"/>
+    <w:lsdException w:name="Medium Grid 2 Accent 2" w:uiPriority="68"/>
+    <w:lsdException w:name="Medium Grid 3 Accent 2" w:uiPriority="69"/>
+    <w:lsdException w:name="Dark List Accent 2" w:uiPriority="70"/>
+    <w:lsdException w:name="Colorful Shading Accent 2" w:uiPriority="71"/>
+    <w:lsdException w:name="Colorful List Accent 2" w:uiPriority="72"/>
+    <w:lsdException w:name="Colorful Grid Accent 2" w:uiPriority="73"/>
+    <w:lsdException w:name="Light Shading Accent 3" w:uiPriority="60"/>
+    <w:lsdException w:name="Light List Accent 3" w:uiPriority="61"/>
+    <w:lsdException w:name="Light Grid Accent 3" w:uiPriority="62"/>
+    <w:lsdException w:name="Medium Shading 1 Accent 3" w:uiPriority="63"/>
+    <w:lsdException w:name="Medium Shading 2 Accent 3" w:uiPriority="64"/>
+    <w:lsdException w:name="Medium List 1 Accent 3" w:uiPriority="65"/>
+    <w:lsdException w:name="Medium List 2 Accent 3" w:uiPriority="66"/>
+    <w:lsdException w:name="Medium Grid 1 Accent 3" w:uiPriority="67"/>
+    <w:lsdException w:name="Medium Grid 2 Accent 3" w:uiPriority="68"/>
+    <w:lsdException w:name="Medium Grid 3 Accent 3" w:uiPriority="69"/>
+    <w:lsdException w:name="Dark List Accent 3" w:uiPriority="70"/>
+    <w:lsdException w:name="Colorful Shading Accent 3" w:uiPriority="71"/>
+    <w:lsdException w:name="Colorful List Accent 3" w:uiPriority="72"/>
+    <w:lsdException w:name="Colorful Grid Accent 3" w:uiPriority="73"/>
+    <w:lsdException w:name="Light Shading Accent 4" w:uiPriority="60"/>
+    <w:lsdException w:name="Light List Accent 4" w:uiPriority="61"/>
+    <w:lsdException w:name="Light Grid Accent 4" w:uiPriority="62"/>
+    <w:lsdException w:name="Medium Shading 1 Accent 4" w:uiPriority="63"/>
+    <w:lsdException w:name="Medium Shading 2 Accent 4" w:uiPriority="64"/>
+    <w:lsdException w:name="Medium List 1 Accent 4" w:uiPriority="65"/>
+    <w:lsdException w:name="Medium List 2 Accent 4" w:uiPriority="66"/>
+    <w:lsdException w:name="Medium Grid 1 Accent 4" w:uiPriority="67"/>
+    <w:lsdException w:name="Medium Grid 2 Accent 4" w:uiPriority="68"/>
+    <w:lsdException w:name="Medium Grid 3 Accent 4" w:uiPriority="69"/>
+    <w:lsdException w:name="Dark List Accent 4" w:uiPriority="70"/>
+    <w:lsdException w:name="Colorful Shading Accent 4" w:uiPriority="71"/>
+    <w:lsdException w:name="Colorful List Accent 4" w:uiPriority="72"/>
+    <w:lsdException w:name="Colorful Grid Accent 4" w:uiPriority="73"/>
+    <w:lsdException w:name="Light Shading Accent 5" w:uiPriority="60"/>
+    <w:lsdException w:name="Light List Accent 5" w:uiPriority="61"/>
+    <w:lsdException w:name="Light Grid Accent 5" w:uiPriority="62"/>
+    <w:lsdException w:name="Medium Shading 1 Accent 5" w:uiPriority="63"/>
+    <w:lsdException w:name="Medium Shading 2 Accent 5" w:uiPriority="64"/>
+    <w:lsdException w:name="Medium List 1 Accent 5" w:uiPriority="65"/>
+    <w:lsdException w:name="Medium List 2 Accent 5" w:uiPriority="66"/>
+    <w:lsdException w:name="Medium Grid 1 Accent 5" w:uiPriority="67"/>
+    <w:lsdException w:name="Medium Grid 2 Accent 5" w:uiPriority="68"/>
+    <w:lsdException w:name="Medium Grid 3 Accent 5" w:uiPriority="69"/>
+    <w:lsdException w:name="Dark List Accent 5" w:uiPriority="70"/>
+    <w:lsdException w:name="Colorful Shading Accent 5" w:uiPriority="71"/>
+    <w:lsdException w:name="Colorful List Accent 5" w:uiPriority="72"/>
+    <w:lsdException w:name="Colorful Grid Accent 5" w:uiPriority="73"/>
+    <w:lsdException w:name="Light Shading Accent 6" w:uiPriority="60"/>
+    <w:lsdException w:name="Light List Accent 6" w:uiPriority="61"/>
+    <w:lsdException w:name="Light Grid Accent 6" w:uiPriority="62"/>
+    <w:lsdException w:name="Medium Shading 1 Accent 6" w:uiPriority="63"/>
+    <w:lsdException w:name="Medium Shading 2 Accent 6" w:uiPriority="64"/>
+    <w:lsdException w:name="Medium List 1 Accent 6" w:uiPriority="65"/>
+    <w:lsdException w:name="Medium List 2 Accent 6" w:uiPriority="66"/>
+    <w:lsdException w:name="Medium Grid 1 Accent 6" w:uiPriority="67"/>
+    <w:lsdException w:name="Medium Grid 2 Accent 6" w:uiPriority="68"/>
+    <w:lsdException w:name="Medium Grid 3 Accent 6" w:uiPriority="69"/>
+    <w:lsdException w:name="Dark List Accent 6" w:uiPriority="70"/>
+    <w:lsdException w:name="Colorful Shading Accent 6" w:uiPriority="71"/>
+    <w:lsdException w:name="Colorful List Accent 6" w:uiPriority="72"/>
+    <w:lsdException w:name="Colorful Grid Accent 6" w:uiPriority="73"/>
+    <w:lsdException w:name="Subtle Emphasis" w:uiPriority="19" w:qFormat="1"/>
+    <w:lsdException w:name="Intense Emphasis" w:uiPriority="21" w:qFormat="1"/>
+    <w:lsdException w:name="Subtle Reference" w:uiPriority="31" w:qFormat="1"/>
+    <w:lsdException w:name="Intense Reference" w:uiPriority="32" w:qFormat="1"/>
+    <w:lsdException w:name="Book Title" w:uiPriority="33" w:qFormat="1"/>
+    <w:lsdException w:name="Bibliography" w:semiHidden="1" w:uiPriority="37" w:unhideWhenUsed="1"/>
+    <w:lsdException w:name="TOC Heading" w:semiHidden="1" w:uiPriority="39" w:unhideWhenUsed="1" w:qFormat="1"/>
+    <w:lsdException w:name="Plain Table 1" w:uiPriority="41"/>
+    <w:lsdException w:name="Plain Table 2" w:uiPriority="42"/>
+    <w:lsdException w:name="Plain Table 3" w:uiPriority="43"/>
+    <w:lsdException w:name="Plain Table 4" w:uiPriority="44"/>
+    <w:lsdException w:name="Plain Table 5" w:uiPriority="45"/>
+    <w:lsdException w:name="Grid Table Light" w:uiPriority="40"/>
+    <w:lsdException w:name="Grid Table 1 Light" w:uiPriority="46"/>
+    <w:lsdException w:name="Grid Table 2" w:uiPriority="47"/>
+    <w:lsdException w:name="Grid Table 3" w:uiPriority="48"/>
+    <w:lsdException w:name="Grid Table 4" w:uiPriority="49"/>
+    <w:lsdException w:name="Grid Table 5 Dark" w:uiPriority="50"/>
+    <w:lsdException w:name="Grid Table 6 Colorful" w:uiPriority="51"/>
+    <w:lsdException w:name="Grid Table 7 Colorful" w:uiPriority="52"/>
+    <w:lsdException w:name="Grid Table 1 Light Accent 1" w:uiPriority="46"/>
+    <w:lsdException w:name="Grid Table 2 Accent 1" w:uiPriority="47"/>
+    <w:lsdException w:name="Grid Table 3 Accent 1" w:uiPriority="48"/>
+    <w:lsdException w:name="Grid Table 4 Accent 1" w:uiPriority="49"/>
+    <w:lsdException w:name="Grid Table 5 Dark Accent 1" w:uiPriority="50"/>
+    <w:lsdException w:name="Grid Table 6 Colorful Accent 1" w:uiPriority="51"/>
+    <w:lsdException w:name="Grid Table 7 Colorful Accent 1" w:uiPriority="52"/>
+    <w:lsdException w:name="Grid Table 1 Light Accent 2" w:uiPriority="46"/>
+    <w:lsdException w:name="Grid Table 2 Accent 2" w:uiPriority="47"/>
+    <w:lsdException w:name="Grid Table 3 Accent 2" w:uiPriority="48"/>
+    <w:lsdException w:name="Grid Table 4 Accent 2" w:uiPriority="49"/>
+    <w:lsdException w:name="Grid Table 5 Dark Accent 2" w:uiPriority="50"/>
+    <w:lsdException w:name="Grid Table 6 Colorful Accent 2" w:uiPriority="51"/>
+    <w:lsdException w:name="Grid Table 7 Colorful Accent 2" w:uiPriority="52"/>
+    <w:lsdException w:name="Grid Table 1 Light Accent 3" w:uiPriority="46"/>
+    <w:lsdException w:name="Grid Table 2 Accent 3" w:uiPriority="47"/>
+    <w:lsdException w:name="Grid Table 3 Accent 3" w:uiPriority="48"/>
+    <w:lsdException w:name="Grid Table 4 Accent 3" w:uiPriority="49"/>
+    <w:lsdException w:name="Grid Table 5 Dark Accent 3" w:uiPriority="50"/>
+    <w:lsdException w:name="Grid Table 6 Colorful Accent 3" w:uiPriority="51"/>
+    <w:lsdException w:name="Grid Table 7 Colorful Accent 3" w:uiPriority="52"/>
+    <w:lsdException w:name="Grid Table 1 Light Accent 4" w:uiPriority="46"/>
+    <w:lsdException w:name="Grid Table 2 Accent 4" w:uiPriority="47"/>
+    <w:lsdException w:name="Grid Table 3 Accent 4" w:uiPriority="48"/>
+    <w:lsdException w:name="Grid Table 4 Accent 4" w:uiPriority="49"/>
+    <w:lsdException w:name="Grid Table 5 Dark Accent 4" w:uiPriority="50"/>
+    <w:lsdException w:name="Grid Table 6 Colorful Accent 4" w:uiPriority="51"/>
+    <w:lsdException w:name="Grid Table 7 Colorful Accent 4" w:uiPriority="52"/>
+    <w:lsdException w:name="Grid Table 1 Light Accent 5" w:uiPriority="46"/>
+    <w:lsdException w:name="Grid Table 2 Accent 5" w:uiPriority="47"/>
+    <w:lsdException w:name="Grid Table 3 Accent 5" w:uiPriority="48"/>
+    <w:lsdException w:name="Grid Table 4 Accent 5" w:uiPriority="49"/>
+    <w:lsdException w:name="Grid Table 5 Dark Accent 5" w:uiPriority="50"/>
+    <w:lsdException w:name="Grid Table 6 Colorful Accent 5" w:uiPriority="51"/>
+    <w:lsdException w:name="Grid Table 7 Colorful Accent 5" w:uiPriority="52"/>
+    <w:lsdException w:name="Grid Table 1 Light Accent 6" w:uiPriority="46"/>
+    <w:lsdException w:name="Grid Table 2 Accent 6" w:uiPriority="47"/>
+    <w:lsdException w:name="Grid Table 3 Accent 6" w:uiPriority="48"/>
+    <w:lsdException w:name="Grid Table 4 Accent 6" w:uiPriority="49"/>
+    <w:lsdException w:name="Grid Table 5 Dark Accent 6" w:uiPriority="50"/>
+    <w:lsdException w:name="Grid Table 6 Colorful Accent 6" w:uiPriority="51"/>
+    <w:lsdException w:name="Grid Table 7 Colorful Accent 6" w:uiPriority="52"/>
+    <w:lsdException w:name="List Table 1 Light" w:uiPriority="46"/>
+    <w:lsdException w:name="List Table 2" w:uiPriority="47"/>
+    <w:lsdException w:name="List Table 3" w:uiPriority="48"/>
+    <w:lsdException w:name="List Table 4" w:uiPriority="49"/>
+    <w:lsdException w:name="List Table 5 Dark" w:uiPriority="50"/>
+    <w:lsdException w:name="List Table 6 Colorful" w:uiPriority="51"/>
+    <w:lsdException w:name="List Table 7 Colorful" w:uiPriority="52"/>
+    <w:lsdException w:name="List Table 1 Light Accent 1" w:uiPriority="46"/>
+    <w:lsdException w:name="List Table 2 Accent 1" w:uiPriority="47"/>
+    <w:lsdException w:name="List Table 3 Accent 1" w:uiPriority="48"/>
+    <w:lsdException w:name="List Table 4 Accent 1" w:uiPriority="49"/>
+    <w:lsdException w:name="List Table 5 Dark Accent 1" w:uiPriority="50"/>
+    <w:lsdException w:name="List Table 6 Colorful Accent 1" w:uiPriority="51"/>
+    <w:lsdException w:name="List Table 7 Colorful Accent 1" w:uiPriority="52"/>
+    <w:lsdException w:name="List Table 1 Light Accent 2" w:uiPriority="46"/>
+    <w:lsdException w:name="List Table 2 Accent 2" w:uiPriority="47"/>
+    <w:lsdException w:name="List Table 3 Accent 2" w:uiPriority="48"/>
+    <w:lsdException w:name="List Table 4 Accent 2" w:uiPriority="49"/>
+    <w:lsdException w:name="List Table 5 Dark Accent 2" w:uiPriority="50"/>
+    <w:lsdException w:name="List Table 6 Colorful Accent 2" w:uiPriority="51"/>
+    <w:lsdException w:name="List Table 7 Colorful Accent 2" w:uiPriority="52"/>
+    <w:lsdException w:name="List Table 1 Light Accent 3" w:uiPriority="46"/>
+    <w:lsdException w:name="List Table 2 Accent 3" w:uiPriority="47"/>
+    <w:lsdException w:name="List Table 3 Accent 3" w:uiPriority="48"/>
+    <w:lsdException w:name="List Table 4 Accent 3" w:uiPriority="49"/>
+    <w:lsdException w:name="List Table 5 Dark Accent 3" w:uiPriority="50"/>
+    <w:lsdException w:name="List Table 6 Colorful Accent 3" w:uiPriority="51"/>
+    <w:lsdException w:name="List Table 7 Colorful Accent 3" w:uiPriority="52"/>
+    <w:lsdException w:name="List Table 1 Light Accent 4" w:uiPriority="46"/>
+    <w:lsdException w:name="List Table 2 Accent 4" w:uiPriority="47"/>
+    <w:lsdException w:name="List Table 3 Accent 4" w:uiPriority="48"/>
+    <w:lsdException w:name="List Table 4 Accent 4" w:uiPriority="49"/>
+    <w:lsdException w:name="List Table 5 Dark Accent 4" w:uiPriority="50"/>
+    <w:lsdException w:name="List Table 6 Colorful Accent 4" w:uiPriority="51"/>
+    <w:lsdException w:name="List Table 7 Colorful Accent 4" w:uiPriority="52"/>
+    <w:lsdException w:name="List Table 1 Light Accent 5" w:uiPriority="46"/>
+    <w:lsdException w:name="List Table 2 Accent 5" w:uiPriority="47"/>
+    <w:lsdException w:name="List Table 3 Accent 5" w:uiPriority="48"/>
+    <w:lsdException w:name="List Table 4 Accent 5" w:uiPriority="49"/>
+    <w:lsdException w:name="List Table 5 Dark Accent 5" w:uiPriority="50"/>
+    <w:lsdException w:name="List Table 6 Colorful Accent 5" w:uiPriority="51"/>
+    <w:lsdException w:name="List Table 7 Colorful Accent 5" w:uiPriority="52"/>
+    <w:lsdException w:name="List Table 1 Light Accent 6" w:uiPriority="46"/>
+    <w:lsdException w:name="List Table 2 Accent 6" w:uiPriority="47"/>
+    <w:lsdException w:name="List Table 3 Accent 6" w:uiPriority="48"/>
+    <w:lsdException w:name="List Table 4 Accent 6" w:uiPriority="49"/>
+    <w:lsdException w:name="List Table 5 Dark Accent 6" w:uiPriority="50"/>
+    <w:lsdException w:name="List Table 6 Colorful Accent 6" w:uiPriority="51"/>
+    <w:lsdException w:name="List Table 7 Colorful Accent 6" w:uiPriority="52"/>
+    <w:lsdException w:name="Mention" w:semiHidden="1" w:unhideWhenUsed="1"/>
+    <w:lsdException w:name="Smart Hyperlink" w:semiHidden="1" w:unhideWhenUsed="1"/>
   </w:latentStyles>
   <w:style w:type="paragraph" w:default="1" w:styleId="Normal">
     <w:name w:val="Normal"/>
@@ -11643,7 +11089,7 @@
   <a:extraClrSchemeLst/>
   <a:extLst>
     <a:ext uri="{05A4C25C-085E-4340-85A3-A5531E510DB2}">
-      <thm15:themeFamily xmlns:thm15="http://schemas.microsoft.com/office/thememl/2012/main" xmlns="" name="Office Theme" id="{62F939B6-93AF-4DB8-9C6B-D6C7DFDC589F}" vid="{4A3C46E8-61CC-4603-A589-7422A47A8E4A}"/>
+      <thm15:themeFamily xmlns:thm15="http://schemas.microsoft.com/office/thememl/2012/main" name="Office Theme" id="{62F939B6-93AF-4DB8-9C6B-D6C7DFDC589F}" vid="{4A3C46E8-61CC-4603-A589-7422A47A8E4A}"/>
     </a:ext>
   </a:extLst>
 </a:theme>

</xml_diff>

<commit_message>
Updated the syllabus a little bit
</commit_message>
<xml_diff>
--- a/CS296N_Syllabus.docx
+++ b/CS296N_Syllabus.docx
@@ -537,7 +537,23 @@
                 <w:sz w:val="22"/>
                 <w:szCs w:val="22"/>
               </w:rPr>
-              <w:t xml:space="preserve">T, Th, 10:00 </w:t>
+              <w:t xml:space="preserve">T, </w:t>
+            </w:r>
+            <w:proofErr w:type="spellStart"/>
+            <w:r>
+              <w:rPr>
+                <w:sz w:val="22"/>
+                <w:szCs w:val="22"/>
+              </w:rPr>
+              <w:t>Th</w:t>
+            </w:r>
+            <w:proofErr w:type="spellEnd"/>
+            <w:r>
+              <w:rPr>
+                <w:sz w:val="22"/>
+                <w:szCs w:val="22"/>
+              </w:rPr>
+              <w:t xml:space="preserve">, 10:00 </w:t>
             </w:r>
             <w:r>
               <w:rPr>
@@ -635,6 +651,7 @@
               </w:rPr>
               <w:t xml:space="preserve"> and </w:t>
             </w:r>
+            <w:proofErr w:type="spellStart"/>
             <w:r>
               <w:rPr>
                 <w:rFonts w:eastAsia="Times New Roman"/>
@@ -643,13 +660,32 @@
               </w:rPr>
               <w:t>Tu</w:t>
             </w:r>
+            <w:proofErr w:type="spellEnd"/>
             <w:r>
               <w:rPr>
                 <w:rFonts w:eastAsia="Times New Roman"/>
                 <w:sz w:val="22"/>
                 <w:szCs w:val="22"/>
               </w:rPr>
-              <w:t xml:space="preserve">, Th: </w:t>
+              <w:t xml:space="preserve">, </w:t>
+            </w:r>
+            <w:proofErr w:type="spellStart"/>
+            <w:r>
+              <w:rPr>
+                <w:rFonts w:eastAsia="Times New Roman"/>
+                <w:sz w:val="22"/>
+                <w:szCs w:val="22"/>
+              </w:rPr>
+              <w:t>Th</w:t>
+            </w:r>
+            <w:proofErr w:type="spellEnd"/>
+            <w:r>
+              <w:rPr>
+                <w:rFonts w:eastAsia="Times New Roman"/>
+                <w:sz w:val="22"/>
+                <w:szCs w:val="22"/>
+              </w:rPr>
+              <w:t xml:space="preserve">: </w:t>
             </w:r>
             <w:r>
               <w:rPr>
@@ -998,9 +1034,11 @@
             <w:hideMark/>
           </w:tcPr>
           <w:p>
+            <w:proofErr w:type="spellStart"/>
             <w:r>
               <w:t>xUnit</w:t>
             </w:r>
+            <w:proofErr w:type="spellEnd"/>
           </w:p>
         </w:tc>
         <w:tc>
@@ -1380,10 +1418,18 @@
               <w:t>Effectively use software</w:t>
             </w:r>
             <w:r>
-              <w:t xml:space="preserve"> development tools like the xU</w:t>
-            </w:r>
-            <w:r>
-              <w:t xml:space="preserve">nit test framework </w:t>
+              <w:t xml:space="preserve"> development tools like the </w:t>
+            </w:r>
+            <w:proofErr w:type="spellStart"/>
+            <w:r>
+              <w:t>xU</w:t>
+            </w:r>
+            <w:r>
+              <w:t>nit</w:t>
+            </w:r>
+            <w:proofErr w:type="spellEnd"/>
+            <w:r>
+              <w:t xml:space="preserve"> test framework </w:t>
             </w:r>
           </w:p>
         </w:tc>
@@ -8101,7 +8147,7 @@
               <w:rPr>
                 <w:b/>
               </w:rPr>
-              <w:t>Final Review</w:t>
+              <w:t>TBD</w:t>
             </w:r>
           </w:p>
         </w:tc>
@@ -8133,34 +8179,82 @@
                 <w:szCs w:val="22"/>
               </w:rPr>
             </w:pPr>
+            <w:r>
+              <w:rPr>
+                <w:color w:val="000000"/>
+                <w:sz w:val="22"/>
+                <w:szCs w:val="22"/>
+              </w:rPr>
+              <w:t>Lab 9 Beta: A</w:t>
+            </w:r>
+            <w:r>
+              <w:rPr>
+                <w:sz w:val="22"/>
+                <w:szCs w:val="22"/>
+              </w:rPr>
+              <w:t>dd authorization and authentication to your web app</w:t>
+            </w:r>
           </w:p>
           <w:p>
             <w:pPr>
               <w:autoSpaceDE/>
-            </w:pPr>
-            <w:r>
-              <w:rPr>
-                <w:color w:val="000000"/>
-                <w:sz w:val="22"/>
-                <w:szCs w:val="22"/>
-              </w:rPr>
-              <w:t>Read</w:t>
-            </w:r>
-            <w:r>
-              <w:rPr>
-                <w:color w:val="000000"/>
-                <w:sz w:val="22"/>
-                <w:szCs w:val="22"/>
-              </w:rPr>
-              <w:t xml:space="preserve"> Ch. 20</w:t>
-            </w:r>
-            <w:r>
-              <w:rPr>
-                <w:color w:val="000000"/>
-                <w:sz w:val="22"/>
-                <w:szCs w:val="22"/>
-              </w:rPr>
-              <w:t xml:space="preserve"> – API Controllers</w:t>
+              <w:rPr>
+                <w:bCs/>
+                <w:sz w:val="22"/>
+                <w:szCs w:val="22"/>
+              </w:rPr>
+            </w:pPr>
+            <w:r>
+              <w:rPr>
+                <w:bCs/>
+                <w:sz w:val="22"/>
+                <w:szCs w:val="22"/>
+              </w:rPr>
+              <w:t>Lab 9 code review</w:t>
+            </w:r>
+          </w:p>
+          <w:p>
+            <w:pPr>
+              <w:autoSpaceDE/>
+            </w:pPr>
+            <w:r>
+              <w:rPr>
+                <w:color w:val="000000"/>
+                <w:sz w:val="22"/>
+                <w:szCs w:val="22"/>
+              </w:rPr>
+              <w:t>Read Ch. 20 – API Controllers</w:t>
+            </w:r>
+          </w:p>
+          <w:p>
+            <w:pPr>
+              <w:autoSpaceDE/>
+            </w:pPr>
+            <w:r>
+              <w:rPr>
+                <w:color w:val="000000"/>
+                <w:sz w:val="22"/>
+                <w:szCs w:val="22"/>
+              </w:rPr>
+              <w:t>Exercise 10: Do the Ch. 20 project</w:t>
+            </w:r>
+          </w:p>
+          <w:p>
+            <w:pPr>
+              <w:autoSpaceDE/>
+              <w:rPr>
+                <w:bCs/>
+                <w:sz w:val="22"/>
+                <w:szCs w:val="22"/>
+              </w:rPr>
+            </w:pPr>
+            <w:r>
+              <w:rPr>
+                <w:color w:val="000000"/>
+                <w:sz w:val="22"/>
+                <w:szCs w:val="22"/>
+              </w:rPr>
+              <w:t>Lab 9 Release version and completed code review form.</w:t>
             </w:r>
           </w:p>
           <w:p>
@@ -8192,7 +8286,60 @@
           <w:p>
             <w:pPr>
               <w:autoSpaceDE/>
-            </w:pPr>
+              <w:jc w:val="center"/>
+              <w:rPr>
+                <w:color w:val="000000"/>
+                <w:sz w:val="22"/>
+                <w:szCs w:val="22"/>
+              </w:rPr>
+            </w:pPr>
+            <w:r>
+              <w:rPr>
+                <w:color w:val="000000"/>
+                <w:sz w:val="22"/>
+                <w:szCs w:val="22"/>
+              </w:rPr>
+              <w:t>Mon, 3/13</w:t>
+            </w:r>
+          </w:p>
+          <w:p>
+            <w:pPr>
+              <w:autoSpaceDE/>
+              <w:jc w:val="center"/>
+            </w:pPr>
+            <w:r>
+              <w:rPr>
+                <w:color w:val="000000"/>
+                <w:sz w:val="22"/>
+                <w:szCs w:val="22"/>
+              </w:rPr>
+              <w:t>Tue, 3/14</w:t>
+            </w:r>
+          </w:p>
+          <w:p>
+            <w:pPr>
+              <w:autoSpaceDE/>
+              <w:jc w:val="center"/>
+            </w:pPr>
+          </w:p>
+          <w:p>
+            <w:pPr>
+              <w:autoSpaceDE/>
+              <w:jc w:val="center"/>
+            </w:pPr>
+          </w:p>
+          <w:p>
+            <w:pPr>
+              <w:autoSpaceDE/>
+            </w:pPr>
+            <w:r>
+              <w:rPr>
+                <w:color w:val="000000"/>
+                <w:sz w:val="22"/>
+                <w:szCs w:val="22"/>
+              </w:rPr>
+              <w:t>Thu, 3/16</w:t>
+            </w:r>
           </w:p>
         </w:tc>
       </w:tr>
@@ -8525,7 +8672,17 @@
                 <w:sz w:val="22"/>
                 <w:szCs w:val="22"/>
               </w:rPr>
-              <w:t>Final Exam</w:t>
+              <w:t xml:space="preserve">Final </w:t>
+            </w:r>
+            <w:r>
+              <w:rPr>
+                <w:b/>
+                <w:bCs/>
+                <w:color w:val="000000"/>
+                <w:sz w:val="22"/>
+                <w:szCs w:val="22"/>
+              </w:rPr>
+              <w:t>Project Presentations</w:t>
             </w:r>
           </w:p>
         </w:tc>
@@ -8585,8 +8742,15 @@
           <w:p>
             <w:pPr>
               <w:autoSpaceDE/>
-              <w:jc w:val="center"/>
-            </w:pPr>
+            </w:pPr>
+            <w:r>
+              <w:rPr>
+                <w:color w:val="000000"/>
+                <w:sz w:val="22"/>
+                <w:szCs w:val="22"/>
+              </w:rPr>
+              <w:t>Tue, 3/21</w:t>
+            </w:r>
             <w:r>
               <w:rPr>
                 <w:color w:val="000000"/>
@@ -8624,6 +8788,8 @@
           <w:docGrid w:linePitch="360"/>
         </w:sectPr>
       </w:pPr>
+      <w:bookmarkStart w:id="0" w:name="_GoBack"/>
+      <w:bookmarkEnd w:id="0"/>
     </w:p>
     <w:p>
       <w:pPr>
@@ -8981,8 +9147,6 @@
         </w:rPr>
         <w:t>Friday</w:t>
       </w:r>
-      <w:bookmarkStart w:id="0" w:name="_GoBack"/>
-      <w:bookmarkEnd w:id="0"/>
     </w:p>
     <w:p>
       <w:pPr>

</xml_diff>

<commit_message>
New lesson plans and lab assignments
</commit_message>
<xml_diff>
--- a/CS296N_Syllabus.docx
+++ b/CS296N_Syllabus.docx
@@ -7691,7 +7691,7 @@
               <w:rPr>
                 <w:b/>
               </w:rPr>
-              <w:t>Authorization and Authentication</w:t>
+              <w:t xml:space="preserve">Authorization and </w:t>
             </w:r>
           </w:p>
         </w:tc>
@@ -8147,8 +8147,10 @@
               <w:rPr>
                 <w:b/>
               </w:rPr>
-              <w:t>TBD</w:t>
-            </w:r>
+              <w:t>Authentication</w:t>
+            </w:r>
+            <w:bookmarkStart w:id="0" w:name="_GoBack"/>
+            <w:bookmarkEnd w:id="0"/>
           </w:p>
         </w:tc>
         <w:tc>
@@ -8216,9 +8218,13 @@
           <w:p>
             <w:pPr>
               <w:autoSpaceDE/>
-            </w:pPr>
-            <w:r>
-              <w:rPr>
+              <w:rPr>
+                <w:strike/>
+              </w:rPr>
+            </w:pPr>
+            <w:r>
+              <w:rPr>
+                <w:strike/>
                 <w:color w:val="000000"/>
                 <w:sz w:val="22"/>
                 <w:szCs w:val="22"/>
@@ -8229,9 +8235,13 @@
           <w:p>
             <w:pPr>
               <w:autoSpaceDE/>
-            </w:pPr>
-            <w:r>
-              <w:rPr>
+              <w:rPr>
+                <w:strike/>
+              </w:rPr>
+            </w:pPr>
+            <w:r>
+              <w:rPr>
+                <w:strike/>
                 <w:color w:val="000000"/>
                 <w:sz w:val="22"/>
                 <w:szCs w:val="22"/>
@@ -8788,8 +8798,6 @@
           <w:docGrid w:linePitch="360"/>
         </w:sectPr>
       </w:pPr>
-      <w:bookmarkStart w:id="0" w:name="_GoBack"/>
-      <w:bookmarkEnd w:id="0"/>
     </w:p>
     <w:p>
       <w:pPr>

</xml_diff>

<commit_message>
Reorg and updated syllabus
</commit_message>
<xml_diff>
--- a/CS296N_Syllabus.docx
+++ b/CS296N_Syllabus.docx
@@ -12,15 +12,15 @@
         <w:tblLook w:val="04A0" w:firstRow="1" w:lastRow="0" w:firstColumn="1" w:lastColumn="0" w:noHBand="0" w:noVBand="1"/>
       </w:tblPr>
       <w:tblGrid>
-        <w:gridCol w:w="1775"/>
-        <w:gridCol w:w="2203"/>
-        <w:gridCol w:w="1440"/>
-        <w:gridCol w:w="4230"/>
+        <w:gridCol w:w="1760"/>
+        <w:gridCol w:w="3323"/>
+        <w:gridCol w:w="1682"/>
+        <w:gridCol w:w="2883"/>
       </w:tblGrid>
       <w:tr>
         <w:tc>
           <w:tcPr>
-            <w:tcW w:w="1775" w:type="dxa"/>
+            <w:tcW w:w="1760" w:type="dxa"/>
             <w:tcBorders>
               <w:top w:val="single" w:sz="8" w:space="0" w:color="000000"/>
               <w:left w:val="single" w:sz="8" w:space="0" w:color="000000"/>
@@ -49,7 +49,7 @@
         </w:tc>
         <w:tc>
           <w:tcPr>
-            <w:tcW w:w="2203" w:type="dxa"/>
+            <w:tcW w:w="3323" w:type="dxa"/>
             <w:tcBorders>
               <w:top w:val="single" w:sz="8" w:space="0" w:color="000000"/>
               <w:left w:val="nil"/>
@@ -76,7 +76,7 @@
         </w:tc>
         <w:tc>
           <w:tcPr>
-            <w:tcW w:w="1440" w:type="dxa"/>
+            <w:tcW w:w="1682" w:type="dxa"/>
             <w:tcBorders>
               <w:top w:val="single" w:sz="8" w:space="0" w:color="000000"/>
               <w:left w:val="nil"/>
@@ -105,7 +105,7 @@
         </w:tc>
         <w:tc>
           <w:tcPr>
-            <w:tcW w:w="4230" w:type="dxa"/>
+            <w:tcW w:w="2883" w:type="dxa"/>
             <w:tcBorders>
               <w:top w:val="single" w:sz="8" w:space="0" w:color="000000"/>
               <w:left w:val="nil"/>
@@ -134,7 +134,7 @@
       <w:tr>
         <w:tc>
           <w:tcPr>
-            <w:tcW w:w="1775" w:type="dxa"/>
+            <w:tcW w:w="1760" w:type="dxa"/>
             <w:tcBorders>
               <w:top w:val="nil"/>
               <w:left w:val="single" w:sz="8" w:space="0" w:color="000000"/>
@@ -163,7 +163,7 @@
         </w:tc>
         <w:tc>
           <w:tcPr>
-            <w:tcW w:w="2203" w:type="dxa"/>
+            <w:tcW w:w="3323" w:type="dxa"/>
             <w:tcBorders>
               <w:top w:val="nil"/>
               <w:left w:val="nil"/>
@@ -180,13 +180,13 @@
           </w:tcPr>
           <w:p>
             <w:r>
-              <w:t>32672</w:t>
-            </w:r>
-          </w:p>
-        </w:tc>
-        <w:tc>
-          <w:tcPr>
-            <w:tcW w:w="1440" w:type="dxa"/>
+              <w:t>32547</w:t>
+            </w:r>
+          </w:p>
+        </w:tc>
+        <w:tc>
+          <w:tcPr>
+            <w:tcW w:w="1682" w:type="dxa"/>
             <w:tcBorders>
               <w:top w:val="nil"/>
               <w:left w:val="nil"/>
@@ -224,7 +224,7 @@
         </w:tc>
         <w:tc>
           <w:tcPr>
-            <w:tcW w:w="4230" w:type="dxa"/>
+            <w:tcW w:w="2883" w:type="dxa"/>
             <w:tcBorders>
               <w:top w:val="nil"/>
               <w:left w:val="nil"/>
@@ -259,7 +259,7 @@
       <w:tr>
         <w:tc>
           <w:tcPr>
-            <w:tcW w:w="1775" w:type="dxa"/>
+            <w:tcW w:w="1760" w:type="dxa"/>
             <w:tcBorders>
               <w:top w:val="nil"/>
               <w:left w:val="single" w:sz="8" w:space="0" w:color="000000"/>
@@ -286,7 +286,7 @@
         </w:tc>
         <w:tc>
           <w:tcPr>
-            <w:tcW w:w="2203" w:type="dxa"/>
+            <w:tcW w:w="3323" w:type="dxa"/>
             <w:tcBorders>
               <w:top w:val="nil"/>
               <w:left w:val="nil"/>
@@ -306,13 +306,16 @@
               <w:ind w:left="2520" w:hanging="2520"/>
             </w:pPr>
             <w:r>
-              <w:t>19/120</w:t>
-            </w:r>
-          </w:p>
-        </w:tc>
-        <w:tc>
-          <w:tcPr>
-            <w:tcW w:w="1440" w:type="dxa"/>
+              <w:t xml:space="preserve">Building 19, Room </w:t>
+            </w:r>
+            <w:r>
+              <w:t>120</w:t>
+            </w:r>
+          </w:p>
+        </w:tc>
+        <w:tc>
+          <w:tcPr>
+            <w:tcW w:w="1682" w:type="dxa"/>
             <w:tcBorders>
               <w:top w:val="nil"/>
               <w:left w:val="nil"/>
@@ -341,7 +344,7 @@
         </w:tc>
         <w:tc>
           <w:tcPr>
-            <w:tcW w:w="4230" w:type="dxa"/>
+            <w:tcW w:w="2883" w:type="dxa"/>
             <w:tcBorders>
               <w:top w:val="nil"/>
               <w:left w:val="nil"/>
@@ -370,7 +373,7 @@
       <w:tr>
         <w:tc>
           <w:tcPr>
-            <w:tcW w:w="1775" w:type="dxa"/>
+            <w:tcW w:w="1760" w:type="dxa"/>
             <w:tcBorders>
               <w:top w:val="nil"/>
               <w:left w:val="single" w:sz="8" w:space="0" w:color="000000"/>
@@ -399,7 +402,7 @@
         </w:tc>
         <w:tc>
           <w:tcPr>
-            <w:tcW w:w="2203" w:type="dxa"/>
+            <w:tcW w:w="3323" w:type="dxa"/>
             <w:tcBorders>
               <w:top w:val="nil"/>
               <w:left w:val="nil"/>
@@ -422,7 +425,7 @@
         </w:tc>
         <w:tc>
           <w:tcPr>
-            <w:tcW w:w="1440" w:type="dxa"/>
+            <w:tcW w:w="1682" w:type="dxa"/>
             <w:tcBorders>
               <w:top w:val="nil"/>
               <w:left w:val="nil"/>
@@ -451,7 +454,7 @@
         </w:tc>
         <w:tc>
           <w:tcPr>
-            <w:tcW w:w="4230" w:type="dxa"/>
+            <w:tcW w:w="2883" w:type="dxa"/>
             <w:tcBorders>
               <w:top w:val="nil"/>
               <w:left w:val="nil"/>
@@ -487,7 +490,7 @@
       <w:tr>
         <w:tc>
           <w:tcPr>
-            <w:tcW w:w="1775" w:type="dxa"/>
+            <w:tcW w:w="1760" w:type="dxa"/>
             <w:tcBorders>
               <w:top w:val="nil"/>
               <w:left w:val="single" w:sz="8" w:space="0" w:color="000000"/>
@@ -516,7 +519,7 @@
         </w:tc>
         <w:tc>
           <w:tcPr>
-            <w:tcW w:w="2203" w:type="dxa"/>
+            <w:tcW w:w="3323" w:type="dxa"/>
             <w:tcBorders>
               <w:top w:val="nil"/>
               <w:left w:val="nil"/>
@@ -573,7 +576,7 @@
         </w:tc>
         <w:tc>
           <w:tcPr>
-            <w:tcW w:w="1440" w:type="dxa"/>
+            <w:tcW w:w="1682" w:type="dxa"/>
             <w:tcBorders>
               <w:top w:val="nil"/>
               <w:left w:val="nil"/>
@@ -589,20 +592,57 @@
             <w:hideMark/>
           </w:tcPr>
           <w:p>
-            <w:r>
+            <w:pPr>
               <w:rPr>
                 <w:b/>
                 <w:bCs/>
                 <w:sz w:val="22"/>
                 <w:szCs w:val="22"/>
               </w:rPr>
-              <w:t>Office Hours</w:t>
-            </w:r>
-          </w:p>
-        </w:tc>
-        <w:tc>
-          <w:tcPr>
-            <w:tcW w:w="4230" w:type="dxa"/>
+            </w:pPr>
+            <w:r>
+              <w:rPr>
+                <w:b/>
+                <w:bCs/>
+                <w:sz w:val="22"/>
+                <w:szCs w:val="22"/>
+              </w:rPr>
+              <w:t xml:space="preserve">Office </w:t>
+            </w:r>
+            <w:r>
+              <w:rPr>
+                <w:b/>
+                <w:bCs/>
+                <w:sz w:val="22"/>
+                <w:szCs w:val="22"/>
+              </w:rPr>
+              <w:t>Hours</w:t>
+            </w:r>
+          </w:p>
+          <w:p>
+            <w:r>
+              <w:rPr>
+                <w:b/>
+                <w:bCs/>
+                <w:sz w:val="22"/>
+                <w:szCs w:val="22"/>
+              </w:rPr>
+              <w:t xml:space="preserve">Lab </w:t>
+            </w:r>
+            <w:r>
+              <w:rPr>
+                <w:b/>
+                <w:bCs/>
+                <w:sz w:val="22"/>
+                <w:szCs w:val="22"/>
+              </w:rPr>
+              <w:t>Hours</w:t>
+            </w:r>
+          </w:p>
+        </w:tc>
+        <w:tc>
+          <w:tcPr>
+            <w:tcW w:w="2883" w:type="dxa"/>
             <w:tcBorders>
               <w:top w:val="nil"/>
               <w:left w:val="nil"/>
@@ -649,7 +689,8 @@
                 <w:sz w:val="22"/>
                 <w:szCs w:val="22"/>
               </w:rPr>
-              <w:t xml:space="preserve"> and </w:t>
+              <w:br/>
+              <w:t xml:space="preserve">Lab: </w:t>
             </w:r>
             <w:proofErr w:type="spellStart"/>
             <w:r>
@@ -685,15 +726,7 @@
                 <w:sz w:val="22"/>
                 <w:szCs w:val="22"/>
               </w:rPr>
-              <w:t xml:space="preserve">: </w:t>
-            </w:r>
-            <w:r>
-              <w:rPr>
-                <w:rFonts w:eastAsia="Times New Roman"/>
-                <w:sz w:val="22"/>
-                <w:szCs w:val="22"/>
-              </w:rPr>
-              <w:t>12:00 - 1:00</w:t>
+              <w:t xml:space="preserve">: 2:30 – 4:30 </w:t>
             </w:r>
           </w:p>
         </w:tc>
@@ -728,7 +761,13 @@
         <w:ind w:right="720"/>
       </w:pPr>
       <w:r>
-        <w:t xml:space="preserve">This course continues coverage of server-side programming in C# using the ASP.NET framework.  You will learn the concepts underlying the MVC (Model View Controller) design pattern and learn to use the Microsoft ASP.NET </w:t>
+        <w:t>This course continues coverage of server-side programming in C</w:t>
+      </w:r>
+      <w:r>
+        <w:t># using the ASP.NET framework. </w:t>
+      </w:r>
+      <w:r>
+        <w:t xml:space="preserve">You will learn the concepts underlying the MVC (Model View Controller) design pattern and learn to use the Microsoft ASP.NET </w:t>
       </w:r>
       <w:r>
         <w:t xml:space="preserve">Core </w:t>
@@ -740,16 +779,43 @@
         <w:t xml:space="preserve">Entity Framework and </w:t>
       </w:r>
       <w:r>
-        <w:t>SQL Server.  Programming assignments will consist of guided tutorial exercises as well as labs in whic</w:t>
-      </w:r>
-      <w:r>
-        <w:t>h you will design and program a</w:t>
-      </w:r>
-      <w:r>
-        <w:t xml:space="preserve"> web </w:t>
+        <w:t xml:space="preserve">SQL Server.  </w:t>
+      </w:r>
+      <w:r>
+        <w:t>Learning</w:t>
+      </w:r>
+      <w:r>
+        <w:t xml:space="preserve"> </w:t>
+      </w:r>
+      <w:r>
+        <w:t>activities</w:t>
+      </w:r>
+      <w:r>
+        <w:t xml:space="preserve"> will </w:t>
+      </w:r>
+      <w:r>
+        <w:t xml:space="preserve">include </w:t>
+      </w:r>
+      <w:r>
+        <w:t>guided tu</w:t>
+      </w:r>
+      <w:r>
+        <w:t>torial exercises as well as lab assignments</w:t>
+      </w:r>
+      <w:r>
+        <w:t xml:space="preserve"> in whic</w:t>
+      </w:r>
+      <w:r>
+        <w:t xml:space="preserve">h you will design and program </w:t>
+      </w:r>
+      <w:r>
+        <w:t xml:space="preserve">web </w:t>
       </w:r>
       <w:r>
         <w:t>app</w:t>
+      </w:r>
+      <w:r>
+        <w:t>s</w:t>
       </w:r>
       <w:r>
         <w:t xml:space="preserve"> on your own. </w:t>
@@ -1036,7 +1102,10 @@
           <w:p>
             <w:proofErr w:type="spellStart"/>
             <w:r>
-              <w:t>xUnit</w:t>
+              <w:t>ms</w:t>
+            </w:r>
+            <w:r>
+              <w:t>Unit</w:t>
             </w:r>
             <w:proofErr w:type="spellEnd"/>
           </w:p>
@@ -1546,14 +1615,55 @@
         <w:t>Pro ASP.NET Core MVC</w:t>
       </w:r>
       <w:r>
-        <w:t xml:space="preserve">, 6th Edition, by Adam Freeman, Apress, 2016 ISBN-13: 978-1484203989 is the textbook for the course. The source code for the sample programs in the text is available for download on the publisher's web site: </w:t>
+        <w:rPr>
+          <w:i/>
+          <w:iCs/>
+        </w:rPr>
+        <w:t xml:space="preserve"> 2</w:t>
+      </w:r>
+      <w:r>
+        <w:t>, 7</w:t>
+      </w:r>
+      <w:r>
+        <w:t>th Editio</w:t>
+      </w:r>
+      <w:r>
+        <w:t>n, by Adam Freeman, Apress, 2017 ISBN</w:t>
+      </w:r>
+      <w:r>
+        <w:t xml:space="preserve">: </w:t>
+      </w:r>
+      <w:r>
+        <w:t>978-1-4842-3149-4</w:t>
+      </w:r>
+    </w:p>
+    <w:p>
+      <w:pPr>
+        <w:ind w:left="360" w:right="720"/>
+      </w:pPr>
+      <w:r>
+        <w:t xml:space="preserve">is the textbook for the </w:t>
+      </w:r>
+      <w:proofErr w:type="gramStart"/>
+      <w:r>
+        <w:t>course.</w:t>
+      </w:r>
+      <w:proofErr w:type="gramEnd"/>
+      <w:r>
+        <w:t xml:space="preserve"> The source code for the sample programs in the text is available for download on </w:t>
+      </w:r>
+      <w:r>
+        <w:t>GitHub</w:t>
+      </w:r>
+      <w:r>
+        <w:t xml:space="preserve">: </w:t>
       </w:r>
       <w:hyperlink r:id="rId8" w:history="1">
         <w:r>
           <w:rPr>
             <w:rStyle w:val="Hyperlink"/>
           </w:rPr>
-          <w:t>http://www.apress.com/us/book/9781484203989</w:t>
+          <w:t>https://github.com/apress/pro-asp.net-core-mvc-2</w:t>
         </w:r>
       </w:hyperlink>
     </w:p>
@@ -1601,26 +1711,38 @@
         <w:ind w:left="360" w:right="720"/>
       </w:pPr>
       <w:r>
-        <w:t xml:space="preserve">Visual Studio 2015 will be the development environment provided in class and in the CIT Main Lab.  This software can be obtained free of charge through your LCC Microsoft Imagine </w:t>
+        <w:t>Visual Studio 2017</w:t>
+      </w:r>
+      <w:r>
+        <w:t xml:space="preserve"> will be the development environment provided in class and in the CIT Main Lab.  This software can be obtained free of charge through your LCC Microsoft Imagine </w:t>
       </w:r>
       <w:r>
         <w:t xml:space="preserve">account (formerly </w:t>
       </w:r>
       <w:r>
-        <w:t xml:space="preserve">Microsoft Dream Spark, and before that </w:t>
-      </w:r>
-      <w:r>
-        <w:t xml:space="preserve">called </w:t>
-      </w:r>
-      <w:r>
-        <w:t xml:space="preserve">MSDNAA), </w:t>
+        <w:t>Microsoft Dream Spark</w:t>
+      </w:r>
+      <w:r>
+        <w:t xml:space="preserve">), </w:t>
       </w:r>
       <w:hyperlink r:id="rId9" w:history="1">
         <w:r>
           <w:rPr>
             <w:rStyle w:val="Hyperlink"/>
           </w:rPr>
-          <w:t>http://e5.onthehub.com/WebStore/Welcome.aspx?vsro=8&amp;ws=EC37AD18-ED9B-E011-969D-0030487D8897</w:t>
+          <w:t>http://e5.onthehub.com/WebStore/Welcome.aspx?vsro=8&amp;ws=EC37A</w:t>
+        </w:r>
+        <w:r>
+          <w:rPr>
+            <w:rStyle w:val="Hyperlink"/>
+          </w:rPr>
+          <w:t>D</w:t>
+        </w:r>
+        <w:r>
+          <w:rPr>
+            <w:rStyle w:val="Hyperlink"/>
+          </w:rPr>
+          <w:t>18-ED9B-E011-969D-0030487D8897</w:t>
         </w:r>
       </w:hyperlink>
       <w:r>
@@ -1643,7 +1765,10 @@
         <w:t xml:space="preserve">You may alternatively use Visual Studio </w:t>
       </w:r>
       <w:r>
-        <w:t xml:space="preserve">2015 </w:t>
+        <w:t>2017</w:t>
+      </w:r>
+      <w:r>
+        <w:t xml:space="preserve"> </w:t>
       </w:r>
       <w:r>
         <w:t xml:space="preserve">Community edition which is a free download from Microsoft at </w:t>
@@ -2082,7 +2207,13 @@
               <w:jc w:val="center"/>
             </w:pPr>
             <w:r>
-              <w:t>8 Lab Reviews</w:t>
+              <w:t xml:space="preserve">8 </w:t>
+            </w:r>
+            <w:r>
+              <w:t>Code</w:t>
+            </w:r>
+            <w:r>
+              <w:t xml:space="preserve"> Reviews</w:t>
             </w:r>
           </w:p>
         </w:tc>
@@ -2188,7 +2319,7 @@
               <w:t>8</w:t>
             </w:r>
             <w:r>
-              <w:t xml:space="preserve"> Tutorial exercises</w:t>
+              <w:t xml:space="preserve"> Quizzes</w:t>
             </w:r>
           </w:p>
         </w:tc>
@@ -2293,7 +2424,7 @@
               <w:jc w:val="center"/>
             </w:pPr>
             <w:r>
-              <w:t>Term Project</w:t>
+              <w:t>Midterm and Final Exams</w:t>
             </w:r>
           </w:p>
         </w:tc>
@@ -2319,7 +2450,7 @@
               <w:jc w:val="center"/>
             </w:pPr>
             <w:r>
-              <w:t>440</w:t>
+              <w:t>100</w:t>
             </w:r>
           </w:p>
         </w:tc>
@@ -2339,7 +2470,7 @@
               <w:jc w:val="center"/>
             </w:pPr>
             <w:r>
-              <w:t>440</w:t>
+              <w:t>200</w:t>
             </w:r>
           </w:p>
         </w:tc>
@@ -2365,7 +2496,113 @@
               <w:jc w:val="center"/>
             </w:pPr>
             <w:r>
-              <w:t>44</w:t>
+              <w:t>20%</w:t>
+            </w:r>
+          </w:p>
+        </w:tc>
+      </w:tr>
+      <w:tr>
+        <w:tc>
+          <w:tcPr>
+            <w:tcW w:w="2890" w:type="dxa"/>
+            <w:tcBorders>
+              <w:top w:val="nil"/>
+              <w:left w:val="single" w:sz="8" w:space="0" w:color="auto"/>
+              <w:bottom w:val="single" w:sz="8" w:space="0" w:color="auto"/>
+              <w:right w:val="single" w:sz="8" w:space="0" w:color="auto"/>
+            </w:tcBorders>
+            <w:tcMar>
+              <w:top w:w="0" w:type="dxa"/>
+              <w:left w:w="10" w:type="dxa"/>
+              <w:bottom w:w="0" w:type="dxa"/>
+              <w:right w:w="10" w:type="dxa"/>
+            </w:tcMar>
+          </w:tcPr>
+          <w:p>
+            <w:pPr>
+              <w:spacing w:before="100" w:after="100"/>
+              <w:jc w:val="center"/>
+            </w:pPr>
+            <w:r>
+              <w:t>Term Project</w:t>
+            </w:r>
+          </w:p>
+        </w:tc>
+        <w:tc>
+          <w:tcPr>
+            <w:tcW w:w="2153" w:type="dxa"/>
+            <w:tcBorders>
+              <w:top w:val="nil"/>
+              <w:left w:val="nil"/>
+              <w:bottom w:val="single" w:sz="8" w:space="0" w:color="auto"/>
+              <w:right w:val="single" w:sz="8" w:space="0" w:color="auto"/>
+            </w:tcBorders>
+            <w:tcMar>
+              <w:top w:w="0" w:type="dxa"/>
+              <w:left w:w="10" w:type="dxa"/>
+              <w:bottom w:w="0" w:type="dxa"/>
+              <w:right w:w="10" w:type="dxa"/>
+            </w:tcMar>
+          </w:tcPr>
+          <w:p>
+            <w:pPr>
+              <w:spacing w:before="100" w:after="100"/>
+              <w:jc w:val="center"/>
+            </w:pPr>
+            <w:r>
+              <w:t>2</w:t>
+            </w:r>
+            <w:r>
+              <w:t>40</w:t>
+            </w:r>
+          </w:p>
+        </w:tc>
+        <w:tc>
+          <w:tcPr>
+            <w:tcW w:w="1980" w:type="dxa"/>
+            <w:tcBorders>
+              <w:top w:val="single" w:sz="8" w:space="0" w:color="auto"/>
+              <w:left w:val="nil"/>
+              <w:bottom w:val="single" w:sz="8" w:space="0" w:color="auto"/>
+              <w:right w:val="single" w:sz="8" w:space="0" w:color="auto"/>
+            </w:tcBorders>
+          </w:tcPr>
+          <w:p>
+            <w:pPr>
+              <w:spacing w:before="100" w:after="100"/>
+              <w:jc w:val="center"/>
+            </w:pPr>
+            <w:r>
+              <w:t>240</w:t>
+            </w:r>
+          </w:p>
+        </w:tc>
+        <w:tc>
+          <w:tcPr>
+            <w:tcW w:w="2250" w:type="dxa"/>
+            <w:tcBorders>
+              <w:top w:val="nil"/>
+              <w:left w:val="single" w:sz="8" w:space="0" w:color="auto"/>
+              <w:bottom w:val="single" w:sz="8" w:space="0" w:color="auto"/>
+              <w:right w:val="single" w:sz="8" w:space="0" w:color="auto"/>
+            </w:tcBorders>
+            <w:tcMar>
+              <w:top w:w="0" w:type="dxa"/>
+              <w:left w:w="10" w:type="dxa"/>
+              <w:bottom w:w="0" w:type="dxa"/>
+              <w:right w:w="10" w:type="dxa"/>
+            </w:tcMar>
+          </w:tcPr>
+          <w:p>
+            <w:pPr>
+              <w:spacing w:before="100" w:after="100"/>
+              <w:jc w:val="center"/>
+            </w:pPr>
+            <w:r>
+              <w:t>2</w:t>
+            </w:r>
+            <w:r>
+              <w:t>4</w:t>
             </w:r>
             <w:r>
               <w:t>%</w:t>
@@ -3572,21 +3809,6 @@
               <w:t>1</w:t>
             </w:r>
           </w:p>
-          <w:p>
-            <w:pPr>
-              <w:jc w:val="center"/>
-            </w:pPr>
-            <w:r>
-              <w:rPr>
-                <w:i/>
-                <w:iCs/>
-                <w:color w:val="000000"/>
-                <w:sz w:val="22"/>
-                <w:szCs w:val="22"/>
-              </w:rPr>
-              <w:t>1/10</w:t>
-            </w:r>
-          </w:p>
         </w:tc>
         <w:tc>
           <w:tcPr>
@@ -3780,16 +4002,7 @@
           <w:p>
             <w:pPr>
               <w:autoSpaceDE/>
-              <w:jc w:val="center"/>
-            </w:pPr>
-            <w:r>
-              <w:rPr>
-                <w:color w:val="000000"/>
-                <w:sz w:val="22"/>
-                <w:szCs w:val="22"/>
-              </w:rPr>
-              <w:t>1/12</w:t>
-            </w:r>
+            </w:pPr>
           </w:p>
         </w:tc>
         <w:tc>
@@ -3903,21 +4116,6 @@
                 <w:szCs w:val="22"/>
               </w:rPr>
               <w:t>2</w:t>
-            </w:r>
-          </w:p>
-          <w:p>
-            <w:pPr>
-              <w:jc w:val="center"/>
-            </w:pPr>
-            <w:r>
-              <w:rPr>
-                <w:i/>
-                <w:iCs/>
-                <w:color w:val="000000"/>
-                <w:sz w:val="22"/>
-                <w:szCs w:val="22"/>
-              </w:rPr>
-              <w:t>1/17</w:t>
             </w:r>
           </w:p>
         </w:tc>
@@ -4362,16 +4560,7 @@
           <w:p>
             <w:pPr>
               <w:autoSpaceDE/>
-              <w:jc w:val="center"/>
-            </w:pPr>
-            <w:r>
-              <w:rPr>
-                <w:color w:val="000000"/>
-                <w:sz w:val="22"/>
-                <w:szCs w:val="22"/>
-              </w:rPr>
-              <w:t>1/19</w:t>
-            </w:r>
+            </w:pPr>
           </w:p>
         </w:tc>
         <w:tc>
@@ -4480,21 +4669,6 @@
                 <w:szCs w:val="22"/>
               </w:rPr>
               <w:t>3</w:t>
-            </w:r>
-          </w:p>
-          <w:p>
-            <w:pPr>
-              <w:jc w:val="center"/>
-            </w:pPr>
-            <w:r>
-              <w:rPr>
-                <w:i/>
-                <w:iCs/>
-                <w:color w:val="000000"/>
-                <w:sz w:val="22"/>
-                <w:szCs w:val="22"/>
-              </w:rPr>
-              <w:t>1/24</w:t>
             </w:r>
           </w:p>
         </w:tc>
@@ -4992,16 +5166,7 @@
           <w:p>
             <w:pPr>
               <w:autoSpaceDE/>
-              <w:jc w:val="center"/>
-            </w:pPr>
-            <w:r>
-              <w:rPr>
-                <w:color w:val="000000"/>
-                <w:sz w:val="22"/>
-                <w:szCs w:val="22"/>
-              </w:rPr>
-              <w:t>1/26</w:t>
-            </w:r>
+            </w:pPr>
           </w:p>
         </w:tc>
         <w:tc>
@@ -5114,21 +5279,6 @@
                 <w:szCs w:val="22"/>
               </w:rPr>
               <w:t>4</w:t>
-            </w:r>
-          </w:p>
-          <w:p>
-            <w:pPr>
-              <w:jc w:val="center"/>
-            </w:pPr>
-            <w:r>
-              <w:rPr>
-                <w:i/>
-                <w:iCs/>
-                <w:color w:val="000000"/>
-                <w:sz w:val="22"/>
-                <w:szCs w:val="22"/>
-              </w:rPr>
-              <w:t>1/31</w:t>
             </w:r>
           </w:p>
         </w:tc>
@@ -5609,16 +5759,7 @@
           <w:p>
             <w:pPr>
               <w:autoSpaceDE/>
-              <w:jc w:val="center"/>
-            </w:pPr>
-            <w:r>
-              <w:rPr>
-                <w:color w:val="000000"/>
-                <w:sz w:val="22"/>
-                <w:szCs w:val="22"/>
-              </w:rPr>
-              <w:t>2/2</w:t>
-            </w:r>
+            </w:pPr>
           </w:p>
         </w:tc>
         <w:tc>
@@ -5726,21 +5867,6 @@
                 <w:szCs w:val="22"/>
               </w:rPr>
               <w:t>5</w:t>
-            </w:r>
-          </w:p>
-          <w:p>
-            <w:pPr>
-              <w:jc w:val="center"/>
-            </w:pPr>
-            <w:r>
-              <w:rPr>
-                <w:i/>
-                <w:iCs/>
-                <w:color w:val="000000"/>
-                <w:sz w:val="22"/>
-                <w:szCs w:val="22"/>
-              </w:rPr>
-              <w:t>2/7</w:t>
             </w:r>
           </w:p>
         </w:tc>
@@ -6160,16 +6286,7 @@
           <w:p>
             <w:pPr>
               <w:autoSpaceDE/>
-              <w:jc w:val="center"/>
-            </w:pPr>
-            <w:r>
-              <w:rPr>
-                <w:color w:val="000000"/>
-                <w:sz w:val="22"/>
-                <w:szCs w:val="22"/>
-              </w:rPr>
-              <w:t>2/9</w:t>
-            </w:r>
+            </w:pPr>
           </w:p>
         </w:tc>
         <w:tc>
@@ -6308,21 +6425,6 @@
               <w:t>6</w:t>
             </w:r>
           </w:p>
-          <w:p>
-            <w:pPr>
-              <w:jc w:val="center"/>
-            </w:pPr>
-            <w:r>
-              <w:rPr>
-                <w:i/>
-                <w:iCs/>
-                <w:color w:val="000000"/>
-                <w:sz w:val="22"/>
-                <w:szCs w:val="22"/>
-              </w:rPr>
-              <w:t>2/14</w:t>
-            </w:r>
-          </w:p>
         </w:tc>
         <w:tc>
           <w:tcPr>
@@ -6596,16 +6698,7 @@
           <w:p>
             <w:pPr>
               <w:autoSpaceDE/>
-              <w:jc w:val="center"/>
-            </w:pPr>
-            <w:r>
-              <w:rPr>
-                <w:color w:val="000000"/>
-                <w:sz w:val="22"/>
-                <w:szCs w:val="22"/>
-              </w:rPr>
-              <w:t>2/16</w:t>
-            </w:r>
+            </w:pPr>
           </w:p>
         </w:tc>
         <w:tc>
@@ -6716,21 +6809,6 @@
                 <w:szCs w:val="22"/>
               </w:rPr>
               <w:t>7</w:t>
-            </w:r>
-          </w:p>
-          <w:p>
-            <w:pPr>
-              <w:jc w:val="center"/>
-            </w:pPr>
-            <w:r>
-              <w:rPr>
-                <w:i/>
-                <w:iCs/>
-                <w:color w:val="000000"/>
-                <w:sz w:val="22"/>
-                <w:szCs w:val="22"/>
-              </w:rPr>
-              <w:t>2/21</w:t>
             </w:r>
           </w:p>
         </w:tc>
@@ -7066,16 +7144,7 @@
           <w:p>
             <w:pPr>
               <w:autoSpaceDE/>
-              <w:jc w:val="center"/>
-            </w:pPr>
-            <w:r>
-              <w:rPr>
-                <w:color w:val="000000"/>
-                <w:sz w:val="22"/>
-                <w:szCs w:val="22"/>
-              </w:rPr>
-              <w:t>2/23</w:t>
-            </w:r>
+            </w:pPr>
           </w:p>
         </w:tc>
         <w:tc>
@@ -7182,21 +7251,6 @@
                 <w:szCs w:val="22"/>
               </w:rPr>
               <w:t>8</w:t>
-            </w:r>
-          </w:p>
-          <w:p>
-            <w:pPr>
-              <w:jc w:val="center"/>
-            </w:pPr>
-            <w:r>
-              <w:rPr>
-                <w:i/>
-                <w:iCs/>
-                <w:color w:val="000000"/>
-                <w:sz w:val="22"/>
-                <w:szCs w:val="22"/>
-              </w:rPr>
-              <w:t>2/28</w:t>
             </w:r>
           </w:p>
         </w:tc>
@@ -7512,25 +7566,6 @@
             <w:hideMark/>
           </w:tcPr>
           <w:p>
-            <w:pPr>
-              <w:autoSpaceDE/>
-              <w:jc w:val="center"/>
-            </w:pPr>
-            <w:r>
-              <w:rPr>
-                <w:i/>
-                <w:iCs/>
-                <w:color w:val="000000"/>
-                <w:sz w:val="22"/>
-                <w:szCs w:val="22"/>
-              </w:rPr>
-              <w:t>3/2</w:t>
-            </w:r>
-          </w:p>
-          <w:p>
-            <w:pPr>
-              <w:jc w:val="center"/>
-            </w:pPr>
             <w:r>
               <w:rPr>
                 <w:color w:val="000000"/>
@@ -7645,21 +7680,6 @@
                 <w:szCs w:val="22"/>
               </w:rPr>
               <w:t>9</w:t>
-            </w:r>
-          </w:p>
-          <w:p>
-            <w:pPr>
-              <w:jc w:val="center"/>
-            </w:pPr>
-            <w:r>
-              <w:rPr>
-                <w:i/>
-                <w:iCs/>
-                <w:color w:val="000000"/>
-                <w:sz w:val="22"/>
-                <w:szCs w:val="22"/>
-              </w:rPr>
-              <w:t>3/7</w:t>
             </w:r>
           </w:p>
         </w:tc>
@@ -7976,22 +7996,6 @@
           <w:p>
             <w:pPr>
               <w:autoSpaceDE/>
-              <w:jc w:val="center"/>
-            </w:pPr>
-            <w:r>
-              <w:rPr>
-                <w:i/>
-                <w:iCs/>
-                <w:color w:val="000000"/>
-                <w:sz w:val="22"/>
-                <w:szCs w:val="22"/>
-              </w:rPr>
-              <w:t>3/9</w:t>
-            </w:r>
-          </w:p>
-          <w:p>
-            <w:pPr>
-              <w:jc w:val="center"/>
             </w:pPr>
           </w:p>
         </w:tc>
@@ -8102,21 +8106,6 @@
               <w:t>10</w:t>
             </w:r>
           </w:p>
-          <w:p>
-            <w:pPr>
-              <w:jc w:val="center"/>
-            </w:pPr>
-            <w:r>
-              <w:rPr>
-                <w:i/>
-                <w:iCs/>
-                <w:color w:val="000000"/>
-                <w:sz w:val="22"/>
-                <w:szCs w:val="22"/>
-              </w:rPr>
-              <w:t>3/14</w:t>
-            </w:r>
-          </w:p>
         </w:tc>
         <w:tc>
           <w:tcPr>
@@ -8149,8 +8138,6 @@
               </w:rPr>
               <w:t>Authentication</w:t>
             </w:r>
-            <w:bookmarkStart w:id="0" w:name="_GoBack"/>
-            <w:bookmarkEnd w:id="0"/>
           </w:p>
         </w:tc>
         <w:tc>
@@ -8379,18 +8366,7 @@
           <w:p>
             <w:pPr>
               <w:autoSpaceDE/>
-              <w:jc w:val="center"/>
-            </w:pPr>
-            <w:r>
-              <w:rPr>
-                <w:i/>
-                <w:iCs/>
-                <w:color w:val="000000"/>
-                <w:sz w:val="22"/>
-                <w:szCs w:val="22"/>
-              </w:rPr>
-              <w:t>3/16</w:t>
-            </w:r>
+            </w:pPr>
           </w:p>
         </w:tc>
         <w:tc>
@@ -8637,18 +8613,7 @@
           <w:p>
             <w:pPr>
               <w:autoSpaceDE/>
-              <w:jc w:val="center"/>
-            </w:pPr>
-            <w:r>
-              <w:rPr>
-                <w:i/>
-                <w:iCs/>
-                <w:color w:val="000000"/>
-                <w:sz w:val="22"/>
-                <w:szCs w:val="22"/>
-              </w:rPr>
-              <w:t>3/21</w:t>
-            </w:r>
+            </w:pPr>
           </w:p>
         </w:tc>
         <w:tc>
@@ -9205,7 +9170,16 @@
           <w:i/>
           <w:iCs/>
         </w:rPr>
-        <w:t>Academic Calendar for Winter Term 2017</w:t>
+        <w:t>Academic Calendar for Winter Term 201</w:t>
+      </w:r>
+      <w:r>
+        <w:rPr>
+          <w:b/>
+          <w:bCs/>
+          <w:i/>
+          <w:iCs/>
+        </w:rPr>
+        <w:t>8</w:t>
       </w:r>
     </w:p>
     <w:p>
@@ -9232,7 +9206,7 @@
         <w:tab/>
       </w:r>
       <w:r>
-        <w:t>1/9/17</w:t>
+        <w:t>1/8</w:t>
       </w:r>
     </w:p>
     <w:p>
@@ -9241,7 +9215,13 @@
         <w:spacing w:line="360" w:lineRule="auto"/>
       </w:pPr>
       <w:r>
-        <w:t>Last day to receive refund                                                                   1/15/17, 11:59 pm</w:t>
+        <w:t>Last day to receive refund                                       </w:t>
+      </w:r>
+      <w:r>
+        <w:t>                            1/14</w:t>
+      </w:r>
+      <w:r>
+        <w:t>, 11:59 pm</w:t>
       </w:r>
     </w:p>
     <w:p>
@@ -9259,7 +9239,7 @@
         <w:tab/>
       </w:r>
       <w:r>
-        <w:t>1/16/17</w:t>
+        <w:t>1/15</w:t>
       </w:r>
     </w:p>
     <w:p>
@@ -9277,7 +9257,7 @@
         <w:tab/>
       </w:r>
       <w:r>
-        <w:t>2/20/17</w:t>
+        <w:t>2/19</w:t>
       </w:r>
     </w:p>
     <w:p>
@@ -9295,7 +9275,7 @@
         <w:tab/>
       </w:r>
       <w:r>
-        <w:t>3/3/17</w:t>
+        <w:t>3/2</w:t>
       </w:r>
     </w:p>
     <w:p>
@@ -9313,7 +9293,10 @@
         <w:tab/>
       </w:r>
       <w:r>
-        <w:t xml:space="preserve">3/20/17 </w:t>
+        <w:t>3/19</w:t>
+      </w:r>
+      <w:r>
+        <w:t xml:space="preserve"> </w:t>
       </w:r>
       <w:r>
         <w:rPr>
@@ -9323,7 +9306,7 @@
         <w:t xml:space="preserve">– </w:t>
       </w:r>
       <w:r>
-        <w:t>3/19/16</w:t>
+        <w:t>3/24</w:t>
       </w:r>
     </w:p>
     <w:p>
@@ -9332,8 +9315,13 @@
         <w:spacing w:line="360" w:lineRule="auto"/>
       </w:pPr>
       <w:r>
-        <w:t>Term ends                                                                                           3/25/17</w:t>
-      </w:r>
+        <w:t>Term ends                                                                  </w:t>
+      </w:r>
+      <w:r>
+        <w:t>                         3/25</w:t>
+      </w:r>
+      <w:bookmarkStart w:id="0" w:name="_GoBack"/>
+      <w:bookmarkEnd w:id="0"/>
     </w:p>
     <w:p>
       <w:r>
@@ -10717,7 +10705,6 @@
   <w:style w:type="character" w:default="1" w:styleId="DefaultParagraphFont">
     <w:name w:val="Default Paragraph Font"/>
     <w:uiPriority w:val="1"/>
-    <w:semiHidden/>
     <w:unhideWhenUsed/>
   </w:style>
   <w:style w:type="table" w:default="1" w:styleId="TableNormal">

</xml_diff>

<commit_message>
Revised syllabus, and some rubrics
Revised the syllabus to reflect there being no midterm or final.
</commit_message>
<xml_diff>
--- a/CS296N_Syllabus.docx
+++ b/CS296N_Syllabus.docx
@@ -1,6 +1,6 @@
 
 <file path=word/document.xml><?xml version="1.0" encoding="utf-8"?>
-<w:document xmlns:wpc="http://schemas.microsoft.com/office/word/2010/wordprocessingCanvas" xmlns:mo="http://schemas.microsoft.com/office/mac/office/2008/main" xmlns:mc="http://schemas.openxmlformats.org/markup-compatibility/2006" xmlns:mv="urn:schemas-microsoft-com:mac:vml" xmlns:o="urn:schemas-microsoft-com:office:office" xmlns:r="http://schemas.openxmlformats.org/officeDocument/2006/relationships" xmlns:m="http://schemas.openxmlformats.org/officeDocument/2006/math" xmlns:v="urn:schemas-microsoft-com:vml" xmlns:wp14="http://schemas.microsoft.com/office/word/2010/wordprocessingDrawing" xmlns:wp="http://schemas.openxmlformats.org/drawingml/2006/wordprocessingDrawing" xmlns:w10="urn:schemas-microsoft-com:office:word" xmlns:w="http://schemas.openxmlformats.org/wordprocessingml/2006/main" xmlns:w14="http://schemas.microsoft.com/office/word/2010/wordml" xmlns:w15="http://schemas.microsoft.com/office/word/2012/wordml" xmlns:wpg="http://schemas.microsoft.com/office/word/2010/wordprocessingGroup" xmlns:wpi="http://schemas.microsoft.com/office/word/2010/wordprocessingInk" xmlns:wne="http://schemas.microsoft.com/office/word/2006/wordml" xmlns:wps="http://schemas.microsoft.com/office/word/2010/wordprocessingShape" mc:Ignorable="w14 w15 wp14">
+<w:document xmlns:wpc="http://schemas.microsoft.com/office/word/2010/wordprocessingCanvas" xmlns:cx="http://schemas.microsoft.com/office/drawing/2014/chartex" xmlns:cx1="http://schemas.microsoft.com/office/drawing/2015/9/8/chartex" xmlns:cx2="http://schemas.microsoft.com/office/drawing/2015/10/21/chartex" xmlns:cx3="http://schemas.microsoft.com/office/drawing/2016/5/9/chartex" xmlns:cx4="http://schemas.microsoft.com/office/drawing/2016/5/10/chartex" xmlns:cx5="http://schemas.microsoft.com/office/drawing/2016/5/11/chartex" xmlns:cx6="http://schemas.microsoft.com/office/drawing/2016/5/12/chartex" xmlns:cx7="http://schemas.microsoft.com/office/drawing/2016/5/13/chartex" xmlns:cx8="http://schemas.microsoft.com/office/drawing/2016/5/14/chartex" xmlns:mc="http://schemas.openxmlformats.org/markup-compatibility/2006" xmlns:aink="http://schemas.microsoft.com/office/drawing/2016/ink" xmlns:am3d="http://schemas.microsoft.com/office/drawing/2017/model3d" xmlns:o="urn:schemas-microsoft-com:office:office" xmlns:r="http://schemas.openxmlformats.org/officeDocument/2006/relationships" xmlns:m="http://schemas.openxmlformats.org/officeDocument/2006/math" xmlns:v="urn:schemas-microsoft-com:vml" xmlns:wp14="http://schemas.microsoft.com/office/word/2010/wordprocessingDrawing" xmlns:wp="http://schemas.openxmlformats.org/drawingml/2006/wordprocessingDrawing" xmlns:w10="urn:schemas-microsoft-com:office:word" xmlns:w="http://schemas.openxmlformats.org/wordprocessingml/2006/main" xmlns:w14="http://schemas.microsoft.com/office/word/2010/wordml" xmlns:w15="http://schemas.microsoft.com/office/word/2012/wordml" xmlns:w16cid="http://schemas.microsoft.com/office/word/2016/wordml/cid" xmlns:w16se="http://schemas.microsoft.com/office/word/2015/wordml/symex" xmlns:wpg="http://schemas.microsoft.com/office/word/2010/wordprocessingGroup" xmlns:wpi="http://schemas.microsoft.com/office/word/2010/wordprocessingInk" xmlns:wne="http://schemas.microsoft.com/office/word/2006/wordml" xmlns:wps="http://schemas.microsoft.com/office/word/2010/wordprocessingShape" mc:Ignorable="w14 w15 w16se w16cid wp14">
   <w:body>
     <w:tbl>
       <w:tblPr>
@@ -977,13 +977,8 @@
             <w:hideMark/>
           </w:tcPr>
           <w:p>
-            <w:proofErr w:type="spellStart"/>
-            <w:r>
-              <w:t>DotNet</w:t>
-            </w:r>
-            <w:proofErr w:type="spellEnd"/>
-            <w:r>
-              <w:t xml:space="preserve"> Core</w:t>
+            <w:r>
+              <w:t>DotNet Core</w:t>
             </w:r>
           </w:p>
         </w:tc>
@@ -1053,14 +1048,12 @@
             <w:hideMark/>
           </w:tcPr>
           <w:p>
-            <w:proofErr w:type="spellStart"/>
             <w:r>
               <w:t>x</w:t>
             </w:r>
             <w:r>
               <w:t>Unit</w:t>
             </w:r>
-            <w:proofErr w:type="spellEnd"/>
           </w:p>
         </w:tc>
         <w:tc>
@@ -1587,15 +1580,7 @@
         <w:ind w:left="360" w:right="720"/>
       </w:pPr>
       <w:r>
-        <w:t xml:space="preserve">is the textbook for the </w:t>
-      </w:r>
-      <w:proofErr w:type="gramStart"/>
-      <w:r>
-        <w:t>course.</w:t>
-      </w:r>
-      <w:proofErr w:type="gramEnd"/>
-      <w:r>
-        <w:t xml:space="preserve"> The source code for the sample programs in the text is available for download on </w:t>
+        <w:t xml:space="preserve">is the textbook for the course. The source code for the sample programs in the text is available for download on </w:t>
       </w:r>
       <w:r>
         <w:t>GitHub</w:t>
@@ -1830,6 +1815,7 @@
           <w:b/>
           <w:bCs/>
         </w:rPr>
+        <w:lastRenderedPageBreak/>
         <w:t> </w:t>
       </w:r>
     </w:p>
@@ -2246,8 +2232,14 @@
             <w:pPr>
               <w:spacing w:before="100" w:after="100"/>
               <w:jc w:val="center"/>
-            </w:pPr>
-            <w:r>
+              <w:rPr>
+                <w:strike/>
+              </w:rPr>
+            </w:pPr>
+            <w:r>
+              <w:rPr>
+                <w:strike/>
+              </w:rPr>
               <w:t>Midterm and Final Exams</w:t>
             </w:r>
           </w:p>
@@ -2272,11 +2264,20 @@
             <w:pPr>
               <w:spacing w:before="100" w:after="100"/>
               <w:jc w:val="center"/>
-            </w:pPr>
-            <w:r>
+              <w:rPr>
+                <w:strike/>
+              </w:rPr>
+            </w:pPr>
+            <w:r>
+              <w:rPr>
+                <w:strike/>
+              </w:rPr>
               <w:t>100</w:t>
             </w:r>
             <w:r>
+              <w:rPr>
+                <w:strike/>
+              </w:rPr>
               <w:t>/150</w:t>
             </w:r>
           </w:p>
@@ -2295,11 +2296,20 @@
             <w:pPr>
               <w:spacing w:before="100" w:after="100"/>
               <w:jc w:val="center"/>
-            </w:pPr>
-            <w:r>
+              <w:rPr>
+                <w:strike/>
+              </w:rPr>
+            </w:pPr>
+            <w:r>
+              <w:rPr>
+                <w:strike/>
+              </w:rPr>
               <w:t>2</w:t>
             </w:r>
             <w:r>
+              <w:rPr>
+                <w:strike/>
+              </w:rPr>
               <w:t>50</w:t>
             </w:r>
           </w:p>
@@ -2324,11 +2334,20 @@
             <w:pPr>
               <w:spacing w:before="100" w:after="100"/>
               <w:jc w:val="center"/>
-            </w:pPr>
-            <w:r>
+              <w:rPr>
+                <w:strike/>
+              </w:rPr>
+            </w:pPr>
+            <w:r>
+              <w:rPr>
+                <w:strike/>
+              </w:rPr>
               <w:t>25</w:t>
             </w:r>
             <w:r>
+              <w:rPr>
+                <w:strike/>
+              </w:rPr>
               <w:t>%</w:t>
             </w:r>
           </w:p>
@@ -2383,11 +2402,10 @@
               <w:jc w:val="center"/>
             </w:pPr>
             <w:r>
-              <w:t>27</w:t>
-            </w:r>
-            <w:r>
-              <w:t>0</w:t>
-            </w:r>
+              <w:t>420</w:t>
+            </w:r>
+            <w:bookmarkStart w:id="0" w:name="_GoBack"/>
+            <w:bookmarkEnd w:id="0"/>
           </w:p>
         </w:tc>
         <w:tc>
@@ -2406,10 +2424,7 @@
               <w:jc w:val="center"/>
             </w:pPr>
             <w:r>
-              <w:t>27</w:t>
-            </w:r>
-            <w:r>
-              <w:t>0</w:t>
+              <w:t>420</w:t>
             </w:r>
           </w:p>
         </w:tc>
@@ -2435,10 +2450,7 @@
               <w:jc w:val="center"/>
             </w:pPr>
             <w:r>
-              <w:t>2</w:t>
-            </w:r>
-            <w:r>
-              <w:t>7</w:t>
+              <w:t>42</w:t>
             </w:r>
             <w:r>
               <w:t>%</w:t>
@@ -3480,6 +3492,7 @@
           <w:i/>
           <w:iCs/>
         </w:rPr>
+        <w:lastRenderedPageBreak/>
         <w:t>Tentative Course Schedule</w:t>
       </w:r>
     </w:p>
@@ -4552,23 +4565,7 @@
                 <w:sz w:val="22"/>
                 <w:szCs w:val="22"/>
               </w:rPr>
-              <w:t xml:space="preserve">8 – </w:t>
-            </w:r>
-            <w:proofErr w:type="spellStart"/>
-            <w:r>
-              <w:rPr>
-                <w:sz w:val="22"/>
-                <w:szCs w:val="22"/>
-              </w:rPr>
-              <w:t>SportsStore</w:t>
-            </w:r>
-            <w:proofErr w:type="spellEnd"/>
-            <w:r>
-              <w:rPr>
-                <w:sz w:val="22"/>
-                <w:szCs w:val="22"/>
-              </w:rPr>
-              <w:t>, through the section on seed data</w:t>
+              <w:t>8 – SportsStore, through the section on seed data</w:t>
             </w:r>
           </w:p>
           <w:p>
@@ -4907,23 +4904,7 @@
                 <w:sz w:val="22"/>
                 <w:szCs w:val="22"/>
               </w:rPr>
-              <w:t xml:space="preserve">– </w:t>
-            </w:r>
-            <w:proofErr w:type="spellStart"/>
-            <w:r>
-              <w:rPr>
-                <w:sz w:val="22"/>
-                <w:szCs w:val="22"/>
-              </w:rPr>
-              <w:t>SportsStore</w:t>
-            </w:r>
-            <w:proofErr w:type="spellEnd"/>
-            <w:r>
-              <w:rPr>
-                <w:sz w:val="22"/>
-                <w:szCs w:val="22"/>
-              </w:rPr>
-              <w:t>, the section on Bootstrap</w:t>
+              <w:t>– SportsStore, the section on Bootstrap</w:t>
             </w:r>
           </w:p>
           <w:p>
@@ -4948,33 +4929,8 @@
                 <w:sz w:val="22"/>
                 <w:szCs w:val="22"/>
               </w:rPr>
-              <w:t xml:space="preserve">Skim Freeman Ch. 10 – </w:t>
-            </w:r>
-            <w:proofErr w:type="spellStart"/>
-            <w:r>
-              <w:rPr>
-                <w:sz w:val="22"/>
-                <w:szCs w:val="22"/>
-              </w:rPr>
-              <w:t>SportsStore</w:t>
-            </w:r>
-            <w:proofErr w:type="spellEnd"/>
-            <w:r>
-              <w:rPr>
-                <w:sz w:val="22"/>
-                <w:szCs w:val="22"/>
-              </w:rPr>
-              <w:t xml:space="preserve">, the section on </w:t>
-            </w:r>
-            <w:proofErr w:type="spellStart"/>
-            <w:r>
-              <w:rPr>
-                <w:sz w:val="22"/>
-                <w:szCs w:val="22"/>
-              </w:rPr>
-              <w:t>FontAwesome</w:t>
-            </w:r>
-            <w:proofErr w:type="spellEnd"/>
+              <w:t>Skim Freeman Ch. 10 – SportsStore, the section on FontAwesome</w:t>
+            </w:r>
           </w:p>
         </w:tc>
         <w:tc>
@@ -5114,6 +5070,7 @@
         <w:br w:type="page"/>
       </w:r>
       <w:r>
+        <w:lastRenderedPageBreak/>
         <w:t> </w:t>
       </w:r>
     </w:p>
@@ -5413,23 +5370,7 @@
                 <w:sz w:val="22"/>
                 <w:szCs w:val="22"/>
               </w:rPr>
-              <w:t xml:space="preserve"> – </w:t>
-            </w:r>
-            <w:proofErr w:type="spellStart"/>
-            <w:r>
-              <w:rPr>
-                <w:sz w:val="22"/>
-                <w:szCs w:val="22"/>
-              </w:rPr>
-              <w:t>SportsStore</w:t>
-            </w:r>
-            <w:proofErr w:type="spellEnd"/>
-            <w:r>
-              <w:rPr>
-                <w:sz w:val="22"/>
-                <w:szCs w:val="22"/>
-              </w:rPr>
-              <w:t>: Security and Deployment</w:t>
+              <w:t xml:space="preserve"> – SportsStore: Security and Deployment</w:t>
             </w:r>
           </w:p>
           <w:p>
@@ -5711,30 +5652,7 @@
                 <w:sz w:val="22"/>
                 <w:szCs w:val="22"/>
               </w:rPr>
-              <w:t>Continue</w:t>
-            </w:r>
-            <w:r>
-              <w:rPr>
-                <w:sz w:val="22"/>
-                <w:szCs w:val="22"/>
-              </w:rPr>
-              <w:t xml:space="preserve"> Freeman Ch. 12 – </w:t>
-            </w:r>
-            <w:proofErr w:type="spellStart"/>
-            <w:r>
-              <w:rPr>
-                <w:sz w:val="22"/>
-                <w:szCs w:val="22"/>
-              </w:rPr>
-              <w:t>SportsStore</w:t>
-            </w:r>
-            <w:proofErr w:type="spellEnd"/>
-            <w:r>
-              <w:rPr>
-                <w:sz w:val="22"/>
-                <w:szCs w:val="22"/>
-              </w:rPr>
-              <w:t>: Security and Deployment</w:t>
+              <w:t>Continue Freeman Ch. 12 – SportsStore: Security and Deployment</w:t>
             </w:r>
           </w:p>
           <w:p>
@@ -5759,14 +5677,7 @@
                 <w:sz w:val="22"/>
                 <w:szCs w:val="22"/>
               </w:rPr>
-              <w:t>Read Freeman Ch. 29</w:t>
-            </w:r>
-            <w:r>
-              <w:rPr>
-                <w:sz w:val="22"/>
-                <w:szCs w:val="22"/>
-              </w:rPr>
-              <w:t xml:space="preserve"> – Getting Started with Identity</w:t>
+              <w:t>Read Freeman Ch. 29 – Getting Started with Identity</w:t>
             </w:r>
           </w:p>
           <w:p>
@@ -6001,8 +5912,6 @@
             <w:pPr>
               <w:autoSpaceDE/>
             </w:pPr>
-            <w:bookmarkStart w:id="0" w:name="_GoBack"/>
-            <w:bookmarkEnd w:id="0"/>
           </w:p>
         </w:tc>
         <w:tc>
@@ -6567,6 +6476,7 @@
           <w:iCs/>
           <w:lang w:val="en-US"/>
         </w:rPr>
+        <w:lastRenderedPageBreak/>
         <w:t>Weekly Schedule</w:t>
       </w:r>
       <w:r>
@@ -7059,7 +6969,7 @@
 </file>
 
 <file path=word/endnotes.xml><?xml version="1.0" encoding="utf-8"?>
-<w:endnotes xmlns:wpc="http://schemas.microsoft.com/office/word/2010/wordprocessingCanvas" xmlns:mo="http://schemas.microsoft.com/office/mac/office/2008/main" xmlns:mc="http://schemas.openxmlformats.org/markup-compatibility/2006" xmlns:mv="urn:schemas-microsoft-com:mac:vml" xmlns:o="urn:schemas-microsoft-com:office:office" xmlns:r="http://schemas.openxmlformats.org/officeDocument/2006/relationships" xmlns:m="http://schemas.openxmlformats.org/officeDocument/2006/math" xmlns:v="urn:schemas-microsoft-com:vml" xmlns:wp14="http://schemas.microsoft.com/office/word/2010/wordprocessingDrawing" xmlns:wp="http://schemas.openxmlformats.org/drawingml/2006/wordprocessingDrawing" xmlns:w10="urn:schemas-microsoft-com:office:word" xmlns:w="http://schemas.openxmlformats.org/wordprocessingml/2006/main" xmlns:w14="http://schemas.microsoft.com/office/word/2010/wordml" xmlns:w15="http://schemas.microsoft.com/office/word/2012/wordml" xmlns:wpg="http://schemas.microsoft.com/office/word/2010/wordprocessingGroup" xmlns:wpi="http://schemas.microsoft.com/office/word/2010/wordprocessingInk" xmlns:wne="http://schemas.microsoft.com/office/word/2006/wordml" xmlns:wps="http://schemas.microsoft.com/office/word/2010/wordprocessingShape" mc:Ignorable="w14 w15 wp14">
+<w:endnotes xmlns:wpc="http://schemas.microsoft.com/office/word/2010/wordprocessingCanvas" xmlns:cx="http://schemas.microsoft.com/office/drawing/2014/chartex" xmlns:cx1="http://schemas.microsoft.com/office/drawing/2015/9/8/chartex" xmlns:cx2="http://schemas.microsoft.com/office/drawing/2015/10/21/chartex" xmlns:cx3="http://schemas.microsoft.com/office/drawing/2016/5/9/chartex" xmlns:cx4="http://schemas.microsoft.com/office/drawing/2016/5/10/chartex" xmlns:cx5="http://schemas.microsoft.com/office/drawing/2016/5/11/chartex" xmlns:cx6="http://schemas.microsoft.com/office/drawing/2016/5/12/chartex" xmlns:cx7="http://schemas.microsoft.com/office/drawing/2016/5/13/chartex" xmlns:cx8="http://schemas.microsoft.com/office/drawing/2016/5/14/chartex" xmlns:mc="http://schemas.openxmlformats.org/markup-compatibility/2006" xmlns:aink="http://schemas.microsoft.com/office/drawing/2016/ink" xmlns:am3d="http://schemas.microsoft.com/office/drawing/2017/model3d" xmlns:o="urn:schemas-microsoft-com:office:office" xmlns:r="http://schemas.openxmlformats.org/officeDocument/2006/relationships" xmlns:m="http://schemas.openxmlformats.org/officeDocument/2006/math" xmlns:v="urn:schemas-microsoft-com:vml" xmlns:wp14="http://schemas.microsoft.com/office/word/2010/wordprocessingDrawing" xmlns:wp="http://schemas.openxmlformats.org/drawingml/2006/wordprocessingDrawing" xmlns:w10="urn:schemas-microsoft-com:office:word" xmlns:w="http://schemas.openxmlformats.org/wordprocessingml/2006/main" xmlns:w14="http://schemas.microsoft.com/office/word/2010/wordml" xmlns:w15="http://schemas.microsoft.com/office/word/2012/wordml" xmlns:w16cid="http://schemas.microsoft.com/office/word/2016/wordml/cid" xmlns:w16se="http://schemas.microsoft.com/office/word/2015/wordml/symex" xmlns:wpg="http://schemas.microsoft.com/office/word/2010/wordprocessingGroup" xmlns:wpi="http://schemas.microsoft.com/office/word/2010/wordprocessingInk" xmlns:wne="http://schemas.microsoft.com/office/word/2006/wordml" xmlns:wps="http://schemas.microsoft.com/office/word/2010/wordprocessingShape" mc:Ignorable="w14 w15 w16se w16cid wp14">
   <w:endnote w:type="separator" w:id="-1">
     <w:p>
       <w:r>
@@ -7078,7 +6988,7 @@
 </file>
 
 <file path=word/footer1.xml><?xml version="1.0" encoding="utf-8"?>
-<w:ftr xmlns:wpc="http://schemas.microsoft.com/office/word/2010/wordprocessingCanvas" xmlns:mo="http://schemas.microsoft.com/office/mac/office/2008/main" xmlns:mc="http://schemas.openxmlformats.org/markup-compatibility/2006" xmlns:mv="urn:schemas-microsoft-com:mac:vml" xmlns:o="urn:schemas-microsoft-com:office:office" xmlns:r="http://schemas.openxmlformats.org/officeDocument/2006/relationships" xmlns:m="http://schemas.openxmlformats.org/officeDocument/2006/math" xmlns:v="urn:schemas-microsoft-com:vml" xmlns:wp14="http://schemas.microsoft.com/office/word/2010/wordprocessingDrawing" xmlns:wp="http://schemas.openxmlformats.org/drawingml/2006/wordprocessingDrawing" xmlns:w10="urn:schemas-microsoft-com:office:word" xmlns:w="http://schemas.openxmlformats.org/wordprocessingml/2006/main" xmlns:w14="http://schemas.microsoft.com/office/word/2010/wordml" xmlns:w15="http://schemas.microsoft.com/office/word/2012/wordml" xmlns:wpg="http://schemas.microsoft.com/office/word/2010/wordprocessingGroup" xmlns:wpi="http://schemas.microsoft.com/office/word/2010/wordprocessingInk" xmlns:wne="http://schemas.microsoft.com/office/word/2006/wordml" xmlns:wps="http://schemas.microsoft.com/office/word/2010/wordprocessingShape" mc:Ignorable="w14 w15 wp14">
+<w:ftr xmlns:wpc="http://schemas.microsoft.com/office/word/2010/wordprocessingCanvas" xmlns:cx="http://schemas.microsoft.com/office/drawing/2014/chartex" xmlns:cx1="http://schemas.microsoft.com/office/drawing/2015/9/8/chartex" xmlns:cx2="http://schemas.microsoft.com/office/drawing/2015/10/21/chartex" xmlns:cx3="http://schemas.microsoft.com/office/drawing/2016/5/9/chartex" xmlns:cx4="http://schemas.microsoft.com/office/drawing/2016/5/10/chartex" xmlns:cx5="http://schemas.microsoft.com/office/drawing/2016/5/11/chartex" xmlns:cx6="http://schemas.microsoft.com/office/drawing/2016/5/12/chartex" xmlns:cx7="http://schemas.microsoft.com/office/drawing/2016/5/13/chartex" xmlns:cx8="http://schemas.microsoft.com/office/drawing/2016/5/14/chartex" xmlns:mc="http://schemas.openxmlformats.org/markup-compatibility/2006" xmlns:aink="http://schemas.microsoft.com/office/drawing/2016/ink" xmlns:am3d="http://schemas.microsoft.com/office/drawing/2017/model3d" xmlns:o="urn:schemas-microsoft-com:office:office" xmlns:r="http://schemas.openxmlformats.org/officeDocument/2006/relationships" xmlns:m="http://schemas.openxmlformats.org/officeDocument/2006/math" xmlns:v="urn:schemas-microsoft-com:vml" xmlns:wp14="http://schemas.microsoft.com/office/word/2010/wordprocessingDrawing" xmlns:wp="http://schemas.openxmlformats.org/drawingml/2006/wordprocessingDrawing" xmlns:w10="urn:schemas-microsoft-com:office:word" xmlns:w="http://schemas.openxmlformats.org/wordprocessingml/2006/main" xmlns:w14="http://schemas.microsoft.com/office/word/2010/wordml" xmlns:w15="http://schemas.microsoft.com/office/word/2012/wordml" xmlns:w16cid="http://schemas.microsoft.com/office/word/2016/wordml/cid" xmlns:w16se="http://schemas.microsoft.com/office/word/2015/wordml/symex" xmlns:wpg="http://schemas.microsoft.com/office/word/2010/wordprocessingGroup" xmlns:wpi="http://schemas.microsoft.com/office/word/2010/wordprocessingInk" xmlns:wne="http://schemas.microsoft.com/office/word/2006/wordml" xmlns:wps="http://schemas.microsoft.com/office/word/2010/wordprocessingShape" mc:Ignorable="w14 w15 w16se w16cid wp14">
   <w:p>
     <w:pPr>
       <w:pStyle w:val="Footer"/>
@@ -7096,7 +7006,7 @@
 </file>
 
 <file path=word/footnotes.xml><?xml version="1.0" encoding="utf-8"?>
-<w:footnotes xmlns:wpc="http://schemas.microsoft.com/office/word/2010/wordprocessingCanvas" xmlns:mo="http://schemas.microsoft.com/office/mac/office/2008/main" xmlns:mc="http://schemas.openxmlformats.org/markup-compatibility/2006" xmlns:mv="urn:schemas-microsoft-com:mac:vml" xmlns:o="urn:schemas-microsoft-com:office:office" xmlns:r="http://schemas.openxmlformats.org/officeDocument/2006/relationships" xmlns:m="http://schemas.openxmlformats.org/officeDocument/2006/math" xmlns:v="urn:schemas-microsoft-com:vml" xmlns:wp14="http://schemas.microsoft.com/office/word/2010/wordprocessingDrawing" xmlns:wp="http://schemas.openxmlformats.org/drawingml/2006/wordprocessingDrawing" xmlns:w10="urn:schemas-microsoft-com:office:word" xmlns:w="http://schemas.openxmlformats.org/wordprocessingml/2006/main" xmlns:w14="http://schemas.microsoft.com/office/word/2010/wordml" xmlns:w15="http://schemas.microsoft.com/office/word/2012/wordml" xmlns:wpg="http://schemas.microsoft.com/office/word/2010/wordprocessingGroup" xmlns:wpi="http://schemas.microsoft.com/office/word/2010/wordprocessingInk" xmlns:wne="http://schemas.microsoft.com/office/word/2006/wordml" xmlns:wps="http://schemas.microsoft.com/office/word/2010/wordprocessingShape" mc:Ignorable="w14 w15 wp14">
+<w:footnotes xmlns:wpc="http://schemas.microsoft.com/office/word/2010/wordprocessingCanvas" xmlns:cx="http://schemas.microsoft.com/office/drawing/2014/chartex" xmlns:cx1="http://schemas.microsoft.com/office/drawing/2015/9/8/chartex" xmlns:cx2="http://schemas.microsoft.com/office/drawing/2015/10/21/chartex" xmlns:cx3="http://schemas.microsoft.com/office/drawing/2016/5/9/chartex" xmlns:cx4="http://schemas.microsoft.com/office/drawing/2016/5/10/chartex" xmlns:cx5="http://schemas.microsoft.com/office/drawing/2016/5/11/chartex" xmlns:cx6="http://schemas.microsoft.com/office/drawing/2016/5/12/chartex" xmlns:cx7="http://schemas.microsoft.com/office/drawing/2016/5/13/chartex" xmlns:cx8="http://schemas.microsoft.com/office/drawing/2016/5/14/chartex" xmlns:mc="http://schemas.openxmlformats.org/markup-compatibility/2006" xmlns:aink="http://schemas.microsoft.com/office/drawing/2016/ink" xmlns:am3d="http://schemas.microsoft.com/office/drawing/2017/model3d" xmlns:o="urn:schemas-microsoft-com:office:office" xmlns:r="http://schemas.openxmlformats.org/officeDocument/2006/relationships" xmlns:m="http://schemas.openxmlformats.org/officeDocument/2006/math" xmlns:v="urn:schemas-microsoft-com:vml" xmlns:wp14="http://schemas.microsoft.com/office/word/2010/wordprocessingDrawing" xmlns:wp="http://schemas.openxmlformats.org/drawingml/2006/wordprocessingDrawing" xmlns:w10="urn:schemas-microsoft-com:office:word" xmlns:w="http://schemas.openxmlformats.org/wordprocessingml/2006/main" xmlns:w14="http://schemas.microsoft.com/office/word/2010/wordml" xmlns:w15="http://schemas.microsoft.com/office/word/2012/wordml" xmlns:w16cid="http://schemas.microsoft.com/office/word/2016/wordml/cid" xmlns:w16se="http://schemas.microsoft.com/office/word/2015/wordml/symex" xmlns:wpg="http://schemas.microsoft.com/office/word/2010/wordprocessingGroup" xmlns:wpi="http://schemas.microsoft.com/office/word/2010/wordprocessingInk" xmlns:wne="http://schemas.microsoft.com/office/word/2006/wordml" xmlns:wps="http://schemas.microsoft.com/office/word/2010/wordprocessingShape" mc:Ignorable="w14 w15 w16se w16cid wp14">
   <w:footnote w:type="separator" w:id="-1">
     <w:p>
       <w:r>
@@ -7115,7 +7025,7 @@
 </file>
 
 <file path=word/header1.xml><?xml version="1.0" encoding="utf-8"?>
-<w:hdr xmlns:wpc="http://schemas.microsoft.com/office/word/2010/wordprocessingCanvas" xmlns:mo="http://schemas.microsoft.com/office/mac/office/2008/main" xmlns:mc="http://schemas.openxmlformats.org/markup-compatibility/2006" xmlns:mv="urn:schemas-microsoft-com:mac:vml" xmlns:o="urn:schemas-microsoft-com:office:office" xmlns:r="http://schemas.openxmlformats.org/officeDocument/2006/relationships" xmlns:m="http://schemas.openxmlformats.org/officeDocument/2006/math" xmlns:v="urn:schemas-microsoft-com:vml" xmlns:wp14="http://schemas.microsoft.com/office/word/2010/wordprocessingDrawing" xmlns:wp="http://schemas.openxmlformats.org/drawingml/2006/wordprocessingDrawing" xmlns:w10="urn:schemas-microsoft-com:office:word" xmlns:w="http://schemas.openxmlformats.org/wordprocessingml/2006/main" xmlns:w14="http://schemas.microsoft.com/office/word/2010/wordml" xmlns:w15="http://schemas.microsoft.com/office/word/2012/wordml" xmlns:wpg="http://schemas.microsoft.com/office/word/2010/wordprocessingGroup" xmlns:wpi="http://schemas.microsoft.com/office/word/2010/wordprocessingInk" xmlns:wne="http://schemas.microsoft.com/office/word/2006/wordml" xmlns:wps="http://schemas.microsoft.com/office/word/2010/wordprocessingShape" mc:Ignorable="w14 w15 wp14">
+<w:hdr xmlns:wpc="http://schemas.microsoft.com/office/word/2010/wordprocessingCanvas" xmlns:cx="http://schemas.microsoft.com/office/drawing/2014/chartex" xmlns:cx1="http://schemas.microsoft.com/office/drawing/2015/9/8/chartex" xmlns:cx2="http://schemas.microsoft.com/office/drawing/2015/10/21/chartex" xmlns:cx3="http://schemas.microsoft.com/office/drawing/2016/5/9/chartex" xmlns:cx4="http://schemas.microsoft.com/office/drawing/2016/5/10/chartex" xmlns:cx5="http://schemas.microsoft.com/office/drawing/2016/5/11/chartex" xmlns:cx6="http://schemas.microsoft.com/office/drawing/2016/5/12/chartex" xmlns:cx7="http://schemas.microsoft.com/office/drawing/2016/5/13/chartex" xmlns:cx8="http://schemas.microsoft.com/office/drawing/2016/5/14/chartex" xmlns:mc="http://schemas.openxmlformats.org/markup-compatibility/2006" xmlns:aink="http://schemas.microsoft.com/office/drawing/2016/ink" xmlns:am3d="http://schemas.microsoft.com/office/drawing/2017/model3d" xmlns:o="urn:schemas-microsoft-com:office:office" xmlns:r="http://schemas.openxmlformats.org/officeDocument/2006/relationships" xmlns:m="http://schemas.openxmlformats.org/officeDocument/2006/math" xmlns:v="urn:schemas-microsoft-com:vml" xmlns:wp14="http://schemas.microsoft.com/office/word/2010/wordprocessingDrawing" xmlns:wp="http://schemas.openxmlformats.org/drawingml/2006/wordprocessingDrawing" xmlns:w10="urn:schemas-microsoft-com:office:word" xmlns:w="http://schemas.openxmlformats.org/wordprocessingml/2006/main" xmlns:w14="http://schemas.microsoft.com/office/word/2010/wordml" xmlns:w15="http://schemas.microsoft.com/office/word/2012/wordml" xmlns:w16cid="http://schemas.microsoft.com/office/word/2016/wordml/cid" xmlns:w16se="http://schemas.microsoft.com/office/word/2015/wordml/symex" xmlns:wpg="http://schemas.microsoft.com/office/word/2010/wordprocessingGroup" xmlns:wpi="http://schemas.microsoft.com/office/word/2010/wordprocessingInk" xmlns:wne="http://schemas.microsoft.com/office/word/2006/wordml" xmlns:wps="http://schemas.microsoft.com/office/word/2010/wordprocessingShape" mc:Ignorable="w14 w15 w16se w16cid wp14">
   <w:p>
     <w:pPr>
       <w:jc w:val="center"/>
@@ -7169,8 +7079,8 @@
 </file>
 
 <file path=word/numbering.xml><?xml version="1.0" encoding="utf-8"?>
-<w:numbering xmlns:wpc="http://schemas.microsoft.com/office/word/2010/wordprocessingCanvas" xmlns:mo="http://schemas.microsoft.com/office/mac/office/2008/main" xmlns:mc="http://schemas.openxmlformats.org/markup-compatibility/2006" xmlns:mv="urn:schemas-microsoft-com:mac:vml" xmlns:o="urn:schemas-microsoft-com:office:office" xmlns:r="http://schemas.openxmlformats.org/officeDocument/2006/relationships" xmlns:m="http://schemas.openxmlformats.org/officeDocument/2006/math" xmlns:v="urn:schemas-microsoft-com:vml" xmlns:wp14="http://schemas.microsoft.com/office/word/2010/wordprocessingDrawing" xmlns:wp="http://schemas.openxmlformats.org/drawingml/2006/wordprocessingDrawing" xmlns:w10="urn:schemas-microsoft-com:office:word" xmlns:w="http://schemas.openxmlformats.org/wordprocessingml/2006/main" xmlns:w14="http://schemas.microsoft.com/office/word/2010/wordml" xmlns:w15="http://schemas.microsoft.com/office/word/2012/wordml" xmlns:wpg="http://schemas.microsoft.com/office/word/2010/wordprocessingGroup" xmlns:wpi="http://schemas.microsoft.com/office/word/2010/wordprocessingInk" xmlns:wne="http://schemas.microsoft.com/office/word/2006/wordml" xmlns:wps="http://schemas.microsoft.com/office/word/2010/wordprocessingShape" mc:Ignorable="w14 w15 wp14">
-  <w:abstractNum w:abstractNumId="0">
+<w:numbering xmlns:wpc="http://schemas.microsoft.com/office/word/2010/wordprocessingCanvas" xmlns:cx="http://schemas.microsoft.com/office/drawing/2014/chartex" xmlns:cx1="http://schemas.microsoft.com/office/drawing/2015/9/8/chartex" xmlns:cx2="http://schemas.microsoft.com/office/drawing/2015/10/21/chartex" xmlns:cx3="http://schemas.microsoft.com/office/drawing/2016/5/9/chartex" xmlns:cx4="http://schemas.microsoft.com/office/drawing/2016/5/10/chartex" xmlns:cx5="http://schemas.microsoft.com/office/drawing/2016/5/11/chartex" xmlns:cx6="http://schemas.microsoft.com/office/drawing/2016/5/12/chartex" xmlns:cx7="http://schemas.microsoft.com/office/drawing/2016/5/13/chartex" xmlns:cx8="http://schemas.microsoft.com/office/drawing/2016/5/14/chartex" xmlns:mc="http://schemas.openxmlformats.org/markup-compatibility/2006" xmlns:aink="http://schemas.microsoft.com/office/drawing/2016/ink" xmlns:am3d="http://schemas.microsoft.com/office/drawing/2017/model3d" xmlns:o="urn:schemas-microsoft-com:office:office" xmlns:r="http://schemas.openxmlformats.org/officeDocument/2006/relationships" xmlns:m="http://schemas.openxmlformats.org/officeDocument/2006/math" xmlns:v="urn:schemas-microsoft-com:vml" xmlns:wp14="http://schemas.microsoft.com/office/word/2010/wordprocessingDrawing" xmlns:wp="http://schemas.openxmlformats.org/drawingml/2006/wordprocessingDrawing" xmlns:w10="urn:schemas-microsoft-com:office:word" xmlns:w="http://schemas.openxmlformats.org/wordprocessingml/2006/main" xmlns:w14="http://schemas.microsoft.com/office/word/2010/wordml" xmlns:w15="http://schemas.microsoft.com/office/word/2012/wordml" xmlns:w16cid="http://schemas.microsoft.com/office/word/2016/wordml/cid" xmlns:w16se="http://schemas.microsoft.com/office/word/2015/wordml/symex" xmlns:wpg="http://schemas.microsoft.com/office/word/2010/wordprocessingGroup" xmlns:wpi="http://schemas.microsoft.com/office/word/2010/wordprocessingInk" xmlns:wne="http://schemas.microsoft.com/office/word/2006/wordml" xmlns:wps="http://schemas.microsoft.com/office/word/2010/wordprocessingShape" mc:Ignorable="w14 w15 w16se w16cid wp14">
+  <w:abstractNum w:abstractNumId="0" w15:restartNumberingAfterBreak="0">
     <w:nsid w:val="03F864CC"/>
     <w:multiLevelType w:val="hybridMultilevel"/>
     <w:tmpl w:val="6B62F070"/>
@@ -7283,7 +7193,7 @@
       </w:rPr>
     </w:lvl>
   </w:abstractNum>
-  <w:abstractNum w:abstractNumId="1">
+  <w:abstractNum w:abstractNumId="1" w15:restartNumberingAfterBreak="0">
     <w:nsid w:val="042F40E3"/>
     <w:multiLevelType w:val="multilevel"/>
     <w:tmpl w:val="EC982F2E"/>
@@ -7432,7 +7342,7 @@
       </w:rPr>
     </w:lvl>
   </w:abstractNum>
-  <w:abstractNum w:abstractNumId="2">
+  <w:abstractNum w:abstractNumId="2" w15:restartNumberingAfterBreak="0">
     <w:nsid w:val="241C0A1E"/>
     <w:multiLevelType w:val="hybridMultilevel"/>
     <w:tmpl w:val="E32A822E"/>
@@ -7545,7 +7455,7 @@
       </w:rPr>
     </w:lvl>
   </w:abstractNum>
-  <w:abstractNum w:abstractNumId="3">
+  <w:abstractNum w:abstractNumId="3" w15:restartNumberingAfterBreak="0">
     <w:nsid w:val="297A6E51"/>
     <w:multiLevelType w:val="hybridMultilevel"/>
     <w:tmpl w:val="E8E66BE2"/>
@@ -7658,7 +7568,7 @@
       </w:rPr>
     </w:lvl>
   </w:abstractNum>
-  <w:abstractNum w:abstractNumId="4">
+  <w:abstractNum w:abstractNumId="4" w15:restartNumberingAfterBreak="0">
     <w:nsid w:val="30376804"/>
     <w:multiLevelType w:val="hybridMultilevel"/>
     <w:tmpl w:val="749889DE"/>
@@ -7771,7 +7681,7 @@
       </w:rPr>
     </w:lvl>
   </w:abstractNum>
-  <w:abstractNum w:abstractNumId="5">
+  <w:abstractNum w:abstractNumId="5" w15:restartNumberingAfterBreak="0">
     <w:nsid w:val="3E2979A2"/>
     <w:multiLevelType w:val="hybridMultilevel"/>
     <w:tmpl w:val="6A6E8F42"/>
@@ -7885,7 +7795,7 @@
       </w:rPr>
     </w:lvl>
   </w:abstractNum>
-  <w:abstractNum w:abstractNumId="6">
+  <w:abstractNum w:abstractNumId="6" w15:restartNumberingAfterBreak="0">
     <w:nsid w:val="467E000A"/>
     <w:multiLevelType w:val="hybridMultilevel"/>
     <w:tmpl w:val="3DF8A8EE"/>
@@ -7998,7 +7908,7 @@
       </w:rPr>
     </w:lvl>
   </w:abstractNum>
-  <w:abstractNum w:abstractNumId="7">
+  <w:abstractNum w:abstractNumId="7" w15:restartNumberingAfterBreak="0">
     <w:nsid w:val="4D4D37EA"/>
     <w:multiLevelType w:val="hybridMultilevel"/>
     <w:tmpl w:val="B5169B46"/>
@@ -8111,7 +8021,7 @@
       </w:rPr>
     </w:lvl>
   </w:abstractNum>
-  <w:abstractNum w:abstractNumId="8">
+  <w:abstractNum w:abstractNumId="8" w15:restartNumberingAfterBreak="0">
     <w:nsid w:val="5026799F"/>
     <w:multiLevelType w:val="hybridMultilevel"/>
     <w:tmpl w:val="10AE36B0"/>
@@ -8225,7 +8135,7 @@
       </w:rPr>
     </w:lvl>
   </w:abstractNum>
-  <w:abstractNum w:abstractNumId="9">
+  <w:abstractNum w:abstractNumId="9" w15:restartNumberingAfterBreak="0">
     <w:nsid w:val="5F700E08"/>
     <w:multiLevelType w:val="hybridMultilevel"/>
     <w:tmpl w:val="ECF27D7C"/>
@@ -8338,7 +8248,7 @@
       </w:rPr>
     </w:lvl>
   </w:abstractNum>
-  <w:abstractNum w:abstractNumId="10">
+  <w:abstractNum w:abstractNumId="10" w15:restartNumberingAfterBreak="0">
     <w:nsid w:val="633D6A48"/>
     <w:multiLevelType w:val="hybridMultilevel"/>
     <w:tmpl w:val="1576D272"/>
@@ -8451,7 +8361,7 @@
       </w:rPr>
     </w:lvl>
   </w:abstractNum>
-  <w:abstractNum w:abstractNumId="11">
+  <w:abstractNum w:abstractNumId="11" w15:restartNumberingAfterBreak="0">
     <w:nsid w:val="6F986CB5"/>
     <w:multiLevelType w:val="hybridMultilevel"/>
     <w:tmpl w:val="73B44E64"/>
@@ -8564,7 +8474,7 @@
       </w:rPr>
     </w:lvl>
   </w:abstractNum>
-  <w:abstractNum w:abstractNumId="12">
+  <w:abstractNum w:abstractNumId="12" w15:restartNumberingAfterBreak="0">
     <w:nsid w:val="7B9A0DCF"/>
     <w:multiLevelType w:val="hybridMultilevel"/>
     <w:tmpl w:val="949EE1FC"/>
@@ -8720,7 +8630,7 @@
 </file>
 
 <file path=word/styles.xml><?xml version="1.0" encoding="utf-8"?>
-<w:styles xmlns:mc="http://schemas.openxmlformats.org/markup-compatibility/2006" xmlns:r="http://schemas.openxmlformats.org/officeDocument/2006/relationships" xmlns:w="http://schemas.openxmlformats.org/wordprocessingml/2006/main" xmlns:w14="http://schemas.microsoft.com/office/word/2010/wordml" xmlns:w15="http://schemas.microsoft.com/office/word/2012/wordml" mc:Ignorable="w14 w15">
+<w:styles xmlns:mc="http://schemas.openxmlformats.org/markup-compatibility/2006" xmlns:r="http://schemas.openxmlformats.org/officeDocument/2006/relationships" xmlns:w="http://schemas.openxmlformats.org/wordprocessingml/2006/main" xmlns:w14="http://schemas.microsoft.com/office/word/2010/wordml" xmlns:w15="http://schemas.microsoft.com/office/word/2012/wordml" xmlns:w16cid="http://schemas.microsoft.com/office/word/2016/wordml/cid" xmlns:w16se="http://schemas.microsoft.com/office/word/2015/wordml/symex" mc:Ignorable="w14 w15 w16se w16cid">
   <w:docDefaults>
     <w:rPrDefault>
       <w:rPr>
@@ -8730,7 +8640,7 @@
     </w:rPrDefault>
     <w:pPrDefault/>
   </w:docDefaults>
-  <w:latentStyles w:defLockedState="0" w:defUIPriority="99" w:defSemiHidden="0" w:defUnhideWhenUsed="0" w:defQFormat="0" w:count="382">
+  <w:latentStyles w:defLockedState="0" w:defUIPriority="99" w:defSemiHidden="0" w:defUnhideWhenUsed="0" w:defQFormat="0" w:count="375">
     <w:lsdException w:name="Normal" w:uiPriority="0" w:qFormat="1"/>
     <w:lsdException w:name="heading 1" w:uiPriority="9" w:qFormat="1"/>
     <w:lsdException w:name="heading 2" w:semiHidden="1" w:uiPriority="9" w:unhideWhenUsed="1" w:qFormat="1"/>
@@ -8887,15 +8797,6 @@
     <w:lsdException w:name="Balloon Text" w:semiHidden="1" w:unhideWhenUsed="1"/>
     <w:lsdException w:name="Table Grid" w:uiPriority="39"/>
     <w:lsdException w:name="Table Theme" w:semiHidden="1" w:unhideWhenUsed="1"/>
-    <w:lsdException w:name="Note Level 1" w:semiHidden="1" w:unhideWhenUsed="1"/>
-    <w:lsdException w:name="Note Level 2" w:semiHidden="1" w:unhideWhenUsed="1"/>
-    <w:lsdException w:name="Note Level 3" w:semiHidden="1" w:unhideWhenUsed="1"/>
-    <w:lsdException w:name="Note Level 4" w:semiHidden="1" w:unhideWhenUsed="1"/>
-    <w:lsdException w:name="Note Level 5" w:semiHidden="1" w:unhideWhenUsed="1"/>
-    <w:lsdException w:name="Note Level 6" w:semiHidden="1" w:unhideWhenUsed="1"/>
-    <w:lsdException w:name="Note Level 7" w:semiHidden="1" w:unhideWhenUsed="1"/>
-    <w:lsdException w:name="Note Level 8" w:semiHidden="1" w:unhideWhenUsed="1"/>
-    <w:lsdException w:name="Note Level 9" w:semiHidden="1" w:unhideWhenUsed="1"/>
     <w:lsdException w:name="Placeholder Text" w:semiHidden="1"/>
     <w:lsdException w:name="No Spacing" w:uiPriority="1" w:qFormat="1"/>
     <w:lsdException w:name="Light Shading" w:uiPriority="60"/>

</xml_diff>